<commit_message>
Multiple Docket Numbers and Docket Variables
</commit_message>
<xml_diff>
--- a/docassemble/NoticeOfLimitedAppearances/data/templates/notice_of_limited_appearance.docx
+++ b/docassemble/NoticeOfLimitedAppearances/data/templates/notice_of_limited_appearance.docx
@@ -1141,7 +1141,14 @@
                 <w:rFonts w:ascii="Arial" w:hAnsi="Arial" w:cs="Arial"/>
                 <w:color w:val="FF0000"/>
               </w:rPr>
-              <w:t xml:space="preserve">{{ </w:t>
+              <w:t>{{</w:t>
+            </w:r>
+            <w:r>
+              <w:rPr>
+                <w:rFonts w:ascii="Arial" w:hAnsi="Arial" w:cs="Arial"/>
+                <w:color w:val="FF0000"/>
+              </w:rPr>
+              <w:t xml:space="preserve"> </w:t>
             </w:r>
             <w:proofErr w:type="spellStart"/>
             <w:r>
@@ -1157,7 +1164,35 @@
                 <w:rFonts w:ascii="Arial" w:hAnsi="Arial" w:cs="Arial"/>
                 <w:color w:val="FF0000"/>
               </w:rPr>
-              <w:t>[0] }}</w:t>
+              <w:t>[</w:t>
+            </w:r>
+            <w:r>
+              <w:rPr>
+                <w:rFonts w:ascii="Arial" w:hAnsi="Arial" w:cs="Arial"/>
+                <w:color w:val="FF0000"/>
+              </w:rPr>
+              <w:t>0</w:t>
+            </w:r>
+            <w:r>
+              <w:rPr>
+                <w:rFonts w:ascii="Arial" w:hAnsi="Arial" w:cs="Arial"/>
+                <w:color w:val="FF0000"/>
+              </w:rPr>
+              <w:t>]</w:t>
+            </w:r>
+            <w:r>
+              <w:rPr>
+                <w:rFonts w:ascii="Arial" w:hAnsi="Arial" w:cs="Arial"/>
+                <w:color w:val="FF0000"/>
+              </w:rPr>
+              <w:t xml:space="preserve"> </w:t>
+            </w:r>
+            <w:r>
+              <w:rPr>
+                <w:rFonts w:ascii="Arial" w:hAnsi="Arial" w:cs="Arial"/>
+                <w:color w:val="FF0000"/>
+              </w:rPr>
+              <w:t>}}</w:t>
             </w:r>
           </w:p>
         </w:tc>
@@ -4288,6 +4323,7 @@
               </w:rPr>
               <w:t>users[0].</w:t>
             </w:r>
+            <w:proofErr w:type="spellStart"/>
             <w:r>
               <w:rPr>
                 <w:rFonts w:ascii="Arial" w:hAnsi="Arial" w:cs="Arial"/>
@@ -4302,6 +4338,7 @@
               </w:rPr>
               <w:t>_number</w:t>
             </w:r>
+            <w:proofErr w:type="spellEnd"/>
             <w:r>
               <w:rPr>
                 <w:rFonts w:ascii="Arial" w:hAnsi="Arial" w:cs="Arial"/>

</xml_diff>

<commit_message>
updated NOLA code, multiple docket numbers
</commit_message>
<xml_diff>
--- a/docassemble/NoticeOfLimitedAppearances/data/templates/notice_of_limited_appearance.docx
+++ b/docassemble/NoticeOfLimitedAppearances/data/templates/notice_of_limited_appearance.docx
@@ -1,6 +1,6 @@
 
 <file path=word/document.xml><?xml version="1.0" encoding="utf-8"?>
-<w:document xmlns:wpc="http://schemas.microsoft.com/office/word/2010/wordprocessingCanvas" xmlns:cx="http://schemas.microsoft.com/office/drawing/2014/chartex" xmlns:cx1="http://schemas.microsoft.com/office/drawing/2015/9/8/chartex" xmlns:cx2="http://schemas.microsoft.com/office/drawing/2015/10/21/chartex" xmlns:cx3="http://schemas.microsoft.com/office/drawing/2016/5/9/chartex" xmlns:cx4="http://schemas.microsoft.com/office/drawing/2016/5/10/chartex" xmlns:cx5="http://schemas.microsoft.com/office/drawing/2016/5/11/chartex" xmlns:cx6="http://schemas.microsoft.com/office/drawing/2016/5/12/chartex" xmlns:cx7="http://schemas.microsoft.com/office/drawing/2016/5/13/chartex" xmlns:cx8="http://schemas.microsoft.com/office/drawing/2016/5/14/chartex" xmlns:mc="http://schemas.openxmlformats.org/markup-compatibility/2006" xmlns:aink="http://schemas.microsoft.com/office/drawing/2016/ink" xmlns:am3d="http://schemas.microsoft.com/office/drawing/2017/model3d" xmlns:o="urn:schemas-microsoft-com:office:office" xmlns:r="http://schemas.openxmlformats.org/officeDocument/2006/relationships" xmlns:m="http://schemas.openxmlformats.org/officeDocument/2006/math" xmlns:v="urn:schemas-microsoft-com:vml" xmlns:wp14="http://schemas.microsoft.com/office/word/2010/wordprocessingDrawing" xmlns:wp="http://schemas.openxmlformats.org/drawingml/2006/wordprocessingDrawing" xmlns:w10="urn:schemas-microsoft-com:office:word" xmlns:w="http://schemas.openxmlformats.org/wordprocessingml/2006/main" xmlns:w14="http://schemas.microsoft.com/office/word/2010/wordml" xmlns:w15="http://schemas.microsoft.com/office/word/2012/wordml" xmlns:w16cex="http://schemas.microsoft.com/office/word/2018/wordml/cex" xmlns:w16cid="http://schemas.microsoft.com/office/word/2016/wordml/cid" xmlns:w16="http://schemas.microsoft.com/office/word/2018/wordml" xmlns:w16se="http://schemas.microsoft.com/office/word/2015/wordml/symex" xmlns:wpg="http://schemas.microsoft.com/office/word/2010/wordprocessingGroup" xmlns:wpi="http://schemas.microsoft.com/office/word/2010/wordprocessingInk" xmlns:wne="http://schemas.microsoft.com/office/word/2006/wordml" xmlns:wps="http://schemas.microsoft.com/office/word/2010/wordprocessingShape" mc:Ignorable="w14 w15 w16se w16cid w16 w16cex wp14">
+<w:document xmlns:wpc="http://schemas.microsoft.com/office/word/2010/wordprocessingCanvas" xmlns:cx="http://schemas.microsoft.com/office/drawing/2014/chartex" xmlns:cx1="http://schemas.microsoft.com/office/drawing/2015/9/8/chartex" xmlns:cx2="http://schemas.microsoft.com/office/drawing/2015/10/21/chartex" xmlns:cx3="http://schemas.microsoft.com/office/drawing/2016/5/9/chartex" xmlns:cx4="http://schemas.microsoft.com/office/drawing/2016/5/10/chartex" xmlns:cx5="http://schemas.microsoft.com/office/drawing/2016/5/11/chartex" xmlns:cx6="http://schemas.microsoft.com/office/drawing/2016/5/12/chartex" xmlns:cx7="http://schemas.microsoft.com/office/drawing/2016/5/13/chartex" xmlns:cx8="http://schemas.microsoft.com/office/drawing/2016/5/14/chartex" xmlns:mc="http://schemas.openxmlformats.org/markup-compatibility/2006" xmlns:aink="http://schemas.microsoft.com/office/drawing/2016/ink" xmlns:am3d="http://schemas.microsoft.com/office/drawing/2017/model3d" xmlns:o="urn:schemas-microsoft-com:office:office" xmlns:r="http://schemas.openxmlformats.org/officeDocument/2006/relationships" xmlns:m="http://schemas.openxmlformats.org/officeDocument/2006/math" xmlns:v="urn:schemas-microsoft-com:vml" xmlns:wp14="http://schemas.microsoft.com/office/word/2010/wordprocessingDrawing" xmlns:wp="http://schemas.openxmlformats.org/drawingml/2006/wordprocessingDrawing" xmlns:w10="urn:schemas-microsoft-com:office:word" xmlns:w="http://schemas.openxmlformats.org/wordprocessingml/2006/main" xmlns:w14="http://schemas.microsoft.com/office/word/2010/wordml" xmlns:w15="http://schemas.microsoft.com/office/word/2012/wordml" xmlns:w16cid="http://schemas.microsoft.com/office/word/2016/wordml/cid" xmlns:w16se="http://schemas.microsoft.com/office/word/2015/wordml/symex" xmlns:wpg="http://schemas.microsoft.com/office/word/2010/wordprocessingGroup" xmlns:wpi="http://schemas.microsoft.com/office/word/2010/wordprocessingInk" xmlns:wne="http://schemas.microsoft.com/office/word/2006/wordml" xmlns:wps="http://schemas.microsoft.com/office/word/2010/wordprocessingShape" mc:Ignorable="w14 w15 w16se w16cid wp14">
   <w:body>
     <w:tbl>
       <w:tblPr>
@@ -467,7 +467,23 @@
                 <w:rFonts w:ascii="Arial" w:hAnsi="Arial" w:cs="Arial"/>
                 <w:color w:val="FF0000"/>
               </w:rPr>
-              <w:t>{% if courts[0].department == "Boston Municipal Court" %} {{courts[0].division}} {% endif %}</w:t>
+              <w:t xml:space="preserve">{% if </w:t>
+            </w:r>
+            <w:proofErr w:type="gramStart"/>
+            <w:r>
+              <w:rPr>
+                <w:rFonts w:ascii="Arial" w:hAnsi="Arial" w:cs="Arial"/>
+                <w:color w:val="FF0000"/>
+              </w:rPr>
+              <w:t>courts[</w:t>
+            </w:r>
+            <w:proofErr w:type="gramEnd"/>
+            <w:r>
+              <w:rPr>
+                <w:rFonts w:ascii="Arial" w:hAnsi="Arial" w:cs="Arial"/>
+                <w:color w:val="FF0000"/>
+              </w:rPr>
+              <w:t>0].department == "Boston Municipal Court" %} {{courts[0].division}} {% endif %}</w:t>
             </w:r>
           </w:p>
         </w:tc>
@@ -597,7 +613,23 @@
                 <w:rFonts w:ascii="Arial" w:hAnsi="Arial" w:cs="Arial"/>
                 <w:color w:val="FF0000"/>
               </w:rPr>
-              <w:t>{% if courts[0].department == "District Court" %} {{courts[0].division}} {% endif %}</w:t>
+              <w:t xml:space="preserve">{% if </w:t>
+            </w:r>
+            <w:proofErr w:type="gramStart"/>
+            <w:r>
+              <w:rPr>
+                <w:rFonts w:ascii="Arial" w:hAnsi="Arial" w:cs="Arial"/>
+                <w:color w:val="FF0000"/>
+              </w:rPr>
+              <w:t>courts[</w:t>
+            </w:r>
+            <w:proofErr w:type="gramEnd"/>
+            <w:r>
+              <w:rPr>
+                <w:rFonts w:ascii="Arial" w:hAnsi="Arial" w:cs="Arial"/>
+                <w:color w:val="FF0000"/>
+              </w:rPr>
+              <w:t>0].department == "District Court" %} {{courts[0].division}} {% endif %}</w:t>
             </w:r>
           </w:p>
         </w:tc>
@@ -727,7 +759,23 @@
                 <w:rFonts w:ascii="Arial" w:hAnsi="Arial" w:cs="Arial"/>
                 <w:color w:val="FF0000"/>
               </w:rPr>
-              <w:t>{% if courts[0].department == "Housing Court" %} {{courts[0].division}} {% endif %}</w:t>
+              <w:t xml:space="preserve">{% if </w:t>
+            </w:r>
+            <w:proofErr w:type="gramStart"/>
+            <w:r>
+              <w:rPr>
+                <w:rFonts w:ascii="Arial" w:hAnsi="Arial" w:cs="Arial"/>
+                <w:color w:val="FF0000"/>
+              </w:rPr>
+              <w:t>courts[</w:t>
+            </w:r>
+            <w:proofErr w:type="gramEnd"/>
+            <w:r>
+              <w:rPr>
+                <w:rFonts w:ascii="Arial" w:hAnsi="Arial" w:cs="Arial"/>
+                <w:color w:val="FF0000"/>
+              </w:rPr>
+              <w:t>0].department == "Housing Court" %} {{courts[0].division}} {% endif %}</w:t>
             </w:r>
           </w:p>
         </w:tc>
@@ -859,7 +907,23 @@
                 <w:rFonts w:ascii="Arial" w:hAnsi="Arial" w:cs="Arial"/>
                 <w:color w:val="FF0000"/>
               </w:rPr>
-              <w:t>{% if courts[0].department == "Land Court" %} {{courts[0].division}} {% endif %}</w:t>
+              <w:t xml:space="preserve">{% if </w:t>
+            </w:r>
+            <w:proofErr w:type="gramStart"/>
+            <w:r>
+              <w:rPr>
+                <w:rFonts w:ascii="Arial" w:hAnsi="Arial" w:cs="Arial"/>
+                <w:color w:val="FF0000"/>
+              </w:rPr>
+              <w:t>courts[</w:t>
+            </w:r>
+            <w:proofErr w:type="gramEnd"/>
+            <w:r>
+              <w:rPr>
+                <w:rFonts w:ascii="Arial" w:hAnsi="Arial" w:cs="Arial"/>
+                <w:color w:val="FF0000"/>
+              </w:rPr>
+              <w:t>0].department == "Land Court" %} {{courts[0].division}} {% endif %}</w:t>
             </w:r>
           </w:p>
         </w:tc>
@@ -1087,7 +1151,23 @@
                 <w:rFonts w:ascii="Arial" w:hAnsi="Arial" w:cs="Arial"/>
                 <w:color w:val="FF0000"/>
               </w:rPr>
-              <w:t>{% if courts[0].department == "Probate and Family Court" %} {{courts[0].division}} {% endif %}</w:t>
+              <w:t xml:space="preserve">{% if </w:t>
+            </w:r>
+            <w:proofErr w:type="gramStart"/>
+            <w:r>
+              <w:rPr>
+                <w:rFonts w:ascii="Arial" w:hAnsi="Arial" w:cs="Arial"/>
+                <w:color w:val="FF0000"/>
+              </w:rPr>
+              <w:t>courts[</w:t>
+            </w:r>
+            <w:proofErr w:type="gramEnd"/>
+            <w:r>
+              <w:rPr>
+                <w:rFonts w:ascii="Arial" w:hAnsi="Arial" w:cs="Arial"/>
+                <w:color w:val="FF0000"/>
+              </w:rPr>
+              <w:t>0].department == "Probate and Family Court" %} {{courts[0].division}} {% endif %}</w:t>
             </w:r>
           </w:p>
         </w:tc>
@@ -1151,13 +1231,15 @@
               </w:rPr>
               <w:t>docket_numbers</w:t>
             </w:r>
+            <w:bookmarkStart w:id="0" w:name="_GoBack"/>
+            <w:bookmarkEnd w:id="0"/>
             <w:proofErr w:type="spellEnd"/>
             <w:r>
               <w:rPr>
                 <w:rFonts w:ascii="Arial" w:hAnsi="Arial" w:cs="Arial"/>
                 <w:color w:val="FF0000"/>
               </w:rPr>
-              <w:t>[0] }}</w:t>
+              <w:t xml:space="preserve"> }}</w:t>
             </w:r>
           </w:p>
         </w:tc>
@@ -1235,7 +1317,23 @@
                 <w:rFonts w:ascii="Arial" w:hAnsi="Arial" w:cs="Arial"/>
                 <w:color w:val="FF0000"/>
               </w:rPr>
-              <w:t xml:space="preserve">   {% if courts[0].department == "Superior Court" %} {{courts[0].division}} {% endif %}</w:t>
+              <w:t xml:space="preserve">   {% if </w:t>
+            </w:r>
+            <w:proofErr w:type="gramStart"/>
+            <w:r>
+              <w:rPr>
+                <w:rFonts w:ascii="Arial" w:hAnsi="Arial" w:cs="Arial"/>
+                <w:color w:val="FF0000"/>
+              </w:rPr>
+              <w:t>courts[</w:t>
+            </w:r>
+            <w:proofErr w:type="gramEnd"/>
+            <w:r>
+              <w:rPr>
+                <w:rFonts w:ascii="Arial" w:hAnsi="Arial" w:cs="Arial"/>
+                <w:color w:val="FF0000"/>
+              </w:rPr>
+              <w:t>0].department == "Superior Court" %} {{courts[0].division}} {% endif %}</w:t>
             </w:r>
           </w:p>
         </w:tc>
@@ -1468,6 +1566,7 @@
                 <w:rFonts w:ascii="Arial" w:hAnsi="Arial" w:cs="Arial"/>
               </w:rPr>
             </w:pPr>
+            <w:proofErr w:type="gramStart"/>
             <w:r>
               <w:rPr>
                 <w:rFonts w:ascii="Arial" w:hAnsi="Arial" w:cs="Arial"/>
@@ -1481,7 +1580,15 @@
                 <w:rFonts w:ascii="Arial" w:hAnsi="Arial" w:cs="Arial"/>
                 <w:color w:val="FF0000"/>
               </w:rPr>
-              <w:t>other_parties</w:t>
+              <w:t>plaintiff</w:t>
+            </w:r>
+            <w:proofErr w:type="gramEnd"/>
+            <w:r>
+              <w:rPr>
+                <w:rFonts w:ascii="Arial" w:hAnsi="Arial" w:cs="Arial"/>
+                <w:color w:val="FF0000"/>
+              </w:rPr>
+              <w:t>_name</w:t>
             </w:r>
             <w:proofErr w:type="spellEnd"/>
             <w:r>
@@ -1489,7 +1596,7 @@
                 <w:rFonts w:ascii="Arial" w:hAnsi="Arial" w:cs="Arial"/>
                 <w:color w:val="FF0000"/>
               </w:rPr>
-              <w:t>[0] }}</w:t>
+              <w:t xml:space="preserve"> }}</w:t>
             </w:r>
           </w:p>
         </w:tc>
@@ -1609,6 +1716,7 @@
                 <w:rFonts w:ascii="Arial" w:hAnsi="Arial" w:cs="Arial"/>
               </w:rPr>
             </w:pPr>
+            <w:proofErr w:type="gramStart"/>
             <w:r>
               <w:rPr>
                 <w:rFonts w:ascii="Arial" w:hAnsi="Arial" w:cs="Arial"/>
@@ -1622,7 +1730,15 @@
                 <w:rFonts w:ascii="Arial" w:hAnsi="Arial" w:cs="Arial"/>
                 <w:color w:val="FF0000"/>
               </w:rPr>
-              <w:t>other_parties</w:t>
+              <w:t>defendant</w:t>
+            </w:r>
+            <w:proofErr w:type="gramEnd"/>
+            <w:r>
+              <w:rPr>
+                <w:rFonts w:ascii="Arial" w:hAnsi="Arial" w:cs="Arial"/>
+                <w:color w:val="FF0000"/>
+              </w:rPr>
+              <w:t>_name</w:t>
             </w:r>
             <w:proofErr w:type="spellEnd"/>
             <w:r>
@@ -1630,7 +1746,7 @@
                 <w:rFonts w:ascii="Arial" w:hAnsi="Arial" w:cs="Arial"/>
                 <w:color w:val="FF0000"/>
               </w:rPr>
-              <w:t>[1] }}</w:t>
+              <w:t xml:space="preserve"> }}</w:t>
             </w:r>
           </w:p>
         </w:tc>
@@ -1957,12 +2073,21 @@
                 <w:rFonts w:ascii="Arial" w:hAnsi="Arial" w:cs="Arial"/>
               </w:rPr>
             </w:pPr>
-            <w:r>
-              <w:rPr>
-                <w:rFonts w:ascii="Arial" w:hAnsi="Arial" w:cs="Arial"/>
-                <w:color w:val="FF0000"/>
-              </w:rPr>
-              <w:t>{{ users[0] }}</w:t>
+            <w:proofErr w:type="gramStart"/>
+            <w:r>
+              <w:rPr>
+                <w:rFonts w:ascii="Arial" w:hAnsi="Arial" w:cs="Arial"/>
+                <w:color w:val="FF0000"/>
+              </w:rPr>
+              <w:t>{{ users</w:t>
+            </w:r>
+            <w:proofErr w:type="gramEnd"/>
+            <w:r>
+              <w:rPr>
+                <w:rFonts w:ascii="Arial" w:hAnsi="Arial" w:cs="Arial"/>
+                <w:color w:val="FF0000"/>
+              </w:rPr>
+              <w:t>[0] }}</w:t>
             </w:r>
           </w:p>
         </w:tc>
@@ -1995,6 +2120,7 @@
                 <w:rFonts w:ascii="Arial" w:hAnsi="Arial" w:cs="Arial"/>
               </w:rPr>
             </w:pPr>
+            <w:proofErr w:type="gramStart"/>
             <w:r>
               <w:rPr>
                 <w:rFonts w:ascii="Arial" w:hAnsi="Arial" w:cs="Arial"/>
@@ -2008,7 +2134,15 @@
                 <w:rFonts w:ascii="Arial" w:hAnsi="Arial" w:cs="Arial"/>
                 <w:color w:val="FF0000"/>
               </w:rPr>
-              <w:t>represented_party</w:t>
+              <w:t>represented</w:t>
+            </w:r>
+            <w:proofErr w:type="gramEnd"/>
+            <w:r>
+              <w:rPr>
+                <w:rFonts w:ascii="Arial" w:hAnsi="Arial" w:cs="Arial"/>
+                <w:color w:val="FF0000"/>
+              </w:rPr>
+              <w:t>_party</w:t>
             </w:r>
             <w:proofErr w:type="spellEnd"/>
             <w:r>
@@ -2249,6 +2383,7 @@
                       <w:rFonts w:ascii="Arial" w:hAnsi="Arial" w:cs="Arial"/>
                     </w:rPr>
                   </w:pPr>
+                  <w:proofErr w:type="gramStart"/>
                   <w:r>
                     <w:rPr>
                       <w:rFonts w:ascii="Arial" w:hAnsi="Arial" w:cs="Arial"/>
@@ -2262,7 +2397,15 @@
                       <w:rFonts w:ascii="Arial" w:hAnsi="Arial" w:cs="Arial"/>
                       <w:color w:val="FF0000"/>
                     </w:rPr>
-                    <w:t>need_motion_details</w:t>
+                    <w:t>need</w:t>
+                  </w:r>
+                  <w:proofErr w:type="gramEnd"/>
+                  <w:r>
+                    <w:rPr>
+                      <w:rFonts w:ascii="Arial" w:hAnsi="Arial" w:cs="Arial"/>
+                      <w:color w:val="FF0000"/>
+                    </w:rPr>
+                    <w:t>_motion_details</w:t>
                   </w:r>
                   <w:proofErr w:type="spellEnd"/>
                   <w:r>
@@ -2302,6 +2445,7 @@
                       <w:rFonts w:ascii="Arial" w:hAnsi="Arial" w:cs="Arial"/>
                     </w:rPr>
                   </w:pPr>
+                  <w:proofErr w:type="gramStart"/>
                   <w:r>
                     <w:rPr>
                       <w:rFonts w:ascii="Arial" w:hAnsi="Arial" w:cs="Arial"/>
@@ -2315,7 +2459,15 @@
                       <w:rFonts w:ascii="Arial" w:hAnsi="Arial" w:cs="Arial"/>
                       <w:color w:val="FF0000"/>
                     </w:rPr>
-                    <w:t>need_motion_date</w:t>
+                    <w:t>need</w:t>
+                  </w:r>
+                  <w:proofErr w:type="gramEnd"/>
+                  <w:r>
+                    <w:rPr>
+                      <w:rFonts w:ascii="Arial" w:hAnsi="Arial" w:cs="Arial"/>
+                      <w:color w:val="FF0000"/>
+                    </w:rPr>
+                    <w:t>_motion_date</w:t>
                   </w:r>
                   <w:proofErr w:type="spellEnd"/>
                   <w:r>
@@ -2456,6 +2608,7 @@
                       <w:rFonts w:ascii="Arial" w:hAnsi="Arial" w:cs="Arial"/>
                     </w:rPr>
                   </w:pPr>
+                  <w:proofErr w:type="gramStart"/>
                   <w:r>
                     <w:rPr>
                       <w:rFonts w:ascii="Arial" w:hAnsi="Arial" w:cs="Arial"/>
@@ -2469,7 +2622,15 @@
                       <w:rFonts w:ascii="Arial" w:hAnsi="Arial" w:cs="Arial"/>
                       <w:color w:val="FF0000"/>
                     </w:rPr>
-                    <w:t>need_hearing_details</w:t>
+                    <w:t>need</w:t>
+                  </w:r>
+                  <w:proofErr w:type="gramEnd"/>
+                  <w:r>
+                    <w:rPr>
+                      <w:rFonts w:ascii="Arial" w:hAnsi="Arial" w:cs="Arial"/>
+                      <w:color w:val="FF0000"/>
+                    </w:rPr>
+                    <w:t>_hearing_details</w:t>
                   </w:r>
                   <w:proofErr w:type="spellEnd"/>
                   <w:r>
@@ -2509,6 +2670,7 @@
                       <w:rFonts w:ascii="Arial" w:hAnsi="Arial" w:cs="Arial"/>
                     </w:rPr>
                   </w:pPr>
+                  <w:proofErr w:type="gramStart"/>
                   <w:r>
                     <w:rPr>
                       <w:rFonts w:ascii="Arial" w:hAnsi="Arial" w:cs="Arial"/>
@@ -2522,7 +2684,15 @@
                       <w:rFonts w:ascii="Arial" w:hAnsi="Arial" w:cs="Arial"/>
                       <w:color w:val="FF0000"/>
                     </w:rPr>
-                    <w:t>need_hearing_date</w:t>
+                    <w:t>need</w:t>
+                  </w:r>
+                  <w:proofErr w:type="gramEnd"/>
+                  <w:r>
+                    <w:rPr>
+                      <w:rFonts w:ascii="Arial" w:hAnsi="Arial" w:cs="Arial"/>
+                      <w:color w:val="FF0000"/>
+                    </w:rPr>
+                    <w:t>_hearing_date</w:t>
                   </w:r>
                   <w:proofErr w:type="spellEnd"/>
                   <w:r>
@@ -2663,6 +2833,7 @@
                       <w:rFonts w:ascii="Arial" w:hAnsi="Arial" w:cs="Arial"/>
                     </w:rPr>
                   </w:pPr>
+                  <w:proofErr w:type="gramStart"/>
                   <w:r>
                     <w:rPr>
                       <w:rFonts w:ascii="Arial" w:hAnsi="Arial" w:cs="Arial"/>
@@ -2676,7 +2847,15 @@
                       <w:rFonts w:ascii="Arial" w:hAnsi="Arial" w:cs="Arial"/>
                       <w:color w:val="FF0000"/>
                     </w:rPr>
-                    <w:t>need_adr_details</w:t>
+                    <w:t>need</w:t>
+                  </w:r>
+                  <w:proofErr w:type="gramEnd"/>
+                  <w:r>
+                    <w:rPr>
+                      <w:rFonts w:ascii="Arial" w:hAnsi="Arial" w:cs="Arial"/>
+                      <w:color w:val="FF0000"/>
+                    </w:rPr>
+                    <w:t>_adr_details</w:t>
                   </w:r>
                   <w:proofErr w:type="spellEnd"/>
                   <w:r>
@@ -2716,6 +2895,7 @@
                       <w:rFonts w:ascii="Arial" w:hAnsi="Arial" w:cs="Arial"/>
                     </w:rPr>
                   </w:pPr>
+                  <w:proofErr w:type="gramStart"/>
                   <w:r>
                     <w:rPr>
                       <w:rFonts w:ascii="Arial" w:hAnsi="Arial" w:cs="Arial"/>
@@ -2729,7 +2909,15 @@
                       <w:rFonts w:ascii="Arial" w:hAnsi="Arial" w:cs="Arial"/>
                       <w:color w:val="FF0000"/>
                     </w:rPr>
-                    <w:t>need_adr_date</w:t>
+                    <w:t>need</w:t>
+                  </w:r>
+                  <w:proofErr w:type="gramEnd"/>
+                  <w:r>
+                    <w:rPr>
+                      <w:rFonts w:ascii="Arial" w:hAnsi="Arial" w:cs="Arial"/>
+                      <w:color w:val="FF0000"/>
+                    </w:rPr>
+                    <w:t>_adr_date</w:t>
                   </w:r>
                   <w:proofErr w:type="spellEnd"/>
                   <w:r>
@@ -2870,6 +3058,7 @@
                       <w:rFonts w:ascii="Arial" w:hAnsi="Arial" w:cs="Arial"/>
                     </w:rPr>
                   </w:pPr>
+                  <w:proofErr w:type="gramStart"/>
                   <w:r>
                     <w:rPr>
                       <w:rFonts w:ascii="Arial" w:hAnsi="Arial" w:cs="Arial"/>
@@ -2883,7 +3072,15 @@
                       <w:rFonts w:ascii="Arial" w:hAnsi="Arial" w:cs="Arial"/>
                       <w:color w:val="FF0000"/>
                     </w:rPr>
-                    <w:t>need_other_court_event_details</w:t>
+                    <w:t>need</w:t>
+                  </w:r>
+                  <w:proofErr w:type="gramEnd"/>
+                  <w:r>
+                    <w:rPr>
+                      <w:rFonts w:ascii="Arial" w:hAnsi="Arial" w:cs="Arial"/>
+                      <w:color w:val="FF0000"/>
+                    </w:rPr>
+                    <w:t>_other_court_event_details</w:t>
                   </w:r>
                   <w:proofErr w:type="spellEnd"/>
                   <w:r>
@@ -2924,6 +3121,7 @@
                       <w:color w:val="FF0000"/>
                     </w:rPr>
                   </w:pPr>
+                  <w:proofErr w:type="gramStart"/>
                   <w:r>
                     <w:rPr>
                       <w:rFonts w:ascii="Arial" w:hAnsi="Arial" w:cs="Arial"/>
@@ -2937,7 +3135,15 @@
                       <w:rFonts w:ascii="Arial" w:hAnsi="Arial" w:cs="Arial"/>
                       <w:color w:val="FF0000"/>
                     </w:rPr>
-                    <w:t>need_other_court_event_date</w:t>
+                    <w:t>need</w:t>
+                  </w:r>
+                  <w:proofErr w:type="gramEnd"/>
+                  <w:r>
+                    <w:rPr>
+                      <w:rFonts w:ascii="Arial" w:hAnsi="Arial" w:cs="Arial"/>
+                      <w:color w:val="FF0000"/>
+                    </w:rPr>
+                    <w:t>_other_court_event_date</w:t>
                   </w:r>
                   <w:proofErr w:type="spellEnd"/>
                   <w:r>
@@ -3078,6 +3284,7 @@
                       <w:rFonts w:ascii="Arial" w:hAnsi="Arial" w:cs="Arial"/>
                     </w:rPr>
                   </w:pPr>
+                  <w:proofErr w:type="gramStart"/>
                   <w:r>
                     <w:rPr>
                       <w:rFonts w:ascii="Arial" w:hAnsi="Arial" w:cs="Arial"/>
@@ -3091,7 +3298,15 @@
                       <w:rFonts w:ascii="Arial" w:hAnsi="Arial" w:cs="Arial"/>
                       <w:color w:val="FF0000"/>
                     </w:rPr>
-                    <w:t>need_trial_details</w:t>
+                    <w:t>need</w:t>
+                  </w:r>
+                  <w:proofErr w:type="gramEnd"/>
+                  <w:r>
+                    <w:rPr>
+                      <w:rFonts w:ascii="Arial" w:hAnsi="Arial" w:cs="Arial"/>
+                      <w:color w:val="FF0000"/>
+                    </w:rPr>
+                    <w:t>_trial_details</w:t>
                   </w:r>
                   <w:proofErr w:type="spellEnd"/>
                   <w:r>
@@ -3131,6 +3346,7 @@
                       <w:rFonts w:ascii="Arial" w:hAnsi="Arial" w:cs="Arial"/>
                     </w:rPr>
                   </w:pPr>
+                  <w:proofErr w:type="gramStart"/>
                   <w:r>
                     <w:rPr>
                       <w:rFonts w:ascii="Arial" w:hAnsi="Arial" w:cs="Arial"/>
@@ -3144,7 +3360,15 @@
                       <w:rFonts w:ascii="Arial" w:hAnsi="Arial" w:cs="Arial"/>
                       <w:color w:val="FF0000"/>
                     </w:rPr>
-                    <w:t>need_trial_date</w:t>
+                    <w:t>need</w:t>
+                  </w:r>
+                  <w:proofErr w:type="gramEnd"/>
+                  <w:r>
+                    <w:rPr>
+                      <w:rFonts w:ascii="Arial" w:hAnsi="Arial" w:cs="Arial"/>
+                      <w:color w:val="FF0000"/>
+                    </w:rPr>
+                    <w:t>_trial_date</w:t>
                   </w:r>
                   <w:proofErr w:type="spellEnd"/>
                   <w:r>
@@ -3285,6 +3509,7 @@
                       <w:rFonts w:ascii="Arial" w:hAnsi="Arial" w:cs="Arial"/>
                     </w:rPr>
                   </w:pPr>
+                  <w:proofErr w:type="gramStart"/>
                   <w:r>
                     <w:rPr>
                       <w:rFonts w:ascii="Arial" w:hAnsi="Arial" w:cs="Arial"/>
@@ -3298,7 +3523,15 @@
                       <w:rFonts w:ascii="Arial" w:hAnsi="Arial" w:cs="Arial"/>
                       <w:color w:val="FF0000"/>
                     </w:rPr>
-                    <w:t>need_others_details</w:t>
+                    <w:t>need</w:t>
+                  </w:r>
+                  <w:proofErr w:type="gramEnd"/>
+                  <w:r>
+                    <w:rPr>
+                      <w:rFonts w:ascii="Arial" w:hAnsi="Arial" w:cs="Arial"/>
+                      <w:color w:val="FF0000"/>
+                    </w:rPr>
+                    <w:t>_others_details</w:t>
                   </w:r>
                   <w:proofErr w:type="spellEnd"/>
                   <w:r>
@@ -3338,6 +3571,7 @@
                       <w:rFonts w:ascii="Arial" w:hAnsi="Arial" w:cs="Arial"/>
                     </w:rPr>
                   </w:pPr>
+                  <w:proofErr w:type="gramStart"/>
                   <w:r>
                     <w:rPr>
                       <w:rFonts w:ascii="Arial" w:hAnsi="Arial" w:cs="Arial"/>
@@ -3351,7 +3585,15 @@
                       <w:rFonts w:ascii="Arial" w:hAnsi="Arial" w:cs="Arial"/>
                       <w:color w:val="FF0000"/>
                     </w:rPr>
-                    <w:t>need_others_date</w:t>
+                    <w:t>need</w:t>
+                  </w:r>
+                  <w:proofErr w:type="gramEnd"/>
+                  <w:r>
+                    <w:rPr>
+                      <w:rFonts w:ascii="Arial" w:hAnsi="Arial" w:cs="Arial"/>
+                      <w:color w:val="FF0000"/>
+                    </w:rPr>
+                    <w:t>_others_date</w:t>
                   </w:r>
                   <w:proofErr w:type="spellEnd"/>
                   <w:r>
@@ -3599,6 +3841,7 @@
                       <w:rFonts w:ascii="Arial" w:hAnsi="Arial" w:cs="Arial"/>
                     </w:rPr>
                   </w:pPr>
+                  <w:proofErr w:type="gramStart"/>
                   <w:r>
                     <w:rPr>
                       <w:rFonts w:ascii="Arial" w:hAnsi="Arial" w:cs="Arial"/>
@@ -3615,6 +3858,7 @@
                     <w:t>showifdef</w:t>
                   </w:r>
                   <w:proofErr w:type="spellEnd"/>
+                  <w:proofErr w:type="gramEnd"/>
                   <w:r>
                     <w:rPr>
                       <w:rFonts w:ascii="Arial" w:hAnsi="Arial" w:cs="Arial"/>
@@ -3662,7 +3906,23 @@
                       <w:rFonts w:ascii="Arial" w:hAnsi="Arial" w:cs="Arial"/>
                       <w:color w:val="FF0000"/>
                     </w:rPr>
-                    <w:t>{%p if defined('clients[0].signature') %}</w:t>
+                    <w:t>{%p if defined('clients[0</w:t>
+                  </w:r>
+                  <w:proofErr w:type="gramStart"/>
+                  <w:r>
+                    <w:rPr>
+                      <w:rFonts w:ascii="Arial" w:hAnsi="Arial" w:cs="Arial"/>
+                      <w:color w:val="FF0000"/>
+                    </w:rPr>
+                    <w:t>].signature</w:t>
+                  </w:r>
+                  <w:proofErr w:type="gramEnd"/>
+                  <w:r>
+                    <w:rPr>
+                      <w:rFonts w:ascii="Arial" w:hAnsi="Arial" w:cs="Arial"/>
+                      <w:color w:val="FF0000"/>
+                    </w:rPr>
+                    <w:t>') %}</w:t>
                   </w:r>
                 </w:p>
                 <w:p>
@@ -3695,6 +3955,7 @@
                     <w:t xml:space="preserve">     {{</w:t>
                   </w:r>
                   <w:proofErr w:type="spellStart"/>
+                  <w:proofErr w:type="gramStart"/>
                   <w:r>
                     <w:rPr>
                       <w:rFonts w:ascii="Arial" w:hAnsi="Arial" w:cs="Arial"/>
@@ -3703,6 +3964,7 @@
                     <w:t>client.signature</w:t>
                   </w:r>
                   <w:proofErr w:type="spellEnd"/>
+                  <w:proofErr w:type="gramEnd"/>
                   <w:r>
                     <w:rPr>
                       <w:rFonts w:ascii="Arial" w:hAnsi="Arial" w:cs="Arial"/>
@@ -3893,6 +4155,7 @@
                 <w:rFonts w:ascii="Arial" w:hAnsi="Arial" w:cs="Arial"/>
               </w:rPr>
             </w:pPr>
+            <w:proofErr w:type="gramStart"/>
             <w:r>
               <w:rPr>
                 <w:rFonts w:ascii="Arial" w:hAnsi="Arial" w:cs="Arial"/>
@@ -3909,6 +4172,7 @@
               <w:t>showifdef</w:t>
             </w:r>
             <w:proofErr w:type="spellEnd"/>
+            <w:proofErr w:type="gramEnd"/>
             <w:r>
               <w:rPr>
                 <w:rFonts w:ascii="Arial" w:hAnsi="Arial" w:cs="Arial"/>
@@ -3982,22 +4246,54 @@
                 <w:rFonts w:ascii="Arial" w:hAnsi="Arial" w:cs="Arial"/>
                 <w:color w:val="FF0000"/>
               </w:rPr>
-              <w:t>{%p if defined('users[0].signature') %}</w:t>
-            </w:r>
-          </w:p>
-          <w:p>
-            <w:pPr>
-              <w:rPr>
-                <w:rFonts w:ascii="Arial" w:hAnsi="Arial" w:cs="Arial"/>
-                <w:color w:val="FF0000"/>
-              </w:rPr>
-            </w:pPr>
-            <w:r>
-              <w:rPr>
-                <w:rFonts w:ascii="Arial" w:hAnsi="Arial" w:cs="Arial"/>
-                <w:color w:val="FF0000"/>
-              </w:rPr>
-              <w:t xml:space="preserve">     {{ users[0].signature }}</w:t>
+              <w:t>{%p if defined('users[0</w:t>
+            </w:r>
+            <w:proofErr w:type="gramStart"/>
+            <w:r>
+              <w:rPr>
+                <w:rFonts w:ascii="Arial" w:hAnsi="Arial" w:cs="Arial"/>
+                <w:color w:val="FF0000"/>
+              </w:rPr>
+              <w:t>].signature</w:t>
+            </w:r>
+            <w:proofErr w:type="gramEnd"/>
+            <w:r>
+              <w:rPr>
+                <w:rFonts w:ascii="Arial" w:hAnsi="Arial" w:cs="Arial"/>
+                <w:color w:val="FF0000"/>
+              </w:rPr>
+              <w:t>') %}</w:t>
+            </w:r>
+          </w:p>
+          <w:p>
+            <w:pPr>
+              <w:rPr>
+                <w:rFonts w:ascii="Arial" w:hAnsi="Arial" w:cs="Arial"/>
+                <w:color w:val="FF0000"/>
+              </w:rPr>
+            </w:pPr>
+            <w:r>
+              <w:rPr>
+                <w:rFonts w:ascii="Arial" w:hAnsi="Arial" w:cs="Arial"/>
+                <w:color w:val="FF0000"/>
+              </w:rPr>
+              <w:t xml:space="preserve">     </w:t>
+            </w:r>
+            <w:proofErr w:type="gramStart"/>
+            <w:r>
+              <w:rPr>
+                <w:rFonts w:ascii="Arial" w:hAnsi="Arial" w:cs="Arial"/>
+                <w:color w:val="FF0000"/>
+              </w:rPr>
+              <w:t>{{ users</w:t>
+            </w:r>
+            <w:proofErr w:type="gramEnd"/>
+            <w:r>
+              <w:rPr>
+                <w:rFonts w:ascii="Arial" w:hAnsi="Arial" w:cs="Arial"/>
+                <w:color w:val="FF0000"/>
+              </w:rPr>
+              <w:t>[0].signature }}</w:t>
             </w:r>
             <w:r>
               <w:rPr>
@@ -4094,12 +4390,21 @@
                 <w:rFonts w:ascii="Arial" w:hAnsi="Arial" w:cs="Arial"/>
               </w:rPr>
             </w:pPr>
-            <w:r>
-              <w:rPr>
-                <w:rFonts w:ascii="Arial" w:hAnsi="Arial" w:cs="Arial"/>
-                <w:color w:val="FF0000"/>
-              </w:rPr>
-              <w:t>{{ users[0] }}</w:t>
+            <w:proofErr w:type="gramStart"/>
+            <w:r>
+              <w:rPr>
+                <w:rFonts w:ascii="Arial" w:hAnsi="Arial" w:cs="Arial"/>
+                <w:color w:val="FF0000"/>
+              </w:rPr>
+              <w:t>{{ users</w:t>
+            </w:r>
+            <w:proofErr w:type="gramEnd"/>
+            <w:r>
+              <w:rPr>
+                <w:rFonts w:ascii="Arial" w:hAnsi="Arial" w:cs="Arial"/>
+                <w:color w:val="FF0000"/>
+              </w:rPr>
+              <w:t>[0] }}</w:t>
             </w:r>
           </w:p>
         </w:tc>
@@ -4134,6 +4439,7 @@
                 <w:rFonts w:ascii="Arial" w:hAnsi="Arial" w:cs="Arial"/>
               </w:rPr>
             </w:pPr>
+            <w:proofErr w:type="gramStart"/>
             <w:r>
               <w:rPr>
                 <w:rFonts w:ascii="Arial" w:hAnsi="Arial" w:cs="Arial"/>
@@ -4147,7 +4453,15 @@
                 <w:rFonts w:ascii="Arial" w:hAnsi="Arial" w:cs="Arial"/>
                 <w:color w:val="FF0000"/>
               </w:rPr>
-              <w:t>bbo_number</w:t>
+              <w:t>bbo</w:t>
+            </w:r>
+            <w:proofErr w:type="gramEnd"/>
+            <w:r>
+              <w:rPr>
+                <w:rFonts w:ascii="Arial" w:hAnsi="Arial" w:cs="Arial"/>
+                <w:color w:val="FF0000"/>
+              </w:rPr>
+              <w:t>_number</w:t>
             </w:r>
             <w:proofErr w:type="spellEnd"/>
             <w:r>
@@ -4234,6 +4548,7 @@
                 <w:rFonts w:ascii="Arial" w:hAnsi="Arial" w:cs="Arial"/>
               </w:rPr>
             </w:pPr>
+            <w:proofErr w:type="gramStart"/>
             <w:r>
               <w:rPr>
                 <w:rFonts w:ascii="Arial" w:hAnsi="Arial" w:cs="Arial"/>
@@ -4247,7 +4562,15 @@
                 <w:rFonts w:ascii="Arial" w:hAnsi="Arial" w:cs="Arial"/>
                 <w:color w:val="FF0000"/>
               </w:rPr>
-              <w:t>firm_agency_name</w:t>
+              <w:t>firm</w:t>
+            </w:r>
+            <w:proofErr w:type="gramEnd"/>
+            <w:r>
+              <w:rPr>
+                <w:rFonts w:ascii="Arial" w:hAnsi="Arial" w:cs="Arial"/>
+                <w:color w:val="FF0000"/>
+              </w:rPr>
+              <w:t>_agency_name</w:t>
             </w:r>
             <w:proofErr w:type="spellEnd"/>
             <w:r>
@@ -4288,6 +4611,7 @@
               </w:rPr>
               <w:t>users[0].</w:t>
             </w:r>
+            <w:proofErr w:type="spellStart"/>
             <w:r>
               <w:rPr>
                 <w:rFonts w:ascii="Arial" w:hAnsi="Arial" w:cs="Arial"/>
@@ -4302,6 +4626,7 @@
               </w:rPr>
               <w:t>_number</w:t>
             </w:r>
+            <w:proofErr w:type="spellEnd"/>
             <w:r>
               <w:rPr>
                 <w:rFonts w:ascii="Arial" w:hAnsi="Arial" w:cs="Arial"/>
@@ -4333,8 +4658,8 @@
                 <w:rFonts w:ascii="Arial" w:hAnsi="Arial" w:cs="Arial"/>
               </w:rPr>
             </w:pPr>
-            <w:bookmarkStart w:id="0" w:name="page1"/>
-            <w:bookmarkEnd w:id="0"/>
+            <w:bookmarkStart w:id="1" w:name="page1"/>
+            <w:bookmarkEnd w:id="1"/>
           </w:p>
         </w:tc>
         <w:tc>
@@ -4427,6 +4752,7 @@
                 <w:rFonts w:ascii="Arial" w:hAnsi="Arial" w:cs="Arial"/>
               </w:rPr>
             </w:pPr>
+            <w:proofErr w:type="gramStart"/>
             <w:r>
               <w:rPr>
                 <w:rFonts w:ascii="Arial" w:hAnsi="Arial" w:cs="Arial"/>
@@ -4434,6 +4760,7 @@
               </w:rPr>
               <w:t xml:space="preserve">{{  </w:t>
             </w:r>
+            <w:proofErr w:type="gramEnd"/>
             <w:r>
               <w:rPr>
                 <w:rFonts w:ascii="Arial" w:hAnsi="Arial" w:cs="Arial"/>
@@ -4482,6 +4809,7 @@
                 <w:rFonts w:ascii="Arial" w:hAnsi="Arial" w:cs="Arial"/>
               </w:rPr>
             </w:pPr>
+            <w:proofErr w:type="gramStart"/>
             <w:r>
               <w:rPr>
                 <w:rFonts w:ascii="Arial" w:hAnsi="Arial" w:cs="Arial"/>
@@ -4494,7 +4822,15 @@
                 <w:rFonts w:ascii="Arial" w:hAnsi="Arial" w:cs="Arial"/>
                 <w:color w:val="FF0000"/>
               </w:rPr>
-              <w:t>users[0].</w:t>
+              <w:t>users</w:t>
+            </w:r>
+            <w:proofErr w:type="gramEnd"/>
+            <w:r>
+              <w:rPr>
+                <w:rFonts w:ascii="Arial" w:hAnsi="Arial" w:cs="Arial"/>
+                <w:color w:val="FF0000"/>
+              </w:rPr>
+              <w:t>[0].</w:t>
             </w:r>
             <w:proofErr w:type="spellStart"/>
             <w:r>
@@ -4531,6 +4867,7 @@
                 <w:rFonts w:ascii="Arial" w:hAnsi="Arial" w:cs="Arial"/>
               </w:rPr>
             </w:pPr>
+            <w:proofErr w:type="gramStart"/>
             <w:r>
               <w:rPr>
                 <w:rFonts w:ascii="Arial" w:hAnsi="Arial" w:cs="Arial"/>
@@ -4543,7 +4880,15 @@
                 <w:rFonts w:ascii="Arial" w:hAnsi="Arial" w:cs="Arial"/>
                 <w:color w:val="FF0000"/>
               </w:rPr>
-              <w:t>users[0].</w:t>
+              <w:t>users</w:t>
+            </w:r>
+            <w:proofErr w:type="gramEnd"/>
+            <w:r>
+              <w:rPr>
+                <w:rFonts w:ascii="Arial" w:hAnsi="Arial" w:cs="Arial"/>
+                <w:color w:val="FF0000"/>
+              </w:rPr>
+              <w:t>[0].</w:t>
             </w:r>
             <w:proofErr w:type="spellStart"/>
             <w:r>
@@ -4644,6 +4989,7 @@
                 <w:rFonts w:ascii="Arial" w:hAnsi="Arial" w:cs="Arial"/>
               </w:rPr>
             </w:pPr>
+            <w:proofErr w:type="gramStart"/>
             <w:r>
               <w:rPr>
                 <w:rFonts w:ascii="Arial" w:hAnsi="Arial" w:cs="Arial"/>
@@ -4656,7 +5002,15 @@
                 <w:rFonts w:ascii="Arial" w:hAnsi="Arial" w:cs="Arial"/>
                 <w:color w:val="FF0000"/>
               </w:rPr>
-              <w:t xml:space="preserve">users[0].fax </w:t>
+              <w:t>users</w:t>
+            </w:r>
+            <w:proofErr w:type="gramEnd"/>
+            <w:r>
+              <w:rPr>
+                <w:rFonts w:ascii="Arial" w:hAnsi="Arial" w:cs="Arial"/>
+                <w:color w:val="FF0000"/>
+              </w:rPr>
+              <w:t xml:space="preserve">[0].fax </w:t>
             </w:r>
             <w:r>
               <w:rPr>
@@ -4809,6 +5163,7 @@
                 <w:rFonts w:ascii="Arial" w:hAnsi="Arial" w:cs="Arial"/>
               </w:rPr>
             </w:pPr>
+            <w:proofErr w:type="gramStart"/>
             <w:r>
               <w:rPr>
                 <w:rFonts w:ascii="Arial" w:hAnsi="Arial" w:cs="Arial"/>
@@ -4821,7 +5176,15 @@
                 <w:rFonts w:ascii="Arial" w:hAnsi="Arial" w:cs="Arial"/>
                 <w:color w:val="FF0000"/>
               </w:rPr>
-              <w:t>users[0].</w:t>
+              <w:t>users</w:t>
+            </w:r>
+            <w:proofErr w:type="gramEnd"/>
+            <w:r>
+              <w:rPr>
+                <w:rFonts w:ascii="Arial" w:hAnsi="Arial" w:cs="Arial"/>
+                <w:color w:val="FF0000"/>
+              </w:rPr>
+              <w:t>[0].</w:t>
             </w:r>
             <w:proofErr w:type="spellStart"/>
             <w:r>
@@ -4856,6 +5219,7 @@
                 <w:rFonts w:ascii="Arial" w:hAnsi="Arial" w:cs="Arial"/>
               </w:rPr>
             </w:pPr>
+            <w:proofErr w:type="gramStart"/>
             <w:r>
               <w:rPr>
                 <w:rFonts w:ascii="Arial" w:hAnsi="Arial" w:cs="Arial"/>
@@ -4868,7 +5232,15 @@
                 <w:rFonts w:ascii="Arial" w:hAnsi="Arial" w:cs="Arial"/>
                 <w:color w:val="FF0000"/>
               </w:rPr>
-              <w:t>users[0].</w:t>
+              <w:t>users</w:t>
+            </w:r>
+            <w:proofErr w:type="gramEnd"/>
+            <w:r>
+              <w:rPr>
+                <w:rFonts w:ascii="Arial" w:hAnsi="Arial" w:cs="Arial"/>
+                <w:color w:val="FF0000"/>
+              </w:rPr>
+              <w:t>[0].</w:t>
             </w:r>
             <w:proofErr w:type="spellStart"/>
             <w:r>
@@ -4903,6 +5275,7 @@
                 <w:rFonts w:ascii="Arial" w:hAnsi="Arial" w:cs="Arial"/>
               </w:rPr>
             </w:pPr>
+            <w:proofErr w:type="gramStart"/>
             <w:r>
               <w:rPr>
                 <w:rFonts w:ascii="Arial" w:hAnsi="Arial" w:cs="Arial"/>
@@ -4915,7 +5288,15 @@
                 <w:rFonts w:ascii="Arial" w:hAnsi="Arial" w:cs="Arial"/>
                 <w:color w:val="FF0000"/>
               </w:rPr>
-              <w:t>users[0].address.zip</w:t>
+              <w:t>users</w:t>
+            </w:r>
+            <w:proofErr w:type="gramEnd"/>
+            <w:r>
+              <w:rPr>
+                <w:rFonts w:ascii="Arial" w:hAnsi="Arial" w:cs="Arial"/>
+                <w:color w:val="FF0000"/>
+              </w:rPr>
+              <w:t>[0].address.zip</w:t>
             </w:r>
             <w:r>
               <w:rPr>
@@ -4949,12 +5330,21 @@
               </w:rPr>
               <w:t>{{</w:t>
             </w:r>
-            <w:r>
-              <w:rPr>
-                <w:rFonts w:ascii="Arial" w:hAnsi="Arial" w:cs="Arial"/>
-                <w:color w:val="FF0000"/>
-              </w:rPr>
-              <w:t>users[0].email</w:t>
+            <w:proofErr w:type="gramStart"/>
+            <w:r>
+              <w:rPr>
+                <w:rFonts w:ascii="Arial" w:hAnsi="Arial" w:cs="Arial"/>
+                <w:color w:val="FF0000"/>
+              </w:rPr>
+              <w:t>users[</w:t>
+            </w:r>
+            <w:proofErr w:type="gramEnd"/>
+            <w:r>
+              <w:rPr>
+                <w:rFonts w:ascii="Arial" w:hAnsi="Arial" w:cs="Arial"/>
+                <w:color w:val="FF0000"/>
+              </w:rPr>
+              <w:t>0].email</w:t>
             </w:r>
             <w:r>
               <w:rPr>
@@ -5007,7 +5397,7 @@
 </file>
 
 <file path=word/styles.xml><?xml version="1.0" encoding="utf-8"?>
-<w:styles xmlns:mc="http://schemas.openxmlformats.org/markup-compatibility/2006" xmlns:r="http://schemas.openxmlformats.org/officeDocument/2006/relationships" xmlns:w="http://schemas.openxmlformats.org/wordprocessingml/2006/main" xmlns:w14="http://schemas.microsoft.com/office/word/2010/wordml" xmlns:w15="http://schemas.microsoft.com/office/word/2012/wordml" xmlns:w16cex="http://schemas.microsoft.com/office/word/2018/wordml/cex" xmlns:w16cid="http://schemas.microsoft.com/office/word/2016/wordml/cid" xmlns:w16="http://schemas.microsoft.com/office/word/2018/wordml" xmlns:w16se="http://schemas.microsoft.com/office/word/2015/wordml/symex" mc:Ignorable="w14 w15 w16se w16cid w16 w16cex">
+<w:styles xmlns:mc="http://schemas.openxmlformats.org/markup-compatibility/2006" xmlns:r="http://schemas.openxmlformats.org/officeDocument/2006/relationships" xmlns:w="http://schemas.openxmlformats.org/wordprocessingml/2006/main" xmlns:w14="http://schemas.microsoft.com/office/word/2010/wordml" xmlns:w15="http://schemas.microsoft.com/office/word/2012/wordml" xmlns:w16cid="http://schemas.microsoft.com/office/word/2016/wordml/cid" xmlns:w16se="http://schemas.microsoft.com/office/word/2015/wordml/symex" mc:Ignorable="w14 w15 w16se w16cid">
   <w:docDefaults>
     <w:rPrDefault>
       <w:rPr>
@@ -5747,7 +6137,7 @@
 </file>
 
 <file path=customXml/itemProps1.xml><?xml version="1.0" encoding="utf-8"?>
-<ds:datastoreItem xmlns:ds="http://schemas.openxmlformats.org/officeDocument/2006/customXml" ds:itemID="{A78E7520-A6F6-4671-ACF2-DD87AC42CC4D}">
+<ds:datastoreItem xmlns:ds="http://schemas.openxmlformats.org/officeDocument/2006/customXml" ds:itemID="{35A9E5C8-D97B-405D-935A-37B5C0B1BB4D}">
   <ds:schemaRefs>
     <ds:schemaRef ds:uri="http://schemas.openxmlformats.org/officeDocument/2006/bibliography"/>
   </ds:schemaRefs>

</xml_diff>

<commit_message>
Updated NOLA code and black font on form
</commit_message>
<xml_diff>
--- a/docassemble/NoticeOfLimitedAppearances/data/templates/notice_of_limited_appearance.docx
+++ b/docassemble/NoticeOfLimitedAppearances/data/templates/notice_of_limited_appearance.docx
@@ -420,6 +420,7 @@
                 <w:rFonts w:ascii="Arial" w:hAnsi="Arial" w:cs="Arial"/>
               </w:rPr>
             </w:pPr>
+            <w:bookmarkStart w:id="0" w:name="_GoBack"/>
           </w:p>
         </w:tc>
         <w:tc>
@@ -460,20 +461,12 @@
               <w:rPr>
                 <w:rFonts w:ascii="Arial" w:hAnsi="Arial" w:cs="Arial"/>
               </w:rPr>
-              <w:t xml:space="preserve">  </w:t>
-            </w:r>
-            <w:r>
-              <w:rPr>
-                <w:rFonts w:ascii="Arial" w:hAnsi="Arial" w:cs="Arial"/>
-                <w:color w:val="FF0000"/>
-              </w:rPr>
-              <w:t xml:space="preserve">{% if </w:t>
+              <w:t xml:space="preserve">  {% if </w:t>
             </w:r>
             <w:proofErr w:type="gramStart"/>
             <w:r>
               <w:rPr>
                 <w:rFonts w:ascii="Arial" w:hAnsi="Arial" w:cs="Arial"/>
-                <w:color w:val="FF0000"/>
               </w:rPr>
               <w:t>courts[</w:t>
             </w:r>
@@ -481,7 +474,6 @@
             <w:r>
               <w:rPr>
                 <w:rFonts w:ascii="Arial" w:hAnsi="Arial" w:cs="Arial"/>
-                <w:color w:val="FF0000"/>
               </w:rPr>
               <w:t>0].department == "Boston Municipal Court" %} {{courts[0].division}} {% endif %}</w:t>
             </w:r>
@@ -606,20 +598,12 @@
               <w:rPr>
                 <w:rFonts w:ascii="Arial" w:hAnsi="Arial" w:cs="Arial"/>
               </w:rPr>
-              <w:t xml:space="preserve">   </w:t>
-            </w:r>
-            <w:r>
-              <w:rPr>
-                <w:rFonts w:ascii="Arial" w:hAnsi="Arial" w:cs="Arial"/>
-                <w:color w:val="FF0000"/>
-              </w:rPr>
-              <w:t xml:space="preserve">{% if </w:t>
+              <w:t xml:space="preserve">   {% if </w:t>
             </w:r>
             <w:proofErr w:type="gramStart"/>
             <w:r>
               <w:rPr>
                 <w:rFonts w:ascii="Arial" w:hAnsi="Arial" w:cs="Arial"/>
-                <w:color w:val="FF0000"/>
               </w:rPr>
               <w:t>courts[</w:t>
             </w:r>
@@ -627,7 +611,6 @@
             <w:r>
               <w:rPr>
                 <w:rFonts w:ascii="Arial" w:hAnsi="Arial" w:cs="Arial"/>
-                <w:color w:val="FF0000"/>
               </w:rPr>
               <w:t>0].department == "District Court" %} {{courts[0].division}} {% endif %}</w:t>
             </w:r>
@@ -752,20 +735,12 @@
               <w:rPr>
                 <w:rFonts w:ascii="Arial" w:hAnsi="Arial" w:cs="Arial"/>
               </w:rPr>
-              <w:t xml:space="preserve">  </w:t>
-            </w:r>
-            <w:r>
-              <w:rPr>
-                <w:rFonts w:ascii="Arial" w:hAnsi="Arial" w:cs="Arial"/>
-                <w:color w:val="FF0000"/>
-              </w:rPr>
-              <w:t xml:space="preserve">{% if </w:t>
+              <w:t xml:space="preserve">  {% if </w:t>
             </w:r>
             <w:proofErr w:type="gramStart"/>
             <w:r>
               <w:rPr>
                 <w:rFonts w:ascii="Arial" w:hAnsi="Arial" w:cs="Arial"/>
-                <w:color w:val="FF0000"/>
               </w:rPr>
               <w:t>courts[</w:t>
             </w:r>
@@ -773,7 +748,6 @@
             <w:r>
               <w:rPr>
                 <w:rFonts w:ascii="Arial" w:hAnsi="Arial" w:cs="Arial"/>
-                <w:color w:val="FF0000"/>
               </w:rPr>
               <w:t>0].department == "Housing Court" %} {{courts[0].division}} {% endif %}</w:t>
             </w:r>
@@ -900,20 +874,12 @@
               <w:rPr>
                 <w:rFonts w:ascii="Arial" w:hAnsi="Arial" w:cs="Arial"/>
               </w:rPr>
-              <w:t xml:space="preserve">   </w:t>
-            </w:r>
-            <w:r>
-              <w:rPr>
-                <w:rFonts w:ascii="Arial" w:hAnsi="Arial" w:cs="Arial"/>
-                <w:color w:val="FF0000"/>
-              </w:rPr>
-              <w:t xml:space="preserve">{% if </w:t>
+              <w:t xml:space="preserve">   {% if </w:t>
             </w:r>
             <w:proofErr w:type="gramStart"/>
             <w:r>
               <w:rPr>
                 <w:rFonts w:ascii="Arial" w:hAnsi="Arial" w:cs="Arial"/>
-                <w:color w:val="FF0000"/>
               </w:rPr>
               <w:t>courts[</w:t>
             </w:r>
@@ -921,7 +887,6 @@
             <w:r>
               <w:rPr>
                 <w:rFonts w:ascii="Arial" w:hAnsi="Arial" w:cs="Arial"/>
-                <w:color w:val="FF0000"/>
               </w:rPr>
               <w:t>0].department == "Land Court" %} {{courts[0].division}} {% endif %}</w:t>
             </w:r>
@@ -1144,20 +1109,12 @@
               <w:rPr>
                 <w:rFonts w:ascii="Arial" w:hAnsi="Arial" w:cs="Arial"/>
               </w:rPr>
-              <w:t xml:space="preserve">   </w:t>
-            </w:r>
-            <w:r>
-              <w:rPr>
-                <w:rFonts w:ascii="Arial" w:hAnsi="Arial" w:cs="Arial"/>
-                <w:color w:val="FF0000"/>
-              </w:rPr>
-              <w:t xml:space="preserve">{% if </w:t>
+              <w:t xml:space="preserve">   {% if </w:t>
             </w:r>
             <w:proofErr w:type="gramStart"/>
             <w:r>
               <w:rPr>
                 <w:rFonts w:ascii="Arial" w:hAnsi="Arial" w:cs="Arial"/>
-                <w:color w:val="FF0000"/>
               </w:rPr>
               <w:t>courts[</w:t>
             </w:r>
@@ -1165,7 +1122,6 @@
             <w:r>
               <w:rPr>
                 <w:rFonts w:ascii="Arial" w:hAnsi="Arial" w:cs="Arial"/>
-                <w:color w:val="FF0000"/>
               </w:rPr>
               <w:t>0].department == "Probate and Family Court" %} {{courts[0].division}} {% endif %}</w:t>
             </w:r>
@@ -1219,7 +1175,6 @@
             <w:r>
               <w:rPr>
                 <w:rFonts w:ascii="Arial" w:hAnsi="Arial" w:cs="Arial"/>
-                <w:color w:val="FF0000"/>
               </w:rPr>
               <w:t xml:space="preserve">{{ </w:t>
             </w:r>
@@ -1227,17 +1182,13 @@
             <w:r>
               <w:rPr>
                 <w:rFonts w:ascii="Arial" w:hAnsi="Arial" w:cs="Arial"/>
-                <w:color w:val="FF0000"/>
               </w:rPr>
               <w:t>docket_numbers</w:t>
             </w:r>
-            <w:bookmarkStart w:id="0" w:name="_GoBack"/>
-            <w:bookmarkEnd w:id="0"/>
             <w:proofErr w:type="spellEnd"/>
             <w:r>
               <w:rPr>
                 <w:rFonts w:ascii="Arial" w:hAnsi="Arial" w:cs="Arial"/>
-                <w:color w:val="FF0000"/>
               </w:rPr>
               <w:t xml:space="preserve"> }}</w:t>
             </w:r>
@@ -1315,7 +1266,6 @@
             <w:r>
               <w:rPr>
                 <w:rFonts w:ascii="Arial" w:hAnsi="Arial" w:cs="Arial"/>
-                <w:color w:val="FF0000"/>
               </w:rPr>
               <w:t xml:space="preserve">   {% if </w:t>
             </w:r>
@@ -1323,7 +1273,6 @@
             <w:r>
               <w:rPr>
                 <w:rFonts w:ascii="Arial" w:hAnsi="Arial" w:cs="Arial"/>
-                <w:color w:val="FF0000"/>
               </w:rPr>
               <w:t>courts[</w:t>
             </w:r>
@@ -1331,7 +1280,6 @@
             <w:r>
               <w:rPr>
                 <w:rFonts w:ascii="Arial" w:hAnsi="Arial" w:cs="Arial"/>
-                <w:color w:val="FF0000"/>
               </w:rPr>
               <w:t>0].department == "Superior Court" %} {{courts[0].division}} {% endif %}</w:t>
             </w:r>
@@ -1570,7 +1518,6 @@
             <w:r>
               <w:rPr>
                 <w:rFonts w:ascii="Arial" w:hAnsi="Arial" w:cs="Arial"/>
-                <w:color w:val="FF0000"/>
               </w:rPr>
               <w:t xml:space="preserve">{{ </w:t>
             </w:r>
@@ -1578,7 +1525,6 @@
             <w:r>
               <w:rPr>
                 <w:rFonts w:ascii="Arial" w:hAnsi="Arial" w:cs="Arial"/>
-                <w:color w:val="FF0000"/>
               </w:rPr>
               <w:t>plaintiff</w:t>
             </w:r>
@@ -1586,7 +1532,6 @@
             <w:r>
               <w:rPr>
                 <w:rFonts w:ascii="Arial" w:hAnsi="Arial" w:cs="Arial"/>
-                <w:color w:val="FF0000"/>
               </w:rPr>
               <w:t>_name</w:t>
             </w:r>
@@ -1594,7 +1539,6 @@
             <w:r>
               <w:rPr>
                 <w:rFonts w:ascii="Arial" w:hAnsi="Arial" w:cs="Arial"/>
-                <w:color w:val="FF0000"/>
               </w:rPr>
               <w:t xml:space="preserve"> }}</w:t>
             </w:r>
@@ -1720,7 +1664,6 @@
             <w:r>
               <w:rPr>
                 <w:rFonts w:ascii="Arial" w:hAnsi="Arial" w:cs="Arial"/>
-                <w:color w:val="FF0000"/>
               </w:rPr>
               <w:t xml:space="preserve">{{ </w:t>
             </w:r>
@@ -1728,7 +1671,6 @@
             <w:r>
               <w:rPr>
                 <w:rFonts w:ascii="Arial" w:hAnsi="Arial" w:cs="Arial"/>
-                <w:color w:val="FF0000"/>
               </w:rPr>
               <w:t>defendant</w:t>
             </w:r>
@@ -1736,7 +1678,6 @@
             <w:r>
               <w:rPr>
                 <w:rFonts w:ascii="Arial" w:hAnsi="Arial" w:cs="Arial"/>
-                <w:color w:val="FF0000"/>
               </w:rPr>
               <w:t>_name</w:t>
             </w:r>
@@ -1744,7 +1685,6 @@
             <w:r>
               <w:rPr>
                 <w:rFonts w:ascii="Arial" w:hAnsi="Arial" w:cs="Arial"/>
-                <w:color w:val="FF0000"/>
               </w:rPr>
               <w:t xml:space="preserve"> }}</w:t>
             </w:r>
@@ -2077,7 +2017,6 @@
             <w:r>
               <w:rPr>
                 <w:rFonts w:ascii="Arial" w:hAnsi="Arial" w:cs="Arial"/>
-                <w:color w:val="FF0000"/>
               </w:rPr>
               <w:t>{{ users</w:t>
             </w:r>
@@ -2085,7 +2024,6 @@
             <w:r>
               <w:rPr>
                 <w:rFonts w:ascii="Arial" w:hAnsi="Arial" w:cs="Arial"/>
-                <w:color w:val="FF0000"/>
               </w:rPr>
               <w:t>[0] }}</w:t>
             </w:r>
@@ -2124,7 +2062,6 @@
             <w:r>
               <w:rPr>
                 <w:rFonts w:ascii="Arial" w:hAnsi="Arial" w:cs="Arial"/>
-                <w:color w:val="FF0000"/>
               </w:rPr>
               <w:t xml:space="preserve">{{ </w:t>
             </w:r>
@@ -2132,7 +2069,6 @@
             <w:r>
               <w:rPr>
                 <w:rFonts w:ascii="Arial" w:hAnsi="Arial" w:cs="Arial"/>
-                <w:color w:val="FF0000"/>
               </w:rPr>
               <w:t>represented</w:t>
             </w:r>
@@ -2140,7 +2076,6 @@
             <w:r>
               <w:rPr>
                 <w:rFonts w:ascii="Arial" w:hAnsi="Arial" w:cs="Arial"/>
-                <w:color w:val="FF0000"/>
               </w:rPr>
               <w:t>_party</w:t>
             </w:r>
@@ -2148,7 +2083,6 @@
             <w:r>
               <w:rPr>
                 <w:rFonts w:ascii="Arial" w:hAnsi="Arial" w:cs="Arial"/>
-                <w:color w:val="FF0000"/>
               </w:rPr>
               <w:t xml:space="preserve"> }}</w:t>
             </w:r>
@@ -2268,13 +2202,11 @@
                   <w:pPr>
                     <w:rPr>
                       <w:rFonts w:ascii="Arial" w:hAnsi="Arial" w:cs="Arial"/>
-                      <w:color w:val="FF0000"/>
-                    </w:rPr>
-                  </w:pPr>
-                  <w:r>
-                    <w:rPr>
-                      <w:rFonts w:ascii="Arial" w:hAnsi="Arial" w:cs="Arial"/>
-                      <w:color w:val="FF0000"/>
+                    </w:rPr>
+                  </w:pPr>
+                  <w:r>
+                    <w:rPr>
+                      <w:rFonts w:ascii="Arial" w:hAnsi="Arial" w:cs="Arial"/>
                     </w:rPr>
                     <w:t xml:space="preserve">{%p if </w:t>
                   </w:r>
@@ -2282,7 +2214,6 @@
                   <w:r>
                     <w:rPr>
                       <w:rFonts w:ascii="Arial" w:hAnsi="Arial" w:cs="Arial"/>
-                      <w:color w:val="FF0000"/>
                     </w:rPr>
                     <w:t>need_motion</w:t>
                   </w:r>
@@ -2290,7 +2221,6 @@
                   <w:r>
                     <w:rPr>
                       <w:rFonts w:ascii="Arial" w:hAnsi="Arial" w:cs="Arial"/>
-                      <w:color w:val="FF0000"/>
                     </w:rPr>
                     <w:t xml:space="preserve"> %} </w:t>
                   </w:r>
@@ -2299,13 +2229,11 @@
                   <w:pPr>
                     <w:rPr>
                       <w:rFonts w:ascii="Arial" w:hAnsi="Arial" w:cs="Arial"/>
-                      <w:color w:val="FF0000"/>
-                    </w:rPr>
-                  </w:pPr>
-                  <w:r>
-                    <w:rPr>
-                      <w:rFonts w:ascii="Arial" w:hAnsi="Arial" w:cs="Arial"/>
-                      <w:color w:val="FF0000"/>
+                    </w:rPr>
+                  </w:pPr>
+                  <w:r>
+                    <w:rPr>
+                      <w:rFonts w:ascii="Arial" w:hAnsi="Arial" w:cs="Arial"/>
                     </w:rPr>
                     <w:t xml:space="preserve">[X] </w:t>
                   </w:r>
@@ -2314,13 +2242,11 @@
                   <w:pPr>
                     <w:rPr>
                       <w:rFonts w:ascii="Arial" w:hAnsi="Arial" w:cs="Arial"/>
-                      <w:color w:val="FF0000"/>
-                    </w:rPr>
-                  </w:pPr>
-                  <w:r>
-                    <w:rPr>
-                      <w:rFonts w:ascii="Arial" w:hAnsi="Arial" w:cs="Arial"/>
-                      <w:color w:val="FF0000"/>
+                    </w:rPr>
+                  </w:pPr>
+                  <w:r>
+                    <w:rPr>
+                      <w:rFonts w:ascii="Arial" w:hAnsi="Arial" w:cs="Arial"/>
                     </w:rPr>
                     <w:t>{%p else %}</w:t>
                   </w:r>
@@ -2329,13 +2255,11 @@
                   <w:pPr>
                     <w:rPr>
                       <w:rFonts w:ascii="Arial" w:hAnsi="Arial" w:cs="Arial"/>
-                      <w:color w:val="FF0000"/>
-                    </w:rPr>
-                  </w:pPr>
-                  <w:r>
-                    <w:rPr>
-                      <w:rFonts w:ascii="Arial" w:hAnsi="Arial" w:cs="Arial"/>
-                      <w:color w:val="FF0000"/>
+                    </w:rPr>
+                  </w:pPr>
+                  <w:r>
+                    <w:rPr>
+                      <w:rFonts w:ascii="Arial" w:hAnsi="Arial" w:cs="Arial"/>
                     </w:rPr>
                     <w:t xml:space="preserve">[ ] </w:t>
                   </w:r>
@@ -2349,7 +2273,6 @@
                   <w:r>
                     <w:rPr>
                       <w:rFonts w:ascii="Arial" w:hAnsi="Arial" w:cs="Arial"/>
-                      <w:color w:val="FF0000"/>
                     </w:rPr>
                     <w:t>{%p endif %}</w:t>
                   </w:r>
@@ -2387,7 +2310,6 @@
                   <w:r>
                     <w:rPr>
                       <w:rFonts w:ascii="Arial" w:hAnsi="Arial" w:cs="Arial"/>
-                      <w:color w:val="FF0000"/>
                     </w:rPr>
                     <w:t xml:space="preserve">{{ </w:t>
                   </w:r>
@@ -2395,7 +2317,6 @@
                   <w:r>
                     <w:rPr>
                       <w:rFonts w:ascii="Arial" w:hAnsi="Arial" w:cs="Arial"/>
-                      <w:color w:val="FF0000"/>
                     </w:rPr>
                     <w:t>need</w:t>
                   </w:r>
@@ -2403,7 +2324,6 @@
                   <w:r>
                     <w:rPr>
                       <w:rFonts w:ascii="Arial" w:hAnsi="Arial" w:cs="Arial"/>
-                      <w:color w:val="FF0000"/>
                     </w:rPr>
                     <w:t>_motion_details</w:t>
                   </w:r>
@@ -2411,7 +2331,6 @@
                   <w:r>
                     <w:rPr>
                       <w:rFonts w:ascii="Arial" w:hAnsi="Arial" w:cs="Arial"/>
-                      <w:color w:val="FF0000"/>
                     </w:rPr>
                     <w:t xml:space="preserve"> }}</w:t>
                   </w:r>
@@ -2449,7 +2368,6 @@
                   <w:r>
                     <w:rPr>
                       <w:rFonts w:ascii="Arial" w:hAnsi="Arial" w:cs="Arial"/>
-                      <w:color w:val="FF0000"/>
                     </w:rPr>
                     <w:t xml:space="preserve">{{ </w:t>
                   </w:r>
@@ -2457,7 +2375,6 @@
                   <w:r>
                     <w:rPr>
                       <w:rFonts w:ascii="Arial" w:hAnsi="Arial" w:cs="Arial"/>
-                      <w:color w:val="FF0000"/>
                     </w:rPr>
                     <w:t>need</w:t>
                   </w:r>
@@ -2465,7 +2382,6 @@
                   <w:r>
                     <w:rPr>
                       <w:rFonts w:ascii="Arial" w:hAnsi="Arial" w:cs="Arial"/>
-                      <w:color w:val="FF0000"/>
                     </w:rPr>
                     <w:t>_motion_date</w:t>
                   </w:r>
@@ -2473,7 +2389,6 @@
                   <w:r>
                     <w:rPr>
                       <w:rFonts w:ascii="Arial" w:hAnsi="Arial" w:cs="Arial"/>
-                      <w:color w:val="FF0000"/>
                     </w:rPr>
                     <w:t xml:space="preserve"> }}</w:t>
                   </w:r>
@@ -2493,13 +2408,11 @@
                   <w:pPr>
                     <w:rPr>
                       <w:rFonts w:ascii="Arial" w:hAnsi="Arial" w:cs="Arial"/>
-                      <w:color w:val="FF0000"/>
-                    </w:rPr>
-                  </w:pPr>
-                  <w:r>
-                    <w:rPr>
-                      <w:rFonts w:ascii="Arial" w:hAnsi="Arial" w:cs="Arial"/>
-                      <w:color w:val="FF0000"/>
+                    </w:rPr>
+                  </w:pPr>
+                  <w:r>
+                    <w:rPr>
+                      <w:rFonts w:ascii="Arial" w:hAnsi="Arial" w:cs="Arial"/>
                     </w:rPr>
                     <w:t xml:space="preserve">{%p if </w:t>
                   </w:r>
@@ -2507,7 +2420,6 @@
                   <w:r>
                     <w:rPr>
                       <w:rFonts w:ascii="Arial" w:hAnsi="Arial" w:cs="Arial"/>
-                      <w:color w:val="FF0000"/>
                     </w:rPr>
                     <w:t>need_hearing</w:t>
                   </w:r>
@@ -2515,7 +2427,6 @@
                   <w:r>
                     <w:rPr>
                       <w:rFonts w:ascii="Arial" w:hAnsi="Arial" w:cs="Arial"/>
-                      <w:color w:val="FF0000"/>
                     </w:rPr>
                     <w:t xml:space="preserve"> %}</w:t>
                   </w:r>
@@ -2524,13 +2435,11 @@
                   <w:pPr>
                     <w:rPr>
                       <w:rFonts w:ascii="Arial" w:hAnsi="Arial" w:cs="Arial"/>
-                      <w:color w:val="FF0000"/>
-                    </w:rPr>
-                  </w:pPr>
-                  <w:r>
-                    <w:rPr>
-                      <w:rFonts w:ascii="Arial" w:hAnsi="Arial" w:cs="Arial"/>
-                      <w:color w:val="FF0000"/>
+                    </w:rPr>
+                  </w:pPr>
+                  <w:r>
+                    <w:rPr>
+                      <w:rFonts w:ascii="Arial" w:hAnsi="Arial" w:cs="Arial"/>
                     </w:rPr>
                     <w:t xml:space="preserve">[X] </w:t>
                   </w:r>
@@ -2539,13 +2448,11 @@
                   <w:pPr>
                     <w:rPr>
                       <w:rFonts w:ascii="Arial" w:hAnsi="Arial" w:cs="Arial"/>
-                      <w:color w:val="FF0000"/>
-                    </w:rPr>
-                  </w:pPr>
-                  <w:r>
-                    <w:rPr>
-                      <w:rFonts w:ascii="Arial" w:hAnsi="Arial" w:cs="Arial"/>
-                      <w:color w:val="FF0000"/>
+                    </w:rPr>
+                  </w:pPr>
+                  <w:r>
+                    <w:rPr>
+                      <w:rFonts w:ascii="Arial" w:hAnsi="Arial" w:cs="Arial"/>
                     </w:rPr>
                     <w:t xml:space="preserve">{%p else %} </w:t>
                   </w:r>
@@ -2554,13 +2461,11 @@
                   <w:pPr>
                     <w:rPr>
                       <w:rFonts w:ascii="Arial" w:hAnsi="Arial" w:cs="Arial"/>
-                      <w:color w:val="FF0000"/>
-                    </w:rPr>
-                  </w:pPr>
-                  <w:r>
-                    <w:rPr>
-                      <w:rFonts w:ascii="Arial" w:hAnsi="Arial" w:cs="Arial"/>
-                      <w:color w:val="FF0000"/>
+                    </w:rPr>
+                  </w:pPr>
+                  <w:r>
+                    <w:rPr>
+                      <w:rFonts w:ascii="Arial" w:hAnsi="Arial" w:cs="Arial"/>
                     </w:rPr>
                     <w:t xml:space="preserve">[ ] </w:t>
                   </w:r>
@@ -2574,7 +2479,6 @@
                   <w:r>
                     <w:rPr>
                       <w:rFonts w:ascii="Arial" w:hAnsi="Arial" w:cs="Arial"/>
-                      <w:color w:val="FF0000"/>
                     </w:rPr>
                     <w:t>{%p endif %}</w:t>
                   </w:r>
@@ -2612,7 +2516,6 @@
                   <w:r>
                     <w:rPr>
                       <w:rFonts w:ascii="Arial" w:hAnsi="Arial" w:cs="Arial"/>
-                      <w:color w:val="FF0000"/>
                     </w:rPr>
                     <w:t xml:space="preserve">{{ </w:t>
                   </w:r>
@@ -2620,7 +2523,6 @@
                   <w:r>
                     <w:rPr>
                       <w:rFonts w:ascii="Arial" w:hAnsi="Arial" w:cs="Arial"/>
-                      <w:color w:val="FF0000"/>
                     </w:rPr>
                     <w:t>need</w:t>
                   </w:r>
@@ -2628,7 +2530,6 @@
                   <w:r>
                     <w:rPr>
                       <w:rFonts w:ascii="Arial" w:hAnsi="Arial" w:cs="Arial"/>
-                      <w:color w:val="FF0000"/>
                     </w:rPr>
                     <w:t>_hearing_details</w:t>
                   </w:r>
@@ -2636,7 +2537,6 @@
                   <w:r>
                     <w:rPr>
                       <w:rFonts w:ascii="Arial" w:hAnsi="Arial" w:cs="Arial"/>
-                      <w:color w:val="FF0000"/>
                     </w:rPr>
                     <w:t xml:space="preserve"> }}</w:t>
                   </w:r>
@@ -2674,7 +2574,6 @@
                   <w:r>
                     <w:rPr>
                       <w:rFonts w:ascii="Arial" w:hAnsi="Arial" w:cs="Arial"/>
-                      <w:color w:val="FF0000"/>
                     </w:rPr>
                     <w:t xml:space="preserve">{{ </w:t>
                   </w:r>
@@ -2682,7 +2581,6 @@
                   <w:r>
                     <w:rPr>
                       <w:rFonts w:ascii="Arial" w:hAnsi="Arial" w:cs="Arial"/>
-                      <w:color w:val="FF0000"/>
                     </w:rPr>
                     <w:t>need</w:t>
                   </w:r>
@@ -2690,7 +2588,6 @@
                   <w:r>
                     <w:rPr>
                       <w:rFonts w:ascii="Arial" w:hAnsi="Arial" w:cs="Arial"/>
-                      <w:color w:val="FF0000"/>
                     </w:rPr>
                     <w:t>_hearing_date</w:t>
                   </w:r>
@@ -2698,7 +2595,6 @@
                   <w:r>
                     <w:rPr>
                       <w:rFonts w:ascii="Arial" w:hAnsi="Arial" w:cs="Arial"/>
-                      <w:color w:val="FF0000"/>
                     </w:rPr>
                     <w:t xml:space="preserve"> }}</w:t>
                   </w:r>
@@ -2718,13 +2614,11 @@
                   <w:pPr>
                     <w:rPr>
                       <w:rFonts w:ascii="Arial" w:hAnsi="Arial" w:cs="Arial"/>
-                      <w:color w:val="FF0000"/>
-                    </w:rPr>
-                  </w:pPr>
-                  <w:r>
-                    <w:rPr>
-                      <w:rFonts w:ascii="Arial" w:hAnsi="Arial" w:cs="Arial"/>
-                      <w:color w:val="FF0000"/>
+                    </w:rPr>
+                  </w:pPr>
+                  <w:r>
+                    <w:rPr>
+                      <w:rFonts w:ascii="Arial" w:hAnsi="Arial" w:cs="Arial"/>
                     </w:rPr>
                     <w:t xml:space="preserve">{%p if </w:t>
                   </w:r>
@@ -2732,7 +2626,6 @@
                   <w:r>
                     <w:rPr>
                       <w:rFonts w:ascii="Arial" w:hAnsi="Arial" w:cs="Arial"/>
-                      <w:color w:val="FF0000"/>
                     </w:rPr>
                     <w:t>need_adr</w:t>
                   </w:r>
@@ -2740,7 +2633,6 @@
                   <w:r>
                     <w:rPr>
                       <w:rFonts w:ascii="Arial" w:hAnsi="Arial" w:cs="Arial"/>
-                      <w:color w:val="FF0000"/>
                     </w:rPr>
                     <w:t xml:space="preserve"> %}</w:t>
                   </w:r>
@@ -2749,13 +2641,11 @@
                   <w:pPr>
                     <w:rPr>
                       <w:rFonts w:ascii="Arial" w:hAnsi="Arial" w:cs="Arial"/>
-                      <w:color w:val="FF0000"/>
-                    </w:rPr>
-                  </w:pPr>
-                  <w:r>
-                    <w:rPr>
-                      <w:rFonts w:ascii="Arial" w:hAnsi="Arial" w:cs="Arial"/>
-                      <w:color w:val="FF0000"/>
+                    </w:rPr>
+                  </w:pPr>
+                  <w:r>
+                    <w:rPr>
+                      <w:rFonts w:ascii="Arial" w:hAnsi="Arial" w:cs="Arial"/>
                     </w:rPr>
                     <w:t xml:space="preserve">[X] </w:t>
                   </w:r>
@@ -2764,13 +2654,11 @@
                   <w:pPr>
                     <w:rPr>
                       <w:rFonts w:ascii="Arial" w:hAnsi="Arial" w:cs="Arial"/>
-                      <w:color w:val="FF0000"/>
-                    </w:rPr>
-                  </w:pPr>
-                  <w:r>
-                    <w:rPr>
-                      <w:rFonts w:ascii="Arial" w:hAnsi="Arial" w:cs="Arial"/>
-                      <w:color w:val="FF0000"/>
+                    </w:rPr>
+                  </w:pPr>
+                  <w:r>
+                    <w:rPr>
+                      <w:rFonts w:ascii="Arial" w:hAnsi="Arial" w:cs="Arial"/>
                     </w:rPr>
                     <w:t xml:space="preserve">{%p else %} </w:t>
                   </w:r>
@@ -2779,13 +2667,11 @@
                   <w:pPr>
                     <w:rPr>
                       <w:rFonts w:ascii="Arial" w:hAnsi="Arial" w:cs="Arial"/>
-                      <w:color w:val="FF0000"/>
-                    </w:rPr>
-                  </w:pPr>
-                  <w:r>
-                    <w:rPr>
-                      <w:rFonts w:ascii="Arial" w:hAnsi="Arial" w:cs="Arial"/>
-                      <w:color w:val="FF0000"/>
+                    </w:rPr>
+                  </w:pPr>
+                  <w:r>
+                    <w:rPr>
+                      <w:rFonts w:ascii="Arial" w:hAnsi="Arial" w:cs="Arial"/>
                     </w:rPr>
                     <w:t xml:space="preserve">[ ] </w:t>
                   </w:r>
@@ -2799,7 +2685,6 @@
                   <w:r>
                     <w:rPr>
                       <w:rFonts w:ascii="Arial" w:hAnsi="Arial" w:cs="Arial"/>
-                      <w:color w:val="FF0000"/>
                     </w:rPr>
                     <w:t>{%p endif %}</w:t>
                   </w:r>
@@ -2837,7 +2722,6 @@
                   <w:r>
                     <w:rPr>
                       <w:rFonts w:ascii="Arial" w:hAnsi="Arial" w:cs="Arial"/>
-                      <w:color w:val="FF0000"/>
                     </w:rPr>
                     <w:t xml:space="preserve">{{ </w:t>
                   </w:r>
@@ -2845,7 +2729,6 @@
                   <w:r>
                     <w:rPr>
                       <w:rFonts w:ascii="Arial" w:hAnsi="Arial" w:cs="Arial"/>
-                      <w:color w:val="FF0000"/>
                     </w:rPr>
                     <w:t>need</w:t>
                   </w:r>
@@ -2853,7 +2736,6 @@
                   <w:r>
                     <w:rPr>
                       <w:rFonts w:ascii="Arial" w:hAnsi="Arial" w:cs="Arial"/>
-                      <w:color w:val="FF0000"/>
                     </w:rPr>
                     <w:t>_adr_details</w:t>
                   </w:r>
@@ -2861,7 +2743,6 @@
                   <w:r>
                     <w:rPr>
                       <w:rFonts w:ascii="Arial" w:hAnsi="Arial" w:cs="Arial"/>
-                      <w:color w:val="FF0000"/>
                     </w:rPr>
                     <w:t xml:space="preserve"> }}</w:t>
                   </w:r>
@@ -2899,7 +2780,6 @@
                   <w:r>
                     <w:rPr>
                       <w:rFonts w:ascii="Arial" w:hAnsi="Arial" w:cs="Arial"/>
-                      <w:color w:val="FF0000"/>
                     </w:rPr>
                     <w:t xml:space="preserve">{{ </w:t>
                   </w:r>
@@ -2907,7 +2787,6 @@
                   <w:r>
                     <w:rPr>
                       <w:rFonts w:ascii="Arial" w:hAnsi="Arial" w:cs="Arial"/>
-                      <w:color w:val="FF0000"/>
                     </w:rPr>
                     <w:t>need</w:t>
                   </w:r>
@@ -2915,7 +2794,6 @@
                   <w:r>
                     <w:rPr>
                       <w:rFonts w:ascii="Arial" w:hAnsi="Arial" w:cs="Arial"/>
-                      <w:color w:val="FF0000"/>
                     </w:rPr>
                     <w:t>_adr_date</w:t>
                   </w:r>
@@ -2923,7 +2801,6 @@
                   <w:r>
                     <w:rPr>
                       <w:rFonts w:ascii="Arial" w:hAnsi="Arial" w:cs="Arial"/>
-                      <w:color w:val="FF0000"/>
                     </w:rPr>
                     <w:t xml:space="preserve"> }}</w:t>
                   </w:r>
@@ -2943,13 +2820,11 @@
                   <w:pPr>
                     <w:rPr>
                       <w:rFonts w:ascii="Arial" w:hAnsi="Arial" w:cs="Arial"/>
-                      <w:color w:val="FF0000"/>
-                    </w:rPr>
-                  </w:pPr>
-                  <w:r>
-                    <w:rPr>
-                      <w:rFonts w:ascii="Arial" w:hAnsi="Arial" w:cs="Arial"/>
-                      <w:color w:val="FF0000"/>
+                    </w:rPr>
+                  </w:pPr>
+                  <w:r>
+                    <w:rPr>
+                      <w:rFonts w:ascii="Arial" w:hAnsi="Arial" w:cs="Arial"/>
                     </w:rPr>
                     <w:t xml:space="preserve">{%p if </w:t>
                   </w:r>
@@ -2957,7 +2832,6 @@
                   <w:r>
                     <w:rPr>
                       <w:rFonts w:ascii="Arial" w:hAnsi="Arial" w:cs="Arial"/>
-                      <w:color w:val="FF0000"/>
                     </w:rPr>
                     <w:t>need_other_court_event</w:t>
                   </w:r>
@@ -2965,7 +2839,6 @@
                   <w:r>
                     <w:rPr>
                       <w:rFonts w:ascii="Arial" w:hAnsi="Arial" w:cs="Arial"/>
-                      <w:color w:val="FF0000"/>
                     </w:rPr>
                     <w:t xml:space="preserve"> %} </w:t>
                   </w:r>
@@ -2974,13 +2847,11 @@
                   <w:pPr>
                     <w:rPr>
                       <w:rFonts w:ascii="Arial" w:hAnsi="Arial" w:cs="Arial"/>
-                      <w:color w:val="FF0000"/>
-                    </w:rPr>
-                  </w:pPr>
-                  <w:r>
-                    <w:rPr>
-                      <w:rFonts w:ascii="Arial" w:hAnsi="Arial" w:cs="Arial"/>
-                      <w:color w:val="FF0000"/>
+                    </w:rPr>
+                  </w:pPr>
+                  <w:r>
+                    <w:rPr>
+                      <w:rFonts w:ascii="Arial" w:hAnsi="Arial" w:cs="Arial"/>
                     </w:rPr>
                     <w:t xml:space="preserve">[X] </w:t>
                   </w:r>
@@ -2989,13 +2860,11 @@
                   <w:pPr>
                     <w:rPr>
                       <w:rFonts w:ascii="Arial" w:hAnsi="Arial" w:cs="Arial"/>
-                      <w:color w:val="FF0000"/>
-                    </w:rPr>
-                  </w:pPr>
-                  <w:r>
-                    <w:rPr>
-                      <w:rFonts w:ascii="Arial" w:hAnsi="Arial" w:cs="Arial"/>
-                      <w:color w:val="FF0000"/>
+                    </w:rPr>
+                  </w:pPr>
+                  <w:r>
+                    <w:rPr>
+                      <w:rFonts w:ascii="Arial" w:hAnsi="Arial" w:cs="Arial"/>
                     </w:rPr>
                     <w:t xml:space="preserve">{%p else %} </w:t>
                   </w:r>
@@ -3004,13 +2873,11 @@
                   <w:pPr>
                     <w:rPr>
                       <w:rFonts w:ascii="Arial" w:hAnsi="Arial" w:cs="Arial"/>
-                      <w:color w:val="FF0000"/>
-                    </w:rPr>
-                  </w:pPr>
-                  <w:r>
-                    <w:rPr>
-                      <w:rFonts w:ascii="Arial" w:hAnsi="Arial" w:cs="Arial"/>
-                      <w:color w:val="FF0000"/>
+                    </w:rPr>
+                  </w:pPr>
+                  <w:r>
+                    <w:rPr>
+                      <w:rFonts w:ascii="Arial" w:hAnsi="Arial" w:cs="Arial"/>
                     </w:rPr>
                     <w:t xml:space="preserve">[ ] </w:t>
                   </w:r>
@@ -3024,7 +2891,6 @@
                   <w:r>
                     <w:rPr>
                       <w:rFonts w:ascii="Arial" w:hAnsi="Arial" w:cs="Arial"/>
-                      <w:color w:val="FF0000"/>
                     </w:rPr>
                     <w:t>{%p endif %}</w:t>
                   </w:r>
@@ -3062,7 +2928,6 @@
                   <w:r>
                     <w:rPr>
                       <w:rFonts w:ascii="Arial" w:hAnsi="Arial" w:cs="Arial"/>
-                      <w:color w:val="FF0000"/>
                     </w:rPr>
                     <w:t xml:space="preserve">{{ </w:t>
                   </w:r>
@@ -3070,7 +2935,6 @@
                   <w:r>
                     <w:rPr>
                       <w:rFonts w:ascii="Arial" w:hAnsi="Arial" w:cs="Arial"/>
-                      <w:color w:val="FF0000"/>
                     </w:rPr>
                     <w:t>need</w:t>
                   </w:r>
@@ -3078,7 +2942,6 @@
                   <w:r>
                     <w:rPr>
                       <w:rFonts w:ascii="Arial" w:hAnsi="Arial" w:cs="Arial"/>
-                      <w:color w:val="FF0000"/>
                     </w:rPr>
                     <w:t>_other_court_event_details</w:t>
                   </w:r>
@@ -3086,7 +2949,6 @@
                   <w:r>
                     <w:rPr>
                       <w:rFonts w:ascii="Arial" w:hAnsi="Arial" w:cs="Arial"/>
-                      <w:color w:val="FF0000"/>
                     </w:rPr>
                     <w:t xml:space="preserve"> }}</w:t>
                   </w:r>
@@ -3118,14 +2980,12 @@
                   <w:pPr>
                     <w:rPr>
                       <w:rFonts w:ascii="Arial" w:hAnsi="Arial" w:cs="Arial"/>
-                      <w:color w:val="FF0000"/>
                     </w:rPr>
                   </w:pPr>
                   <w:proofErr w:type="gramStart"/>
                   <w:r>
                     <w:rPr>
                       <w:rFonts w:ascii="Arial" w:hAnsi="Arial" w:cs="Arial"/>
-                      <w:color w:val="FF0000"/>
                     </w:rPr>
                     <w:t xml:space="preserve">{{ </w:t>
                   </w:r>
@@ -3133,7 +2993,6 @@
                   <w:r>
                     <w:rPr>
                       <w:rFonts w:ascii="Arial" w:hAnsi="Arial" w:cs="Arial"/>
-                      <w:color w:val="FF0000"/>
                     </w:rPr>
                     <w:t>need</w:t>
                   </w:r>
@@ -3141,7 +3000,6 @@
                   <w:r>
                     <w:rPr>
                       <w:rFonts w:ascii="Arial" w:hAnsi="Arial" w:cs="Arial"/>
-                      <w:color w:val="FF0000"/>
                     </w:rPr>
                     <w:t>_other_court_event_date</w:t>
                   </w:r>
@@ -3149,7 +3007,6 @@
                   <w:r>
                     <w:rPr>
                       <w:rFonts w:ascii="Arial" w:hAnsi="Arial" w:cs="Arial"/>
-                      <w:color w:val="FF0000"/>
                     </w:rPr>
                     <w:t xml:space="preserve"> }}</w:t>
                   </w:r>
@@ -3169,13 +3026,11 @@
                   <w:pPr>
                     <w:rPr>
                       <w:rFonts w:ascii="Arial" w:hAnsi="Arial" w:cs="Arial"/>
-                      <w:color w:val="FF0000"/>
-                    </w:rPr>
-                  </w:pPr>
-                  <w:r>
-                    <w:rPr>
-                      <w:rFonts w:ascii="Arial" w:hAnsi="Arial" w:cs="Arial"/>
-                      <w:color w:val="FF0000"/>
+                    </w:rPr>
+                  </w:pPr>
+                  <w:r>
+                    <w:rPr>
+                      <w:rFonts w:ascii="Arial" w:hAnsi="Arial" w:cs="Arial"/>
                     </w:rPr>
                     <w:t xml:space="preserve">{%p if </w:t>
                   </w:r>
@@ -3183,7 +3038,6 @@
                   <w:r>
                     <w:rPr>
                       <w:rFonts w:ascii="Arial" w:hAnsi="Arial" w:cs="Arial"/>
-                      <w:color w:val="FF0000"/>
                     </w:rPr>
                     <w:t>need_trial</w:t>
                   </w:r>
@@ -3191,7 +3045,6 @@
                   <w:r>
                     <w:rPr>
                       <w:rFonts w:ascii="Arial" w:hAnsi="Arial" w:cs="Arial"/>
-                      <w:color w:val="FF0000"/>
                     </w:rPr>
                     <w:t xml:space="preserve"> %}</w:t>
                   </w:r>
@@ -3200,13 +3053,11 @@
                   <w:pPr>
                     <w:rPr>
                       <w:rFonts w:ascii="Arial" w:hAnsi="Arial" w:cs="Arial"/>
-                      <w:color w:val="FF0000"/>
-                    </w:rPr>
-                  </w:pPr>
-                  <w:r>
-                    <w:rPr>
-                      <w:rFonts w:ascii="Arial" w:hAnsi="Arial" w:cs="Arial"/>
-                      <w:color w:val="FF0000"/>
+                    </w:rPr>
+                  </w:pPr>
+                  <w:r>
+                    <w:rPr>
+                      <w:rFonts w:ascii="Arial" w:hAnsi="Arial" w:cs="Arial"/>
                     </w:rPr>
                     <w:t xml:space="preserve">[X] </w:t>
                   </w:r>
@@ -3215,13 +3066,11 @@
                   <w:pPr>
                     <w:rPr>
                       <w:rFonts w:ascii="Arial" w:hAnsi="Arial" w:cs="Arial"/>
-                      <w:color w:val="FF0000"/>
-                    </w:rPr>
-                  </w:pPr>
-                  <w:r>
-                    <w:rPr>
-                      <w:rFonts w:ascii="Arial" w:hAnsi="Arial" w:cs="Arial"/>
-                      <w:color w:val="FF0000"/>
+                    </w:rPr>
+                  </w:pPr>
+                  <w:r>
+                    <w:rPr>
+                      <w:rFonts w:ascii="Arial" w:hAnsi="Arial" w:cs="Arial"/>
                     </w:rPr>
                     <w:t xml:space="preserve">{%p else %} </w:t>
                   </w:r>
@@ -3230,13 +3079,11 @@
                   <w:pPr>
                     <w:rPr>
                       <w:rFonts w:ascii="Arial" w:hAnsi="Arial" w:cs="Arial"/>
-                      <w:color w:val="FF0000"/>
-                    </w:rPr>
-                  </w:pPr>
-                  <w:r>
-                    <w:rPr>
-                      <w:rFonts w:ascii="Arial" w:hAnsi="Arial" w:cs="Arial"/>
-                      <w:color w:val="FF0000"/>
+                    </w:rPr>
+                  </w:pPr>
+                  <w:r>
+                    <w:rPr>
+                      <w:rFonts w:ascii="Arial" w:hAnsi="Arial" w:cs="Arial"/>
                     </w:rPr>
                     <w:t xml:space="preserve">[ ] </w:t>
                   </w:r>
@@ -3250,7 +3097,6 @@
                   <w:r>
                     <w:rPr>
                       <w:rFonts w:ascii="Arial" w:hAnsi="Arial" w:cs="Arial"/>
-                      <w:color w:val="FF0000"/>
                     </w:rPr>
                     <w:t>{%p endif %}</w:t>
                   </w:r>
@@ -3288,7 +3134,6 @@
                   <w:r>
                     <w:rPr>
                       <w:rFonts w:ascii="Arial" w:hAnsi="Arial" w:cs="Arial"/>
-                      <w:color w:val="FF0000"/>
                     </w:rPr>
                     <w:t xml:space="preserve">{{ </w:t>
                   </w:r>
@@ -3296,7 +3141,6 @@
                   <w:r>
                     <w:rPr>
                       <w:rFonts w:ascii="Arial" w:hAnsi="Arial" w:cs="Arial"/>
-                      <w:color w:val="FF0000"/>
                     </w:rPr>
                     <w:t>need</w:t>
                   </w:r>
@@ -3304,7 +3148,6 @@
                   <w:r>
                     <w:rPr>
                       <w:rFonts w:ascii="Arial" w:hAnsi="Arial" w:cs="Arial"/>
-                      <w:color w:val="FF0000"/>
                     </w:rPr>
                     <w:t>_trial_details</w:t>
                   </w:r>
@@ -3312,7 +3155,6 @@
                   <w:r>
                     <w:rPr>
                       <w:rFonts w:ascii="Arial" w:hAnsi="Arial" w:cs="Arial"/>
-                      <w:color w:val="FF0000"/>
                     </w:rPr>
                     <w:t xml:space="preserve"> }}</w:t>
                   </w:r>
@@ -3350,7 +3192,6 @@
                   <w:r>
                     <w:rPr>
                       <w:rFonts w:ascii="Arial" w:hAnsi="Arial" w:cs="Arial"/>
-                      <w:color w:val="FF0000"/>
                     </w:rPr>
                     <w:t xml:space="preserve">{{ </w:t>
                   </w:r>
@@ -3358,7 +3199,6 @@
                   <w:r>
                     <w:rPr>
                       <w:rFonts w:ascii="Arial" w:hAnsi="Arial" w:cs="Arial"/>
-                      <w:color w:val="FF0000"/>
                     </w:rPr>
                     <w:t>need</w:t>
                   </w:r>
@@ -3366,7 +3206,6 @@
                   <w:r>
                     <w:rPr>
                       <w:rFonts w:ascii="Arial" w:hAnsi="Arial" w:cs="Arial"/>
-                      <w:color w:val="FF0000"/>
                     </w:rPr>
                     <w:t>_trial_date</w:t>
                   </w:r>
@@ -3374,7 +3213,6 @@
                   <w:r>
                     <w:rPr>
                       <w:rFonts w:ascii="Arial" w:hAnsi="Arial" w:cs="Arial"/>
-                      <w:color w:val="FF0000"/>
                     </w:rPr>
                     <w:t xml:space="preserve"> }}</w:t>
                   </w:r>
@@ -3394,13 +3232,11 @@
                   <w:pPr>
                     <w:rPr>
                       <w:rFonts w:ascii="Arial" w:hAnsi="Arial" w:cs="Arial"/>
-                      <w:color w:val="FF0000"/>
-                    </w:rPr>
-                  </w:pPr>
-                  <w:r>
-                    <w:rPr>
-                      <w:rFonts w:ascii="Arial" w:hAnsi="Arial" w:cs="Arial"/>
-                      <w:color w:val="FF0000"/>
+                    </w:rPr>
+                  </w:pPr>
+                  <w:r>
+                    <w:rPr>
+                      <w:rFonts w:ascii="Arial" w:hAnsi="Arial" w:cs="Arial"/>
                     </w:rPr>
                     <w:t xml:space="preserve">{%p if </w:t>
                   </w:r>
@@ -3408,7 +3244,6 @@
                   <w:r>
                     <w:rPr>
                       <w:rFonts w:ascii="Arial" w:hAnsi="Arial" w:cs="Arial"/>
-                      <w:color w:val="FF0000"/>
                     </w:rPr>
                     <w:t>need_others</w:t>
                   </w:r>
@@ -3416,7 +3251,6 @@
                   <w:r>
                     <w:rPr>
                       <w:rFonts w:ascii="Arial" w:hAnsi="Arial" w:cs="Arial"/>
-                      <w:color w:val="FF0000"/>
                     </w:rPr>
                     <w:t xml:space="preserve"> %} </w:t>
                   </w:r>
@@ -3425,13 +3259,11 @@
                   <w:pPr>
                     <w:rPr>
                       <w:rFonts w:ascii="Arial" w:hAnsi="Arial" w:cs="Arial"/>
-                      <w:color w:val="FF0000"/>
-                    </w:rPr>
-                  </w:pPr>
-                  <w:r>
-                    <w:rPr>
-                      <w:rFonts w:ascii="Arial" w:hAnsi="Arial" w:cs="Arial"/>
-                      <w:color w:val="FF0000"/>
+                    </w:rPr>
+                  </w:pPr>
+                  <w:r>
+                    <w:rPr>
+                      <w:rFonts w:ascii="Arial" w:hAnsi="Arial" w:cs="Arial"/>
                     </w:rPr>
                     <w:t xml:space="preserve">[X] </w:t>
                   </w:r>
@@ -3440,13 +3272,11 @@
                   <w:pPr>
                     <w:rPr>
                       <w:rFonts w:ascii="Arial" w:hAnsi="Arial" w:cs="Arial"/>
-                      <w:color w:val="FF0000"/>
-                    </w:rPr>
-                  </w:pPr>
-                  <w:r>
-                    <w:rPr>
-                      <w:rFonts w:ascii="Arial" w:hAnsi="Arial" w:cs="Arial"/>
-                      <w:color w:val="FF0000"/>
+                    </w:rPr>
+                  </w:pPr>
+                  <w:r>
+                    <w:rPr>
+                      <w:rFonts w:ascii="Arial" w:hAnsi="Arial" w:cs="Arial"/>
                     </w:rPr>
                     <w:t xml:space="preserve">{%p else %} </w:t>
                   </w:r>
@@ -3455,13 +3285,11 @@
                   <w:pPr>
                     <w:rPr>
                       <w:rFonts w:ascii="Arial" w:hAnsi="Arial" w:cs="Arial"/>
-                      <w:color w:val="FF0000"/>
-                    </w:rPr>
-                  </w:pPr>
-                  <w:r>
-                    <w:rPr>
-                      <w:rFonts w:ascii="Arial" w:hAnsi="Arial" w:cs="Arial"/>
-                      <w:color w:val="FF0000"/>
+                    </w:rPr>
+                  </w:pPr>
+                  <w:r>
+                    <w:rPr>
+                      <w:rFonts w:ascii="Arial" w:hAnsi="Arial" w:cs="Arial"/>
                     </w:rPr>
                     <w:t xml:space="preserve">[ ] </w:t>
                   </w:r>
@@ -3475,7 +3303,6 @@
                   <w:r>
                     <w:rPr>
                       <w:rFonts w:ascii="Arial" w:hAnsi="Arial" w:cs="Arial"/>
-                      <w:color w:val="FF0000"/>
                     </w:rPr>
                     <w:t>{%p endif %}</w:t>
                   </w:r>
@@ -3513,7 +3340,6 @@
                   <w:r>
                     <w:rPr>
                       <w:rFonts w:ascii="Arial" w:hAnsi="Arial" w:cs="Arial"/>
-                      <w:color w:val="FF0000"/>
                     </w:rPr>
                     <w:t xml:space="preserve">{{ </w:t>
                   </w:r>
@@ -3521,7 +3347,6 @@
                   <w:r>
                     <w:rPr>
                       <w:rFonts w:ascii="Arial" w:hAnsi="Arial" w:cs="Arial"/>
-                      <w:color w:val="FF0000"/>
                     </w:rPr>
                     <w:t>need</w:t>
                   </w:r>
@@ -3529,7 +3354,6 @@
                   <w:r>
                     <w:rPr>
                       <w:rFonts w:ascii="Arial" w:hAnsi="Arial" w:cs="Arial"/>
-                      <w:color w:val="FF0000"/>
                     </w:rPr>
                     <w:t>_others_details</w:t>
                   </w:r>
@@ -3537,7 +3361,6 @@
                   <w:r>
                     <w:rPr>
                       <w:rFonts w:ascii="Arial" w:hAnsi="Arial" w:cs="Arial"/>
-                      <w:color w:val="FF0000"/>
                     </w:rPr>
                     <w:t xml:space="preserve"> }}</w:t>
                   </w:r>
@@ -3575,7 +3398,6 @@
                   <w:r>
                     <w:rPr>
                       <w:rFonts w:ascii="Arial" w:hAnsi="Arial" w:cs="Arial"/>
-                      <w:color w:val="FF0000"/>
                     </w:rPr>
                     <w:t xml:space="preserve">{{ </w:t>
                   </w:r>
@@ -3583,7 +3405,6 @@
                   <w:r>
                     <w:rPr>
                       <w:rFonts w:ascii="Arial" w:hAnsi="Arial" w:cs="Arial"/>
-                      <w:color w:val="FF0000"/>
                     </w:rPr>
                     <w:t>need</w:t>
                   </w:r>
@@ -3591,7 +3412,6 @@
                   <w:r>
                     <w:rPr>
                       <w:rFonts w:ascii="Arial" w:hAnsi="Arial" w:cs="Arial"/>
-                      <w:color w:val="FF0000"/>
                     </w:rPr>
                     <w:t>_others_date</w:t>
                   </w:r>
@@ -3599,7 +3419,6 @@
                   <w:r>
                     <w:rPr>
                       <w:rFonts w:ascii="Arial" w:hAnsi="Arial" w:cs="Arial"/>
-                      <w:color w:val="FF0000"/>
                     </w:rPr>
                     <w:t xml:space="preserve"> }}</w:t>
                   </w:r>
@@ -3845,7 +3664,6 @@
                   <w:r>
                     <w:rPr>
                       <w:rFonts w:ascii="Arial" w:hAnsi="Arial" w:cs="Arial"/>
-                      <w:color w:val="FF0000"/>
                     </w:rPr>
                     <w:t xml:space="preserve">{{ </w:t>
                   </w:r>
@@ -3853,7 +3671,6 @@
                   <w:r>
                     <w:rPr>
                       <w:rFonts w:ascii="Arial" w:hAnsi="Arial" w:cs="Arial"/>
-                      <w:color w:val="FF0000"/>
                     </w:rPr>
                     <w:t>showifdef</w:t>
                   </w:r>
@@ -3862,7 +3679,6 @@
                   <w:r>
                     <w:rPr>
                       <w:rFonts w:ascii="Arial" w:hAnsi="Arial" w:cs="Arial"/>
-                      <w:color w:val="FF0000"/>
                     </w:rPr>
                     <w:t>('</w:t>
                   </w:r>
@@ -3870,7 +3686,6 @@
                   <w:r>
                     <w:rPr>
                       <w:rFonts w:ascii="Arial" w:hAnsi="Arial" w:cs="Arial"/>
-                      <w:color w:val="FF0000"/>
                     </w:rPr>
                     <w:t>signature_date</w:t>
                   </w:r>
@@ -3878,7 +3693,6 @@
                   <w:r>
                     <w:rPr>
                       <w:rFonts w:ascii="Arial" w:hAnsi="Arial" w:cs="Arial"/>
-                      <w:color w:val="FF0000"/>
                     </w:rPr>
                     <w:t>') }}</w:t>
                   </w:r>
@@ -3892,27 +3706,18 @@
                   <w:pPr>
                     <w:rPr>
                       <w:rFonts w:ascii="Arial" w:hAnsi="Arial" w:cs="Arial"/>
-                      <w:color w:val="FF0000"/>
-                    </w:rPr>
-                  </w:pPr>
-                  <w:r>
-                    <w:rPr>
-                      <w:rFonts w:ascii="Arial" w:hAnsi="Arial" w:cs="Arial"/>
-                    </w:rPr>
-                    <w:t xml:space="preserve"> X </w:t>
-                  </w:r>
-                  <w:r>
-                    <w:rPr>
-                      <w:rFonts w:ascii="Arial" w:hAnsi="Arial" w:cs="Arial"/>
-                      <w:color w:val="FF0000"/>
-                    </w:rPr>
-                    <w:t>{%p if defined('clients[0</w:t>
+                    </w:rPr>
+                  </w:pPr>
+                  <w:r>
+                    <w:rPr>
+                      <w:rFonts w:ascii="Arial" w:hAnsi="Arial" w:cs="Arial"/>
+                    </w:rPr>
+                    <w:t xml:space="preserve"> X {%p if defined('clients[0</w:t>
                   </w:r>
                   <w:proofErr w:type="gramStart"/>
                   <w:r>
                     <w:rPr>
                       <w:rFonts w:ascii="Arial" w:hAnsi="Arial" w:cs="Arial"/>
-                      <w:color w:val="FF0000"/>
                     </w:rPr>
                     <w:t>].signature</w:t>
                   </w:r>
@@ -3920,7 +3725,6 @@
                   <w:r>
                     <w:rPr>
                       <w:rFonts w:ascii="Arial" w:hAnsi="Arial" w:cs="Arial"/>
-                      <w:color w:val="FF0000"/>
                     </w:rPr>
                     <w:t>') %}</w:t>
                   </w:r>
@@ -3929,13 +3733,11 @@
                   <w:pPr>
                     <w:rPr>
                       <w:rFonts w:ascii="Arial" w:hAnsi="Arial" w:cs="Arial"/>
-                      <w:color w:val="FF0000"/>
-                    </w:rPr>
-                  </w:pPr>
-                  <w:r>
-                    <w:rPr>
-                      <w:rFonts w:ascii="Arial" w:hAnsi="Arial" w:cs="Arial"/>
-                      <w:color w:val="FF0000"/>
+                    </w:rPr>
+                  </w:pPr>
+                  <w:r>
+                    <w:rPr>
+                      <w:rFonts w:ascii="Arial" w:hAnsi="Arial" w:cs="Arial"/>
                     </w:rPr>
                     <w:t xml:space="preserve">     {%p for client in clients %}</w:t>
                   </w:r>
@@ -3944,13 +3746,11 @@
                   <w:pPr>
                     <w:rPr>
                       <w:rFonts w:ascii="Arial" w:hAnsi="Arial" w:cs="Arial"/>
-                      <w:color w:val="FF0000"/>
-                    </w:rPr>
-                  </w:pPr>
-                  <w:r>
-                    <w:rPr>
-                      <w:rFonts w:ascii="Arial" w:hAnsi="Arial" w:cs="Arial"/>
-                      <w:color w:val="FF0000"/>
+                    </w:rPr>
+                  </w:pPr>
+                  <w:r>
+                    <w:rPr>
+                      <w:rFonts w:ascii="Arial" w:hAnsi="Arial" w:cs="Arial"/>
                     </w:rPr>
                     <w:t xml:space="preserve">     {{</w:t>
                   </w:r>
@@ -3959,7 +3759,6 @@
                   <w:r>
                     <w:rPr>
                       <w:rFonts w:ascii="Arial" w:hAnsi="Arial" w:cs="Arial"/>
-                      <w:color w:val="FF0000"/>
                     </w:rPr>
                     <w:t>client.signature</w:t>
                   </w:r>
@@ -3968,7 +3767,6 @@
                   <w:r>
                     <w:rPr>
                       <w:rFonts w:ascii="Arial" w:hAnsi="Arial" w:cs="Arial"/>
-                      <w:color w:val="FF0000"/>
                     </w:rPr>
                     <w:t xml:space="preserve"> }}</w:t>
                   </w:r>
@@ -3977,13 +3775,11 @@
                   <w:pPr>
                     <w:rPr>
                       <w:rFonts w:ascii="Arial" w:hAnsi="Arial" w:cs="Arial"/>
-                      <w:color w:val="FF0000"/>
-                    </w:rPr>
-                  </w:pPr>
-                  <w:r>
-                    <w:rPr>
-                      <w:rFonts w:ascii="Arial" w:hAnsi="Arial" w:cs="Arial"/>
-                      <w:color w:val="FF0000"/>
+                    </w:rPr>
+                  </w:pPr>
+                  <w:r>
+                    <w:rPr>
+                      <w:rFonts w:ascii="Arial" w:hAnsi="Arial" w:cs="Arial"/>
                     </w:rPr>
                     <w:t xml:space="preserve">     {%p </w:t>
                   </w:r>
@@ -3991,7 +3787,6 @@
                   <w:r>
                     <w:rPr>
                       <w:rFonts w:ascii="Arial" w:hAnsi="Arial" w:cs="Arial"/>
-                      <w:color w:val="FF0000"/>
                     </w:rPr>
                     <w:t>endfor</w:t>
                   </w:r>
@@ -3999,7 +3794,6 @@
                   <w:r>
                     <w:rPr>
                       <w:rFonts w:ascii="Arial" w:hAnsi="Arial" w:cs="Arial"/>
-                      <w:color w:val="FF0000"/>
                     </w:rPr>
                     <w:t xml:space="preserve"> %}</w:t>
                   </w:r>
@@ -4013,7 +3807,6 @@
                   <w:r>
                     <w:rPr>
                       <w:rFonts w:ascii="Arial" w:hAnsi="Arial" w:cs="Arial"/>
-                      <w:color w:val="FF0000"/>
                     </w:rPr>
                     <w:t xml:space="preserve">     {%p endif %}</w:t>
                   </w:r>
@@ -4159,7 +3952,6 @@
             <w:r>
               <w:rPr>
                 <w:rFonts w:ascii="Arial" w:hAnsi="Arial" w:cs="Arial"/>
-                <w:color w:val="FF0000"/>
               </w:rPr>
               <w:t xml:space="preserve">{{ </w:t>
             </w:r>
@@ -4167,7 +3959,6 @@
             <w:r>
               <w:rPr>
                 <w:rFonts w:ascii="Arial" w:hAnsi="Arial" w:cs="Arial"/>
-                <w:color w:val="FF0000"/>
               </w:rPr>
               <w:t>showifdef</w:t>
             </w:r>
@@ -4176,7 +3967,6 @@
             <w:r>
               <w:rPr>
                 <w:rFonts w:ascii="Arial" w:hAnsi="Arial" w:cs="Arial"/>
-                <w:color w:val="FF0000"/>
               </w:rPr>
               <w:t>('</w:t>
             </w:r>
@@ -4184,7 +3974,6 @@
             <w:r>
               <w:rPr>
                 <w:rFonts w:ascii="Arial" w:hAnsi="Arial" w:cs="Arial"/>
-                <w:color w:val="FF0000"/>
               </w:rPr>
               <w:t>attorney_signature_date</w:t>
             </w:r>
@@ -4192,14 +3981,12 @@
             <w:r>
               <w:rPr>
                 <w:rFonts w:ascii="Arial" w:hAnsi="Arial" w:cs="Arial"/>
-                <w:color w:val="FF0000"/>
               </w:rPr>
               <w:t>')</w:t>
             </w:r>
             <w:r>
               <w:rPr>
                 <w:rFonts w:ascii="Arial" w:hAnsi="Arial" w:cs="Arial"/>
-                <w:color w:val="FF0000"/>
               </w:rPr>
               <w:t xml:space="preserve"> }}</w:t>
             </w:r>
@@ -4220,7 +4007,6 @@
             <w:pPr>
               <w:rPr>
                 <w:rFonts w:ascii="Arial" w:hAnsi="Arial" w:cs="Arial"/>
-                <w:color w:val="FF0000"/>
               </w:rPr>
             </w:pPr>
             <w:r>
@@ -4244,7 +4030,6 @@
             <w:r>
               <w:rPr>
                 <w:rFonts w:ascii="Arial" w:hAnsi="Arial" w:cs="Arial"/>
-                <w:color w:val="FF0000"/>
               </w:rPr>
               <w:t>{%p if defined('users[0</w:t>
             </w:r>
@@ -4252,7 +4037,6 @@
             <w:r>
               <w:rPr>
                 <w:rFonts w:ascii="Arial" w:hAnsi="Arial" w:cs="Arial"/>
-                <w:color w:val="FF0000"/>
               </w:rPr>
               <w:t>].signature</w:t>
             </w:r>
@@ -4260,7 +4044,6 @@
             <w:r>
               <w:rPr>
                 <w:rFonts w:ascii="Arial" w:hAnsi="Arial" w:cs="Arial"/>
-                <w:color w:val="FF0000"/>
               </w:rPr>
               <w:t>') %}</w:t>
             </w:r>
@@ -4269,13 +4052,11 @@
             <w:pPr>
               <w:rPr>
                 <w:rFonts w:ascii="Arial" w:hAnsi="Arial" w:cs="Arial"/>
-                <w:color w:val="FF0000"/>
-              </w:rPr>
-            </w:pPr>
-            <w:r>
-              <w:rPr>
-                <w:rFonts w:ascii="Arial" w:hAnsi="Arial" w:cs="Arial"/>
-                <w:color w:val="FF0000"/>
+              </w:rPr>
+            </w:pPr>
+            <w:r>
+              <w:rPr>
+                <w:rFonts w:ascii="Arial" w:hAnsi="Arial" w:cs="Arial"/>
               </w:rPr>
               <w:t xml:space="preserve">     </w:t>
             </w:r>
@@ -4283,7 +4064,6 @@
             <w:r>
               <w:rPr>
                 <w:rFonts w:ascii="Arial" w:hAnsi="Arial" w:cs="Arial"/>
-                <w:color w:val="FF0000"/>
               </w:rPr>
               <w:t>{{ users</w:t>
             </w:r>
@@ -4291,14 +4071,12 @@
             <w:r>
               <w:rPr>
                 <w:rFonts w:ascii="Arial" w:hAnsi="Arial" w:cs="Arial"/>
-                <w:color w:val="FF0000"/>
               </w:rPr>
               <w:t>[0].signature }}</w:t>
             </w:r>
             <w:r>
               <w:rPr>
                 <w:rFonts w:ascii="Arial" w:hAnsi="Arial" w:cs="Arial"/>
-                <w:color w:val="FF0000"/>
               </w:rPr>
               <w:tab/>
             </w:r>
@@ -4312,7 +4090,6 @@
             <w:r>
               <w:rPr>
                 <w:rFonts w:ascii="Arial" w:hAnsi="Arial" w:cs="Arial"/>
-                <w:color w:val="FF0000"/>
               </w:rPr>
               <w:t xml:space="preserve">     {%p endif %}</w:t>
             </w:r>
@@ -4394,7 +4171,6 @@
             <w:r>
               <w:rPr>
                 <w:rFonts w:ascii="Arial" w:hAnsi="Arial" w:cs="Arial"/>
-                <w:color w:val="FF0000"/>
               </w:rPr>
               <w:t>{{ users</w:t>
             </w:r>
@@ -4402,7 +4178,6 @@
             <w:r>
               <w:rPr>
                 <w:rFonts w:ascii="Arial" w:hAnsi="Arial" w:cs="Arial"/>
-                <w:color w:val="FF0000"/>
               </w:rPr>
               <w:t>[0] }}</w:t>
             </w:r>
@@ -4443,7 +4218,6 @@
             <w:r>
               <w:rPr>
                 <w:rFonts w:ascii="Arial" w:hAnsi="Arial" w:cs="Arial"/>
-                <w:color w:val="FF0000"/>
               </w:rPr>
               <w:t xml:space="preserve">{{ </w:t>
             </w:r>
@@ -4451,7 +4225,6 @@
             <w:r>
               <w:rPr>
                 <w:rFonts w:ascii="Arial" w:hAnsi="Arial" w:cs="Arial"/>
-                <w:color w:val="FF0000"/>
               </w:rPr>
               <w:t>bbo</w:t>
             </w:r>
@@ -4459,7 +4232,6 @@
             <w:r>
               <w:rPr>
                 <w:rFonts w:ascii="Arial" w:hAnsi="Arial" w:cs="Arial"/>
-                <w:color w:val="FF0000"/>
               </w:rPr>
               <w:t>_number</w:t>
             </w:r>
@@ -4467,7 +4239,6 @@
             <w:r>
               <w:rPr>
                 <w:rFonts w:ascii="Arial" w:hAnsi="Arial" w:cs="Arial"/>
-                <w:color w:val="FF0000"/>
               </w:rPr>
               <w:t xml:space="preserve"> }}</w:t>
             </w:r>
@@ -4552,7 +4323,6 @@
             <w:r>
               <w:rPr>
                 <w:rFonts w:ascii="Arial" w:hAnsi="Arial" w:cs="Arial"/>
-                <w:color w:val="FF0000"/>
               </w:rPr>
               <w:t xml:space="preserve">{{ </w:t>
             </w:r>
@@ -4560,7 +4330,6 @@
             <w:r>
               <w:rPr>
                 <w:rFonts w:ascii="Arial" w:hAnsi="Arial" w:cs="Arial"/>
-                <w:color w:val="FF0000"/>
               </w:rPr>
               <w:t>firm</w:t>
             </w:r>
@@ -4568,7 +4337,6 @@
             <w:r>
               <w:rPr>
                 <w:rFonts w:ascii="Arial" w:hAnsi="Arial" w:cs="Arial"/>
-                <w:color w:val="FF0000"/>
               </w:rPr>
               <w:t>_agency_name</w:t>
             </w:r>
@@ -4576,7 +4344,6 @@
             <w:r>
               <w:rPr>
                 <w:rFonts w:ascii="Arial" w:hAnsi="Arial" w:cs="Arial"/>
-                <w:color w:val="FF0000"/>
               </w:rPr>
               <w:t xml:space="preserve"> }}</w:t>
             </w:r>
@@ -4600,14 +4367,12 @@
             <w:r>
               <w:rPr>
                 <w:rFonts w:ascii="Arial" w:hAnsi="Arial" w:cs="Arial"/>
-                <w:color w:val="FF0000"/>
               </w:rPr>
               <w:t xml:space="preserve">{{ </w:t>
             </w:r>
             <w:r>
               <w:rPr>
                 <w:rFonts w:ascii="Arial" w:hAnsi="Arial" w:cs="Arial"/>
-                <w:color w:val="FF0000"/>
               </w:rPr>
               <w:t>users[0].</w:t>
             </w:r>
@@ -4615,14 +4380,12 @@
             <w:r>
               <w:rPr>
                 <w:rFonts w:ascii="Arial" w:hAnsi="Arial" w:cs="Arial"/>
-                <w:color w:val="FF0000"/>
               </w:rPr>
               <w:t>phone</w:t>
             </w:r>
             <w:r>
               <w:rPr>
                 <w:rFonts w:ascii="Arial" w:hAnsi="Arial" w:cs="Arial"/>
-                <w:color w:val="FF0000"/>
               </w:rPr>
               <w:t>_number</w:t>
             </w:r>
@@ -4630,7 +4393,6 @@
             <w:r>
               <w:rPr>
                 <w:rFonts w:ascii="Arial" w:hAnsi="Arial" w:cs="Arial"/>
-                <w:color w:val="FF0000"/>
               </w:rPr>
               <w:t xml:space="preserve"> }}</w:t>
             </w:r>
@@ -4756,7 +4518,6 @@
             <w:r>
               <w:rPr>
                 <w:rFonts w:ascii="Arial" w:hAnsi="Arial" w:cs="Arial"/>
-                <w:color w:val="FF0000"/>
               </w:rPr>
               <w:t xml:space="preserve">{{  </w:t>
             </w:r>
@@ -4764,7 +4525,6 @@
             <w:r>
               <w:rPr>
                 <w:rFonts w:ascii="Arial" w:hAnsi="Arial" w:cs="Arial"/>
-                <w:color w:val="FF0000"/>
               </w:rPr>
               <w:t>users[0].</w:t>
             </w:r>
@@ -4772,7 +4532,6 @@
             <w:r>
               <w:rPr>
                 <w:rFonts w:ascii="Arial" w:hAnsi="Arial" w:cs="Arial"/>
-                <w:color w:val="FF0000"/>
               </w:rPr>
               <w:t>mobile_number</w:t>
             </w:r>
@@ -4780,7 +4539,6 @@
             <w:r>
               <w:rPr>
                 <w:rFonts w:ascii="Arial" w:hAnsi="Arial" w:cs="Arial"/>
-                <w:color w:val="FF0000"/>
               </w:rPr>
               <w:t>}}</w:t>
             </w:r>
@@ -4813,14 +4571,12 @@
             <w:r>
               <w:rPr>
                 <w:rFonts w:ascii="Arial" w:hAnsi="Arial" w:cs="Arial"/>
-                <w:color w:val="FF0000"/>
               </w:rPr>
               <w:t xml:space="preserve">{{ </w:t>
             </w:r>
             <w:r>
               <w:rPr>
                 <w:rFonts w:ascii="Arial" w:hAnsi="Arial" w:cs="Arial"/>
-                <w:color w:val="FF0000"/>
               </w:rPr>
               <w:t>users</w:t>
             </w:r>
@@ -4828,7 +4584,6 @@
             <w:r>
               <w:rPr>
                 <w:rFonts w:ascii="Arial" w:hAnsi="Arial" w:cs="Arial"/>
-                <w:color w:val="FF0000"/>
               </w:rPr>
               <w:t>[0].</w:t>
             </w:r>
@@ -4836,7 +4591,6 @@
             <w:r>
               <w:rPr>
                 <w:rFonts w:ascii="Arial" w:hAnsi="Arial" w:cs="Arial"/>
-                <w:color w:val="FF0000"/>
               </w:rPr>
               <w:t>address.address</w:t>
             </w:r>
@@ -4844,7 +4598,6 @@
             <w:r>
               <w:rPr>
                 <w:rFonts w:ascii="Arial" w:hAnsi="Arial" w:cs="Arial"/>
-                <w:color w:val="FF0000"/>
               </w:rPr>
               <w:t xml:space="preserve"> }}</w:t>
             </w:r>
@@ -4871,14 +4624,12 @@
             <w:r>
               <w:rPr>
                 <w:rFonts w:ascii="Arial" w:hAnsi="Arial" w:cs="Arial"/>
-                <w:color w:val="FF0000"/>
               </w:rPr>
               <w:t xml:space="preserve">{{ </w:t>
             </w:r>
             <w:r>
               <w:rPr>
                 <w:rFonts w:ascii="Arial" w:hAnsi="Arial" w:cs="Arial"/>
-                <w:color w:val="FF0000"/>
               </w:rPr>
               <w:t>users</w:t>
             </w:r>
@@ -4886,7 +4637,6 @@
             <w:r>
               <w:rPr>
                 <w:rFonts w:ascii="Arial" w:hAnsi="Arial" w:cs="Arial"/>
-                <w:color w:val="FF0000"/>
               </w:rPr>
               <w:t>[0].</w:t>
             </w:r>
@@ -4894,7 +4644,6 @@
             <w:r>
               <w:rPr>
                 <w:rFonts w:ascii="Arial" w:hAnsi="Arial" w:cs="Arial"/>
-                <w:color w:val="FF0000"/>
               </w:rPr>
               <w:t>address.unit</w:t>
             </w:r>
@@ -4902,7 +4651,6 @@
             <w:r>
               <w:rPr>
                 <w:rFonts w:ascii="Arial" w:hAnsi="Arial" w:cs="Arial"/>
-                <w:color w:val="FF0000"/>
               </w:rPr>
               <w:t xml:space="preserve"> }}</w:t>
             </w:r>
@@ -4993,14 +4741,12 @@
             <w:r>
               <w:rPr>
                 <w:rFonts w:ascii="Arial" w:hAnsi="Arial" w:cs="Arial"/>
-                <w:color w:val="FF0000"/>
               </w:rPr>
               <w:t xml:space="preserve">{{ </w:t>
             </w:r>
             <w:r>
               <w:rPr>
                 <w:rFonts w:ascii="Arial" w:hAnsi="Arial" w:cs="Arial"/>
-                <w:color w:val="FF0000"/>
               </w:rPr>
               <w:t>users</w:t>
             </w:r>
@@ -5008,14 +4754,12 @@
             <w:r>
               <w:rPr>
                 <w:rFonts w:ascii="Arial" w:hAnsi="Arial" w:cs="Arial"/>
-                <w:color w:val="FF0000"/>
               </w:rPr>
               <w:t xml:space="preserve">[0].fax </w:t>
             </w:r>
             <w:r>
               <w:rPr>
                 <w:rFonts w:ascii="Arial" w:hAnsi="Arial" w:cs="Arial"/>
-                <w:color w:val="FF0000"/>
               </w:rPr>
               <w:t>}}</w:t>
             </w:r>
@@ -5167,14 +4911,12 @@
             <w:r>
               <w:rPr>
                 <w:rFonts w:ascii="Arial" w:hAnsi="Arial" w:cs="Arial"/>
-                <w:color w:val="FF0000"/>
               </w:rPr>
               <w:t xml:space="preserve">{{ </w:t>
             </w:r>
             <w:r>
               <w:rPr>
                 <w:rFonts w:ascii="Arial" w:hAnsi="Arial" w:cs="Arial"/>
-                <w:color w:val="FF0000"/>
               </w:rPr>
               <w:t>users</w:t>
             </w:r>
@@ -5182,7 +4924,6 @@
             <w:r>
               <w:rPr>
                 <w:rFonts w:ascii="Arial" w:hAnsi="Arial" w:cs="Arial"/>
-                <w:color w:val="FF0000"/>
               </w:rPr>
               <w:t>[0].</w:t>
             </w:r>
@@ -5190,7 +4931,6 @@
             <w:r>
               <w:rPr>
                 <w:rFonts w:ascii="Arial" w:hAnsi="Arial" w:cs="Arial"/>
-                <w:color w:val="FF0000"/>
               </w:rPr>
               <w:t>address.city</w:t>
             </w:r>
@@ -5198,7 +4938,6 @@
             <w:r>
               <w:rPr>
                 <w:rFonts w:ascii="Arial" w:hAnsi="Arial" w:cs="Arial"/>
-                <w:color w:val="FF0000"/>
               </w:rPr>
               <w:t xml:space="preserve"> }}</w:t>
             </w:r>
@@ -5223,14 +4962,12 @@
             <w:r>
               <w:rPr>
                 <w:rFonts w:ascii="Arial" w:hAnsi="Arial" w:cs="Arial"/>
-                <w:color w:val="FF0000"/>
               </w:rPr>
               <w:t xml:space="preserve">{{ </w:t>
             </w:r>
             <w:r>
               <w:rPr>
                 <w:rFonts w:ascii="Arial" w:hAnsi="Arial" w:cs="Arial"/>
-                <w:color w:val="FF0000"/>
               </w:rPr>
               <w:t>users</w:t>
             </w:r>
@@ -5238,7 +4975,6 @@
             <w:r>
               <w:rPr>
                 <w:rFonts w:ascii="Arial" w:hAnsi="Arial" w:cs="Arial"/>
-                <w:color w:val="FF0000"/>
               </w:rPr>
               <w:t>[0].</w:t>
             </w:r>
@@ -5246,7 +4982,6 @@
             <w:r>
               <w:rPr>
                 <w:rFonts w:ascii="Arial" w:hAnsi="Arial" w:cs="Arial"/>
-                <w:color w:val="FF0000"/>
               </w:rPr>
               <w:t>address.state</w:t>
             </w:r>
@@ -5254,7 +4989,6 @@
             <w:r>
               <w:rPr>
                 <w:rFonts w:ascii="Arial" w:hAnsi="Arial" w:cs="Arial"/>
-                <w:color w:val="FF0000"/>
               </w:rPr>
               <w:t xml:space="preserve"> }}</w:t>
             </w:r>
@@ -5279,14 +5013,12 @@
             <w:r>
               <w:rPr>
                 <w:rFonts w:ascii="Arial" w:hAnsi="Arial" w:cs="Arial"/>
-                <w:color w:val="FF0000"/>
               </w:rPr>
               <w:t xml:space="preserve">{{ </w:t>
             </w:r>
             <w:r>
               <w:rPr>
                 <w:rFonts w:ascii="Arial" w:hAnsi="Arial" w:cs="Arial"/>
-                <w:color w:val="FF0000"/>
               </w:rPr>
               <w:t>users</w:t>
             </w:r>
@@ -5294,14 +5026,12 @@
             <w:r>
               <w:rPr>
                 <w:rFonts w:ascii="Arial" w:hAnsi="Arial" w:cs="Arial"/>
-                <w:color w:val="FF0000"/>
               </w:rPr>
               <w:t>[0].address.zip</w:t>
             </w:r>
             <w:r>
               <w:rPr>
                 <w:rFonts w:ascii="Arial" w:hAnsi="Arial" w:cs="Arial"/>
-                <w:color w:val="FF0000"/>
               </w:rPr>
               <w:t xml:space="preserve"> }}</w:t>
             </w:r>
@@ -5326,7 +5056,6 @@
             <w:r>
               <w:rPr>
                 <w:rFonts w:ascii="Arial" w:hAnsi="Arial" w:cs="Arial"/>
-                <w:color w:val="FF0000"/>
               </w:rPr>
               <w:t>{{</w:t>
             </w:r>
@@ -5334,7 +5063,6 @@
             <w:r>
               <w:rPr>
                 <w:rFonts w:ascii="Arial" w:hAnsi="Arial" w:cs="Arial"/>
-                <w:color w:val="FF0000"/>
               </w:rPr>
               <w:t>users[</w:t>
             </w:r>
@@ -5342,14 +5070,12 @@
             <w:r>
               <w:rPr>
                 <w:rFonts w:ascii="Arial" w:hAnsi="Arial" w:cs="Arial"/>
-                <w:color w:val="FF0000"/>
               </w:rPr>
               <w:t>0].email</w:t>
             </w:r>
             <w:r>
               <w:rPr>
                 <w:rFonts w:ascii="Arial" w:hAnsi="Arial" w:cs="Arial"/>
-                <w:color w:val="FF0000"/>
               </w:rPr>
               <w:t xml:space="preserve"> }}</w:t>
             </w:r>
@@ -5374,7 +5100,14 @@
           <w:rFonts w:ascii="Arial" w:hAnsi="Arial" w:cs="Arial"/>
         </w:rPr>
         <w:tab/>
-        <w:t>www.mass.gov/courts/forms</w:t>
+        <w:t>www.mass.gov/courts/f</w:t>
+      </w:r>
+      <w:bookmarkEnd w:id="0"/>
+      <w:r>
+        <w:rPr>
+          <w:rFonts w:ascii="Arial" w:hAnsi="Arial" w:cs="Arial"/>
+        </w:rPr>
+        <w:t>orms</w:t>
       </w:r>
       <w:r>
         <w:rPr>
@@ -6137,7 +5870,7 @@
 </file>
 
 <file path=customXml/itemProps1.xml><?xml version="1.0" encoding="utf-8"?>
-<ds:datastoreItem xmlns:ds="http://schemas.openxmlformats.org/officeDocument/2006/customXml" ds:itemID="{35A9E5C8-D97B-405D-935A-37B5C0B1BB4D}">
+<ds:datastoreItem xmlns:ds="http://schemas.openxmlformats.org/officeDocument/2006/customXml" ds:itemID="{A6F4C7D5-5042-4628-B012-9415AA3B8C79}">
   <ds:schemaRefs>
     <ds:schemaRef ds:uri="http://schemas.openxmlformats.org/officeDocument/2006/bibliography"/>
   </ds:schemaRefs>

</xml_diff>

<commit_message>
This is the final code from the 30th July 2020.
</commit_message>
<xml_diff>
--- a/docassemble/NoticeOfLimitedAppearances/data/templates/notice_of_limited_appearance.docx
+++ b/docassemble/NoticeOfLimitedAppearances/data/templates/notice_of_limited_appearance.docx
@@ -460,14 +460,7 @@
               <w:rPr>
                 <w:rFonts w:ascii="Arial" w:hAnsi="Arial" w:cs="Arial"/>
               </w:rPr>
-              <w:t xml:space="preserve">  </w:t>
-            </w:r>
-            <w:r>
-              <w:rPr>
-                <w:rFonts w:ascii="Arial" w:hAnsi="Arial" w:cs="Arial"/>
-                <w:color w:val="FF0000"/>
-              </w:rPr>
-              <w:t>{% if courts[0].department == "Boston Municipal Court" %} {{courts[0].division}} {% endif %}</w:t>
+              <w:t xml:space="preserve">  {% if courts[0].department == "Boston Municipal Court" %} {{courts[0].division}} {% endif %}</w:t>
             </w:r>
           </w:p>
         </w:tc>
@@ -590,14 +583,7 @@
               <w:rPr>
                 <w:rFonts w:ascii="Arial" w:hAnsi="Arial" w:cs="Arial"/>
               </w:rPr>
-              <w:t xml:space="preserve">   </w:t>
-            </w:r>
-            <w:r>
-              <w:rPr>
-                <w:rFonts w:ascii="Arial" w:hAnsi="Arial" w:cs="Arial"/>
-                <w:color w:val="FF0000"/>
-              </w:rPr>
-              <w:t>{% if courts[0].department == "District Court" %} {{courts[0].division}} {% endif %}</w:t>
+              <w:t xml:space="preserve">   {% if courts[0].department == "District Court" %} {{courts[0].division}} {% endif %}</w:t>
             </w:r>
           </w:p>
         </w:tc>
@@ -720,14 +706,7 @@
               <w:rPr>
                 <w:rFonts w:ascii="Arial" w:hAnsi="Arial" w:cs="Arial"/>
               </w:rPr>
-              <w:t xml:space="preserve">  </w:t>
-            </w:r>
-            <w:r>
-              <w:rPr>
-                <w:rFonts w:ascii="Arial" w:hAnsi="Arial" w:cs="Arial"/>
-                <w:color w:val="FF0000"/>
-              </w:rPr>
-              <w:t>{% if courts[0].department == "Housing Court" %} {{courts[0].division}} {% endif %}</w:t>
+              <w:t xml:space="preserve">  {% if courts[0].department == "Housing Court" %} {{courts[0].division}} {% endif %}</w:t>
             </w:r>
           </w:p>
         </w:tc>
@@ -852,14 +831,7 @@
               <w:rPr>
                 <w:rFonts w:ascii="Arial" w:hAnsi="Arial" w:cs="Arial"/>
               </w:rPr>
-              <w:t xml:space="preserve">   </w:t>
-            </w:r>
-            <w:r>
-              <w:rPr>
-                <w:rFonts w:ascii="Arial" w:hAnsi="Arial" w:cs="Arial"/>
-                <w:color w:val="FF0000"/>
-              </w:rPr>
-              <w:t>{% if courts[0].department == "Land Court" %} {{courts[0].division}} {% endif %}</w:t>
+              <w:t xml:space="preserve">   {% if courts[0].department == "Land Court" %} {{courts[0].division}} {% endif %}</w:t>
             </w:r>
           </w:p>
         </w:tc>
@@ -1080,14 +1052,7 @@
               <w:rPr>
                 <w:rFonts w:ascii="Arial" w:hAnsi="Arial" w:cs="Arial"/>
               </w:rPr>
-              <w:t xml:space="preserve">   </w:t>
-            </w:r>
-            <w:r>
-              <w:rPr>
-                <w:rFonts w:ascii="Arial" w:hAnsi="Arial" w:cs="Arial"/>
-                <w:color w:val="FF0000"/>
-              </w:rPr>
-              <w:t>{% if courts[0].department == "Probate and Family Court" %} {{courts[0].division}} {% endif %}</w:t>
+              <w:t xml:space="preserve">   {% if courts[0].department == "Probate and Family Court" %} {{courts[0].division}} {% endif %}</w:t>
             </w:r>
           </w:p>
         </w:tc>
@@ -1139,22 +1104,13 @@
             <w:r>
               <w:rPr>
                 <w:rFonts w:ascii="Arial" w:hAnsi="Arial" w:cs="Arial"/>
-                <w:color w:val="FF0000"/>
-              </w:rPr>
-              <w:t>{{</w:t>
-            </w:r>
-            <w:r>
-              <w:rPr>
-                <w:rFonts w:ascii="Arial" w:hAnsi="Arial" w:cs="Arial"/>
-                <w:color w:val="FF0000"/>
-              </w:rPr>
-              <w:t xml:space="preserve"> </w:t>
+              </w:rPr>
+              <w:t xml:space="preserve">{{ </w:t>
             </w:r>
             <w:proofErr w:type="spellStart"/>
             <w:r>
               <w:rPr>
                 <w:rFonts w:ascii="Arial" w:hAnsi="Arial" w:cs="Arial"/>
-                <w:color w:val="FF0000"/>
               </w:rPr>
               <w:t>docket_numbers</w:t>
             </w:r>
@@ -1162,37 +1118,8 @@
             <w:r>
               <w:rPr>
                 <w:rFonts w:ascii="Arial" w:hAnsi="Arial" w:cs="Arial"/>
-                <w:color w:val="FF0000"/>
-              </w:rPr>
-              <w:t>[</w:t>
-            </w:r>
-            <w:r>
-              <w:rPr>
-                <w:rFonts w:ascii="Arial" w:hAnsi="Arial" w:cs="Arial"/>
-                <w:color w:val="FF0000"/>
-              </w:rPr>
-              <w:t>0</w:t>
-            </w:r>
-            <w:r>
-              <w:rPr>
-                <w:rFonts w:ascii="Arial" w:hAnsi="Arial" w:cs="Arial"/>
-                <w:color w:val="FF0000"/>
-              </w:rPr>
-              <w:t>]</w:t>
-            </w:r>
-            <w:r>
-              <w:rPr>
-                <w:rFonts w:ascii="Arial" w:hAnsi="Arial" w:cs="Arial"/>
-                <w:color w:val="FF0000"/>
-              </w:rPr>
-              <w:t xml:space="preserve"> </w:t>
-            </w:r>
-            <w:r>
-              <w:rPr>
-                <w:rFonts w:ascii="Arial" w:hAnsi="Arial" w:cs="Arial"/>
-                <w:color w:val="FF0000"/>
-              </w:rPr>
-              <w:t>}}</w:t>
+              </w:rPr>
+              <w:t xml:space="preserve"> }}</w:t>
             </w:r>
           </w:p>
         </w:tc>
@@ -1268,7 +1195,6 @@
             <w:r>
               <w:rPr>
                 <w:rFonts w:ascii="Arial" w:hAnsi="Arial" w:cs="Arial"/>
-                <w:color w:val="FF0000"/>
               </w:rPr>
               <w:t xml:space="preserve">   {% if courts[0].department == "Superior Court" %} {{courts[0].division}} {% endif %}</w:t>
             </w:r>
@@ -1506,7 +1432,6 @@
             <w:r>
               <w:rPr>
                 <w:rFonts w:ascii="Arial" w:hAnsi="Arial" w:cs="Arial"/>
-                <w:color w:val="FF0000"/>
               </w:rPr>
               <w:t xml:space="preserve">{{ </w:t>
             </w:r>
@@ -1514,17 +1439,15 @@
             <w:r>
               <w:rPr>
                 <w:rFonts w:ascii="Arial" w:hAnsi="Arial" w:cs="Arial"/>
-                <w:color w:val="FF0000"/>
-              </w:rPr>
-              <w:t>other_parties</w:t>
+              </w:rPr>
+              <w:t>plaintiff_name</w:t>
             </w:r>
             <w:proofErr w:type="spellEnd"/>
             <w:r>
               <w:rPr>
                 <w:rFonts w:ascii="Arial" w:hAnsi="Arial" w:cs="Arial"/>
-                <w:color w:val="FF0000"/>
-              </w:rPr>
-              <w:t>[0] }}</w:t>
+              </w:rPr>
+              <w:t xml:space="preserve"> }}</w:t>
             </w:r>
           </w:p>
         </w:tc>
@@ -1647,7 +1570,6 @@
             <w:r>
               <w:rPr>
                 <w:rFonts w:ascii="Arial" w:hAnsi="Arial" w:cs="Arial"/>
-                <w:color w:val="FF0000"/>
               </w:rPr>
               <w:t xml:space="preserve">{{ </w:t>
             </w:r>
@@ -1655,17 +1577,15 @@
             <w:r>
               <w:rPr>
                 <w:rFonts w:ascii="Arial" w:hAnsi="Arial" w:cs="Arial"/>
-                <w:color w:val="FF0000"/>
-              </w:rPr>
-              <w:t>other_parties</w:t>
+              </w:rPr>
+              <w:t>defendant_name</w:t>
             </w:r>
             <w:proofErr w:type="spellEnd"/>
             <w:r>
               <w:rPr>
                 <w:rFonts w:ascii="Arial" w:hAnsi="Arial" w:cs="Arial"/>
-                <w:color w:val="FF0000"/>
-              </w:rPr>
-              <w:t>[1] }}</w:t>
+              </w:rPr>
+              <w:t xml:space="preserve"> }}</w:t>
             </w:r>
           </w:p>
         </w:tc>
@@ -1995,7 +1915,6 @@
             <w:r>
               <w:rPr>
                 <w:rFonts w:ascii="Arial" w:hAnsi="Arial" w:cs="Arial"/>
-                <w:color w:val="FF0000"/>
               </w:rPr>
               <w:t>{{ users[0] }}</w:t>
             </w:r>
@@ -2033,7 +1952,6 @@
             <w:r>
               <w:rPr>
                 <w:rFonts w:ascii="Arial" w:hAnsi="Arial" w:cs="Arial"/>
-                <w:color w:val="FF0000"/>
               </w:rPr>
               <w:t xml:space="preserve">{{ </w:t>
             </w:r>
@@ -2041,7 +1959,6 @@
             <w:r>
               <w:rPr>
                 <w:rFonts w:ascii="Arial" w:hAnsi="Arial" w:cs="Arial"/>
-                <w:color w:val="FF0000"/>
               </w:rPr>
               <w:t>represented_party</w:t>
             </w:r>
@@ -2049,7 +1966,6 @@
             <w:r>
               <w:rPr>
                 <w:rFonts w:ascii="Arial" w:hAnsi="Arial" w:cs="Arial"/>
-                <w:color w:val="FF0000"/>
               </w:rPr>
               <w:t xml:space="preserve"> }}</w:t>
             </w:r>
@@ -2169,13 +2085,11 @@
                   <w:pPr>
                     <w:rPr>
                       <w:rFonts w:ascii="Arial" w:hAnsi="Arial" w:cs="Arial"/>
-                      <w:color w:val="FF0000"/>
-                    </w:rPr>
-                  </w:pPr>
-                  <w:r>
-                    <w:rPr>
-                      <w:rFonts w:ascii="Arial" w:hAnsi="Arial" w:cs="Arial"/>
-                      <w:color w:val="FF0000"/>
+                    </w:rPr>
+                  </w:pPr>
+                  <w:r>
+                    <w:rPr>
+                      <w:rFonts w:ascii="Arial" w:hAnsi="Arial" w:cs="Arial"/>
                     </w:rPr>
                     <w:t xml:space="preserve">{%p if </w:t>
                   </w:r>
@@ -2183,7 +2097,6 @@
                   <w:r>
                     <w:rPr>
                       <w:rFonts w:ascii="Arial" w:hAnsi="Arial" w:cs="Arial"/>
-                      <w:color w:val="FF0000"/>
                     </w:rPr>
                     <w:t>need_motion</w:t>
                   </w:r>
@@ -2191,7 +2104,6 @@
                   <w:r>
                     <w:rPr>
                       <w:rFonts w:ascii="Arial" w:hAnsi="Arial" w:cs="Arial"/>
-                      <w:color w:val="FF0000"/>
                     </w:rPr>
                     <w:t xml:space="preserve"> %} </w:t>
                   </w:r>
@@ -2200,13 +2112,11 @@
                   <w:pPr>
                     <w:rPr>
                       <w:rFonts w:ascii="Arial" w:hAnsi="Arial" w:cs="Arial"/>
-                      <w:color w:val="FF0000"/>
-                    </w:rPr>
-                  </w:pPr>
-                  <w:r>
-                    <w:rPr>
-                      <w:rFonts w:ascii="Arial" w:hAnsi="Arial" w:cs="Arial"/>
-                      <w:color w:val="FF0000"/>
+                    </w:rPr>
+                  </w:pPr>
+                  <w:r>
+                    <w:rPr>
+                      <w:rFonts w:ascii="Arial" w:hAnsi="Arial" w:cs="Arial"/>
                     </w:rPr>
                     <w:t xml:space="preserve">[X] </w:t>
                   </w:r>
@@ -2215,13 +2125,11 @@
                   <w:pPr>
                     <w:rPr>
                       <w:rFonts w:ascii="Arial" w:hAnsi="Arial" w:cs="Arial"/>
-                      <w:color w:val="FF0000"/>
-                    </w:rPr>
-                  </w:pPr>
-                  <w:r>
-                    <w:rPr>
-                      <w:rFonts w:ascii="Arial" w:hAnsi="Arial" w:cs="Arial"/>
-                      <w:color w:val="FF0000"/>
+                    </w:rPr>
+                  </w:pPr>
+                  <w:r>
+                    <w:rPr>
+                      <w:rFonts w:ascii="Arial" w:hAnsi="Arial" w:cs="Arial"/>
                     </w:rPr>
                     <w:t>{%p else %}</w:t>
                   </w:r>
@@ -2230,13 +2138,11 @@
                   <w:pPr>
                     <w:rPr>
                       <w:rFonts w:ascii="Arial" w:hAnsi="Arial" w:cs="Arial"/>
-                      <w:color w:val="FF0000"/>
-                    </w:rPr>
-                  </w:pPr>
-                  <w:r>
-                    <w:rPr>
-                      <w:rFonts w:ascii="Arial" w:hAnsi="Arial" w:cs="Arial"/>
-                      <w:color w:val="FF0000"/>
+                    </w:rPr>
+                  </w:pPr>
+                  <w:r>
+                    <w:rPr>
+                      <w:rFonts w:ascii="Arial" w:hAnsi="Arial" w:cs="Arial"/>
                     </w:rPr>
                     <w:t xml:space="preserve">[ ] </w:t>
                   </w:r>
@@ -2250,7 +2156,6 @@
                   <w:r>
                     <w:rPr>
                       <w:rFonts w:ascii="Arial" w:hAnsi="Arial" w:cs="Arial"/>
-                      <w:color w:val="FF0000"/>
                     </w:rPr>
                     <w:t>{%p endif %}</w:t>
                   </w:r>
@@ -2287,7 +2192,6 @@
                   <w:r>
                     <w:rPr>
                       <w:rFonts w:ascii="Arial" w:hAnsi="Arial" w:cs="Arial"/>
-                      <w:color w:val="FF0000"/>
                     </w:rPr>
                     <w:t xml:space="preserve">{{ </w:t>
                   </w:r>
@@ -2295,7 +2199,6 @@
                   <w:r>
                     <w:rPr>
                       <w:rFonts w:ascii="Arial" w:hAnsi="Arial" w:cs="Arial"/>
-                      <w:color w:val="FF0000"/>
                     </w:rPr>
                     <w:t>need_motion_details</w:t>
                   </w:r>
@@ -2303,7 +2206,6 @@
                   <w:r>
                     <w:rPr>
                       <w:rFonts w:ascii="Arial" w:hAnsi="Arial" w:cs="Arial"/>
-                      <w:color w:val="FF0000"/>
                     </w:rPr>
                     <w:t xml:space="preserve"> }}</w:t>
                   </w:r>
@@ -2340,7 +2242,6 @@
                   <w:r>
                     <w:rPr>
                       <w:rFonts w:ascii="Arial" w:hAnsi="Arial" w:cs="Arial"/>
-                      <w:color w:val="FF0000"/>
                     </w:rPr>
                     <w:t xml:space="preserve">{{ </w:t>
                   </w:r>
@@ -2348,7 +2249,6 @@
                   <w:r>
                     <w:rPr>
                       <w:rFonts w:ascii="Arial" w:hAnsi="Arial" w:cs="Arial"/>
-                      <w:color w:val="FF0000"/>
                     </w:rPr>
                     <w:t>need_motion_date</w:t>
                   </w:r>
@@ -2356,7 +2256,6 @@
                   <w:r>
                     <w:rPr>
                       <w:rFonts w:ascii="Arial" w:hAnsi="Arial" w:cs="Arial"/>
-                      <w:color w:val="FF0000"/>
                     </w:rPr>
                     <w:t xml:space="preserve"> }}</w:t>
                   </w:r>
@@ -2376,13 +2275,11 @@
                   <w:pPr>
                     <w:rPr>
                       <w:rFonts w:ascii="Arial" w:hAnsi="Arial" w:cs="Arial"/>
-                      <w:color w:val="FF0000"/>
-                    </w:rPr>
-                  </w:pPr>
-                  <w:r>
-                    <w:rPr>
-                      <w:rFonts w:ascii="Arial" w:hAnsi="Arial" w:cs="Arial"/>
-                      <w:color w:val="FF0000"/>
+                    </w:rPr>
+                  </w:pPr>
+                  <w:r>
+                    <w:rPr>
+                      <w:rFonts w:ascii="Arial" w:hAnsi="Arial" w:cs="Arial"/>
                     </w:rPr>
                     <w:t xml:space="preserve">{%p if </w:t>
                   </w:r>
@@ -2390,7 +2287,6 @@
                   <w:r>
                     <w:rPr>
                       <w:rFonts w:ascii="Arial" w:hAnsi="Arial" w:cs="Arial"/>
-                      <w:color w:val="FF0000"/>
                     </w:rPr>
                     <w:t>need_hearing</w:t>
                   </w:r>
@@ -2398,7 +2294,6 @@
                   <w:r>
                     <w:rPr>
                       <w:rFonts w:ascii="Arial" w:hAnsi="Arial" w:cs="Arial"/>
-                      <w:color w:val="FF0000"/>
                     </w:rPr>
                     <w:t xml:space="preserve"> %}</w:t>
                   </w:r>
@@ -2407,13 +2302,11 @@
                   <w:pPr>
                     <w:rPr>
                       <w:rFonts w:ascii="Arial" w:hAnsi="Arial" w:cs="Arial"/>
-                      <w:color w:val="FF0000"/>
-                    </w:rPr>
-                  </w:pPr>
-                  <w:r>
-                    <w:rPr>
-                      <w:rFonts w:ascii="Arial" w:hAnsi="Arial" w:cs="Arial"/>
-                      <w:color w:val="FF0000"/>
+                    </w:rPr>
+                  </w:pPr>
+                  <w:r>
+                    <w:rPr>
+                      <w:rFonts w:ascii="Arial" w:hAnsi="Arial" w:cs="Arial"/>
                     </w:rPr>
                     <w:t xml:space="preserve">[X] </w:t>
                   </w:r>
@@ -2422,13 +2315,11 @@
                   <w:pPr>
                     <w:rPr>
                       <w:rFonts w:ascii="Arial" w:hAnsi="Arial" w:cs="Arial"/>
-                      <w:color w:val="FF0000"/>
-                    </w:rPr>
-                  </w:pPr>
-                  <w:r>
-                    <w:rPr>
-                      <w:rFonts w:ascii="Arial" w:hAnsi="Arial" w:cs="Arial"/>
-                      <w:color w:val="FF0000"/>
+                    </w:rPr>
+                  </w:pPr>
+                  <w:r>
+                    <w:rPr>
+                      <w:rFonts w:ascii="Arial" w:hAnsi="Arial" w:cs="Arial"/>
                     </w:rPr>
                     <w:t xml:space="preserve">{%p else %} </w:t>
                   </w:r>
@@ -2437,13 +2328,11 @@
                   <w:pPr>
                     <w:rPr>
                       <w:rFonts w:ascii="Arial" w:hAnsi="Arial" w:cs="Arial"/>
-                      <w:color w:val="FF0000"/>
-                    </w:rPr>
-                  </w:pPr>
-                  <w:r>
-                    <w:rPr>
-                      <w:rFonts w:ascii="Arial" w:hAnsi="Arial" w:cs="Arial"/>
-                      <w:color w:val="FF0000"/>
+                    </w:rPr>
+                  </w:pPr>
+                  <w:r>
+                    <w:rPr>
+                      <w:rFonts w:ascii="Arial" w:hAnsi="Arial" w:cs="Arial"/>
                     </w:rPr>
                     <w:t xml:space="preserve">[ ] </w:t>
                   </w:r>
@@ -2457,7 +2346,6 @@
                   <w:r>
                     <w:rPr>
                       <w:rFonts w:ascii="Arial" w:hAnsi="Arial" w:cs="Arial"/>
-                      <w:color w:val="FF0000"/>
                     </w:rPr>
                     <w:t>{%p endif %}</w:t>
                   </w:r>
@@ -2494,7 +2382,6 @@
                   <w:r>
                     <w:rPr>
                       <w:rFonts w:ascii="Arial" w:hAnsi="Arial" w:cs="Arial"/>
-                      <w:color w:val="FF0000"/>
                     </w:rPr>
                     <w:t xml:space="preserve">{{ </w:t>
                   </w:r>
@@ -2502,7 +2389,6 @@
                   <w:r>
                     <w:rPr>
                       <w:rFonts w:ascii="Arial" w:hAnsi="Arial" w:cs="Arial"/>
-                      <w:color w:val="FF0000"/>
                     </w:rPr>
                     <w:t>need_hearing_details</w:t>
                   </w:r>
@@ -2510,7 +2396,6 @@
                   <w:r>
                     <w:rPr>
                       <w:rFonts w:ascii="Arial" w:hAnsi="Arial" w:cs="Arial"/>
-                      <w:color w:val="FF0000"/>
                     </w:rPr>
                     <w:t xml:space="preserve"> }}</w:t>
                   </w:r>
@@ -2547,7 +2432,6 @@
                   <w:r>
                     <w:rPr>
                       <w:rFonts w:ascii="Arial" w:hAnsi="Arial" w:cs="Arial"/>
-                      <w:color w:val="FF0000"/>
                     </w:rPr>
                     <w:t xml:space="preserve">{{ </w:t>
                   </w:r>
@@ -2555,7 +2439,6 @@
                   <w:r>
                     <w:rPr>
                       <w:rFonts w:ascii="Arial" w:hAnsi="Arial" w:cs="Arial"/>
-                      <w:color w:val="FF0000"/>
                     </w:rPr>
                     <w:t>need_hearing_date</w:t>
                   </w:r>
@@ -2563,7 +2446,6 @@
                   <w:r>
                     <w:rPr>
                       <w:rFonts w:ascii="Arial" w:hAnsi="Arial" w:cs="Arial"/>
-                      <w:color w:val="FF0000"/>
                     </w:rPr>
                     <w:t xml:space="preserve"> }}</w:t>
                   </w:r>
@@ -2583,13 +2465,11 @@
                   <w:pPr>
                     <w:rPr>
                       <w:rFonts w:ascii="Arial" w:hAnsi="Arial" w:cs="Arial"/>
-                      <w:color w:val="FF0000"/>
-                    </w:rPr>
-                  </w:pPr>
-                  <w:r>
-                    <w:rPr>
-                      <w:rFonts w:ascii="Arial" w:hAnsi="Arial" w:cs="Arial"/>
-                      <w:color w:val="FF0000"/>
+                    </w:rPr>
+                  </w:pPr>
+                  <w:r>
+                    <w:rPr>
+                      <w:rFonts w:ascii="Arial" w:hAnsi="Arial" w:cs="Arial"/>
                     </w:rPr>
                     <w:t xml:space="preserve">{%p if </w:t>
                   </w:r>
@@ -2597,7 +2477,6 @@
                   <w:r>
                     <w:rPr>
                       <w:rFonts w:ascii="Arial" w:hAnsi="Arial" w:cs="Arial"/>
-                      <w:color w:val="FF0000"/>
                     </w:rPr>
                     <w:t>need_adr</w:t>
                   </w:r>
@@ -2605,7 +2484,6 @@
                   <w:r>
                     <w:rPr>
                       <w:rFonts w:ascii="Arial" w:hAnsi="Arial" w:cs="Arial"/>
-                      <w:color w:val="FF0000"/>
                     </w:rPr>
                     <w:t xml:space="preserve"> %}</w:t>
                   </w:r>
@@ -2614,13 +2492,11 @@
                   <w:pPr>
                     <w:rPr>
                       <w:rFonts w:ascii="Arial" w:hAnsi="Arial" w:cs="Arial"/>
-                      <w:color w:val="FF0000"/>
-                    </w:rPr>
-                  </w:pPr>
-                  <w:r>
-                    <w:rPr>
-                      <w:rFonts w:ascii="Arial" w:hAnsi="Arial" w:cs="Arial"/>
-                      <w:color w:val="FF0000"/>
+                    </w:rPr>
+                  </w:pPr>
+                  <w:r>
+                    <w:rPr>
+                      <w:rFonts w:ascii="Arial" w:hAnsi="Arial" w:cs="Arial"/>
                     </w:rPr>
                     <w:t xml:space="preserve">[X] </w:t>
                   </w:r>
@@ -2629,13 +2505,11 @@
                   <w:pPr>
                     <w:rPr>
                       <w:rFonts w:ascii="Arial" w:hAnsi="Arial" w:cs="Arial"/>
-                      <w:color w:val="FF0000"/>
-                    </w:rPr>
-                  </w:pPr>
-                  <w:r>
-                    <w:rPr>
-                      <w:rFonts w:ascii="Arial" w:hAnsi="Arial" w:cs="Arial"/>
-                      <w:color w:val="FF0000"/>
+                    </w:rPr>
+                  </w:pPr>
+                  <w:r>
+                    <w:rPr>
+                      <w:rFonts w:ascii="Arial" w:hAnsi="Arial" w:cs="Arial"/>
                     </w:rPr>
                     <w:t xml:space="preserve">{%p else %} </w:t>
                   </w:r>
@@ -2644,13 +2518,11 @@
                   <w:pPr>
                     <w:rPr>
                       <w:rFonts w:ascii="Arial" w:hAnsi="Arial" w:cs="Arial"/>
-                      <w:color w:val="FF0000"/>
-                    </w:rPr>
-                  </w:pPr>
-                  <w:r>
-                    <w:rPr>
-                      <w:rFonts w:ascii="Arial" w:hAnsi="Arial" w:cs="Arial"/>
-                      <w:color w:val="FF0000"/>
+                    </w:rPr>
+                  </w:pPr>
+                  <w:r>
+                    <w:rPr>
+                      <w:rFonts w:ascii="Arial" w:hAnsi="Arial" w:cs="Arial"/>
                     </w:rPr>
                     <w:t xml:space="preserve">[ ] </w:t>
                   </w:r>
@@ -2664,7 +2536,6 @@
                   <w:r>
                     <w:rPr>
                       <w:rFonts w:ascii="Arial" w:hAnsi="Arial" w:cs="Arial"/>
-                      <w:color w:val="FF0000"/>
                     </w:rPr>
                     <w:t>{%p endif %}</w:t>
                   </w:r>
@@ -2701,7 +2572,6 @@
                   <w:r>
                     <w:rPr>
                       <w:rFonts w:ascii="Arial" w:hAnsi="Arial" w:cs="Arial"/>
-                      <w:color w:val="FF0000"/>
                     </w:rPr>
                     <w:t xml:space="preserve">{{ </w:t>
                   </w:r>
@@ -2709,7 +2579,6 @@
                   <w:r>
                     <w:rPr>
                       <w:rFonts w:ascii="Arial" w:hAnsi="Arial" w:cs="Arial"/>
-                      <w:color w:val="FF0000"/>
                     </w:rPr>
                     <w:t>need_adr_details</w:t>
                   </w:r>
@@ -2717,7 +2586,6 @@
                   <w:r>
                     <w:rPr>
                       <w:rFonts w:ascii="Arial" w:hAnsi="Arial" w:cs="Arial"/>
-                      <w:color w:val="FF0000"/>
                     </w:rPr>
                     <w:t xml:space="preserve"> }}</w:t>
                   </w:r>
@@ -2754,7 +2622,6 @@
                   <w:r>
                     <w:rPr>
                       <w:rFonts w:ascii="Arial" w:hAnsi="Arial" w:cs="Arial"/>
-                      <w:color w:val="FF0000"/>
                     </w:rPr>
                     <w:t xml:space="preserve">{{ </w:t>
                   </w:r>
@@ -2762,7 +2629,6 @@
                   <w:r>
                     <w:rPr>
                       <w:rFonts w:ascii="Arial" w:hAnsi="Arial" w:cs="Arial"/>
-                      <w:color w:val="FF0000"/>
                     </w:rPr>
                     <w:t>need_adr_date</w:t>
                   </w:r>
@@ -2770,7 +2636,6 @@
                   <w:r>
                     <w:rPr>
                       <w:rFonts w:ascii="Arial" w:hAnsi="Arial" w:cs="Arial"/>
-                      <w:color w:val="FF0000"/>
                     </w:rPr>
                     <w:t xml:space="preserve"> }}</w:t>
                   </w:r>
@@ -2790,13 +2655,11 @@
                   <w:pPr>
                     <w:rPr>
                       <w:rFonts w:ascii="Arial" w:hAnsi="Arial" w:cs="Arial"/>
-                      <w:color w:val="FF0000"/>
-                    </w:rPr>
-                  </w:pPr>
-                  <w:r>
-                    <w:rPr>
-                      <w:rFonts w:ascii="Arial" w:hAnsi="Arial" w:cs="Arial"/>
-                      <w:color w:val="FF0000"/>
+                    </w:rPr>
+                  </w:pPr>
+                  <w:r>
+                    <w:rPr>
+                      <w:rFonts w:ascii="Arial" w:hAnsi="Arial" w:cs="Arial"/>
                     </w:rPr>
                     <w:t xml:space="preserve">{%p if </w:t>
                   </w:r>
@@ -2804,7 +2667,6 @@
                   <w:r>
                     <w:rPr>
                       <w:rFonts w:ascii="Arial" w:hAnsi="Arial" w:cs="Arial"/>
-                      <w:color w:val="FF0000"/>
                     </w:rPr>
                     <w:t>need_other_court_event</w:t>
                   </w:r>
@@ -2812,7 +2674,6 @@
                   <w:r>
                     <w:rPr>
                       <w:rFonts w:ascii="Arial" w:hAnsi="Arial" w:cs="Arial"/>
-                      <w:color w:val="FF0000"/>
                     </w:rPr>
                     <w:t xml:space="preserve"> %} </w:t>
                   </w:r>
@@ -2821,13 +2682,11 @@
                   <w:pPr>
                     <w:rPr>
                       <w:rFonts w:ascii="Arial" w:hAnsi="Arial" w:cs="Arial"/>
-                      <w:color w:val="FF0000"/>
-                    </w:rPr>
-                  </w:pPr>
-                  <w:r>
-                    <w:rPr>
-                      <w:rFonts w:ascii="Arial" w:hAnsi="Arial" w:cs="Arial"/>
-                      <w:color w:val="FF0000"/>
+                    </w:rPr>
+                  </w:pPr>
+                  <w:r>
+                    <w:rPr>
+                      <w:rFonts w:ascii="Arial" w:hAnsi="Arial" w:cs="Arial"/>
                     </w:rPr>
                     <w:t xml:space="preserve">[X] </w:t>
                   </w:r>
@@ -2836,13 +2695,11 @@
                   <w:pPr>
                     <w:rPr>
                       <w:rFonts w:ascii="Arial" w:hAnsi="Arial" w:cs="Arial"/>
-                      <w:color w:val="FF0000"/>
-                    </w:rPr>
-                  </w:pPr>
-                  <w:r>
-                    <w:rPr>
-                      <w:rFonts w:ascii="Arial" w:hAnsi="Arial" w:cs="Arial"/>
-                      <w:color w:val="FF0000"/>
+                    </w:rPr>
+                  </w:pPr>
+                  <w:r>
+                    <w:rPr>
+                      <w:rFonts w:ascii="Arial" w:hAnsi="Arial" w:cs="Arial"/>
                     </w:rPr>
                     <w:t xml:space="preserve">{%p else %} </w:t>
                   </w:r>
@@ -2851,13 +2708,11 @@
                   <w:pPr>
                     <w:rPr>
                       <w:rFonts w:ascii="Arial" w:hAnsi="Arial" w:cs="Arial"/>
-                      <w:color w:val="FF0000"/>
-                    </w:rPr>
-                  </w:pPr>
-                  <w:r>
-                    <w:rPr>
-                      <w:rFonts w:ascii="Arial" w:hAnsi="Arial" w:cs="Arial"/>
-                      <w:color w:val="FF0000"/>
+                    </w:rPr>
+                  </w:pPr>
+                  <w:r>
+                    <w:rPr>
+                      <w:rFonts w:ascii="Arial" w:hAnsi="Arial" w:cs="Arial"/>
                     </w:rPr>
                     <w:t xml:space="preserve">[ ] </w:t>
                   </w:r>
@@ -2871,7 +2726,6 @@
                   <w:r>
                     <w:rPr>
                       <w:rFonts w:ascii="Arial" w:hAnsi="Arial" w:cs="Arial"/>
-                      <w:color w:val="FF0000"/>
                     </w:rPr>
                     <w:t>{%p endif %}</w:t>
                   </w:r>
@@ -2908,7 +2762,6 @@
                   <w:r>
                     <w:rPr>
                       <w:rFonts w:ascii="Arial" w:hAnsi="Arial" w:cs="Arial"/>
-                      <w:color w:val="FF0000"/>
                     </w:rPr>
                     <w:t xml:space="preserve">{{ </w:t>
                   </w:r>
@@ -2916,7 +2769,6 @@
                   <w:r>
                     <w:rPr>
                       <w:rFonts w:ascii="Arial" w:hAnsi="Arial" w:cs="Arial"/>
-                      <w:color w:val="FF0000"/>
                     </w:rPr>
                     <w:t>need_other_court_event_details</w:t>
                   </w:r>
@@ -2924,7 +2776,6 @@
                   <w:r>
                     <w:rPr>
                       <w:rFonts w:ascii="Arial" w:hAnsi="Arial" w:cs="Arial"/>
-                      <w:color w:val="FF0000"/>
                     </w:rPr>
                     <w:t xml:space="preserve"> }}</w:t>
                   </w:r>
@@ -2956,13 +2807,11 @@
                   <w:pPr>
                     <w:rPr>
                       <w:rFonts w:ascii="Arial" w:hAnsi="Arial" w:cs="Arial"/>
-                      <w:color w:val="FF0000"/>
-                    </w:rPr>
-                  </w:pPr>
-                  <w:r>
-                    <w:rPr>
-                      <w:rFonts w:ascii="Arial" w:hAnsi="Arial" w:cs="Arial"/>
-                      <w:color w:val="FF0000"/>
+                    </w:rPr>
+                  </w:pPr>
+                  <w:r>
+                    <w:rPr>
+                      <w:rFonts w:ascii="Arial" w:hAnsi="Arial" w:cs="Arial"/>
                     </w:rPr>
                     <w:t xml:space="preserve">{{ </w:t>
                   </w:r>
@@ -2970,7 +2819,6 @@
                   <w:r>
                     <w:rPr>
                       <w:rFonts w:ascii="Arial" w:hAnsi="Arial" w:cs="Arial"/>
-                      <w:color w:val="FF0000"/>
                     </w:rPr>
                     <w:t>need_other_court_event_date</w:t>
                   </w:r>
@@ -2978,7 +2826,6 @@
                   <w:r>
                     <w:rPr>
                       <w:rFonts w:ascii="Arial" w:hAnsi="Arial" w:cs="Arial"/>
-                      <w:color w:val="FF0000"/>
                     </w:rPr>
                     <w:t xml:space="preserve"> }}</w:t>
                   </w:r>
@@ -2998,13 +2845,11 @@
                   <w:pPr>
                     <w:rPr>
                       <w:rFonts w:ascii="Arial" w:hAnsi="Arial" w:cs="Arial"/>
-                      <w:color w:val="FF0000"/>
-                    </w:rPr>
-                  </w:pPr>
-                  <w:r>
-                    <w:rPr>
-                      <w:rFonts w:ascii="Arial" w:hAnsi="Arial" w:cs="Arial"/>
-                      <w:color w:val="FF0000"/>
+                    </w:rPr>
+                  </w:pPr>
+                  <w:r>
+                    <w:rPr>
+                      <w:rFonts w:ascii="Arial" w:hAnsi="Arial" w:cs="Arial"/>
                     </w:rPr>
                     <w:t xml:space="preserve">{%p if </w:t>
                   </w:r>
@@ -3012,7 +2857,6 @@
                   <w:r>
                     <w:rPr>
                       <w:rFonts w:ascii="Arial" w:hAnsi="Arial" w:cs="Arial"/>
-                      <w:color w:val="FF0000"/>
                     </w:rPr>
                     <w:t>need_trial</w:t>
                   </w:r>
@@ -3020,7 +2864,6 @@
                   <w:r>
                     <w:rPr>
                       <w:rFonts w:ascii="Arial" w:hAnsi="Arial" w:cs="Arial"/>
-                      <w:color w:val="FF0000"/>
                     </w:rPr>
                     <w:t xml:space="preserve"> %}</w:t>
                   </w:r>
@@ -3029,13 +2872,11 @@
                   <w:pPr>
                     <w:rPr>
                       <w:rFonts w:ascii="Arial" w:hAnsi="Arial" w:cs="Arial"/>
-                      <w:color w:val="FF0000"/>
-                    </w:rPr>
-                  </w:pPr>
-                  <w:r>
-                    <w:rPr>
-                      <w:rFonts w:ascii="Arial" w:hAnsi="Arial" w:cs="Arial"/>
-                      <w:color w:val="FF0000"/>
+                    </w:rPr>
+                  </w:pPr>
+                  <w:r>
+                    <w:rPr>
+                      <w:rFonts w:ascii="Arial" w:hAnsi="Arial" w:cs="Arial"/>
                     </w:rPr>
                     <w:t xml:space="preserve">[X] </w:t>
                   </w:r>
@@ -3044,13 +2885,11 @@
                   <w:pPr>
                     <w:rPr>
                       <w:rFonts w:ascii="Arial" w:hAnsi="Arial" w:cs="Arial"/>
-                      <w:color w:val="FF0000"/>
-                    </w:rPr>
-                  </w:pPr>
-                  <w:r>
-                    <w:rPr>
-                      <w:rFonts w:ascii="Arial" w:hAnsi="Arial" w:cs="Arial"/>
-                      <w:color w:val="FF0000"/>
+                    </w:rPr>
+                  </w:pPr>
+                  <w:r>
+                    <w:rPr>
+                      <w:rFonts w:ascii="Arial" w:hAnsi="Arial" w:cs="Arial"/>
                     </w:rPr>
                     <w:t xml:space="preserve">{%p else %} </w:t>
                   </w:r>
@@ -3059,13 +2898,11 @@
                   <w:pPr>
                     <w:rPr>
                       <w:rFonts w:ascii="Arial" w:hAnsi="Arial" w:cs="Arial"/>
-                      <w:color w:val="FF0000"/>
-                    </w:rPr>
-                  </w:pPr>
-                  <w:r>
-                    <w:rPr>
-                      <w:rFonts w:ascii="Arial" w:hAnsi="Arial" w:cs="Arial"/>
-                      <w:color w:val="FF0000"/>
+                    </w:rPr>
+                  </w:pPr>
+                  <w:r>
+                    <w:rPr>
+                      <w:rFonts w:ascii="Arial" w:hAnsi="Arial" w:cs="Arial"/>
                     </w:rPr>
                     <w:t xml:space="preserve">[ ] </w:t>
                   </w:r>
@@ -3079,7 +2916,6 @@
                   <w:r>
                     <w:rPr>
                       <w:rFonts w:ascii="Arial" w:hAnsi="Arial" w:cs="Arial"/>
-                      <w:color w:val="FF0000"/>
                     </w:rPr>
                     <w:t>{%p endif %}</w:t>
                   </w:r>
@@ -3116,7 +2952,6 @@
                   <w:r>
                     <w:rPr>
                       <w:rFonts w:ascii="Arial" w:hAnsi="Arial" w:cs="Arial"/>
-                      <w:color w:val="FF0000"/>
                     </w:rPr>
                     <w:t xml:space="preserve">{{ </w:t>
                   </w:r>
@@ -3124,7 +2959,6 @@
                   <w:r>
                     <w:rPr>
                       <w:rFonts w:ascii="Arial" w:hAnsi="Arial" w:cs="Arial"/>
-                      <w:color w:val="FF0000"/>
                     </w:rPr>
                     <w:t>need_trial_details</w:t>
                   </w:r>
@@ -3132,7 +2966,6 @@
                   <w:r>
                     <w:rPr>
                       <w:rFonts w:ascii="Arial" w:hAnsi="Arial" w:cs="Arial"/>
-                      <w:color w:val="FF0000"/>
                     </w:rPr>
                     <w:t xml:space="preserve"> }}</w:t>
                   </w:r>
@@ -3169,7 +3002,6 @@
                   <w:r>
                     <w:rPr>
                       <w:rFonts w:ascii="Arial" w:hAnsi="Arial" w:cs="Arial"/>
-                      <w:color w:val="FF0000"/>
                     </w:rPr>
                     <w:t xml:space="preserve">{{ </w:t>
                   </w:r>
@@ -3177,7 +3009,6 @@
                   <w:r>
                     <w:rPr>
                       <w:rFonts w:ascii="Arial" w:hAnsi="Arial" w:cs="Arial"/>
-                      <w:color w:val="FF0000"/>
                     </w:rPr>
                     <w:t>need_trial_date</w:t>
                   </w:r>
@@ -3185,7 +3016,6 @@
                   <w:r>
                     <w:rPr>
                       <w:rFonts w:ascii="Arial" w:hAnsi="Arial" w:cs="Arial"/>
-                      <w:color w:val="FF0000"/>
                     </w:rPr>
                     <w:t xml:space="preserve"> }}</w:t>
                   </w:r>
@@ -3205,13 +3035,11 @@
                   <w:pPr>
                     <w:rPr>
                       <w:rFonts w:ascii="Arial" w:hAnsi="Arial" w:cs="Arial"/>
-                      <w:color w:val="FF0000"/>
-                    </w:rPr>
-                  </w:pPr>
-                  <w:r>
-                    <w:rPr>
-                      <w:rFonts w:ascii="Arial" w:hAnsi="Arial" w:cs="Arial"/>
-                      <w:color w:val="FF0000"/>
+                    </w:rPr>
+                  </w:pPr>
+                  <w:r>
+                    <w:rPr>
+                      <w:rFonts w:ascii="Arial" w:hAnsi="Arial" w:cs="Arial"/>
                     </w:rPr>
                     <w:t xml:space="preserve">{%p if </w:t>
                   </w:r>
@@ -3219,7 +3047,6 @@
                   <w:r>
                     <w:rPr>
                       <w:rFonts w:ascii="Arial" w:hAnsi="Arial" w:cs="Arial"/>
-                      <w:color w:val="FF0000"/>
                     </w:rPr>
                     <w:t>need_others</w:t>
                   </w:r>
@@ -3227,7 +3054,6 @@
                   <w:r>
                     <w:rPr>
                       <w:rFonts w:ascii="Arial" w:hAnsi="Arial" w:cs="Arial"/>
-                      <w:color w:val="FF0000"/>
                     </w:rPr>
                     <w:t xml:space="preserve"> %} </w:t>
                   </w:r>
@@ -3236,13 +3062,11 @@
                   <w:pPr>
                     <w:rPr>
                       <w:rFonts w:ascii="Arial" w:hAnsi="Arial" w:cs="Arial"/>
-                      <w:color w:val="FF0000"/>
-                    </w:rPr>
-                  </w:pPr>
-                  <w:r>
-                    <w:rPr>
-                      <w:rFonts w:ascii="Arial" w:hAnsi="Arial" w:cs="Arial"/>
-                      <w:color w:val="FF0000"/>
+                    </w:rPr>
+                  </w:pPr>
+                  <w:r>
+                    <w:rPr>
+                      <w:rFonts w:ascii="Arial" w:hAnsi="Arial" w:cs="Arial"/>
                     </w:rPr>
                     <w:t xml:space="preserve">[X] </w:t>
                   </w:r>
@@ -3251,13 +3075,11 @@
                   <w:pPr>
                     <w:rPr>
                       <w:rFonts w:ascii="Arial" w:hAnsi="Arial" w:cs="Arial"/>
-                      <w:color w:val="FF0000"/>
-                    </w:rPr>
-                  </w:pPr>
-                  <w:r>
-                    <w:rPr>
-                      <w:rFonts w:ascii="Arial" w:hAnsi="Arial" w:cs="Arial"/>
-                      <w:color w:val="FF0000"/>
+                    </w:rPr>
+                  </w:pPr>
+                  <w:r>
+                    <w:rPr>
+                      <w:rFonts w:ascii="Arial" w:hAnsi="Arial" w:cs="Arial"/>
                     </w:rPr>
                     <w:t xml:space="preserve">{%p else %} </w:t>
                   </w:r>
@@ -3266,13 +3088,11 @@
                   <w:pPr>
                     <w:rPr>
                       <w:rFonts w:ascii="Arial" w:hAnsi="Arial" w:cs="Arial"/>
-                      <w:color w:val="FF0000"/>
-                    </w:rPr>
-                  </w:pPr>
-                  <w:r>
-                    <w:rPr>
-                      <w:rFonts w:ascii="Arial" w:hAnsi="Arial" w:cs="Arial"/>
-                      <w:color w:val="FF0000"/>
+                    </w:rPr>
+                  </w:pPr>
+                  <w:r>
+                    <w:rPr>
+                      <w:rFonts w:ascii="Arial" w:hAnsi="Arial" w:cs="Arial"/>
                     </w:rPr>
                     <w:t xml:space="preserve">[ ] </w:t>
                   </w:r>
@@ -3286,7 +3106,6 @@
                   <w:r>
                     <w:rPr>
                       <w:rFonts w:ascii="Arial" w:hAnsi="Arial" w:cs="Arial"/>
-                      <w:color w:val="FF0000"/>
                     </w:rPr>
                     <w:t>{%p endif %}</w:t>
                   </w:r>
@@ -3323,7 +3142,6 @@
                   <w:r>
                     <w:rPr>
                       <w:rFonts w:ascii="Arial" w:hAnsi="Arial" w:cs="Arial"/>
-                      <w:color w:val="FF0000"/>
                     </w:rPr>
                     <w:t xml:space="preserve">{{ </w:t>
                   </w:r>
@@ -3331,7 +3149,6 @@
                   <w:r>
                     <w:rPr>
                       <w:rFonts w:ascii="Arial" w:hAnsi="Arial" w:cs="Arial"/>
-                      <w:color w:val="FF0000"/>
                     </w:rPr>
                     <w:t>need_others_details</w:t>
                   </w:r>
@@ -3339,7 +3156,6 @@
                   <w:r>
                     <w:rPr>
                       <w:rFonts w:ascii="Arial" w:hAnsi="Arial" w:cs="Arial"/>
-                      <w:color w:val="FF0000"/>
                     </w:rPr>
                     <w:t xml:space="preserve"> }}</w:t>
                   </w:r>
@@ -3376,7 +3192,6 @@
                   <w:r>
                     <w:rPr>
                       <w:rFonts w:ascii="Arial" w:hAnsi="Arial" w:cs="Arial"/>
-                      <w:color w:val="FF0000"/>
                     </w:rPr>
                     <w:t xml:space="preserve">{{ </w:t>
                   </w:r>
@@ -3384,7 +3199,6 @@
                   <w:r>
                     <w:rPr>
                       <w:rFonts w:ascii="Arial" w:hAnsi="Arial" w:cs="Arial"/>
-                      <w:color w:val="FF0000"/>
                     </w:rPr>
                     <w:t>need_others_date</w:t>
                   </w:r>
@@ -3392,7 +3206,6 @@
                   <w:r>
                     <w:rPr>
                       <w:rFonts w:ascii="Arial" w:hAnsi="Arial" w:cs="Arial"/>
-                      <w:color w:val="FF0000"/>
                     </w:rPr>
                     <w:t xml:space="preserve"> }}</w:t>
                   </w:r>
@@ -3637,7 +3450,6 @@
                   <w:r>
                     <w:rPr>
                       <w:rFonts w:ascii="Arial" w:hAnsi="Arial" w:cs="Arial"/>
-                      <w:color w:val="FF0000"/>
                     </w:rPr>
                     <w:t xml:space="preserve">{{ </w:t>
                   </w:r>
@@ -3645,7 +3457,6 @@
                   <w:r>
                     <w:rPr>
                       <w:rFonts w:ascii="Arial" w:hAnsi="Arial" w:cs="Arial"/>
-                      <w:color w:val="FF0000"/>
                     </w:rPr>
                     <w:t>showifdef</w:t>
                   </w:r>
@@ -3653,7 +3464,6 @@
                   <w:r>
                     <w:rPr>
                       <w:rFonts w:ascii="Arial" w:hAnsi="Arial" w:cs="Arial"/>
-                      <w:color w:val="FF0000"/>
                     </w:rPr>
                     <w:t>('</w:t>
                   </w:r>
@@ -3661,7 +3471,6 @@
                   <w:r>
                     <w:rPr>
                       <w:rFonts w:ascii="Arial" w:hAnsi="Arial" w:cs="Arial"/>
-                      <w:color w:val="FF0000"/>
                     </w:rPr>
                     <w:t>signature_date</w:t>
                   </w:r>
@@ -3669,7 +3478,6 @@
                   <w:r>
                     <w:rPr>
                       <w:rFonts w:ascii="Arial" w:hAnsi="Arial" w:cs="Arial"/>
-                      <w:color w:val="FF0000"/>
                     </w:rPr>
                     <w:t>') }}</w:t>
                   </w:r>
@@ -3683,34 +3491,24 @@
                   <w:pPr>
                     <w:rPr>
                       <w:rFonts w:ascii="Arial" w:hAnsi="Arial" w:cs="Arial"/>
-                      <w:color w:val="FF0000"/>
-                    </w:rPr>
-                  </w:pPr>
-                  <w:r>
-                    <w:rPr>
-                      <w:rFonts w:ascii="Arial" w:hAnsi="Arial" w:cs="Arial"/>
-                    </w:rPr>
-                    <w:t xml:space="preserve"> X </w:t>
-                  </w:r>
-                  <w:r>
-                    <w:rPr>
-                      <w:rFonts w:ascii="Arial" w:hAnsi="Arial" w:cs="Arial"/>
-                      <w:color w:val="FF0000"/>
-                    </w:rPr>
-                    <w:t>{%p if defined('clients[0].signature') %}</w:t>
-                  </w:r>
-                </w:p>
-                <w:p>
-                  <w:pPr>
-                    <w:rPr>
-                      <w:rFonts w:ascii="Arial" w:hAnsi="Arial" w:cs="Arial"/>
-                      <w:color w:val="FF0000"/>
-                    </w:rPr>
-                  </w:pPr>
-                  <w:r>
-                    <w:rPr>
-                      <w:rFonts w:ascii="Arial" w:hAnsi="Arial" w:cs="Arial"/>
-                      <w:color w:val="FF0000"/>
+                    </w:rPr>
+                  </w:pPr>
+                  <w:r>
+                    <w:rPr>
+                      <w:rFonts w:ascii="Arial" w:hAnsi="Arial" w:cs="Arial"/>
+                    </w:rPr>
+                    <w:t xml:space="preserve"> X {%p if defined('clients[0].signature') %}</w:t>
+                  </w:r>
+                </w:p>
+                <w:p>
+                  <w:pPr>
+                    <w:rPr>
+                      <w:rFonts w:ascii="Arial" w:hAnsi="Arial" w:cs="Arial"/>
+                    </w:rPr>
+                  </w:pPr>
+                  <w:r>
+                    <w:rPr>
+                      <w:rFonts w:ascii="Arial" w:hAnsi="Arial" w:cs="Arial"/>
                     </w:rPr>
                     <w:t xml:space="preserve">     {%p for client in clients %}</w:t>
                   </w:r>
@@ -3719,13 +3517,11 @@
                   <w:pPr>
                     <w:rPr>
                       <w:rFonts w:ascii="Arial" w:hAnsi="Arial" w:cs="Arial"/>
-                      <w:color w:val="FF0000"/>
-                    </w:rPr>
-                  </w:pPr>
-                  <w:r>
-                    <w:rPr>
-                      <w:rFonts w:ascii="Arial" w:hAnsi="Arial" w:cs="Arial"/>
-                      <w:color w:val="FF0000"/>
+                    </w:rPr>
+                  </w:pPr>
+                  <w:r>
+                    <w:rPr>
+                      <w:rFonts w:ascii="Arial" w:hAnsi="Arial" w:cs="Arial"/>
                     </w:rPr>
                     <w:t xml:space="preserve">     {{</w:t>
                   </w:r>
@@ -3733,7 +3529,6 @@
                   <w:r>
                     <w:rPr>
                       <w:rFonts w:ascii="Arial" w:hAnsi="Arial" w:cs="Arial"/>
-                      <w:color w:val="FF0000"/>
                     </w:rPr>
                     <w:t>client.signature</w:t>
                   </w:r>
@@ -3741,7 +3536,6 @@
                   <w:r>
                     <w:rPr>
                       <w:rFonts w:ascii="Arial" w:hAnsi="Arial" w:cs="Arial"/>
-                      <w:color w:val="FF0000"/>
                     </w:rPr>
                     <w:t xml:space="preserve"> }}</w:t>
                   </w:r>
@@ -3750,13 +3544,11 @@
                   <w:pPr>
                     <w:rPr>
                       <w:rFonts w:ascii="Arial" w:hAnsi="Arial" w:cs="Arial"/>
-                      <w:color w:val="FF0000"/>
-                    </w:rPr>
-                  </w:pPr>
-                  <w:r>
-                    <w:rPr>
-                      <w:rFonts w:ascii="Arial" w:hAnsi="Arial" w:cs="Arial"/>
-                      <w:color w:val="FF0000"/>
+                    </w:rPr>
+                  </w:pPr>
+                  <w:r>
+                    <w:rPr>
+                      <w:rFonts w:ascii="Arial" w:hAnsi="Arial" w:cs="Arial"/>
                     </w:rPr>
                     <w:t xml:space="preserve">     {%p </w:t>
                   </w:r>
@@ -3764,7 +3556,6 @@
                   <w:r>
                     <w:rPr>
                       <w:rFonts w:ascii="Arial" w:hAnsi="Arial" w:cs="Arial"/>
-                      <w:color w:val="FF0000"/>
                     </w:rPr>
                     <w:t>endfor</w:t>
                   </w:r>
@@ -3772,7 +3563,6 @@
                   <w:r>
                     <w:rPr>
                       <w:rFonts w:ascii="Arial" w:hAnsi="Arial" w:cs="Arial"/>
-                      <w:color w:val="FF0000"/>
                     </w:rPr>
                     <w:t xml:space="preserve"> %}</w:t>
                   </w:r>
@@ -3786,7 +3576,6 @@
                   <w:r>
                     <w:rPr>
                       <w:rFonts w:ascii="Arial" w:hAnsi="Arial" w:cs="Arial"/>
-                      <w:color w:val="FF0000"/>
                     </w:rPr>
                     <w:t xml:space="preserve">     {%p endif %}</w:t>
                   </w:r>
@@ -3931,7 +3720,6 @@
             <w:r>
               <w:rPr>
                 <w:rFonts w:ascii="Arial" w:hAnsi="Arial" w:cs="Arial"/>
-                <w:color w:val="FF0000"/>
               </w:rPr>
               <w:t xml:space="preserve">{{ </w:t>
             </w:r>
@@ -3939,7 +3727,6 @@
             <w:r>
               <w:rPr>
                 <w:rFonts w:ascii="Arial" w:hAnsi="Arial" w:cs="Arial"/>
-                <w:color w:val="FF0000"/>
               </w:rPr>
               <w:t>showifdef</w:t>
             </w:r>
@@ -3947,7 +3734,6 @@
             <w:r>
               <w:rPr>
                 <w:rFonts w:ascii="Arial" w:hAnsi="Arial" w:cs="Arial"/>
-                <w:color w:val="FF0000"/>
               </w:rPr>
               <w:t>('</w:t>
             </w:r>
@@ -3955,7 +3741,6 @@
             <w:r>
               <w:rPr>
                 <w:rFonts w:ascii="Arial" w:hAnsi="Arial" w:cs="Arial"/>
-                <w:color w:val="FF0000"/>
               </w:rPr>
               <w:t>attorney_signature_date</w:t>
             </w:r>
@@ -3963,14 +3748,12 @@
             <w:r>
               <w:rPr>
                 <w:rFonts w:ascii="Arial" w:hAnsi="Arial" w:cs="Arial"/>
-                <w:color w:val="FF0000"/>
               </w:rPr>
               <w:t>')</w:t>
             </w:r>
             <w:r>
               <w:rPr>
                 <w:rFonts w:ascii="Arial" w:hAnsi="Arial" w:cs="Arial"/>
-                <w:color w:val="FF0000"/>
               </w:rPr>
               <w:t xml:space="preserve"> }}</w:t>
             </w:r>
@@ -3991,7 +3774,6 @@
             <w:pPr>
               <w:rPr>
                 <w:rFonts w:ascii="Arial" w:hAnsi="Arial" w:cs="Arial"/>
-                <w:color w:val="FF0000"/>
               </w:rPr>
             </w:pPr>
             <w:r>
@@ -4015,7 +3797,6 @@
             <w:r>
               <w:rPr>
                 <w:rFonts w:ascii="Arial" w:hAnsi="Arial" w:cs="Arial"/>
-                <w:color w:val="FF0000"/>
               </w:rPr>
               <w:t>{%p if defined('users[0].signature') %}</w:t>
             </w:r>
@@ -4024,20 +3805,17 @@
             <w:pPr>
               <w:rPr>
                 <w:rFonts w:ascii="Arial" w:hAnsi="Arial" w:cs="Arial"/>
-                <w:color w:val="FF0000"/>
-              </w:rPr>
-            </w:pPr>
-            <w:r>
-              <w:rPr>
-                <w:rFonts w:ascii="Arial" w:hAnsi="Arial" w:cs="Arial"/>
-                <w:color w:val="FF0000"/>
+              </w:rPr>
+            </w:pPr>
+            <w:r>
+              <w:rPr>
+                <w:rFonts w:ascii="Arial" w:hAnsi="Arial" w:cs="Arial"/>
               </w:rPr>
               <w:t xml:space="preserve">     {{ users[0].signature }}</w:t>
             </w:r>
             <w:r>
               <w:rPr>
                 <w:rFonts w:ascii="Arial" w:hAnsi="Arial" w:cs="Arial"/>
-                <w:color w:val="FF0000"/>
               </w:rPr>
               <w:tab/>
             </w:r>
@@ -4051,7 +3829,6 @@
             <w:r>
               <w:rPr>
                 <w:rFonts w:ascii="Arial" w:hAnsi="Arial" w:cs="Arial"/>
-                <w:color w:val="FF0000"/>
               </w:rPr>
               <w:t xml:space="preserve">     {%p endif %}</w:t>
             </w:r>
@@ -4132,7 +3909,6 @@
             <w:r>
               <w:rPr>
                 <w:rFonts w:ascii="Arial" w:hAnsi="Arial" w:cs="Arial"/>
-                <w:color w:val="FF0000"/>
               </w:rPr>
               <w:t>{{ users[0] }}</w:t>
             </w:r>
@@ -4172,7 +3948,6 @@
             <w:r>
               <w:rPr>
                 <w:rFonts w:ascii="Arial" w:hAnsi="Arial" w:cs="Arial"/>
-                <w:color w:val="FF0000"/>
               </w:rPr>
               <w:t xml:space="preserve">{{ </w:t>
             </w:r>
@@ -4180,7 +3955,6 @@
             <w:r>
               <w:rPr>
                 <w:rFonts w:ascii="Arial" w:hAnsi="Arial" w:cs="Arial"/>
-                <w:color w:val="FF0000"/>
               </w:rPr>
               <w:t>bbo_number</w:t>
             </w:r>
@@ -4188,7 +3962,6 @@
             <w:r>
               <w:rPr>
                 <w:rFonts w:ascii="Arial" w:hAnsi="Arial" w:cs="Arial"/>
-                <w:color w:val="FF0000"/>
               </w:rPr>
               <w:t xml:space="preserve"> }}</w:t>
             </w:r>
@@ -4272,7 +4045,6 @@
             <w:r>
               <w:rPr>
                 <w:rFonts w:ascii="Arial" w:hAnsi="Arial" w:cs="Arial"/>
-                <w:color w:val="FF0000"/>
               </w:rPr>
               <w:t xml:space="preserve">{{ </w:t>
             </w:r>
@@ -4280,7 +4052,6 @@
             <w:r>
               <w:rPr>
                 <w:rFonts w:ascii="Arial" w:hAnsi="Arial" w:cs="Arial"/>
-                <w:color w:val="FF0000"/>
               </w:rPr>
               <w:t>firm_agency_name</w:t>
             </w:r>
@@ -4288,7 +4059,6 @@
             <w:r>
               <w:rPr>
                 <w:rFonts w:ascii="Arial" w:hAnsi="Arial" w:cs="Arial"/>
-                <w:color w:val="FF0000"/>
               </w:rPr>
               <w:t xml:space="preserve"> }}</w:t>
             </w:r>
@@ -4312,14 +4082,12 @@
             <w:r>
               <w:rPr>
                 <w:rFonts w:ascii="Arial" w:hAnsi="Arial" w:cs="Arial"/>
-                <w:color w:val="FF0000"/>
               </w:rPr>
               <w:t xml:space="preserve">{{ </w:t>
             </w:r>
             <w:r>
               <w:rPr>
                 <w:rFonts w:ascii="Arial" w:hAnsi="Arial" w:cs="Arial"/>
-                <w:color w:val="FF0000"/>
               </w:rPr>
               <w:t>users[0].</w:t>
             </w:r>
@@ -4327,14 +4095,12 @@
             <w:r>
               <w:rPr>
                 <w:rFonts w:ascii="Arial" w:hAnsi="Arial" w:cs="Arial"/>
-                <w:color w:val="FF0000"/>
               </w:rPr>
               <w:t>phone</w:t>
             </w:r>
             <w:r>
               <w:rPr>
                 <w:rFonts w:ascii="Arial" w:hAnsi="Arial" w:cs="Arial"/>
-                <w:color w:val="FF0000"/>
               </w:rPr>
               <w:t>_number</w:t>
             </w:r>
@@ -4342,7 +4108,6 @@
             <w:r>
               <w:rPr>
                 <w:rFonts w:ascii="Arial" w:hAnsi="Arial" w:cs="Arial"/>
-                <w:color w:val="FF0000"/>
               </w:rPr>
               <w:t xml:space="preserve"> }}</w:t>
             </w:r>
@@ -4467,14 +4232,12 @@
             <w:r>
               <w:rPr>
                 <w:rFonts w:ascii="Arial" w:hAnsi="Arial" w:cs="Arial"/>
-                <w:color w:val="FF0000"/>
               </w:rPr>
               <w:t xml:space="preserve">{{  </w:t>
             </w:r>
             <w:r>
               <w:rPr>
                 <w:rFonts w:ascii="Arial" w:hAnsi="Arial" w:cs="Arial"/>
-                <w:color w:val="FF0000"/>
               </w:rPr>
               <w:t>users[0].</w:t>
             </w:r>
@@ -4482,7 +4245,6 @@
             <w:r>
               <w:rPr>
                 <w:rFonts w:ascii="Arial" w:hAnsi="Arial" w:cs="Arial"/>
-                <w:color w:val="FF0000"/>
               </w:rPr>
               <w:t>mobile_number</w:t>
             </w:r>
@@ -4490,7 +4252,6 @@
             <w:r>
               <w:rPr>
                 <w:rFonts w:ascii="Arial" w:hAnsi="Arial" w:cs="Arial"/>
-                <w:color w:val="FF0000"/>
               </w:rPr>
               <w:t>}}</w:t>
             </w:r>
@@ -4522,14 +4283,12 @@
             <w:r>
               <w:rPr>
                 <w:rFonts w:ascii="Arial" w:hAnsi="Arial" w:cs="Arial"/>
-                <w:color w:val="FF0000"/>
               </w:rPr>
               <w:t xml:space="preserve">{{ </w:t>
             </w:r>
             <w:r>
               <w:rPr>
                 <w:rFonts w:ascii="Arial" w:hAnsi="Arial" w:cs="Arial"/>
-                <w:color w:val="FF0000"/>
               </w:rPr>
               <w:t>users[0].</w:t>
             </w:r>
@@ -4537,7 +4296,6 @@
             <w:r>
               <w:rPr>
                 <w:rFonts w:ascii="Arial" w:hAnsi="Arial" w:cs="Arial"/>
-                <w:color w:val="FF0000"/>
               </w:rPr>
               <w:t>address.address</w:t>
             </w:r>
@@ -4545,7 +4303,6 @@
             <w:r>
               <w:rPr>
                 <w:rFonts w:ascii="Arial" w:hAnsi="Arial" w:cs="Arial"/>
-                <w:color w:val="FF0000"/>
               </w:rPr>
               <w:t xml:space="preserve"> }}</w:t>
             </w:r>
@@ -4571,14 +4328,12 @@
             <w:r>
               <w:rPr>
                 <w:rFonts w:ascii="Arial" w:hAnsi="Arial" w:cs="Arial"/>
-                <w:color w:val="FF0000"/>
               </w:rPr>
               <w:t xml:space="preserve">{{ </w:t>
             </w:r>
             <w:r>
               <w:rPr>
                 <w:rFonts w:ascii="Arial" w:hAnsi="Arial" w:cs="Arial"/>
-                <w:color w:val="FF0000"/>
               </w:rPr>
               <w:t>users[0].</w:t>
             </w:r>
@@ -4586,7 +4341,6 @@
             <w:r>
               <w:rPr>
                 <w:rFonts w:ascii="Arial" w:hAnsi="Arial" w:cs="Arial"/>
-                <w:color w:val="FF0000"/>
               </w:rPr>
               <w:t>address.unit</w:t>
             </w:r>
@@ -4594,7 +4348,6 @@
             <w:r>
               <w:rPr>
                 <w:rFonts w:ascii="Arial" w:hAnsi="Arial" w:cs="Arial"/>
-                <w:color w:val="FF0000"/>
               </w:rPr>
               <w:t xml:space="preserve"> }}</w:t>
             </w:r>
@@ -4684,21 +4437,18 @@
             <w:r>
               <w:rPr>
                 <w:rFonts w:ascii="Arial" w:hAnsi="Arial" w:cs="Arial"/>
-                <w:color w:val="FF0000"/>
               </w:rPr>
               <w:t xml:space="preserve">{{ </w:t>
             </w:r>
             <w:r>
               <w:rPr>
                 <w:rFonts w:ascii="Arial" w:hAnsi="Arial" w:cs="Arial"/>
-                <w:color w:val="FF0000"/>
               </w:rPr>
               <w:t xml:space="preserve">users[0].fax </w:t>
             </w:r>
             <w:r>
               <w:rPr>
                 <w:rFonts w:ascii="Arial" w:hAnsi="Arial" w:cs="Arial"/>
-                <w:color w:val="FF0000"/>
               </w:rPr>
               <w:t>}}</w:t>
             </w:r>
@@ -4849,14 +4599,12 @@
             <w:r>
               <w:rPr>
                 <w:rFonts w:ascii="Arial" w:hAnsi="Arial" w:cs="Arial"/>
-                <w:color w:val="FF0000"/>
               </w:rPr>
               <w:t xml:space="preserve">{{ </w:t>
             </w:r>
             <w:r>
               <w:rPr>
                 <w:rFonts w:ascii="Arial" w:hAnsi="Arial" w:cs="Arial"/>
-                <w:color w:val="FF0000"/>
               </w:rPr>
               <w:t>users[0].</w:t>
             </w:r>
@@ -4864,7 +4612,6 @@
             <w:r>
               <w:rPr>
                 <w:rFonts w:ascii="Arial" w:hAnsi="Arial" w:cs="Arial"/>
-                <w:color w:val="FF0000"/>
               </w:rPr>
               <w:t>address.city</w:t>
             </w:r>
@@ -4872,7 +4619,6 @@
             <w:r>
               <w:rPr>
                 <w:rFonts w:ascii="Arial" w:hAnsi="Arial" w:cs="Arial"/>
-                <w:color w:val="FF0000"/>
               </w:rPr>
               <w:t xml:space="preserve"> }}</w:t>
             </w:r>
@@ -4896,14 +4642,12 @@
             <w:r>
               <w:rPr>
                 <w:rFonts w:ascii="Arial" w:hAnsi="Arial" w:cs="Arial"/>
-                <w:color w:val="FF0000"/>
               </w:rPr>
               <w:t xml:space="preserve">{{ </w:t>
             </w:r>
             <w:r>
               <w:rPr>
                 <w:rFonts w:ascii="Arial" w:hAnsi="Arial" w:cs="Arial"/>
-                <w:color w:val="FF0000"/>
               </w:rPr>
               <w:t>users[0].</w:t>
             </w:r>
@@ -4911,7 +4655,6 @@
             <w:r>
               <w:rPr>
                 <w:rFonts w:ascii="Arial" w:hAnsi="Arial" w:cs="Arial"/>
-                <w:color w:val="FF0000"/>
               </w:rPr>
               <w:t>address.state</w:t>
             </w:r>
@@ -4919,7 +4662,6 @@
             <w:r>
               <w:rPr>
                 <w:rFonts w:ascii="Arial" w:hAnsi="Arial" w:cs="Arial"/>
-                <w:color w:val="FF0000"/>
               </w:rPr>
               <w:t xml:space="preserve"> }}</w:t>
             </w:r>
@@ -4943,21 +4685,18 @@
             <w:r>
               <w:rPr>
                 <w:rFonts w:ascii="Arial" w:hAnsi="Arial" w:cs="Arial"/>
-                <w:color w:val="FF0000"/>
               </w:rPr>
               <w:t xml:space="preserve">{{ </w:t>
             </w:r>
             <w:r>
               <w:rPr>
                 <w:rFonts w:ascii="Arial" w:hAnsi="Arial" w:cs="Arial"/>
-                <w:color w:val="FF0000"/>
               </w:rPr>
               <w:t>users[0].address.zip</w:t>
             </w:r>
             <w:r>
               <w:rPr>
                 <w:rFonts w:ascii="Arial" w:hAnsi="Arial" w:cs="Arial"/>
-                <w:color w:val="FF0000"/>
               </w:rPr>
               <w:t xml:space="preserve"> }}</w:t>
             </w:r>
@@ -4982,21 +4721,18 @@
             <w:r>
               <w:rPr>
                 <w:rFonts w:ascii="Arial" w:hAnsi="Arial" w:cs="Arial"/>
-                <w:color w:val="FF0000"/>
               </w:rPr>
               <w:t>{{</w:t>
             </w:r>
             <w:r>
               <w:rPr>
                 <w:rFonts w:ascii="Arial" w:hAnsi="Arial" w:cs="Arial"/>
-                <w:color w:val="FF0000"/>
               </w:rPr>
               <w:t>users[0].email</w:t>
             </w:r>
             <w:r>
               <w:rPr>
                 <w:rFonts w:ascii="Arial" w:hAnsi="Arial" w:cs="Arial"/>
-                <w:color w:val="FF0000"/>
               </w:rPr>
               <w:t xml:space="preserve"> }}</w:t>
             </w:r>
@@ -5021,7 +4757,13 @@
           <w:rFonts w:ascii="Arial" w:hAnsi="Arial" w:cs="Arial"/>
         </w:rPr>
         <w:tab/>
-        <w:t>www.mass.gov/courts/forms</w:t>
+        <w:t>www.mass.gov/courts/f</w:t>
+      </w:r>
+      <w:r>
+        <w:rPr>
+          <w:rFonts w:ascii="Arial" w:hAnsi="Arial" w:cs="Arial"/>
+        </w:rPr>
+        <w:t>orms</w:t>
       </w:r>
       <w:r>
         <w:rPr>
@@ -5784,7 +5526,7 @@
 </file>
 
 <file path=customXml/itemProps1.xml><?xml version="1.0" encoding="utf-8"?>
-<ds:datastoreItem xmlns:ds="http://schemas.openxmlformats.org/officeDocument/2006/customXml" ds:itemID="{A78E7520-A6F6-4671-ACF2-DD87AC42CC4D}">
+<ds:datastoreItem xmlns:ds="http://schemas.openxmlformats.org/officeDocument/2006/customXml" ds:itemID="{A6F4C7D5-5042-4628-B012-9415AA3B8C79}">
   <ds:schemaRefs>
     <ds:schemaRef ds:uri="http://schemas.openxmlformats.org/officeDocument/2006/bibliography"/>
   </ds:schemaRefs>

</xml_diff>

<commit_message>
Revert "Update master to black text and other final changes"
</commit_message>
<xml_diff>
--- a/docassemble/NoticeOfLimitedAppearances/data/templates/notice_of_limited_appearance.docx
+++ b/docassemble/NoticeOfLimitedAppearances/data/templates/notice_of_limited_appearance.docx
@@ -460,7 +460,14 @@
               <w:rPr>
                 <w:rFonts w:ascii="Arial" w:hAnsi="Arial" w:cs="Arial"/>
               </w:rPr>
-              <w:t xml:space="preserve">  {% if courts[0].department == "Boston Municipal Court" %} {{courts[0].division}} {% endif %}</w:t>
+              <w:t xml:space="preserve">  </w:t>
+            </w:r>
+            <w:r>
+              <w:rPr>
+                <w:rFonts w:ascii="Arial" w:hAnsi="Arial" w:cs="Arial"/>
+                <w:color w:val="FF0000"/>
+              </w:rPr>
+              <w:t>{% if courts[0].department == "Boston Municipal Court" %} {{courts[0].division}} {% endif %}</w:t>
             </w:r>
           </w:p>
         </w:tc>
@@ -583,7 +590,14 @@
               <w:rPr>
                 <w:rFonts w:ascii="Arial" w:hAnsi="Arial" w:cs="Arial"/>
               </w:rPr>
-              <w:t xml:space="preserve">   {% if courts[0].department == "District Court" %} {{courts[0].division}} {% endif %}</w:t>
+              <w:t xml:space="preserve">   </w:t>
+            </w:r>
+            <w:r>
+              <w:rPr>
+                <w:rFonts w:ascii="Arial" w:hAnsi="Arial" w:cs="Arial"/>
+                <w:color w:val="FF0000"/>
+              </w:rPr>
+              <w:t>{% if courts[0].department == "District Court" %} {{courts[0].division}} {% endif %}</w:t>
             </w:r>
           </w:p>
         </w:tc>
@@ -706,7 +720,14 @@
               <w:rPr>
                 <w:rFonts w:ascii="Arial" w:hAnsi="Arial" w:cs="Arial"/>
               </w:rPr>
-              <w:t xml:space="preserve">  {% if courts[0].department == "Housing Court" %} {{courts[0].division}} {% endif %}</w:t>
+              <w:t xml:space="preserve">  </w:t>
+            </w:r>
+            <w:r>
+              <w:rPr>
+                <w:rFonts w:ascii="Arial" w:hAnsi="Arial" w:cs="Arial"/>
+                <w:color w:val="FF0000"/>
+              </w:rPr>
+              <w:t>{% if courts[0].department == "Housing Court" %} {{courts[0].division}} {% endif %}</w:t>
             </w:r>
           </w:p>
         </w:tc>
@@ -831,7 +852,14 @@
               <w:rPr>
                 <w:rFonts w:ascii="Arial" w:hAnsi="Arial" w:cs="Arial"/>
               </w:rPr>
-              <w:t xml:space="preserve">   {% if courts[0].department == "Land Court" %} {{courts[0].division}} {% endif %}</w:t>
+              <w:t xml:space="preserve">   </w:t>
+            </w:r>
+            <w:r>
+              <w:rPr>
+                <w:rFonts w:ascii="Arial" w:hAnsi="Arial" w:cs="Arial"/>
+                <w:color w:val="FF0000"/>
+              </w:rPr>
+              <w:t>{% if courts[0].department == "Land Court" %} {{courts[0].division}} {% endif %}</w:t>
             </w:r>
           </w:p>
         </w:tc>
@@ -1052,7 +1080,14 @@
               <w:rPr>
                 <w:rFonts w:ascii="Arial" w:hAnsi="Arial" w:cs="Arial"/>
               </w:rPr>
-              <w:t xml:space="preserve">   {% if courts[0].department == "Probate and Family Court" %} {{courts[0].division}} {% endif %}</w:t>
+              <w:t xml:space="preserve">   </w:t>
+            </w:r>
+            <w:r>
+              <w:rPr>
+                <w:rFonts w:ascii="Arial" w:hAnsi="Arial" w:cs="Arial"/>
+                <w:color w:val="FF0000"/>
+              </w:rPr>
+              <w:t>{% if courts[0].department == "Probate and Family Court" %} {{courts[0].division}} {% endif %}</w:t>
             </w:r>
           </w:p>
         </w:tc>
@@ -1104,6 +1139,7 @@
             <w:r>
               <w:rPr>
                 <w:rFonts w:ascii="Arial" w:hAnsi="Arial" w:cs="Arial"/>
+                <w:color w:val="FF0000"/>
               </w:rPr>
               <w:t xml:space="preserve">{{ </w:t>
             </w:r>
@@ -1111,6 +1147,7 @@
             <w:r>
               <w:rPr>
                 <w:rFonts w:ascii="Arial" w:hAnsi="Arial" w:cs="Arial"/>
+                <w:color w:val="FF0000"/>
               </w:rPr>
               <w:t>docket_numbers</w:t>
             </w:r>
@@ -1118,8 +1155,9 @@
             <w:r>
               <w:rPr>
                 <w:rFonts w:ascii="Arial" w:hAnsi="Arial" w:cs="Arial"/>
-              </w:rPr>
-              <w:t xml:space="preserve"> }}</w:t>
+                <w:color w:val="FF0000"/>
+              </w:rPr>
+              <w:t>[0] }}</w:t>
             </w:r>
           </w:p>
         </w:tc>
@@ -1195,6 +1233,7 @@
             <w:r>
               <w:rPr>
                 <w:rFonts w:ascii="Arial" w:hAnsi="Arial" w:cs="Arial"/>
+                <w:color w:val="FF0000"/>
               </w:rPr>
               <w:t xml:space="preserve">   {% if courts[0].department == "Superior Court" %} {{courts[0].division}} {% endif %}</w:t>
             </w:r>
@@ -1432,6 +1471,7 @@
             <w:r>
               <w:rPr>
                 <w:rFonts w:ascii="Arial" w:hAnsi="Arial" w:cs="Arial"/>
+                <w:color w:val="FF0000"/>
               </w:rPr>
               <w:t xml:space="preserve">{{ </w:t>
             </w:r>
@@ -1439,15 +1479,17 @@
             <w:r>
               <w:rPr>
                 <w:rFonts w:ascii="Arial" w:hAnsi="Arial" w:cs="Arial"/>
-              </w:rPr>
-              <w:t>plaintiff_name</w:t>
+                <w:color w:val="FF0000"/>
+              </w:rPr>
+              <w:t>other_parties</w:t>
             </w:r>
             <w:proofErr w:type="spellEnd"/>
             <w:r>
               <w:rPr>
                 <w:rFonts w:ascii="Arial" w:hAnsi="Arial" w:cs="Arial"/>
-              </w:rPr>
-              <w:t xml:space="preserve"> }}</w:t>
+                <w:color w:val="FF0000"/>
+              </w:rPr>
+              <w:t>[0] }}</w:t>
             </w:r>
           </w:p>
         </w:tc>
@@ -1570,6 +1612,7 @@
             <w:r>
               <w:rPr>
                 <w:rFonts w:ascii="Arial" w:hAnsi="Arial" w:cs="Arial"/>
+                <w:color w:val="FF0000"/>
               </w:rPr>
               <w:t xml:space="preserve">{{ </w:t>
             </w:r>
@@ -1577,15 +1620,17 @@
             <w:r>
               <w:rPr>
                 <w:rFonts w:ascii="Arial" w:hAnsi="Arial" w:cs="Arial"/>
-              </w:rPr>
-              <w:t>defendant_name</w:t>
+                <w:color w:val="FF0000"/>
+              </w:rPr>
+              <w:t>other_parties</w:t>
             </w:r>
             <w:proofErr w:type="spellEnd"/>
             <w:r>
               <w:rPr>
                 <w:rFonts w:ascii="Arial" w:hAnsi="Arial" w:cs="Arial"/>
-              </w:rPr>
-              <w:t xml:space="preserve"> }}</w:t>
+                <w:color w:val="FF0000"/>
+              </w:rPr>
+              <w:t>[1] }}</w:t>
             </w:r>
           </w:p>
         </w:tc>
@@ -1915,6 +1960,7 @@
             <w:r>
               <w:rPr>
                 <w:rFonts w:ascii="Arial" w:hAnsi="Arial" w:cs="Arial"/>
+                <w:color w:val="FF0000"/>
               </w:rPr>
               <w:t>{{ users[0] }}</w:t>
             </w:r>
@@ -1952,6 +1998,7 @@
             <w:r>
               <w:rPr>
                 <w:rFonts w:ascii="Arial" w:hAnsi="Arial" w:cs="Arial"/>
+                <w:color w:val="FF0000"/>
               </w:rPr>
               <w:t xml:space="preserve">{{ </w:t>
             </w:r>
@@ -1959,6 +2006,7 @@
             <w:r>
               <w:rPr>
                 <w:rFonts w:ascii="Arial" w:hAnsi="Arial" w:cs="Arial"/>
+                <w:color w:val="FF0000"/>
               </w:rPr>
               <w:t>represented_party</w:t>
             </w:r>
@@ -1966,6 +2014,7 @@
             <w:r>
               <w:rPr>
                 <w:rFonts w:ascii="Arial" w:hAnsi="Arial" w:cs="Arial"/>
+                <w:color w:val="FF0000"/>
               </w:rPr>
               <w:t xml:space="preserve"> }}</w:t>
             </w:r>
@@ -2085,11 +2134,13 @@
                   <w:pPr>
                     <w:rPr>
                       <w:rFonts w:ascii="Arial" w:hAnsi="Arial" w:cs="Arial"/>
-                    </w:rPr>
-                  </w:pPr>
-                  <w:r>
-                    <w:rPr>
-                      <w:rFonts w:ascii="Arial" w:hAnsi="Arial" w:cs="Arial"/>
+                      <w:color w:val="FF0000"/>
+                    </w:rPr>
+                  </w:pPr>
+                  <w:r>
+                    <w:rPr>
+                      <w:rFonts w:ascii="Arial" w:hAnsi="Arial" w:cs="Arial"/>
+                      <w:color w:val="FF0000"/>
                     </w:rPr>
                     <w:t xml:space="preserve">{%p if </w:t>
                   </w:r>
@@ -2097,6 +2148,7 @@
                   <w:r>
                     <w:rPr>
                       <w:rFonts w:ascii="Arial" w:hAnsi="Arial" w:cs="Arial"/>
+                      <w:color w:val="FF0000"/>
                     </w:rPr>
                     <w:t>need_motion</w:t>
                   </w:r>
@@ -2104,6 +2156,7 @@
                   <w:r>
                     <w:rPr>
                       <w:rFonts w:ascii="Arial" w:hAnsi="Arial" w:cs="Arial"/>
+                      <w:color w:val="FF0000"/>
                     </w:rPr>
                     <w:t xml:space="preserve"> %} </w:t>
                   </w:r>
@@ -2112,11 +2165,13 @@
                   <w:pPr>
                     <w:rPr>
                       <w:rFonts w:ascii="Arial" w:hAnsi="Arial" w:cs="Arial"/>
-                    </w:rPr>
-                  </w:pPr>
-                  <w:r>
-                    <w:rPr>
-                      <w:rFonts w:ascii="Arial" w:hAnsi="Arial" w:cs="Arial"/>
+                      <w:color w:val="FF0000"/>
+                    </w:rPr>
+                  </w:pPr>
+                  <w:r>
+                    <w:rPr>
+                      <w:rFonts w:ascii="Arial" w:hAnsi="Arial" w:cs="Arial"/>
+                      <w:color w:val="FF0000"/>
                     </w:rPr>
                     <w:t xml:space="preserve">[X] </w:t>
                   </w:r>
@@ -2125,11 +2180,13 @@
                   <w:pPr>
                     <w:rPr>
                       <w:rFonts w:ascii="Arial" w:hAnsi="Arial" w:cs="Arial"/>
-                    </w:rPr>
-                  </w:pPr>
-                  <w:r>
-                    <w:rPr>
-                      <w:rFonts w:ascii="Arial" w:hAnsi="Arial" w:cs="Arial"/>
+                      <w:color w:val="FF0000"/>
+                    </w:rPr>
+                  </w:pPr>
+                  <w:r>
+                    <w:rPr>
+                      <w:rFonts w:ascii="Arial" w:hAnsi="Arial" w:cs="Arial"/>
+                      <w:color w:val="FF0000"/>
                     </w:rPr>
                     <w:t>{%p else %}</w:t>
                   </w:r>
@@ -2138,11 +2195,13 @@
                   <w:pPr>
                     <w:rPr>
                       <w:rFonts w:ascii="Arial" w:hAnsi="Arial" w:cs="Arial"/>
-                    </w:rPr>
-                  </w:pPr>
-                  <w:r>
-                    <w:rPr>
-                      <w:rFonts w:ascii="Arial" w:hAnsi="Arial" w:cs="Arial"/>
+                      <w:color w:val="FF0000"/>
+                    </w:rPr>
+                  </w:pPr>
+                  <w:r>
+                    <w:rPr>
+                      <w:rFonts w:ascii="Arial" w:hAnsi="Arial" w:cs="Arial"/>
+                      <w:color w:val="FF0000"/>
                     </w:rPr>
                     <w:t xml:space="preserve">[ ] </w:t>
                   </w:r>
@@ -2156,6 +2215,7 @@
                   <w:r>
                     <w:rPr>
                       <w:rFonts w:ascii="Arial" w:hAnsi="Arial" w:cs="Arial"/>
+                      <w:color w:val="FF0000"/>
                     </w:rPr>
                     <w:t>{%p endif %}</w:t>
                   </w:r>
@@ -2192,6 +2252,7 @@
                   <w:r>
                     <w:rPr>
                       <w:rFonts w:ascii="Arial" w:hAnsi="Arial" w:cs="Arial"/>
+                      <w:color w:val="FF0000"/>
                     </w:rPr>
                     <w:t xml:space="preserve">{{ </w:t>
                   </w:r>
@@ -2199,6 +2260,7 @@
                   <w:r>
                     <w:rPr>
                       <w:rFonts w:ascii="Arial" w:hAnsi="Arial" w:cs="Arial"/>
+                      <w:color w:val="FF0000"/>
                     </w:rPr>
                     <w:t>need_motion_details</w:t>
                   </w:r>
@@ -2206,6 +2268,7 @@
                   <w:r>
                     <w:rPr>
                       <w:rFonts w:ascii="Arial" w:hAnsi="Arial" w:cs="Arial"/>
+                      <w:color w:val="FF0000"/>
                     </w:rPr>
                     <w:t xml:space="preserve"> }}</w:t>
                   </w:r>
@@ -2242,6 +2305,7 @@
                   <w:r>
                     <w:rPr>
                       <w:rFonts w:ascii="Arial" w:hAnsi="Arial" w:cs="Arial"/>
+                      <w:color w:val="FF0000"/>
                     </w:rPr>
                     <w:t xml:space="preserve">{{ </w:t>
                   </w:r>
@@ -2249,6 +2313,7 @@
                   <w:r>
                     <w:rPr>
                       <w:rFonts w:ascii="Arial" w:hAnsi="Arial" w:cs="Arial"/>
+                      <w:color w:val="FF0000"/>
                     </w:rPr>
                     <w:t>need_motion_date</w:t>
                   </w:r>
@@ -2256,6 +2321,7 @@
                   <w:r>
                     <w:rPr>
                       <w:rFonts w:ascii="Arial" w:hAnsi="Arial" w:cs="Arial"/>
+                      <w:color w:val="FF0000"/>
                     </w:rPr>
                     <w:t xml:space="preserve"> }}</w:t>
                   </w:r>
@@ -2275,11 +2341,13 @@
                   <w:pPr>
                     <w:rPr>
                       <w:rFonts w:ascii="Arial" w:hAnsi="Arial" w:cs="Arial"/>
-                    </w:rPr>
-                  </w:pPr>
-                  <w:r>
-                    <w:rPr>
-                      <w:rFonts w:ascii="Arial" w:hAnsi="Arial" w:cs="Arial"/>
+                      <w:color w:val="FF0000"/>
+                    </w:rPr>
+                  </w:pPr>
+                  <w:r>
+                    <w:rPr>
+                      <w:rFonts w:ascii="Arial" w:hAnsi="Arial" w:cs="Arial"/>
+                      <w:color w:val="FF0000"/>
                     </w:rPr>
                     <w:t xml:space="preserve">{%p if </w:t>
                   </w:r>
@@ -2287,6 +2355,7 @@
                   <w:r>
                     <w:rPr>
                       <w:rFonts w:ascii="Arial" w:hAnsi="Arial" w:cs="Arial"/>
+                      <w:color w:val="FF0000"/>
                     </w:rPr>
                     <w:t>need_hearing</w:t>
                   </w:r>
@@ -2294,6 +2363,7 @@
                   <w:r>
                     <w:rPr>
                       <w:rFonts w:ascii="Arial" w:hAnsi="Arial" w:cs="Arial"/>
+                      <w:color w:val="FF0000"/>
                     </w:rPr>
                     <w:t xml:space="preserve"> %}</w:t>
                   </w:r>
@@ -2302,11 +2372,13 @@
                   <w:pPr>
                     <w:rPr>
                       <w:rFonts w:ascii="Arial" w:hAnsi="Arial" w:cs="Arial"/>
-                    </w:rPr>
-                  </w:pPr>
-                  <w:r>
-                    <w:rPr>
-                      <w:rFonts w:ascii="Arial" w:hAnsi="Arial" w:cs="Arial"/>
+                      <w:color w:val="FF0000"/>
+                    </w:rPr>
+                  </w:pPr>
+                  <w:r>
+                    <w:rPr>
+                      <w:rFonts w:ascii="Arial" w:hAnsi="Arial" w:cs="Arial"/>
+                      <w:color w:val="FF0000"/>
                     </w:rPr>
                     <w:t xml:space="preserve">[X] </w:t>
                   </w:r>
@@ -2315,11 +2387,13 @@
                   <w:pPr>
                     <w:rPr>
                       <w:rFonts w:ascii="Arial" w:hAnsi="Arial" w:cs="Arial"/>
-                    </w:rPr>
-                  </w:pPr>
-                  <w:r>
-                    <w:rPr>
-                      <w:rFonts w:ascii="Arial" w:hAnsi="Arial" w:cs="Arial"/>
+                      <w:color w:val="FF0000"/>
+                    </w:rPr>
+                  </w:pPr>
+                  <w:r>
+                    <w:rPr>
+                      <w:rFonts w:ascii="Arial" w:hAnsi="Arial" w:cs="Arial"/>
+                      <w:color w:val="FF0000"/>
                     </w:rPr>
                     <w:t xml:space="preserve">{%p else %} </w:t>
                   </w:r>
@@ -2328,11 +2402,13 @@
                   <w:pPr>
                     <w:rPr>
                       <w:rFonts w:ascii="Arial" w:hAnsi="Arial" w:cs="Arial"/>
-                    </w:rPr>
-                  </w:pPr>
-                  <w:r>
-                    <w:rPr>
-                      <w:rFonts w:ascii="Arial" w:hAnsi="Arial" w:cs="Arial"/>
+                      <w:color w:val="FF0000"/>
+                    </w:rPr>
+                  </w:pPr>
+                  <w:r>
+                    <w:rPr>
+                      <w:rFonts w:ascii="Arial" w:hAnsi="Arial" w:cs="Arial"/>
+                      <w:color w:val="FF0000"/>
                     </w:rPr>
                     <w:t xml:space="preserve">[ ] </w:t>
                   </w:r>
@@ -2346,6 +2422,7 @@
                   <w:r>
                     <w:rPr>
                       <w:rFonts w:ascii="Arial" w:hAnsi="Arial" w:cs="Arial"/>
+                      <w:color w:val="FF0000"/>
                     </w:rPr>
                     <w:t>{%p endif %}</w:t>
                   </w:r>
@@ -2382,6 +2459,7 @@
                   <w:r>
                     <w:rPr>
                       <w:rFonts w:ascii="Arial" w:hAnsi="Arial" w:cs="Arial"/>
+                      <w:color w:val="FF0000"/>
                     </w:rPr>
                     <w:t xml:space="preserve">{{ </w:t>
                   </w:r>
@@ -2389,6 +2467,7 @@
                   <w:r>
                     <w:rPr>
                       <w:rFonts w:ascii="Arial" w:hAnsi="Arial" w:cs="Arial"/>
+                      <w:color w:val="FF0000"/>
                     </w:rPr>
                     <w:t>need_hearing_details</w:t>
                   </w:r>
@@ -2396,6 +2475,7 @@
                   <w:r>
                     <w:rPr>
                       <w:rFonts w:ascii="Arial" w:hAnsi="Arial" w:cs="Arial"/>
+                      <w:color w:val="FF0000"/>
                     </w:rPr>
                     <w:t xml:space="preserve"> }}</w:t>
                   </w:r>
@@ -2432,6 +2512,7 @@
                   <w:r>
                     <w:rPr>
                       <w:rFonts w:ascii="Arial" w:hAnsi="Arial" w:cs="Arial"/>
+                      <w:color w:val="FF0000"/>
                     </w:rPr>
                     <w:t xml:space="preserve">{{ </w:t>
                   </w:r>
@@ -2439,6 +2520,7 @@
                   <w:r>
                     <w:rPr>
                       <w:rFonts w:ascii="Arial" w:hAnsi="Arial" w:cs="Arial"/>
+                      <w:color w:val="FF0000"/>
                     </w:rPr>
                     <w:t>need_hearing_date</w:t>
                   </w:r>
@@ -2446,6 +2528,7 @@
                   <w:r>
                     <w:rPr>
                       <w:rFonts w:ascii="Arial" w:hAnsi="Arial" w:cs="Arial"/>
+                      <w:color w:val="FF0000"/>
                     </w:rPr>
                     <w:t xml:space="preserve"> }}</w:t>
                   </w:r>
@@ -2465,11 +2548,13 @@
                   <w:pPr>
                     <w:rPr>
                       <w:rFonts w:ascii="Arial" w:hAnsi="Arial" w:cs="Arial"/>
-                    </w:rPr>
-                  </w:pPr>
-                  <w:r>
-                    <w:rPr>
-                      <w:rFonts w:ascii="Arial" w:hAnsi="Arial" w:cs="Arial"/>
+                      <w:color w:val="FF0000"/>
+                    </w:rPr>
+                  </w:pPr>
+                  <w:r>
+                    <w:rPr>
+                      <w:rFonts w:ascii="Arial" w:hAnsi="Arial" w:cs="Arial"/>
+                      <w:color w:val="FF0000"/>
                     </w:rPr>
                     <w:t xml:space="preserve">{%p if </w:t>
                   </w:r>
@@ -2477,6 +2562,7 @@
                   <w:r>
                     <w:rPr>
                       <w:rFonts w:ascii="Arial" w:hAnsi="Arial" w:cs="Arial"/>
+                      <w:color w:val="FF0000"/>
                     </w:rPr>
                     <w:t>need_adr</w:t>
                   </w:r>
@@ -2484,6 +2570,7 @@
                   <w:r>
                     <w:rPr>
                       <w:rFonts w:ascii="Arial" w:hAnsi="Arial" w:cs="Arial"/>
+                      <w:color w:val="FF0000"/>
                     </w:rPr>
                     <w:t xml:space="preserve"> %}</w:t>
                   </w:r>
@@ -2492,11 +2579,13 @@
                   <w:pPr>
                     <w:rPr>
                       <w:rFonts w:ascii="Arial" w:hAnsi="Arial" w:cs="Arial"/>
-                    </w:rPr>
-                  </w:pPr>
-                  <w:r>
-                    <w:rPr>
-                      <w:rFonts w:ascii="Arial" w:hAnsi="Arial" w:cs="Arial"/>
+                      <w:color w:val="FF0000"/>
+                    </w:rPr>
+                  </w:pPr>
+                  <w:r>
+                    <w:rPr>
+                      <w:rFonts w:ascii="Arial" w:hAnsi="Arial" w:cs="Arial"/>
+                      <w:color w:val="FF0000"/>
                     </w:rPr>
                     <w:t xml:space="preserve">[X] </w:t>
                   </w:r>
@@ -2505,11 +2594,13 @@
                   <w:pPr>
                     <w:rPr>
                       <w:rFonts w:ascii="Arial" w:hAnsi="Arial" w:cs="Arial"/>
-                    </w:rPr>
-                  </w:pPr>
-                  <w:r>
-                    <w:rPr>
-                      <w:rFonts w:ascii="Arial" w:hAnsi="Arial" w:cs="Arial"/>
+                      <w:color w:val="FF0000"/>
+                    </w:rPr>
+                  </w:pPr>
+                  <w:r>
+                    <w:rPr>
+                      <w:rFonts w:ascii="Arial" w:hAnsi="Arial" w:cs="Arial"/>
+                      <w:color w:val="FF0000"/>
                     </w:rPr>
                     <w:t xml:space="preserve">{%p else %} </w:t>
                   </w:r>
@@ -2518,11 +2609,13 @@
                   <w:pPr>
                     <w:rPr>
                       <w:rFonts w:ascii="Arial" w:hAnsi="Arial" w:cs="Arial"/>
-                    </w:rPr>
-                  </w:pPr>
-                  <w:r>
-                    <w:rPr>
-                      <w:rFonts w:ascii="Arial" w:hAnsi="Arial" w:cs="Arial"/>
+                      <w:color w:val="FF0000"/>
+                    </w:rPr>
+                  </w:pPr>
+                  <w:r>
+                    <w:rPr>
+                      <w:rFonts w:ascii="Arial" w:hAnsi="Arial" w:cs="Arial"/>
+                      <w:color w:val="FF0000"/>
                     </w:rPr>
                     <w:t xml:space="preserve">[ ] </w:t>
                   </w:r>
@@ -2536,6 +2629,7 @@
                   <w:r>
                     <w:rPr>
                       <w:rFonts w:ascii="Arial" w:hAnsi="Arial" w:cs="Arial"/>
+                      <w:color w:val="FF0000"/>
                     </w:rPr>
                     <w:t>{%p endif %}</w:t>
                   </w:r>
@@ -2572,6 +2666,7 @@
                   <w:r>
                     <w:rPr>
                       <w:rFonts w:ascii="Arial" w:hAnsi="Arial" w:cs="Arial"/>
+                      <w:color w:val="FF0000"/>
                     </w:rPr>
                     <w:t xml:space="preserve">{{ </w:t>
                   </w:r>
@@ -2579,6 +2674,7 @@
                   <w:r>
                     <w:rPr>
                       <w:rFonts w:ascii="Arial" w:hAnsi="Arial" w:cs="Arial"/>
+                      <w:color w:val="FF0000"/>
                     </w:rPr>
                     <w:t>need_adr_details</w:t>
                   </w:r>
@@ -2586,6 +2682,7 @@
                   <w:r>
                     <w:rPr>
                       <w:rFonts w:ascii="Arial" w:hAnsi="Arial" w:cs="Arial"/>
+                      <w:color w:val="FF0000"/>
                     </w:rPr>
                     <w:t xml:space="preserve"> }}</w:t>
                   </w:r>
@@ -2622,6 +2719,7 @@
                   <w:r>
                     <w:rPr>
                       <w:rFonts w:ascii="Arial" w:hAnsi="Arial" w:cs="Arial"/>
+                      <w:color w:val="FF0000"/>
                     </w:rPr>
                     <w:t xml:space="preserve">{{ </w:t>
                   </w:r>
@@ -2629,6 +2727,7 @@
                   <w:r>
                     <w:rPr>
                       <w:rFonts w:ascii="Arial" w:hAnsi="Arial" w:cs="Arial"/>
+                      <w:color w:val="FF0000"/>
                     </w:rPr>
                     <w:t>need_adr_date</w:t>
                   </w:r>
@@ -2636,6 +2735,7 @@
                   <w:r>
                     <w:rPr>
                       <w:rFonts w:ascii="Arial" w:hAnsi="Arial" w:cs="Arial"/>
+                      <w:color w:val="FF0000"/>
                     </w:rPr>
                     <w:t xml:space="preserve"> }}</w:t>
                   </w:r>
@@ -2655,11 +2755,13 @@
                   <w:pPr>
                     <w:rPr>
                       <w:rFonts w:ascii="Arial" w:hAnsi="Arial" w:cs="Arial"/>
-                    </w:rPr>
-                  </w:pPr>
-                  <w:r>
-                    <w:rPr>
-                      <w:rFonts w:ascii="Arial" w:hAnsi="Arial" w:cs="Arial"/>
+                      <w:color w:val="FF0000"/>
+                    </w:rPr>
+                  </w:pPr>
+                  <w:r>
+                    <w:rPr>
+                      <w:rFonts w:ascii="Arial" w:hAnsi="Arial" w:cs="Arial"/>
+                      <w:color w:val="FF0000"/>
                     </w:rPr>
                     <w:t xml:space="preserve">{%p if </w:t>
                   </w:r>
@@ -2667,6 +2769,7 @@
                   <w:r>
                     <w:rPr>
                       <w:rFonts w:ascii="Arial" w:hAnsi="Arial" w:cs="Arial"/>
+                      <w:color w:val="FF0000"/>
                     </w:rPr>
                     <w:t>need_other_court_event</w:t>
                   </w:r>
@@ -2674,6 +2777,7 @@
                   <w:r>
                     <w:rPr>
                       <w:rFonts w:ascii="Arial" w:hAnsi="Arial" w:cs="Arial"/>
+                      <w:color w:val="FF0000"/>
                     </w:rPr>
                     <w:t xml:space="preserve"> %} </w:t>
                   </w:r>
@@ -2682,11 +2786,13 @@
                   <w:pPr>
                     <w:rPr>
                       <w:rFonts w:ascii="Arial" w:hAnsi="Arial" w:cs="Arial"/>
-                    </w:rPr>
-                  </w:pPr>
-                  <w:r>
-                    <w:rPr>
-                      <w:rFonts w:ascii="Arial" w:hAnsi="Arial" w:cs="Arial"/>
+                      <w:color w:val="FF0000"/>
+                    </w:rPr>
+                  </w:pPr>
+                  <w:r>
+                    <w:rPr>
+                      <w:rFonts w:ascii="Arial" w:hAnsi="Arial" w:cs="Arial"/>
+                      <w:color w:val="FF0000"/>
                     </w:rPr>
                     <w:t xml:space="preserve">[X] </w:t>
                   </w:r>
@@ -2695,11 +2801,13 @@
                   <w:pPr>
                     <w:rPr>
                       <w:rFonts w:ascii="Arial" w:hAnsi="Arial" w:cs="Arial"/>
-                    </w:rPr>
-                  </w:pPr>
-                  <w:r>
-                    <w:rPr>
-                      <w:rFonts w:ascii="Arial" w:hAnsi="Arial" w:cs="Arial"/>
+                      <w:color w:val="FF0000"/>
+                    </w:rPr>
+                  </w:pPr>
+                  <w:r>
+                    <w:rPr>
+                      <w:rFonts w:ascii="Arial" w:hAnsi="Arial" w:cs="Arial"/>
+                      <w:color w:val="FF0000"/>
                     </w:rPr>
                     <w:t xml:space="preserve">{%p else %} </w:t>
                   </w:r>
@@ -2708,11 +2816,13 @@
                   <w:pPr>
                     <w:rPr>
                       <w:rFonts w:ascii="Arial" w:hAnsi="Arial" w:cs="Arial"/>
-                    </w:rPr>
-                  </w:pPr>
-                  <w:r>
-                    <w:rPr>
-                      <w:rFonts w:ascii="Arial" w:hAnsi="Arial" w:cs="Arial"/>
+                      <w:color w:val="FF0000"/>
+                    </w:rPr>
+                  </w:pPr>
+                  <w:r>
+                    <w:rPr>
+                      <w:rFonts w:ascii="Arial" w:hAnsi="Arial" w:cs="Arial"/>
+                      <w:color w:val="FF0000"/>
                     </w:rPr>
                     <w:t xml:space="preserve">[ ] </w:t>
                   </w:r>
@@ -2726,6 +2836,7 @@
                   <w:r>
                     <w:rPr>
                       <w:rFonts w:ascii="Arial" w:hAnsi="Arial" w:cs="Arial"/>
+                      <w:color w:val="FF0000"/>
                     </w:rPr>
                     <w:t>{%p endif %}</w:t>
                   </w:r>
@@ -2762,6 +2873,7 @@
                   <w:r>
                     <w:rPr>
                       <w:rFonts w:ascii="Arial" w:hAnsi="Arial" w:cs="Arial"/>
+                      <w:color w:val="FF0000"/>
                     </w:rPr>
                     <w:t xml:space="preserve">{{ </w:t>
                   </w:r>
@@ -2769,6 +2881,7 @@
                   <w:r>
                     <w:rPr>
                       <w:rFonts w:ascii="Arial" w:hAnsi="Arial" w:cs="Arial"/>
+                      <w:color w:val="FF0000"/>
                     </w:rPr>
                     <w:t>need_other_court_event_details</w:t>
                   </w:r>
@@ -2776,6 +2889,7 @@
                   <w:r>
                     <w:rPr>
                       <w:rFonts w:ascii="Arial" w:hAnsi="Arial" w:cs="Arial"/>
+                      <w:color w:val="FF0000"/>
                     </w:rPr>
                     <w:t xml:space="preserve"> }}</w:t>
                   </w:r>
@@ -2807,11 +2921,13 @@
                   <w:pPr>
                     <w:rPr>
                       <w:rFonts w:ascii="Arial" w:hAnsi="Arial" w:cs="Arial"/>
-                    </w:rPr>
-                  </w:pPr>
-                  <w:r>
-                    <w:rPr>
-                      <w:rFonts w:ascii="Arial" w:hAnsi="Arial" w:cs="Arial"/>
+                      <w:color w:val="FF0000"/>
+                    </w:rPr>
+                  </w:pPr>
+                  <w:r>
+                    <w:rPr>
+                      <w:rFonts w:ascii="Arial" w:hAnsi="Arial" w:cs="Arial"/>
+                      <w:color w:val="FF0000"/>
                     </w:rPr>
                     <w:t xml:space="preserve">{{ </w:t>
                   </w:r>
@@ -2819,6 +2935,7 @@
                   <w:r>
                     <w:rPr>
                       <w:rFonts w:ascii="Arial" w:hAnsi="Arial" w:cs="Arial"/>
+                      <w:color w:val="FF0000"/>
                     </w:rPr>
                     <w:t>need_other_court_event_date</w:t>
                   </w:r>
@@ -2826,6 +2943,7 @@
                   <w:r>
                     <w:rPr>
                       <w:rFonts w:ascii="Arial" w:hAnsi="Arial" w:cs="Arial"/>
+                      <w:color w:val="FF0000"/>
                     </w:rPr>
                     <w:t xml:space="preserve"> }}</w:t>
                   </w:r>
@@ -2845,11 +2963,13 @@
                   <w:pPr>
                     <w:rPr>
                       <w:rFonts w:ascii="Arial" w:hAnsi="Arial" w:cs="Arial"/>
-                    </w:rPr>
-                  </w:pPr>
-                  <w:r>
-                    <w:rPr>
-                      <w:rFonts w:ascii="Arial" w:hAnsi="Arial" w:cs="Arial"/>
+                      <w:color w:val="FF0000"/>
+                    </w:rPr>
+                  </w:pPr>
+                  <w:r>
+                    <w:rPr>
+                      <w:rFonts w:ascii="Arial" w:hAnsi="Arial" w:cs="Arial"/>
+                      <w:color w:val="FF0000"/>
                     </w:rPr>
                     <w:t xml:space="preserve">{%p if </w:t>
                   </w:r>
@@ -2857,6 +2977,7 @@
                   <w:r>
                     <w:rPr>
                       <w:rFonts w:ascii="Arial" w:hAnsi="Arial" w:cs="Arial"/>
+                      <w:color w:val="FF0000"/>
                     </w:rPr>
                     <w:t>need_trial</w:t>
                   </w:r>
@@ -2864,6 +2985,7 @@
                   <w:r>
                     <w:rPr>
                       <w:rFonts w:ascii="Arial" w:hAnsi="Arial" w:cs="Arial"/>
+                      <w:color w:val="FF0000"/>
                     </w:rPr>
                     <w:t xml:space="preserve"> %}</w:t>
                   </w:r>
@@ -2872,11 +2994,13 @@
                   <w:pPr>
                     <w:rPr>
                       <w:rFonts w:ascii="Arial" w:hAnsi="Arial" w:cs="Arial"/>
-                    </w:rPr>
-                  </w:pPr>
-                  <w:r>
-                    <w:rPr>
-                      <w:rFonts w:ascii="Arial" w:hAnsi="Arial" w:cs="Arial"/>
+                      <w:color w:val="FF0000"/>
+                    </w:rPr>
+                  </w:pPr>
+                  <w:r>
+                    <w:rPr>
+                      <w:rFonts w:ascii="Arial" w:hAnsi="Arial" w:cs="Arial"/>
+                      <w:color w:val="FF0000"/>
                     </w:rPr>
                     <w:t xml:space="preserve">[X] </w:t>
                   </w:r>
@@ -2885,11 +3009,13 @@
                   <w:pPr>
                     <w:rPr>
                       <w:rFonts w:ascii="Arial" w:hAnsi="Arial" w:cs="Arial"/>
-                    </w:rPr>
-                  </w:pPr>
-                  <w:r>
-                    <w:rPr>
-                      <w:rFonts w:ascii="Arial" w:hAnsi="Arial" w:cs="Arial"/>
+                      <w:color w:val="FF0000"/>
+                    </w:rPr>
+                  </w:pPr>
+                  <w:r>
+                    <w:rPr>
+                      <w:rFonts w:ascii="Arial" w:hAnsi="Arial" w:cs="Arial"/>
+                      <w:color w:val="FF0000"/>
                     </w:rPr>
                     <w:t xml:space="preserve">{%p else %} </w:t>
                   </w:r>
@@ -2898,11 +3024,13 @@
                   <w:pPr>
                     <w:rPr>
                       <w:rFonts w:ascii="Arial" w:hAnsi="Arial" w:cs="Arial"/>
-                    </w:rPr>
-                  </w:pPr>
-                  <w:r>
-                    <w:rPr>
-                      <w:rFonts w:ascii="Arial" w:hAnsi="Arial" w:cs="Arial"/>
+                      <w:color w:val="FF0000"/>
+                    </w:rPr>
+                  </w:pPr>
+                  <w:r>
+                    <w:rPr>
+                      <w:rFonts w:ascii="Arial" w:hAnsi="Arial" w:cs="Arial"/>
+                      <w:color w:val="FF0000"/>
                     </w:rPr>
                     <w:t xml:space="preserve">[ ] </w:t>
                   </w:r>
@@ -2916,6 +3044,7 @@
                   <w:r>
                     <w:rPr>
                       <w:rFonts w:ascii="Arial" w:hAnsi="Arial" w:cs="Arial"/>
+                      <w:color w:val="FF0000"/>
                     </w:rPr>
                     <w:t>{%p endif %}</w:t>
                   </w:r>
@@ -2952,6 +3081,7 @@
                   <w:r>
                     <w:rPr>
                       <w:rFonts w:ascii="Arial" w:hAnsi="Arial" w:cs="Arial"/>
+                      <w:color w:val="FF0000"/>
                     </w:rPr>
                     <w:t xml:space="preserve">{{ </w:t>
                   </w:r>
@@ -2959,6 +3089,7 @@
                   <w:r>
                     <w:rPr>
                       <w:rFonts w:ascii="Arial" w:hAnsi="Arial" w:cs="Arial"/>
+                      <w:color w:val="FF0000"/>
                     </w:rPr>
                     <w:t>need_trial_details</w:t>
                   </w:r>
@@ -2966,6 +3097,7 @@
                   <w:r>
                     <w:rPr>
                       <w:rFonts w:ascii="Arial" w:hAnsi="Arial" w:cs="Arial"/>
+                      <w:color w:val="FF0000"/>
                     </w:rPr>
                     <w:t xml:space="preserve"> }}</w:t>
                   </w:r>
@@ -3002,6 +3134,7 @@
                   <w:r>
                     <w:rPr>
                       <w:rFonts w:ascii="Arial" w:hAnsi="Arial" w:cs="Arial"/>
+                      <w:color w:val="FF0000"/>
                     </w:rPr>
                     <w:t xml:space="preserve">{{ </w:t>
                   </w:r>
@@ -3009,6 +3142,7 @@
                   <w:r>
                     <w:rPr>
                       <w:rFonts w:ascii="Arial" w:hAnsi="Arial" w:cs="Arial"/>
+                      <w:color w:val="FF0000"/>
                     </w:rPr>
                     <w:t>need_trial_date</w:t>
                   </w:r>
@@ -3016,6 +3150,7 @@
                   <w:r>
                     <w:rPr>
                       <w:rFonts w:ascii="Arial" w:hAnsi="Arial" w:cs="Arial"/>
+                      <w:color w:val="FF0000"/>
                     </w:rPr>
                     <w:t xml:space="preserve"> }}</w:t>
                   </w:r>
@@ -3035,11 +3170,13 @@
                   <w:pPr>
                     <w:rPr>
                       <w:rFonts w:ascii="Arial" w:hAnsi="Arial" w:cs="Arial"/>
-                    </w:rPr>
-                  </w:pPr>
-                  <w:r>
-                    <w:rPr>
-                      <w:rFonts w:ascii="Arial" w:hAnsi="Arial" w:cs="Arial"/>
+                      <w:color w:val="FF0000"/>
+                    </w:rPr>
+                  </w:pPr>
+                  <w:r>
+                    <w:rPr>
+                      <w:rFonts w:ascii="Arial" w:hAnsi="Arial" w:cs="Arial"/>
+                      <w:color w:val="FF0000"/>
                     </w:rPr>
                     <w:t xml:space="preserve">{%p if </w:t>
                   </w:r>
@@ -3047,6 +3184,7 @@
                   <w:r>
                     <w:rPr>
                       <w:rFonts w:ascii="Arial" w:hAnsi="Arial" w:cs="Arial"/>
+                      <w:color w:val="FF0000"/>
                     </w:rPr>
                     <w:t>need_others</w:t>
                   </w:r>
@@ -3054,6 +3192,7 @@
                   <w:r>
                     <w:rPr>
                       <w:rFonts w:ascii="Arial" w:hAnsi="Arial" w:cs="Arial"/>
+                      <w:color w:val="FF0000"/>
                     </w:rPr>
                     <w:t xml:space="preserve"> %} </w:t>
                   </w:r>
@@ -3062,11 +3201,13 @@
                   <w:pPr>
                     <w:rPr>
                       <w:rFonts w:ascii="Arial" w:hAnsi="Arial" w:cs="Arial"/>
-                    </w:rPr>
-                  </w:pPr>
-                  <w:r>
-                    <w:rPr>
-                      <w:rFonts w:ascii="Arial" w:hAnsi="Arial" w:cs="Arial"/>
+                      <w:color w:val="FF0000"/>
+                    </w:rPr>
+                  </w:pPr>
+                  <w:r>
+                    <w:rPr>
+                      <w:rFonts w:ascii="Arial" w:hAnsi="Arial" w:cs="Arial"/>
+                      <w:color w:val="FF0000"/>
                     </w:rPr>
                     <w:t xml:space="preserve">[X] </w:t>
                   </w:r>
@@ -3075,11 +3216,13 @@
                   <w:pPr>
                     <w:rPr>
                       <w:rFonts w:ascii="Arial" w:hAnsi="Arial" w:cs="Arial"/>
-                    </w:rPr>
-                  </w:pPr>
-                  <w:r>
-                    <w:rPr>
-                      <w:rFonts w:ascii="Arial" w:hAnsi="Arial" w:cs="Arial"/>
+                      <w:color w:val="FF0000"/>
+                    </w:rPr>
+                  </w:pPr>
+                  <w:r>
+                    <w:rPr>
+                      <w:rFonts w:ascii="Arial" w:hAnsi="Arial" w:cs="Arial"/>
+                      <w:color w:val="FF0000"/>
                     </w:rPr>
                     <w:t xml:space="preserve">{%p else %} </w:t>
                   </w:r>
@@ -3088,11 +3231,13 @@
                   <w:pPr>
                     <w:rPr>
                       <w:rFonts w:ascii="Arial" w:hAnsi="Arial" w:cs="Arial"/>
-                    </w:rPr>
-                  </w:pPr>
-                  <w:r>
-                    <w:rPr>
-                      <w:rFonts w:ascii="Arial" w:hAnsi="Arial" w:cs="Arial"/>
+                      <w:color w:val="FF0000"/>
+                    </w:rPr>
+                  </w:pPr>
+                  <w:r>
+                    <w:rPr>
+                      <w:rFonts w:ascii="Arial" w:hAnsi="Arial" w:cs="Arial"/>
+                      <w:color w:val="FF0000"/>
                     </w:rPr>
                     <w:t xml:space="preserve">[ ] </w:t>
                   </w:r>
@@ -3106,6 +3251,7 @@
                   <w:r>
                     <w:rPr>
                       <w:rFonts w:ascii="Arial" w:hAnsi="Arial" w:cs="Arial"/>
+                      <w:color w:val="FF0000"/>
                     </w:rPr>
                     <w:t>{%p endif %}</w:t>
                   </w:r>
@@ -3142,6 +3288,7 @@
                   <w:r>
                     <w:rPr>
                       <w:rFonts w:ascii="Arial" w:hAnsi="Arial" w:cs="Arial"/>
+                      <w:color w:val="FF0000"/>
                     </w:rPr>
                     <w:t xml:space="preserve">{{ </w:t>
                   </w:r>
@@ -3149,6 +3296,7 @@
                   <w:r>
                     <w:rPr>
                       <w:rFonts w:ascii="Arial" w:hAnsi="Arial" w:cs="Arial"/>
+                      <w:color w:val="FF0000"/>
                     </w:rPr>
                     <w:t>need_others_details</w:t>
                   </w:r>
@@ -3156,6 +3304,7 @@
                   <w:r>
                     <w:rPr>
                       <w:rFonts w:ascii="Arial" w:hAnsi="Arial" w:cs="Arial"/>
+                      <w:color w:val="FF0000"/>
                     </w:rPr>
                     <w:t xml:space="preserve"> }}</w:t>
                   </w:r>
@@ -3192,6 +3341,7 @@
                   <w:r>
                     <w:rPr>
                       <w:rFonts w:ascii="Arial" w:hAnsi="Arial" w:cs="Arial"/>
+                      <w:color w:val="FF0000"/>
                     </w:rPr>
                     <w:t xml:space="preserve">{{ </w:t>
                   </w:r>
@@ -3199,6 +3349,7 @@
                   <w:r>
                     <w:rPr>
                       <w:rFonts w:ascii="Arial" w:hAnsi="Arial" w:cs="Arial"/>
+                      <w:color w:val="FF0000"/>
                     </w:rPr>
                     <w:t>need_others_date</w:t>
                   </w:r>
@@ -3206,6 +3357,7 @@
                   <w:r>
                     <w:rPr>
                       <w:rFonts w:ascii="Arial" w:hAnsi="Arial" w:cs="Arial"/>
+                      <w:color w:val="FF0000"/>
                     </w:rPr>
                     <w:t xml:space="preserve"> }}</w:t>
                   </w:r>
@@ -3450,6 +3602,7 @@
                   <w:r>
                     <w:rPr>
                       <w:rFonts w:ascii="Arial" w:hAnsi="Arial" w:cs="Arial"/>
+                      <w:color w:val="FF0000"/>
                     </w:rPr>
                     <w:t xml:space="preserve">{{ </w:t>
                   </w:r>
@@ -3457,6 +3610,7 @@
                   <w:r>
                     <w:rPr>
                       <w:rFonts w:ascii="Arial" w:hAnsi="Arial" w:cs="Arial"/>
+                      <w:color w:val="FF0000"/>
                     </w:rPr>
                     <w:t>showifdef</w:t>
                   </w:r>
@@ -3464,6 +3618,7 @@
                   <w:r>
                     <w:rPr>
                       <w:rFonts w:ascii="Arial" w:hAnsi="Arial" w:cs="Arial"/>
+                      <w:color w:val="FF0000"/>
                     </w:rPr>
                     <w:t>('</w:t>
                   </w:r>
@@ -3471,6 +3626,7 @@
                   <w:r>
                     <w:rPr>
                       <w:rFonts w:ascii="Arial" w:hAnsi="Arial" w:cs="Arial"/>
+                      <w:color w:val="FF0000"/>
                     </w:rPr>
                     <w:t>signature_date</w:t>
                   </w:r>
@@ -3478,6 +3634,7 @@
                   <w:r>
                     <w:rPr>
                       <w:rFonts w:ascii="Arial" w:hAnsi="Arial" w:cs="Arial"/>
+                      <w:color w:val="FF0000"/>
                     </w:rPr>
                     <w:t>') }}</w:t>
                   </w:r>
@@ -3491,24 +3648,34 @@
                   <w:pPr>
                     <w:rPr>
                       <w:rFonts w:ascii="Arial" w:hAnsi="Arial" w:cs="Arial"/>
-                    </w:rPr>
-                  </w:pPr>
-                  <w:r>
-                    <w:rPr>
-                      <w:rFonts w:ascii="Arial" w:hAnsi="Arial" w:cs="Arial"/>
-                    </w:rPr>
-                    <w:t xml:space="preserve"> X {%p if defined('clients[0].signature') %}</w:t>
-                  </w:r>
-                </w:p>
-                <w:p>
-                  <w:pPr>
-                    <w:rPr>
-                      <w:rFonts w:ascii="Arial" w:hAnsi="Arial" w:cs="Arial"/>
-                    </w:rPr>
-                  </w:pPr>
-                  <w:r>
-                    <w:rPr>
-                      <w:rFonts w:ascii="Arial" w:hAnsi="Arial" w:cs="Arial"/>
+                      <w:color w:val="FF0000"/>
+                    </w:rPr>
+                  </w:pPr>
+                  <w:r>
+                    <w:rPr>
+                      <w:rFonts w:ascii="Arial" w:hAnsi="Arial" w:cs="Arial"/>
+                    </w:rPr>
+                    <w:t xml:space="preserve"> X </w:t>
+                  </w:r>
+                  <w:r>
+                    <w:rPr>
+                      <w:rFonts w:ascii="Arial" w:hAnsi="Arial" w:cs="Arial"/>
+                      <w:color w:val="FF0000"/>
+                    </w:rPr>
+                    <w:t>{%p if defined('clients[0].signature') %}</w:t>
+                  </w:r>
+                </w:p>
+                <w:p>
+                  <w:pPr>
+                    <w:rPr>
+                      <w:rFonts w:ascii="Arial" w:hAnsi="Arial" w:cs="Arial"/>
+                      <w:color w:val="FF0000"/>
+                    </w:rPr>
+                  </w:pPr>
+                  <w:r>
+                    <w:rPr>
+                      <w:rFonts w:ascii="Arial" w:hAnsi="Arial" w:cs="Arial"/>
+                      <w:color w:val="FF0000"/>
                     </w:rPr>
                     <w:t xml:space="preserve">     {%p for client in clients %}</w:t>
                   </w:r>
@@ -3517,11 +3684,13 @@
                   <w:pPr>
                     <w:rPr>
                       <w:rFonts w:ascii="Arial" w:hAnsi="Arial" w:cs="Arial"/>
-                    </w:rPr>
-                  </w:pPr>
-                  <w:r>
-                    <w:rPr>
-                      <w:rFonts w:ascii="Arial" w:hAnsi="Arial" w:cs="Arial"/>
+                      <w:color w:val="FF0000"/>
+                    </w:rPr>
+                  </w:pPr>
+                  <w:r>
+                    <w:rPr>
+                      <w:rFonts w:ascii="Arial" w:hAnsi="Arial" w:cs="Arial"/>
+                      <w:color w:val="FF0000"/>
                     </w:rPr>
                     <w:t xml:space="preserve">     {{</w:t>
                   </w:r>
@@ -3529,6 +3698,7 @@
                   <w:r>
                     <w:rPr>
                       <w:rFonts w:ascii="Arial" w:hAnsi="Arial" w:cs="Arial"/>
+                      <w:color w:val="FF0000"/>
                     </w:rPr>
                     <w:t>client.signature</w:t>
                   </w:r>
@@ -3536,6 +3706,7 @@
                   <w:r>
                     <w:rPr>
                       <w:rFonts w:ascii="Arial" w:hAnsi="Arial" w:cs="Arial"/>
+                      <w:color w:val="FF0000"/>
                     </w:rPr>
                     <w:t xml:space="preserve"> }}</w:t>
                   </w:r>
@@ -3544,11 +3715,13 @@
                   <w:pPr>
                     <w:rPr>
                       <w:rFonts w:ascii="Arial" w:hAnsi="Arial" w:cs="Arial"/>
-                    </w:rPr>
-                  </w:pPr>
-                  <w:r>
-                    <w:rPr>
-                      <w:rFonts w:ascii="Arial" w:hAnsi="Arial" w:cs="Arial"/>
+                      <w:color w:val="FF0000"/>
+                    </w:rPr>
+                  </w:pPr>
+                  <w:r>
+                    <w:rPr>
+                      <w:rFonts w:ascii="Arial" w:hAnsi="Arial" w:cs="Arial"/>
+                      <w:color w:val="FF0000"/>
                     </w:rPr>
                     <w:t xml:space="preserve">     {%p </w:t>
                   </w:r>
@@ -3556,6 +3729,7 @@
                   <w:r>
                     <w:rPr>
                       <w:rFonts w:ascii="Arial" w:hAnsi="Arial" w:cs="Arial"/>
+                      <w:color w:val="FF0000"/>
                     </w:rPr>
                     <w:t>endfor</w:t>
                   </w:r>
@@ -3563,6 +3737,7 @@
                   <w:r>
                     <w:rPr>
                       <w:rFonts w:ascii="Arial" w:hAnsi="Arial" w:cs="Arial"/>
+                      <w:color w:val="FF0000"/>
                     </w:rPr>
                     <w:t xml:space="preserve"> %}</w:t>
                   </w:r>
@@ -3576,6 +3751,7 @@
                   <w:r>
                     <w:rPr>
                       <w:rFonts w:ascii="Arial" w:hAnsi="Arial" w:cs="Arial"/>
+                      <w:color w:val="FF0000"/>
                     </w:rPr>
                     <w:t xml:space="preserve">     {%p endif %}</w:t>
                   </w:r>
@@ -3720,6 +3896,7 @@
             <w:r>
               <w:rPr>
                 <w:rFonts w:ascii="Arial" w:hAnsi="Arial" w:cs="Arial"/>
+                <w:color w:val="FF0000"/>
               </w:rPr>
               <w:t xml:space="preserve">{{ </w:t>
             </w:r>
@@ -3727,6 +3904,7 @@
             <w:r>
               <w:rPr>
                 <w:rFonts w:ascii="Arial" w:hAnsi="Arial" w:cs="Arial"/>
+                <w:color w:val="FF0000"/>
               </w:rPr>
               <w:t>showifdef</w:t>
             </w:r>
@@ -3734,6 +3912,7 @@
             <w:r>
               <w:rPr>
                 <w:rFonts w:ascii="Arial" w:hAnsi="Arial" w:cs="Arial"/>
+                <w:color w:val="FF0000"/>
               </w:rPr>
               <w:t>('</w:t>
             </w:r>
@@ -3741,6 +3920,7 @@
             <w:r>
               <w:rPr>
                 <w:rFonts w:ascii="Arial" w:hAnsi="Arial" w:cs="Arial"/>
+                <w:color w:val="FF0000"/>
               </w:rPr>
               <w:t>attorney_signature_date</w:t>
             </w:r>
@@ -3748,12 +3928,14 @@
             <w:r>
               <w:rPr>
                 <w:rFonts w:ascii="Arial" w:hAnsi="Arial" w:cs="Arial"/>
+                <w:color w:val="FF0000"/>
               </w:rPr>
               <w:t>')</w:t>
             </w:r>
             <w:r>
               <w:rPr>
                 <w:rFonts w:ascii="Arial" w:hAnsi="Arial" w:cs="Arial"/>
+                <w:color w:val="FF0000"/>
               </w:rPr>
               <w:t xml:space="preserve"> }}</w:t>
             </w:r>
@@ -3774,6 +3956,7 @@
             <w:pPr>
               <w:rPr>
                 <w:rFonts w:ascii="Arial" w:hAnsi="Arial" w:cs="Arial"/>
+                <w:color w:val="FF0000"/>
               </w:rPr>
             </w:pPr>
             <w:r>
@@ -3797,6 +3980,7 @@
             <w:r>
               <w:rPr>
                 <w:rFonts w:ascii="Arial" w:hAnsi="Arial" w:cs="Arial"/>
+                <w:color w:val="FF0000"/>
               </w:rPr>
               <w:t>{%p if defined('users[0].signature') %}</w:t>
             </w:r>
@@ -3805,17 +3989,20 @@
             <w:pPr>
               <w:rPr>
                 <w:rFonts w:ascii="Arial" w:hAnsi="Arial" w:cs="Arial"/>
-              </w:rPr>
-            </w:pPr>
-            <w:r>
-              <w:rPr>
-                <w:rFonts w:ascii="Arial" w:hAnsi="Arial" w:cs="Arial"/>
+                <w:color w:val="FF0000"/>
+              </w:rPr>
+            </w:pPr>
+            <w:r>
+              <w:rPr>
+                <w:rFonts w:ascii="Arial" w:hAnsi="Arial" w:cs="Arial"/>
+                <w:color w:val="FF0000"/>
               </w:rPr>
               <w:t xml:space="preserve">     {{ users[0].signature }}</w:t>
             </w:r>
             <w:r>
               <w:rPr>
                 <w:rFonts w:ascii="Arial" w:hAnsi="Arial" w:cs="Arial"/>
+                <w:color w:val="FF0000"/>
               </w:rPr>
               <w:tab/>
             </w:r>
@@ -3829,6 +4016,7 @@
             <w:r>
               <w:rPr>
                 <w:rFonts w:ascii="Arial" w:hAnsi="Arial" w:cs="Arial"/>
+                <w:color w:val="FF0000"/>
               </w:rPr>
               <w:t xml:space="preserve">     {%p endif %}</w:t>
             </w:r>
@@ -3909,6 +4097,7 @@
             <w:r>
               <w:rPr>
                 <w:rFonts w:ascii="Arial" w:hAnsi="Arial" w:cs="Arial"/>
+                <w:color w:val="FF0000"/>
               </w:rPr>
               <w:t>{{ users[0] }}</w:t>
             </w:r>
@@ -3948,6 +4137,7 @@
             <w:r>
               <w:rPr>
                 <w:rFonts w:ascii="Arial" w:hAnsi="Arial" w:cs="Arial"/>
+                <w:color w:val="FF0000"/>
               </w:rPr>
               <w:t xml:space="preserve">{{ </w:t>
             </w:r>
@@ -3955,6 +4145,7 @@
             <w:r>
               <w:rPr>
                 <w:rFonts w:ascii="Arial" w:hAnsi="Arial" w:cs="Arial"/>
+                <w:color w:val="FF0000"/>
               </w:rPr>
               <w:t>bbo_number</w:t>
             </w:r>
@@ -3962,6 +4153,7 @@
             <w:r>
               <w:rPr>
                 <w:rFonts w:ascii="Arial" w:hAnsi="Arial" w:cs="Arial"/>
+                <w:color w:val="FF0000"/>
               </w:rPr>
               <w:t xml:space="preserve"> }}</w:t>
             </w:r>
@@ -4045,6 +4237,7 @@
             <w:r>
               <w:rPr>
                 <w:rFonts w:ascii="Arial" w:hAnsi="Arial" w:cs="Arial"/>
+                <w:color w:val="FF0000"/>
               </w:rPr>
               <w:t xml:space="preserve">{{ </w:t>
             </w:r>
@@ -4052,6 +4245,7 @@
             <w:r>
               <w:rPr>
                 <w:rFonts w:ascii="Arial" w:hAnsi="Arial" w:cs="Arial"/>
+                <w:color w:val="FF0000"/>
               </w:rPr>
               <w:t>firm_agency_name</w:t>
             </w:r>
@@ -4059,6 +4253,7 @@
             <w:r>
               <w:rPr>
                 <w:rFonts w:ascii="Arial" w:hAnsi="Arial" w:cs="Arial"/>
+                <w:color w:val="FF0000"/>
               </w:rPr>
               <w:t xml:space="preserve"> }}</w:t>
             </w:r>
@@ -4082,32 +4277,35 @@
             <w:r>
               <w:rPr>
                 <w:rFonts w:ascii="Arial" w:hAnsi="Arial" w:cs="Arial"/>
+                <w:color w:val="FF0000"/>
               </w:rPr>
               <w:t xml:space="preserve">{{ </w:t>
             </w:r>
             <w:r>
               <w:rPr>
                 <w:rFonts w:ascii="Arial" w:hAnsi="Arial" w:cs="Arial"/>
+                <w:color w:val="FF0000"/>
               </w:rPr>
               <w:t>users[0].</w:t>
             </w:r>
-            <w:proofErr w:type="spellStart"/>
-            <w:r>
-              <w:rPr>
-                <w:rFonts w:ascii="Arial" w:hAnsi="Arial" w:cs="Arial"/>
+            <w:r>
+              <w:rPr>
+                <w:rFonts w:ascii="Arial" w:hAnsi="Arial" w:cs="Arial"/>
+                <w:color w:val="FF0000"/>
               </w:rPr>
               <w:t>phone</w:t>
             </w:r>
             <w:r>
               <w:rPr>
                 <w:rFonts w:ascii="Arial" w:hAnsi="Arial" w:cs="Arial"/>
+                <w:color w:val="FF0000"/>
               </w:rPr>
               <w:t>_number</w:t>
             </w:r>
-            <w:proofErr w:type="spellEnd"/>
-            <w:r>
-              <w:rPr>
-                <w:rFonts w:ascii="Arial" w:hAnsi="Arial" w:cs="Arial"/>
+            <w:r>
+              <w:rPr>
+                <w:rFonts w:ascii="Arial" w:hAnsi="Arial" w:cs="Arial"/>
+                <w:color w:val="FF0000"/>
               </w:rPr>
               <w:t xml:space="preserve"> }}</w:t>
             </w:r>
@@ -4232,12 +4430,14 @@
             <w:r>
               <w:rPr>
                 <w:rFonts w:ascii="Arial" w:hAnsi="Arial" w:cs="Arial"/>
+                <w:color w:val="FF0000"/>
               </w:rPr>
               <w:t xml:space="preserve">{{  </w:t>
             </w:r>
             <w:r>
               <w:rPr>
                 <w:rFonts w:ascii="Arial" w:hAnsi="Arial" w:cs="Arial"/>
+                <w:color w:val="FF0000"/>
               </w:rPr>
               <w:t>users[0].</w:t>
             </w:r>
@@ -4245,6 +4445,7 @@
             <w:r>
               <w:rPr>
                 <w:rFonts w:ascii="Arial" w:hAnsi="Arial" w:cs="Arial"/>
+                <w:color w:val="FF0000"/>
               </w:rPr>
               <w:t>mobile_number</w:t>
             </w:r>
@@ -4252,6 +4453,7 @@
             <w:r>
               <w:rPr>
                 <w:rFonts w:ascii="Arial" w:hAnsi="Arial" w:cs="Arial"/>
+                <w:color w:val="FF0000"/>
               </w:rPr>
               <w:t>}}</w:t>
             </w:r>
@@ -4283,12 +4485,14 @@
             <w:r>
               <w:rPr>
                 <w:rFonts w:ascii="Arial" w:hAnsi="Arial" w:cs="Arial"/>
+                <w:color w:val="FF0000"/>
               </w:rPr>
               <w:t xml:space="preserve">{{ </w:t>
             </w:r>
             <w:r>
               <w:rPr>
                 <w:rFonts w:ascii="Arial" w:hAnsi="Arial" w:cs="Arial"/>
+                <w:color w:val="FF0000"/>
               </w:rPr>
               <w:t>users[0].</w:t>
             </w:r>
@@ -4296,6 +4500,7 @@
             <w:r>
               <w:rPr>
                 <w:rFonts w:ascii="Arial" w:hAnsi="Arial" w:cs="Arial"/>
+                <w:color w:val="FF0000"/>
               </w:rPr>
               <w:t>address.address</w:t>
             </w:r>
@@ -4303,6 +4508,7 @@
             <w:r>
               <w:rPr>
                 <w:rFonts w:ascii="Arial" w:hAnsi="Arial" w:cs="Arial"/>
+                <w:color w:val="FF0000"/>
               </w:rPr>
               <w:t xml:space="preserve"> }}</w:t>
             </w:r>
@@ -4328,12 +4534,14 @@
             <w:r>
               <w:rPr>
                 <w:rFonts w:ascii="Arial" w:hAnsi="Arial" w:cs="Arial"/>
+                <w:color w:val="FF0000"/>
               </w:rPr>
               <w:t xml:space="preserve">{{ </w:t>
             </w:r>
             <w:r>
               <w:rPr>
                 <w:rFonts w:ascii="Arial" w:hAnsi="Arial" w:cs="Arial"/>
+                <w:color w:val="FF0000"/>
               </w:rPr>
               <w:t>users[0].</w:t>
             </w:r>
@@ -4341,6 +4549,7 @@
             <w:r>
               <w:rPr>
                 <w:rFonts w:ascii="Arial" w:hAnsi="Arial" w:cs="Arial"/>
+                <w:color w:val="FF0000"/>
               </w:rPr>
               <w:t>address.unit</w:t>
             </w:r>
@@ -4348,6 +4557,7 @@
             <w:r>
               <w:rPr>
                 <w:rFonts w:ascii="Arial" w:hAnsi="Arial" w:cs="Arial"/>
+                <w:color w:val="FF0000"/>
               </w:rPr>
               <w:t xml:space="preserve"> }}</w:t>
             </w:r>
@@ -4437,18 +4647,21 @@
             <w:r>
               <w:rPr>
                 <w:rFonts w:ascii="Arial" w:hAnsi="Arial" w:cs="Arial"/>
+                <w:color w:val="FF0000"/>
               </w:rPr>
               <w:t xml:space="preserve">{{ </w:t>
             </w:r>
             <w:r>
               <w:rPr>
                 <w:rFonts w:ascii="Arial" w:hAnsi="Arial" w:cs="Arial"/>
+                <w:color w:val="FF0000"/>
               </w:rPr>
               <w:t xml:space="preserve">users[0].fax </w:t>
             </w:r>
             <w:r>
               <w:rPr>
                 <w:rFonts w:ascii="Arial" w:hAnsi="Arial" w:cs="Arial"/>
+                <w:color w:val="FF0000"/>
               </w:rPr>
               <w:t>}}</w:t>
             </w:r>
@@ -4599,12 +4812,14 @@
             <w:r>
               <w:rPr>
                 <w:rFonts w:ascii="Arial" w:hAnsi="Arial" w:cs="Arial"/>
+                <w:color w:val="FF0000"/>
               </w:rPr>
               <w:t xml:space="preserve">{{ </w:t>
             </w:r>
             <w:r>
               <w:rPr>
                 <w:rFonts w:ascii="Arial" w:hAnsi="Arial" w:cs="Arial"/>
+                <w:color w:val="FF0000"/>
               </w:rPr>
               <w:t>users[0].</w:t>
             </w:r>
@@ -4612,6 +4827,7 @@
             <w:r>
               <w:rPr>
                 <w:rFonts w:ascii="Arial" w:hAnsi="Arial" w:cs="Arial"/>
+                <w:color w:val="FF0000"/>
               </w:rPr>
               <w:t>address.city</w:t>
             </w:r>
@@ -4619,6 +4835,7 @@
             <w:r>
               <w:rPr>
                 <w:rFonts w:ascii="Arial" w:hAnsi="Arial" w:cs="Arial"/>
+                <w:color w:val="FF0000"/>
               </w:rPr>
               <w:t xml:space="preserve"> }}</w:t>
             </w:r>
@@ -4642,12 +4859,14 @@
             <w:r>
               <w:rPr>
                 <w:rFonts w:ascii="Arial" w:hAnsi="Arial" w:cs="Arial"/>
+                <w:color w:val="FF0000"/>
               </w:rPr>
               <w:t xml:space="preserve">{{ </w:t>
             </w:r>
             <w:r>
               <w:rPr>
                 <w:rFonts w:ascii="Arial" w:hAnsi="Arial" w:cs="Arial"/>
+                <w:color w:val="FF0000"/>
               </w:rPr>
               <w:t>users[0].</w:t>
             </w:r>
@@ -4655,6 +4874,7 @@
             <w:r>
               <w:rPr>
                 <w:rFonts w:ascii="Arial" w:hAnsi="Arial" w:cs="Arial"/>
+                <w:color w:val="FF0000"/>
               </w:rPr>
               <w:t>address.state</w:t>
             </w:r>
@@ -4662,6 +4882,7 @@
             <w:r>
               <w:rPr>
                 <w:rFonts w:ascii="Arial" w:hAnsi="Arial" w:cs="Arial"/>
+                <w:color w:val="FF0000"/>
               </w:rPr>
               <w:t xml:space="preserve"> }}</w:t>
             </w:r>
@@ -4685,18 +4906,21 @@
             <w:r>
               <w:rPr>
                 <w:rFonts w:ascii="Arial" w:hAnsi="Arial" w:cs="Arial"/>
+                <w:color w:val="FF0000"/>
               </w:rPr>
               <w:t xml:space="preserve">{{ </w:t>
             </w:r>
             <w:r>
               <w:rPr>
                 <w:rFonts w:ascii="Arial" w:hAnsi="Arial" w:cs="Arial"/>
+                <w:color w:val="FF0000"/>
               </w:rPr>
               <w:t>users[0].address.zip</w:t>
             </w:r>
             <w:r>
               <w:rPr>
                 <w:rFonts w:ascii="Arial" w:hAnsi="Arial" w:cs="Arial"/>
+                <w:color w:val="FF0000"/>
               </w:rPr>
               <w:t xml:space="preserve"> }}</w:t>
             </w:r>
@@ -4721,18 +4945,21 @@
             <w:r>
               <w:rPr>
                 <w:rFonts w:ascii="Arial" w:hAnsi="Arial" w:cs="Arial"/>
+                <w:color w:val="FF0000"/>
               </w:rPr>
               <w:t>{{</w:t>
             </w:r>
             <w:r>
               <w:rPr>
                 <w:rFonts w:ascii="Arial" w:hAnsi="Arial" w:cs="Arial"/>
+                <w:color w:val="FF0000"/>
               </w:rPr>
               <w:t>users[0].email</w:t>
             </w:r>
             <w:r>
               <w:rPr>
                 <w:rFonts w:ascii="Arial" w:hAnsi="Arial" w:cs="Arial"/>
+                <w:color w:val="FF0000"/>
               </w:rPr>
               <w:t xml:space="preserve"> }}</w:t>
             </w:r>
@@ -4757,13 +4984,7 @@
           <w:rFonts w:ascii="Arial" w:hAnsi="Arial" w:cs="Arial"/>
         </w:rPr>
         <w:tab/>
-        <w:t>www.mass.gov/courts/f</w:t>
-      </w:r>
-      <w:r>
-        <w:rPr>
-          <w:rFonts w:ascii="Arial" w:hAnsi="Arial" w:cs="Arial"/>
-        </w:rPr>
-        <w:t>orms</w:t>
+        <w:t>www.mass.gov/courts/forms</w:t>
       </w:r>
       <w:r>
         <w:rPr>
@@ -5526,7 +5747,7 @@
 </file>
 
 <file path=customXml/itemProps1.xml><?xml version="1.0" encoding="utf-8"?>
-<ds:datastoreItem xmlns:ds="http://schemas.openxmlformats.org/officeDocument/2006/customXml" ds:itemID="{A6F4C7D5-5042-4628-B012-9415AA3B8C79}">
+<ds:datastoreItem xmlns:ds="http://schemas.openxmlformats.org/officeDocument/2006/customXml" ds:itemID="{A78E7520-A6F6-4671-ACF2-DD87AC42CC4D}">
   <ds:schemaRefs>
     <ds:schemaRef ds:uri="http://schemas.openxmlformats.org/officeDocument/2006/bibliography"/>
   </ds:schemaRefs>

</xml_diff>

<commit_message>
Revert "Revert "Update master to black text and other final changes""
</commit_message>
<xml_diff>
--- a/docassemble/NoticeOfLimitedAppearances/data/templates/notice_of_limited_appearance.docx
+++ b/docassemble/NoticeOfLimitedAppearances/data/templates/notice_of_limited_appearance.docx
@@ -460,14 +460,7 @@
               <w:rPr>
                 <w:rFonts w:ascii="Arial" w:hAnsi="Arial" w:cs="Arial"/>
               </w:rPr>
-              <w:t xml:space="preserve">  </w:t>
-            </w:r>
-            <w:r>
-              <w:rPr>
-                <w:rFonts w:ascii="Arial" w:hAnsi="Arial" w:cs="Arial"/>
-                <w:color w:val="FF0000"/>
-              </w:rPr>
-              <w:t>{% if courts[0].department == "Boston Municipal Court" %} {{courts[0].division}} {% endif %}</w:t>
+              <w:t xml:space="preserve">  {% if courts[0].department == "Boston Municipal Court" %} {{courts[0].division}} {% endif %}</w:t>
             </w:r>
           </w:p>
         </w:tc>
@@ -590,14 +583,7 @@
               <w:rPr>
                 <w:rFonts w:ascii="Arial" w:hAnsi="Arial" w:cs="Arial"/>
               </w:rPr>
-              <w:t xml:space="preserve">   </w:t>
-            </w:r>
-            <w:r>
-              <w:rPr>
-                <w:rFonts w:ascii="Arial" w:hAnsi="Arial" w:cs="Arial"/>
-                <w:color w:val="FF0000"/>
-              </w:rPr>
-              <w:t>{% if courts[0].department == "District Court" %} {{courts[0].division}} {% endif %}</w:t>
+              <w:t xml:space="preserve">   {% if courts[0].department == "District Court" %} {{courts[0].division}} {% endif %}</w:t>
             </w:r>
           </w:p>
         </w:tc>
@@ -720,14 +706,7 @@
               <w:rPr>
                 <w:rFonts w:ascii="Arial" w:hAnsi="Arial" w:cs="Arial"/>
               </w:rPr>
-              <w:t xml:space="preserve">  </w:t>
-            </w:r>
-            <w:r>
-              <w:rPr>
-                <w:rFonts w:ascii="Arial" w:hAnsi="Arial" w:cs="Arial"/>
-                <w:color w:val="FF0000"/>
-              </w:rPr>
-              <w:t>{% if courts[0].department == "Housing Court" %} {{courts[0].division}} {% endif %}</w:t>
+              <w:t xml:space="preserve">  {% if courts[0].department == "Housing Court" %} {{courts[0].division}} {% endif %}</w:t>
             </w:r>
           </w:p>
         </w:tc>
@@ -852,14 +831,7 @@
               <w:rPr>
                 <w:rFonts w:ascii="Arial" w:hAnsi="Arial" w:cs="Arial"/>
               </w:rPr>
-              <w:t xml:space="preserve">   </w:t>
-            </w:r>
-            <w:r>
-              <w:rPr>
-                <w:rFonts w:ascii="Arial" w:hAnsi="Arial" w:cs="Arial"/>
-                <w:color w:val="FF0000"/>
-              </w:rPr>
-              <w:t>{% if courts[0].department == "Land Court" %} {{courts[0].division}} {% endif %}</w:t>
+              <w:t xml:space="preserve">   {% if courts[0].department == "Land Court" %} {{courts[0].division}} {% endif %}</w:t>
             </w:r>
           </w:p>
         </w:tc>
@@ -1080,14 +1052,7 @@
               <w:rPr>
                 <w:rFonts w:ascii="Arial" w:hAnsi="Arial" w:cs="Arial"/>
               </w:rPr>
-              <w:t xml:space="preserve">   </w:t>
-            </w:r>
-            <w:r>
-              <w:rPr>
-                <w:rFonts w:ascii="Arial" w:hAnsi="Arial" w:cs="Arial"/>
-                <w:color w:val="FF0000"/>
-              </w:rPr>
-              <w:t>{% if courts[0].department == "Probate and Family Court" %} {{courts[0].division}} {% endif %}</w:t>
+              <w:t xml:space="preserve">   {% if courts[0].department == "Probate and Family Court" %} {{courts[0].division}} {% endif %}</w:t>
             </w:r>
           </w:p>
         </w:tc>
@@ -1139,7 +1104,6 @@
             <w:r>
               <w:rPr>
                 <w:rFonts w:ascii="Arial" w:hAnsi="Arial" w:cs="Arial"/>
-                <w:color w:val="FF0000"/>
               </w:rPr>
               <w:t xml:space="preserve">{{ </w:t>
             </w:r>
@@ -1147,7 +1111,6 @@
             <w:r>
               <w:rPr>
                 <w:rFonts w:ascii="Arial" w:hAnsi="Arial" w:cs="Arial"/>
-                <w:color w:val="FF0000"/>
               </w:rPr>
               <w:t>docket_numbers</w:t>
             </w:r>
@@ -1155,9 +1118,8 @@
             <w:r>
               <w:rPr>
                 <w:rFonts w:ascii="Arial" w:hAnsi="Arial" w:cs="Arial"/>
-                <w:color w:val="FF0000"/>
-              </w:rPr>
-              <w:t>[0] }}</w:t>
+              </w:rPr>
+              <w:t xml:space="preserve"> }}</w:t>
             </w:r>
           </w:p>
         </w:tc>
@@ -1233,7 +1195,6 @@
             <w:r>
               <w:rPr>
                 <w:rFonts w:ascii="Arial" w:hAnsi="Arial" w:cs="Arial"/>
-                <w:color w:val="FF0000"/>
               </w:rPr>
               <w:t xml:space="preserve">   {% if courts[0].department == "Superior Court" %} {{courts[0].division}} {% endif %}</w:t>
             </w:r>
@@ -1471,7 +1432,6 @@
             <w:r>
               <w:rPr>
                 <w:rFonts w:ascii="Arial" w:hAnsi="Arial" w:cs="Arial"/>
-                <w:color w:val="FF0000"/>
               </w:rPr>
               <w:t xml:space="preserve">{{ </w:t>
             </w:r>
@@ -1479,17 +1439,15 @@
             <w:r>
               <w:rPr>
                 <w:rFonts w:ascii="Arial" w:hAnsi="Arial" w:cs="Arial"/>
-                <w:color w:val="FF0000"/>
-              </w:rPr>
-              <w:t>other_parties</w:t>
+              </w:rPr>
+              <w:t>plaintiff_name</w:t>
             </w:r>
             <w:proofErr w:type="spellEnd"/>
             <w:r>
               <w:rPr>
                 <w:rFonts w:ascii="Arial" w:hAnsi="Arial" w:cs="Arial"/>
-                <w:color w:val="FF0000"/>
-              </w:rPr>
-              <w:t>[0] }}</w:t>
+              </w:rPr>
+              <w:t xml:space="preserve"> }}</w:t>
             </w:r>
           </w:p>
         </w:tc>
@@ -1612,7 +1570,6 @@
             <w:r>
               <w:rPr>
                 <w:rFonts w:ascii="Arial" w:hAnsi="Arial" w:cs="Arial"/>
-                <w:color w:val="FF0000"/>
               </w:rPr>
               <w:t xml:space="preserve">{{ </w:t>
             </w:r>
@@ -1620,17 +1577,15 @@
             <w:r>
               <w:rPr>
                 <w:rFonts w:ascii="Arial" w:hAnsi="Arial" w:cs="Arial"/>
-                <w:color w:val="FF0000"/>
-              </w:rPr>
-              <w:t>other_parties</w:t>
+              </w:rPr>
+              <w:t>defendant_name</w:t>
             </w:r>
             <w:proofErr w:type="spellEnd"/>
             <w:r>
               <w:rPr>
                 <w:rFonts w:ascii="Arial" w:hAnsi="Arial" w:cs="Arial"/>
-                <w:color w:val="FF0000"/>
-              </w:rPr>
-              <w:t>[1] }}</w:t>
+              </w:rPr>
+              <w:t xml:space="preserve"> }}</w:t>
             </w:r>
           </w:p>
         </w:tc>
@@ -1960,7 +1915,6 @@
             <w:r>
               <w:rPr>
                 <w:rFonts w:ascii="Arial" w:hAnsi="Arial" w:cs="Arial"/>
-                <w:color w:val="FF0000"/>
               </w:rPr>
               <w:t>{{ users[0] }}</w:t>
             </w:r>
@@ -1998,7 +1952,6 @@
             <w:r>
               <w:rPr>
                 <w:rFonts w:ascii="Arial" w:hAnsi="Arial" w:cs="Arial"/>
-                <w:color w:val="FF0000"/>
               </w:rPr>
               <w:t xml:space="preserve">{{ </w:t>
             </w:r>
@@ -2006,7 +1959,6 @@
             <w:r>
               <w:rPr>
                 <w:rFonts w:ascii="Arial" w:hAnsi="Arial" w:cs="Arial"/>
-                <w:color w:val="FF0000"/>
               </w:rPr>
               <w:t>represented_party</w:t>
             </w:r>
@@ -2014,7 +1966,6 @@
             <w:r>
               <w:rPr>
                 <w:rFonts w:ascii="Arial" w:hAnsi="Arial" w:cs="Arial"/>
-                <w:color w:val="FF0000"/>
               </w:rPr>
               <w:t xml:space="preserve"> }}</w:t>
             </w:r>
@@ -2134,13 +2085,11 @@
                   <w:pPr>
                     <w:rPr>
                       <w:rFonts w:ascii="Arial" w:hAnsi="Arial" w:cs="Arial"/>
-                      <w:color w:val="FF0000"/>
-                    </w:rPr>
-                  </w:pPr>
-                  <w:r>
-                    <w:rPr>
-                      <w:rFonts w:ascii="Arial" w:hAnsi="Arial" w:cs="Arial"/>
-                      <w:color w:val="FF0000"/>
+                    </w:rPr>
+                  </w:pPr>
+                  <w:r>
+                    <w:rPr>
+                      <w:rFonts w:ascii="Arial" w:hAnsi="Arial" w:cs="Arial"/>
                     </w:rPr>
                     <w:t xml:space="preserve">{%p if </w:t>
                   </w:r>
@@ -2148,7 +2097,6 @@
                   <w:r>
                     <w:rPr>
                       <w:rFonts w:ascii="Arial" w:hAnsi="Arial" w:cs="Arial"/>
-                      <w:color w:val="FF0000"/>
                     </w:rPr>
                     <w:t>need_motion</w:t>
                   </w:r>
@@ -2156,7 +2104,6 @@
                   <w:r>
                     <w:rPr>
                       <w:rFonts w:ascii="Arial" w:hAnsi="Arial" w:cs="Arial"/>
-                      <w:color w:val="FF0000"/>
                     </w:rPr>
                     <w:t xml:space="preserve"> %} </w:t>
                   </w:r>
@@ -2165,13 +2112,11 @@
                   <w:pPr>
                     <w:rPr>
                       <w:rFonts w:ascii="Arial" w:hAnsi="Arial" w:cs="Arial"/>
-                      <w:color w:val="FF0000"/>
-                    </w:rPr>
-                  </w:pPr>
-                  <w:r>
-                    <w:rPr>
-                      <w:rFonts w:ascii="Arial" w:hAnsi="Arial" w:cs="Arial"/>
-                      <w:color w:val="FF0000"/>
+                    </w:rPr>
+                  </w:pPr>
+                  <w:r>
+                    <w:rPr>
+                      <w:rFonts w:ascii="Arial" w:hAnsi="Arial" w:cs="Arial"/>
                     </w:rPr>
                     <w:t xml:space="preserve">[X] </w:t>
                   </w:r>
@@ -2180,13 +2125,11 @@
                   <w:pPr>
                     <w:rPr>
                       <w:rFonts w:ascii="Arial" w:hAnsi="Arial" w:cs="Arial"/>
-                      <w:color w:val="FF0000"/>
-                    </w:rPr>
-                  </w:pPr>
-                  <w:r>
-                    <w:rPr>
-                      <w:rFonts w:ascii="Arial" w:hAnsi="Arial" w:cs="Arial"/>
-                      <w:color w:val="FF0000"/>
+                    </w:rPr>
+                  </w:pPr>
+                  <w:r>
+                    <w:rPr>
+                      <w:rFonts w:ascii="Arial" w:hAnsi="Arial" w:cs="Arial"/>
                     </w:rPr>
                     <w:t>{%p else %}</w:t>
                   </w:r>
@@ -2195,13 +2138,11 @@
                   <w:pPr>
                     <w:rPr>
                       <w:rFonts w:ascii="Arial" w:hAnsi="Arial" w:cs="Arial"/>
-                      <w:color w:val="FF0000"/>
-                    </w:rPr>
-                  </w:pPr>
-                  <w:r>
-                    <w:rPr>
-                      <w:rFonts w:ascii="Arial" w:hAnsi="Arial" w:cs="Arial"/>
-                      <w:color w:val="FF0000"/>
+                    </w:rPr>
+                  </w:pPr>
+                  <w:r>
+                    <w:rPr>
+                      <w:rFonts w:ascii="Arial" w:hAnsi="Arial" w:cs="Arial"/>
                     </w:rPr>
                     <w:t xml:space="preserve">[ ] </w:t>
                   </w:r>
@@ -2215,7 +2156,6 @@
                   <w:r>
                     <w:rPr>
                       <w:rFonts w:ascii="Arial" w:hAnsi="Arial" w:cs="Arial"/>
-                      <w:color w:val="FF0000"/>
                     </w:rPr>
                     <w:t>{%p endif %}</w:t>
                   </w:r>
@@ -2252,7 +2192,6 @@
                   <w:r>
                     <w:rPr>
                       <w:rFonts w:ascii="Arial" w:hAnsi="Arial" w:cs="Arial"/>
-                      <w:color w:val="FF0000"/>
                     </w:rPr>
                     <w:t xml:space="preserve">{{ </w:t>
                   </w:r>
@@ -2260,7 +2199,6 @@
                   <w:r>
                     <w:rPr>
                       <w:rFonts w:ascii="Arial" w:hAnsi="Arial" w:cs="Arial"/>
-                      <w:color w:val="FF0000"/>
                     </w:rPr>
                     <w:t>need_motion_details</w:t>
                   </w:r>
@@ -2268,7 +2206,6 @@
                   <w:r>
                     <w:rPr>
                       <w:rFonts w:ascii="Arial" w:hAnsi="Arial" w:cs="Arial"/>
-                      <w:color w:val="FF0000"/>
                     </w:rPr>
                     <w:t xml:space="preserve"> }}</w:t>
                   </w:r>
@@ -2305,7 +2242,6 @@
                   <w:r>
                     <w:rPr>
                       <w:rFonts w:ascii="Arial" w:hAnsi="Arial" w:cs="Arial"/>
-                      <w:color w:val="FF0000"/>
                     </w:rPr>
                     <w:t xml:space="preserve">{{ </w:t>
                   </w:r>
@@ -2313,7 +2249,6 @@
                   <w:r>
                     <w:rPr>
                       <w:rFonts w:ascii="Arial" w:hAnsi="Arial" w:cs="Arial"/>
-                      <w:color w:val="FF0000"/>
                     </w:rPr>
                     <w:t>need_motion_date</w:t>
                   </w:r>
@@ -2321,7 +2256,6 @@
                   <w:r>
                     <w:rPr>
                       <w:rFonts w:ascii="Arial" w:hAnsi="Arial" w:cs="Arial"/>
-                      <w:color w:val="FF0000"/>
                     </w:rPr>
                     <w:t xml:space="preserve"> }}</w:t>
                   </w:r>
@@ -2341,13 +2275,11 @@
                   <w:pPr>
                     <w:rPr>
                       <w:rFonts w:ascii="Arial" w:hAnsi="Arial" w:cs="Arial"/>
-                      <w:color w:val="FF0000"/>
-                    </w:rPr>
-                  </w:pPr>
-                  <w:r>
-                    <w:rPr>
-                      <w:rFonts w:ascii="Arial" w:hAnsi="Arial" w:cs="Arial"/>
-                      <w:color w:val="FF0000"/>
+                    </w:rPr>
+                  </w:pPr>
+                  <w:r>
+                    <w:rPr>
+                      <w:rFonts w:ascii="Arial" w:hAnsi="Arial" w:cs="Arial"/>
                     </w:rPr>
                     <w:t xml:space="preserve">{%p if </w:t>
                   </w:r>
@@ -2355,7 +2287,6 @@
                   <w:r>
                     <w:rPr>
                       <w:rFonts w:ascii="Arial" w:hAnsi="Arial" w:cs="Arial"/>
-                      <w:color w:val="FF0000"/>
                     </w:rPr>
                     <w:t>need_hearing</w:t>
                   </w:r>
@@ -2363,7 +2294,6 @@
                   <w:r>
                     <w:rPr>
                       <w:rFonts w:ascii="Arial" w:hAnsi="Arial" w:cs="Arial"/>
-                      <w:color w:val="FF0000"/>
                     </w:rPr>
                     <w:t xml:space="preserve"> %}</w:t>
                   </w:r>
@@ -2372,13 +2302,11 @@
                   <w:pPr>
                     <w:rPr>
                       <w:rFonts w:ascii="Arial" w:hAnsi="Arial" w:cs="Arial"/>
-                      <w:color w:val="FF0000"/>
-                    </w:rPr>
-                  </w:pPr>
-                  <w:r>
-                    <w:rPr>
-                      <w:rFonts w:ascii="Arial" w:hAnsi="Arial" w:cs="Arial"/>
-                      <w:color w:val="FF0000"/>
+                    </w:rPr>
+                  </w:pPr>
+                  <w:r>
+                    <w:rPr>
+                      <w:rFonts w:ascii="Arial" w:hAnsi="Arial" w:cs="Arial"/>
                     </w:rPr>
                     <w:t xml:space="preserve">[X] </w:t>
                   </w:r>
@@ -2387,13 +2315,11 @@
                   <w:pPr>
                     <w:rPr>
                       <w:rFonts w:ascii="Arial" w:hAnsi="Arial" w:cs="Arial"/>
-                      <w:color w:val="FF0000"/>
-                    </w:rPr>
-                  </w:pPr>
-                  <w:r>
-                    <w:rPr>
-                      <w:rFonts w:ascii="Arial" w:hAnsi="Arial" w:cs="Arial"/>
-                      <w:color w:val="FF0000"/>
+                    </w:rPr>
+                  </w:pPr>
+                  <w:r>
+                    <w:rPr>
+                      <w:rFonts w:ascii="Arial" w:hAnsi="Arial" w:cs="Arial"/>
                     </w:rPr>
                     <w:t xml:space="preserve">{%p else %} </w:t>
                   </w:r>
@@ -2402,13 +2328,11 @@
                   <w:pPr>
                     <w:rPr>
                       <w:rFonts w:ascii="Arial" w:hAnsi="Arial" w:cs="Arial"/>
-                      <w:color w:val="FF0000"/>
-                    </w:rPr>
-                  </w:pPr>
-                  <w:r>
-                    <w:rPr>
-                      <w:rFonts w:ascii="Arial" w:hAnsi="Arial" w:cs="Arial"/>
-                      <w:color w:val="FF0000"/>
+                    </w:rPr>
+                  </w:pPr>
+                  <w:r>
+                    <w:rPr>
+                      <w:rFonts w:ascii="Arial" w:hAnsi="Arial" w:cs="Arial"/>
                     </w:rPr>
                     <w:t xml:space="preserve">[ ] </w:t>
                   </w:r>
@@ -2422,7 +2346,6 @@
                   <w:r>
                     <w:rPr>
                       <w:rFonts w:ascii="Arial" w:hAnsi="Arial" w:cs="Arial"/>
-                      <w:color w:val="FF0000"/>
                     </w:rPr>
                     <w:t>{%p endif %}</w:t>
                   </w:r>
@@ -2459,7 +2382,6 @@
                   <w:r>
                     <w:rPr>
                       <w:rFonts w:ascii="Arial" w:hAnsi="Arial" w:cs="Arial"/>
-                      <w:color w:val="FF0000"/>
                     </w:rPr>
                     <w:t xml:space="preserve">{{ </w:t>
                   </w:r>
@@ -2467,7 +2389,6 @@
                   <w:r>
                     <w:rPr>
                       <w:rFonts w:ascii="Arial" w:hAnsi="Arial" w:cs="Arial"/>
-                      <w:color w:val="FF0000"/>
                     </w:rPr>
                     <w:t>need_hearing_details</w:t>
                   </w:r>
@@ -2475,7 +2396,6 @@
                   <w:r>
                     <w:rPr>
                       <w:rFonts w:ascii="Arial" w:hAnsi="Arial" w:cs="Arial"/>
-                      <w:color w:val="FF0000"/>
                     </w:rPr>
                     <w:t xml:space="preserve"> }}</w:t>
                   </w:r>
@@ -2512,7 +2432,6 @@
                   <w:r>
                     <w:rPr>
                       <w:rFonts w:ascii="Arial" w:hAnsi="Arial" w:cs="Arial"/>
-                      <w:color w:val="FF0000"/>
                     </w:rPr>
                     <w:t xml:space="preserve">{{ </w:t>
                   </w:r>
@@ -2520,7 +2439,6 @@
                   <w:r>
                     <w:rPr>
                       <w:rFonts w:ascii="Arial" w:hAnsi="Arial" w:cs="Arial"/>
-                      <w:color w:val="FF0000"/>
                     </w:rPr>
                     <w:t>need_hearing_date</w:t>
                   </w:r>
@@ -2528,7 +2446,6 @@
                   <w:r>
                     <w:rPr>
                       <w:rFonts w:ascii="Arial" w:hAnsi="Arial" w:cs="Arial"/>
-                      <w:color w:val="FF0000"/>
                     </w:rPr>
                     <w:t xml:space="preserve"> }}</w:t>
                   </w:r>
@@ -2548,13 +2465,11 @@
                   <w:pPr>
                     <w:rPr>
                       <w:rFonts w:ascii="Arial" w:hAnsi="Arial" w:cs="Arial"/>
-                      <w:color w:val="FF0000"/>
-                    </w:rPr>
-                  </w:pPr>
-                  <w:r>
-                    <w:rPr>
-                      <w:rFonts w:ascii="Arial" w:hAnsi="Arial" w:cs="Arial"/>
-                      <w:color w:val="FF0000"/>
+                    </w:rPr>
+                  </w:pPr>
+                  <w:r>
+                    <w:rPr>
+                      <w:rFonts w:ascii="Arial" w:hAnsi="Arial" w:cs="Arial"/>
                     </w:rPr>
                     <w:t xml:space="preserve">{%p if </w:t>
                   </w:r>
@@ -2562,7 +2477,6 @@
                   <w:r>
                     <w:rPr>
                       <w:rFonts w:ascii="Arial" w:hAnsi="Arial" w:cs="Arial"/>
-                      <w:color w:val="FF0000"/>
                     </w:rPr>
                     <w:t>need_adr</w:t>
                   </w:r>
@@ -2570,7 +2484,6 @@
                   <w:r>
                     <w:rPr>
                       <w:rFonts w:ascii="Arial" w:hAnsi="Arial" w:cs="Arial"/>
-                      <w:color w:val="FF0000"/>
                     </w:rPr>
                     <w:t xml:space="preserve"> %}</w:t>
                   </w:r>
@@ -2579,13 +2492,11 @@
                   <w:pPr>
                     <w:rPr>
                       <w:rFonts w:ascii="Arial" w:hAnsi="Arial" w:cs="Arial"/>
-                      <w:color w:val="FF0000"/>
-                    </w:rPr>
-                  </w:pPr>
-                  <w:r>
-                    <w:rPr>
-                      <w:rFonts w:ascii="Arial" w:hAnsi="Arial" w:cs="Arial"/>
-                      <w:color w:val="FF0000"/>
+                    </w:rPr>
+                  </w:pPr>
+                  <w:r>
+                    <w:rPr>
+                      <w:rFonts w:ascii="Arial" w:hAnsi="Arial" w:cs="Arial"/>
                     </w:rPr>
                     <w:t xml:space="preserve">[X] </w:t>
                   </w:r>
@@ -2594,13 +2505,11 @@
                   <w:pPr>
                     <w:rPr>
                       <w:rFonts w:ascii="Arial" w:hAnsi="Arial" w:cs="Arial"/>
-                      <w:color w:val="FF0000"/>
-                    </w:rPr>
-                  </w:pPr>
-                  <w:r>
-                    <w:rPr>
-                      <w:rFonts w:ascii="Arial" w:hAnsi="Arial" w:cs="Arial"/>
-                      <w:color w:val="FF0000"/>
+                    </w:rPr>
+                  </w:pPr>
+                  <w:r>
+                    <w:rPr>
+                      <w:rFonts w:ascii="Arial" w:hAnsi="Arial" w:cs="Arial"/>
                     </w:rPr>
                     <w:t xml:space="preserve">{%p else %} </w:t>
                   </w:r>
@@ -2609,13 +2518,11 @@
                   <w:pPr>
                     <w:rPr>
                       <w:rFonts w:ascii="Arial" w:hAnsi="Arial" w:cs="Arial"/>
-                      <w:color w:val="FF0000"/>
-                    </w:rPr>
-                  </w:pPr>
-                  <w:r>
-                    <w:rPr>
-                      <w:rFonts w:ascii="Arial" w:hAnsi="Arial" w:cs="Arial"/>
-                      <w:color w:val="FF0000"/>
+                    </w:rPr>
+                  </w:pPr>
+                  <w:r>
+                    <w:rPr>
+                      <w:rFonts w:ascii="Arial" w:hAnsi="Arial" w:cs="Arial"/>
                     </w:rPr>
                     <w:t xml:space="preserve">[ ] </w:t>
                   </w:r>
@@ -2629,7 +2536,6 @@
                   <w:r>
                     <w:rPr>
                       <w:rFonts w:ascii="Arial" w:hAnsi="Arial" w:cs="Arial"/>
-                      <w:color w:val="FF0000"/>
                     </w:rPr>
                     <w:t>{%p endif %}</w:t>
                   </w:r>
@@ -2666,7 +2572,6 @@
                   <w:r>
                     <w:rPr>
                       <w:rFonts w:ascii="Arial" w:hAnsi="Arial" w:cs="Arial"/>
-                      <w:color w:val="FF0000"/>
                     </w:rPr>
                     <w:t xml:space="preserve">{{ </w:t>
                   </w:r>
@@ -2674,7 +2579,6 @@
                   <w:r>
                     <w:rPr>
                       <w:rFonts w:ascii="Arial" w:hAnsi="Arial" w:cs="Arial"/>
-                      <w:color w:val="FF0000"/>
                     </w:rPr>
                     <w:t>need_adr_details</w:t>
                   </w:r>
@@ -2682,7 +2586,6 @@
                   <w:r>
                     <w:rPr>
                       <w:rFonts w:ascii="Arial" w:hAnsi="Arial" w:cs="Arial"/>
-                      <w:color w:val="FF0000"/>
                     </w:rPr>
                     <w:t xml:space="preserve"> }}</w:t>
                   </w:r>
@@ -2719,7 +2622,6 @@
                   <w:r>
                     <w:rPr>
                       <w:rFonts w:ascii="Arial" w:hAnsi="Arial" w:cs="Arial"/>
-                      <w:color w:val="FF0000"/>
                     </w:rPr>
                     <w:t xml:space="preserve">{{ </w:t>
                   </w:r>
@@ -2727,7 +2629,6 @@
                   <w:r>
                     <w:rPr>
                       <w:rFonts w:ascii="Arial" w:hAnsi="Arial" w:cs="Arial"/>
-                      <w:color w:val="FF0000"/>
                     </w:rPr>
                     <w:t>need_adr_date</w:t>
                   </w:r>
@@ -2735,7 +2636,6 @@
                   <w:r>
                     <w:rPr>
                       <w:rFonts w:ascii="Arial" w:hAnsi="Arial" w:cs="Arial"/>
-                      <w:color w:val="FF0000"/>
                     </w:rPr>
                     <w:t xml:space="preserve"> }}</w:t>
                   </w:r>
@@ -2755,13 +2655,11 @@
                   <w:pPr>
                     <w:rPr>
                       <w:rFonts w:ascii="Arial" w:hAnsi="Arial" w:cs="Arial"/>
-                      <w:color w:val="FF0000"/>
-                    </w:rPr>
-                  </w:pPr>
-                  <w:r>
-                    <w:rPr>
-                      <w:rFonts w:ascii="Arial" w:hAnsi="Arial" w:cs="Arial"/>
-                      <w:color w:val="FF0000"/>
+                    </w:rPr>
+                  </w:pPr>
+                  <w:r>
+                    <w:rPr>
+                      <w:rFonts w:ascii="Arial" w:hAnsi="Arial" w:cs="Arial"/>
                     </w:rPr>
                     <w:t xml:space="preserve">{%p if </w:t>
                   </w:r>
@@ -2769,7 +2667,6 @@
                   <w:r>
                     <w:rPr>
                       <w:rFonts w:ascii="Arial" w:hAnsi="Arial" w:cs="Arial"/>
-                      <w:color w:val="FF0000"/>
                     </w:rPr>
                     <w:t>need_other_court_event</w:t>
                   </w:r>
@@ -2777,7 +2674,6 @@
                   <w:r>
                     <w:rPr>
                       <w:rFonts w:ascii="Arial" w:hAnsi="Arial" w:cs="Arial"/>
-                      <w:color w:val="FF0000"/>
                     </w:rPr>
                     <w:t xml:space="preserve"> %} </w:t>
                   </w:r>
@@ -2786,13 +2682,11 @@
                   <w:pPr>
                     <w:rPr>
                       <w:rFonts w:ascii="Arial" w:hAnsi="Arial" w:cs="Arial"/>
-                      <w:color w:val="FF0000"/>
-                    </w:rPr>
-                  </w:pPr>
-                  <w:r>
-                    <w:rPr>
-                      <w:rFonts w:ascii="Arial" w:hAnsi="Arial" w:cs="Arial"/>
-                      <w:color w:val="FF0000"/>
+                    </w:rPr>
+                  </w:pPr>
+                  <w:r>
+                    <w:rPr>
+                      <w:rFonts w:ascii="Arial" w:hAnsi="Arial" w:cs="Arial"/>
                     </w:rPr>
                     <w:t xml:space="preserve">[X] </w:t>
                   </w:r>
@@ -2801,13 +2695,11 @@
                   <w:pPr>
                     <w:rPr>
                       <w:rFonts w:ascii="Arial" w:hAnsi="Arial" w:cs="Arial"/>
-                      <w:color w:val="FF0000"/>
-                    </w:rPr>
-                  </w:pPr>
-                  <w:r>
-                    <w:rPr>
-                      <w:rFonts w:ascii="Arial" w:hAnsi="Arial" w:cs="Arial"/>
-                      <w:color w:val="FF0000"/>
+                    </w:rPr>
+                  </w:pPr>
+                  <w:r>
+                    <w:rPr>
+                      <w:rFonts w:ascii="Arial" w:hAnsi="Arial" w:cs="Arial"/>
                     </w:rPr>
                     <w:t xml:space="preserve">{%p else %} </w:t>
                   </w:r>
@@ -2816,13 +2708,11 @@
                   <w:pPr>
                     <w:rPr>
                       <w:rFonts w:ascii="Arial" w:hAnsi="Arial" w:cs="Arial"/>
-                      <w:color w:val="FF0000"/>
-                    </w:rPr>
-                  </w:pPr>
-                  <w:r>
-                    <w:rPr>
-                      <w:rFonts w:ascii="Arial" w:hAnsi="Arial" w:cs="Arial"/>
-                      <w:color w:val="FF0000"/>
+                    </w:rPr>
+                  </w:pPr>
+                  <w:r>
+                    <w:rPr>
+                      <w:rFonts w:ascii="Arial" w:hAnsi="Arial" w:cs="Arial"/>
                     </w:rPr>
                     <w:t xml:space="preserve">[ ] </w:t>
                   </w:r>
@@ -2836,7 +2726,6 @@
                   <w:r>
                     <w:rPr>
                       <w:rFonts w:ascii="Arial" w:hAnsi="Arial" w:cs="Arial"/>
-                      <w:color w:val="FF0000"/>
                     </w:rPr>
                     <w:t>{%p endif %}</w:t>
                   </w:r>
@@ -2873,7 +2762,6 @@
                   <w:r>
                     <w:rPr>
                       <w:rFonts w:ascii="Arial" w:hAnsi="Arial" w:cs="Arial"/>
-                      <w:color w:val="FF0000"/>
                     </w:rPr>
                     <w:t xml:space="preserve">{{ </w:t>
                   </w:r>
@@ -2881,7 +2769,6 @@
                   <w:r>
                     <w:rPr>
                       <w:rFonts w:ascii="Arial" w:hAnsi="Arial" w:cs="Arial"/>
-                      <w:color w:val="FF0000"/>
                     </w:rPr>
                     <w:t>need_other_court_event_details</w:t>
                   </w:r>
@@ -2889,7 +2776,6 @@
                   <w:r>
                     <w:rPr>
                       <w:rFonts w:ascii="Arial" w:hAnsi="Arial" w:cs="Arial"/>
-                      <w:color w:val="FF0000"/>
                     </w:rPr>
                     <w:t xml:space="preserve"> }}</w:t>
                   </w:r>
@@ -2921,13 +2807,11 @@
                   <w:pPr>
                     <w:rPr>
                       <w:rFonts w:ascii="Arial" w:hAnsi="Arial" w:cs="Arial"/>
-                      <w:color w:val="FF0000"/>
-                    </w:rPr>
-                  </w:pPr>
-                  <w:r>
-                    <w:rPr>
-                      <w:rFonts w:ascii="Arial" w:hAnsi="Arial" w:cs="Arial"/>
-                      <w:color w:val="FF0000"/>
+                    </w:rPr>
+                  </w:pPr>
+                  <w:r>
+                    <w:rPr>
+                      <w:rFonts w:ascii="Arial" w:hAnsi="Arial" w:cs="Arial"/>
                     </w:rPr>
                     <w:t xml:space="preserve">{{ </w:t>
                   </w:r>
@@ -2935,7 +2819,6 @@
                   <w:r>
                     <w:rPr>
                       <w:rFonts w:ascii="Arial" w:hAnsi="Arial" w:cs="Arial"/>
-                      <w:color w:val="FF0000"/>
                     </w:rPr>
                     <w:t>need_other_court_event_date</w:t>
                   </w:r>
@@ -2943,7 +2826,6 @@
                   <w:r>
                     <w:rPr>
                       <w:rFonts w:ascii="Arial" w:hAnsi="Arial" w:cs="Arial"/>
-                      <w:color w:val="FF0000"/>
                     </w:rPr>
                     <w:t xml:space="preserve"> }}</w:t>
                   </w:r>
@@ -2963,13 +2845,11 @@
                   <w:pPr>
                     <w:rPr>
                       <w:rFonts w:ascii="Arial" w:hAnsi="Arial" w:cs="Arial"/>
-                      <w:color w:val="FF0000"/>
-                    </w:rPr>
-                  </w:pPr>
-                  <w:r>
-                    <w:rPr>
-                      <w:rFonts w:ascii="Arial" w:hAnsi="Arial" w:cs="Arial"/>
-                      <w:color w:val="FF0000"/>
+                    </w:rPr>
+                  </w:pPr>
+                  <w:r>
+                    <w:rPr>
+                      <w:rFonts w:ascii="Arial" w:hAnsi="Arial" w:cs="Arial"/>
                     </w:rPr>
                     <w:t xml:space="preserve">{%p if </w:t>
                   </w:r>
@@ -2977,7 +2857,6 @@
                   <w:r>
                     <w:rPr>
                       <w:rFonts w:ascii="Arial" w:hAnsi="Arial" w:cs="Arial"/>
-                      <w:color w:val="FF0000"/>
                     </w:rPr>
                     <w:t>need_trial</w:t>
                   </w:r>
@@ -2985,7 +2864,6 @@
                   <w:r>
                     <w:rPr>
                       <w:rFonts w:ascii="Arial" w:hAnsi="Arial" w:cs="Arial"/>
-                      <w:color w:val="FF0000"/>
                     </w:rPr>
                     <w:t xml:space="preserve"> %}</w:t>
                   </w:r>
@@ -2994,13 +2872,11 @@
                   <w:pPr>
                     <w:rPr>
                       <w:rFonts w:ascii="Arial" w:hAnsi="Arial" w:cs="Arial"/>
-                      <w:color w:val="FF0000"/>
-                    </w:rPr>
-                  </w:pPr>
-                  <w:r>
-                    <w:rPr>
-                      <w:rFonts w:ascii="Arial" w:hAnsi="Arial" w:cs="Arial"/>
-                      <w:color w:val="FF0000"/>
+                    </w:rPr>
+                  </w:pPr>
+                  <w:r>
+                    <w:rPr>
+                      <w:rFonts w:ascii="Arial" w:hAnsi="Arial" w:cs="Arial"/>
                     </w:rPr>
                     <w:t xml:space="preserve">[X] </w:t>
                   </w:r>
@@ -3009,13 +2885,11 @@
                   <w:pPr>
                     <w:rPr>
                       <w:rFonts w:ascii="Arial" w:hAnsi="Arial" w:cs="Arial"/>
-                      <w:color w:val="FF0000"/>
-                    </w:rPr>
-                  </w:pPr>
-                  <w:r>
-                    <w:rPr>
-                      <w:rFonts w:ascii="Arial" w:hAnsi="Arial" w:cs="Arial"/>
-                      <w:color w:val="FF0000"/>
+                    </w:rPr>
+                  </w:pPr>
+                  <w:r>
+                    <w:rPr>
+                      <w:rFonts w:ascii="Arial" w:hAnsi="Arial" w:cs="Arial"/>
                     </w:rPr>
                     <w:t xml:space="preserve">{%p else %} </w:t>
                   </w:r>
@@ -3024,13 +2898,11 @@
                   <w:pPr>
                     <w:rPr>
                       <w:rFonts w:ascii="Arial" w:hAnsi="Arial" w:cs="Arial"/>
-                      <w:color w:val="FF0000"/>
-                    </w:rPr>
-                  </w:pPr>
-                  <w:r>
-                    <w:rPr>
-                      <w:rFonts w:ascii="Arial" w:hAnsi="Arial" w:cs="Arial"/>
-                      <w:color w:val="FF0000"/>
+                    </w:rPr>
+                  </w:pPr>
+                  <w:r>
+                    <w:rPr>
+                      <w:rFonts w:ascii="Arial" w:hAnsi="Arial" w:cs="Arial"/>
                     </w:rPr>
                     <w:t xml:space="preserve">[ ] </w:t>
                   </w:r>
@@ -3044,7 +2916,6 @@
                   <w:r>
                     <w:rPr>
                       <w:rFonts w:ascii="Arial" w:hAnsi="Arial" w:cs="Arial"/>
-                      <w:color w:val="FF0000"/>
                     </w:rPr>
                     <w:t>{%p endif %}</w:t>
                   </w:r>
@@ -3081,7 +2952,6 @@
                   <w:r>
                     <w:rPr>
                       <w:rFonts w:ascii="Arial" w:hAnsi="Arial" w:cs="Arial"/>
-                      <w:color w:val="FF0000"/>
                     </w:rPr>
                     <w:t xml:space="preserve">{{ </w:t>
                   </w:r>
@@ -3089,7 +2959,6 @@
                   <w:r>
                     <w:rPr>
                       <w:rFonts w:ascii="Arial" w:hAnsi="Arial" w:cs="Arial"/>
-                      <w:color w:val="FF0000"/>
                     </w:rPr>
                     <w:t>need_trial_details</w:t>
                   </w:r>
@@ -3097,7 +2966,6 @@
                   <w:r>
                     <w:rPr>
                       <w:rFonts w:ascii="Arial" w:hAnsi="Arial" w:cs="Arial"/>
-                      <w:color w:val="FF0000"/>
                     </w:rPr>
                     <w:t xml:space="preserve"> }}</w:t>
                   </w:r>
@@ -3134,7 +3002,6 @@
                   <w:r>
                     <w:rPr>
                       <w:rFonts w:ascii="Arial" w:hAnsi="Arial" w:cs="Arial"/>
-                      <w:color w:val="FF0000"/>
                     </w:rPr>
                     <w:t xml:space="preserve">{{ </w:t>
                   </w:r>
@@ -3142,7 +3009,6 @@
                   <w:r>
                     <w:rPr>
                       <w:rFonts w:ascii="Arial" w:hAnsi="Arial" w:cs="Arial"/>
-                      <w:color w:val="FF0000"/>
                     </w:rPr>
                     <w:t>need_trial_date</w:t>
                   </w:r>
@@ -3150,7 +3016,6 @@
                   <w:r>
                     <w:rPr>
                       <w:rFonts w:ascii="Arial" w:hAnsi="Arial" w:cs="Arial"/>
-                      <w:color w:val="FF0000"/>
                     </w:rPr>
                     <w:t xml:space="preserve"> }}</w:t>
                   </w:r>
@@ -3170,13 +3035,11 @@
                   <w:pPr>
                     <w:rPr>
                       <w:rFonts w:ascii="Arial" w:hAnsi="Arial" w:cs="Arial"/>
-                      <w:color w:val="FF0000"/>
-                    </w:rPr>
-                  </w:pPr>
-                  <w:r>
-                    <w:rPr>
-                      <w:rFonts w:ascii="Arial" w:hAnsi="Arial" w:cs="Arial"/>
-                      <w:color w:val="FF0000"/>
+                    </w:rPr>
+                  </w:pPr>
+                  <w:r>
+                    <w:rPr>
+                      <w:rFonts w:ascii="Arial" w:hAnsi="Arial" w:cs="Arial"/>
                     </w:rPr>
                     <w:t xml:space="preserve">{%p if </w:t>
                   </w:r>
@@ -3184,7 +3047,6 @@
                   <w:r>
                     <w:rPr>
                       <w:rFonts w:ascii="Arial" w:hAnsi="Arial" w:cs="Arial"/>
-                      <w:color w:val="FF0000"/>
                     </w:rPr>
                     <w:t>need_others</w:t>
                   </w:r>
@@ -3192,7 +3054,6 @@
                   <w:r>
                     <w:rPr>
                       <w:rFonts w:ascii="Arial" w:hAnsi="Arial" w:cs="Arial"/>
-                      <w:color w:val="FF0000"/>
                     </w:rPr>
                     <w:t xml:space="preserve"> %} </w:t>
                   </w:r>
@@ -3201,13 +3062,11 @@
                   <w:pPr>
                     <w:rPr>
                       <w:rFonts w:ascii="Arial" w:hAnsi="Arial" w:cs="Arial"/>
-                      <w:color w:val="FF0000"/>
-                    </w:rPr>
-                  </w:pPr>
-                  <w:r>
-                    <w:rPr>
-                      <w:rFonts w:ascii="Arial" w:hAnsi="Arial" w:cs="Arial"/>
-                      <w:color w:val="FF0000"/>
+                    </w:rPr>
+                  </w:pPr>
+                  <w:r>
+                    <w:rPr>
+                      <w:rFonts w:ascii="Arial" w:hAnsi="Arial" w:cs="Arial"/>
                     </w:rPr>
                     <w:t xml:space="preserve">[X] </w:t>
                   </w:r>
@@ -3216,13 +3075,11 @@
                   <w:pPr>
                     <w:rPr>
                       <w:rFonts w:ascii="Arial" w:hAnsi="Arial" w:cs="Arial"/>
-                      <w:color w:val="FF0000"/>
-                    </w:rPr>
-                  </w:pPr>
-                  <w:r>
-                    <w:rPr>
-                      <w:rFonts w:ascii="Arial" w:hAnsi="Arial" w:cs="Arial"/>
-                      <w:color w:val="FF0000"/>
+                    </w:rPr>
+                  </w:pPr>
+                  <w:r>
+                    <w:rPr>
+                      <w:rFonts w:ascii="Arial" w:hAnsi="Arial" w:cs="Arial"/>
                     </w:rPr>
                     <w:t xml:space="preserve">{%p else %} </w:t>
                   </w:r>
@@ -3231,13 +3088,11 @@
                   <w:pPr>
                     <w:rPr>
                       <w:rFonts w:ascii="Arial" w:hAnsi="Arial" w:cs="Arial"/>
-                      <w:color w:val="FF0000"/>
-                    </w:rPr>
-                  </w:pPr>
-                  <w:r>
-                    <w:rPr>
-                      <w:rFonts w:ascii="Arial" w:hAnsi="Arial" w:cs="Arial"/>
-                      <w:color w:val="FF0000"/>
+                    </w:rPr>
+                  </w:pPr>
+                  <w:r>
+                    <w:rPr>
+                      <w:rFonts w:ascii="Arial" w:hAnsi="Arial" w:cs="Arial"/>
                     </w:rPr>
                     <w:t xml:space="preserve">[ ] </w:t>
                   </w:r>
@@ -3251,7 +3106,6 @@
                   <w:r>
                     <w:rPr>
                       <w:rFonts w:ascii="Arial" w:hAnsi="Arial" w:cs="Arial"/>
-                      <w:color w:val="FF0000"/>
                     </w:rPr>
                     <w:t>{%p endif %}</w:t>
                   </w:r>
@@ -3288,7 +3142,6 @@
                   <w:r>
                     <w:rPr>
                       <w:rFonts w:ascii="Arial" w:hAnsi="Arial" w:cs="Arial"/>
-                      <w:color w:val="FF0000"/>
                     </w:rPr>
                     <w:t xml:space="preserve">{{ </w:t>
                   </w:r>
@@ -3296,7 +3149,6 @@
                   <w:r>
                     <w:rPr>
                       <w:rFonts w:ascii="Arial" w:hAnsi="Arial" w:cs="Arial"/>
-                      <w:color w:val="FF0000"/>
                     </w:rPr>
                     <w:t>need_others_details</w:t>
                   </w:r>
@@ -3304,7 +3156,6 @@
                   <w:r>
                     <w:rPr>
                       <w:rFonts w:ascii="Arial" w:hAnsi="Arial" w:cs="Arial"/>
-                      <w:color w:val="FF0000"/>
                     </w:rPr>
                     <w:t xml:space="preserve"> }}</w:t>
                   </w:r>
@@ -3341,7 +3192,6 @@
                   <w:r>
                     <w:rPr>
                       <w:rFonts w:ascii="Arial" w:hAnsi="Arial" w:cs="Arial"/>
-                      <w:color w:val="FF0000"/>
                     </w:rPr>
                     <w:t xml:space="preserve">{{ </w:t>
                   </w:r>
@@ -3349,7 +3199,6 @@
                   <w:r>
                     <w:rPr>
                       <w:rFonts w:ascii="Arial" w:hAnsi="Arial" w:cs="Arial"/>
-                      <w:color w:val="FF0000"/>
                     </w:rPr>
                     <w:t>need_others_date</w:t>
                   </w:r>
@@ -3357,7 +3206,6 @@
                   <w:r>
                     <w:rPr>
                       <w:rFonts w:ascii="Arial" w:hAnsi="Arial" w:cs="Arial"/>
-                      <w:color w:val="FF0000"/>
                     </w:rPr>
                     <w:t xml:space="preserve"> }}</w:t>
                   </w:r>
@@ -3602,7 +3450,6 @@
                   <w:r>
                     <w:rPr>
                       <w:rFonts w:ascii="Arial" w:hAnsi="Arial" w:cs="Arial"/>
-                      <w:color w:val="FF0000"/>
                     </w:rPr>
                     <w:t xml:space="preserve">{{ </w:t>
                   </w:r>
@@ -3610,7 +3457,6 @@
                   <w:r>
                     <w:rPr>
                       <w:rFonts w:ascii="Arial" w:hAnsi="Arial" w:cs="Arial"/>
-                      <w:color w:val="FF0000"/>
                     </w:rPr>
                     <w:t>showifdef</w:t>
                   </w:r>
@@ -3618,7 +3464,6 @@
                   <w:r>
                     <w:rPr>
                       <w:rFonts w:ascii="Arial" w:hAnsi="Arial" w:cs="Arial"/>
-                      <w:color w:val="FF0000"/>
                     </w:rPr>
                     <w:t>('</w:t>
                   </w:r>
@@ -3626,7 +3471,6 @@
                   <w:r>
                     <w:rPr>
                       <w:rFonts w:ascii="Arial" w:hAnsi="Arial" w:cs="Arial"/>
-                      <w:color w:val="FF0000"/>
                     </w:rPr>
                     <w:t>signature_date</w:t>
                   </w:r>
@@ -3634,7 +3478,6 @@
                   <w:r>
                     <w:rPr>
                       <w:rFonts w:ascii="Arial" w:hAnsi="Arial" w:cs="Arial"/>
-                      <w:color w:val="FF0000"/>
                     </w:rPr>
                     <w:t>') }}</w:t>
                   </w:r>
@@ -3648,34 +3491,24 @@
                   <w:pPr>
                     <w:rPr>
                       <w:rFonts w:ascii="Arial" w:hAnsi="Arial" w:cs="Arial"/>
-                      <w:color w:val="FF0000"/>
-                    </w:rPr>
-                  </w:pPr>
-                  <w:r>
-                    <w:rPr>
-                      <w:rFonts w:ascii="Arial" w:hAnsi="Arial" w:cs="Arial"/>
-                    </w:rPr>
-                    <w:t xml:space="preserve"> X </w:t>
-                  </w:r>
-                  <w:r>
-                    <w:rPr>
-                      <w:rFonts w:ascii="Arial" w:hAnsi="Arial" w:cs="Arial"/>
-                      <w:color w:val="FF0000"/>
-                    </w:rPr>
-                    <w:t>{%p if defined('clients[0].signature') %}</w:t>
-                  </w:r>
-                </w:p>
-                <w:p>
-                  <w:pPr>
-                    <w:rPr>
-                      <w:rFonts w:ascii="Arial" w:hAnsi="Arial" w:cs="Arial"/>
-                      <w:color w:val="FF0000"/>
-                    </w:rPr>
-                  </w:pPr>
-                  <w:r>
-                    <w:rPr>
-                      <w:rFonts w:ascii="Arial" w:hAnsi="Arial" w:cs="Arial"/>
-                      <w:color w:val="FF0000"/>
+                    </w:rPr>
+                  </w:pPr>
+                  <w:r>
+                    <w:rPr>
+                      <w:rFonts w:ascii="Arial" w:hAnsi="Arial" w:cs="Arial"/>
+                    </w:rPr>
+                    <w:t xml:space="preserve"> X {%p if defined('clients[0].signature') %}</w:t>
+                  </w:r>
+                </w:p>
+                <w:p>
+                  <w:pPr>
+                    <w:rPr>
+                      <w:rFonts w:ascii="Arial" w:hAnsi="Arial" w:cs="Arial"/>
+                    </w:rPr>
+                  </w:pPr>
+                  <w:r>
+                    <w:rPr>
+                      <w:rFonts w:ascii="Arial" w:hAnsi="Arial" w:cs="Arial"/>
                     </w:rPr>
                     <w:t xml:space="preserve">     {%p for client in clients %}</w:t>
                   </w:r>
@@ -3684,13 +3517,11 @@
                   <w:pPr>
                     <w:rPr>
                       <w:rFonts w:ascii="Arial" w:hAnsi="Arial" w:cs="Arial"/>
-                      <w:color w:val="FF0000"/>
-                    </w:rPr>
-                  </w:pPr>
-                  <w:r>
-                    <w:rPr>
-                      <w:rFonts w:ascii="Arial" w:hAnsi="Arial" w:cs="Arial"/>
-                      <w:color w:val="FF0000"/>
+                    </w:rPr>
+                  </w:pPr>
+                  <w:r>
+                    <w:rPr>
+                      <w:rFonts w:ascii="Arial" w:hAnsi="Arial" w:cs="Arial"/>
                     </w:rPr>
                     <w:t xml:space="preserve">     {{</w:t>
                   </w:r>
@@ -3698,7 +3529,6 @@
                   <w:r>
                     <w:rPr>
                       <w:rFonts w:ascii="Arial" w:hAnsi="Arial" w:cs="Arial"/>
-                      <w:color w:val="FF0000"/>
                     </w:rPr>
                     <w:t>client.signature</w:t>
                   </w:r>
@@ -3706,7 +3536,6 @@
                   <w:r>
                     <w:rPr>
                       <w:rFonts w:ascii="Arial" w:hAnsi="Arial" w:cs="Arial"/>
-                      <w:color w:val="FF0000"/>
                     </w:rPr>
                     <w:t xml:space="preserve"> }}</w:t>
                   </w:r>
@@ -3715,13 +3544,11 @@
                   <w:pPr>
                     <w:rPr>
                       <w:rFonts w:ascii="Arial" w:hAnsi="Arial" w:cs="Arial"/>
-                      <w:color w:val="FF0000"/>
-                    </w:rPr>
-                  </w:pPr>
-                  <w:r>
-                    <w:rPr>
-                      <w:rFonts w:ascii="Arial" w:hAnsi="Arial" w:cs="Arial"/>
-                      <w:color w:val="FF0000"/>
+                    </w:rPr>
+                  </w:pPr>
+                  <w:r>
+                    <w:rPr>
+                      <w:rFonts w:ascii="Arial" w:hAnsi="Arial" w:cs="Arial"/>
                     </w:rPr>
                     <w:t xml:space="preserve">     {%p </w:t>
                   </w:r>
@@ -3729,7 +3556,6 @@
                   <w:r>
                     <w:rPr>
                       <w:rFonts w:ascii="Arial" w:hAnsi="Arial" w:cs="Arial"/>
-                      <w:color w:val="FF0000"/>
                     </w:rPr>
                     <w:t>endfor</w:t>
                   </w:r>
@@ -3737,7 +3563,6 @@
                   <w:r>
                     <w:rPr>
                       <w:rFonts w:ascii="Arial" w:hAnsi="Arial" w:cs="Arial"/>
-                      <w:color w:val="FF0000"/>
                     </w:rPr>
                     <w:t xml:space="preserve"> %}</w:t>
                   </w:r>
@@ -3751,7 +3576,6 @@
                   <w:r>
                     <w:rPr>
                       <w:rFonts w:ascii="Arial" w:hAnsi="Arial" w:cs="Arial"/>
-                      <w:color w:val="FF0000"/>
                     </w:rPr>
                     <w:t xml:space="preserve">     {%p endif %}</w:t>
                   </w:r>
@@ -3896,7 +3720,6 @@
             <w:r>
               <w:rPr>
                 <w:rFonts w:ascii="Arial" w:hAnsi="Arial" w:cs="Arial"/>
-                <w:color w:val="FF0000"/>
               </w:rPr>
               <w:t xml:space="preserve">{{ </w:t>
             </w:r>
@@ -3904,7 +3727,6 @@
             <w:r>
               <w:rPr>
                 <w:rFonts w:ascii="Arial" w:hAnsi="Arial" w:cs="Arial"/>
-                <w:color w:val="FF0000"/>
               </w:rPr>
               <w:t>showifdef</w:t>
             </w:r>
@@ -3912,7 +3734,6 @@
             <w:r>
               <w:rPr>
                 <w:rFonts w:ascii="Arial" w:hAnsi="Arial" w:cs="Arial"/>
-                <w:color w:val="FF0000"/>
               </w:rPr>
               <w:t>('</w:t>
             </w:r>
@@ -3920,7 +3741,6 @@
             <w:r>
               <w:rPr>
                 <w:rFonts w:ascii="Arial" w:hAnsi="Arial" w:cs="Arial"/>
-                <w:color w:val="FF0000"/>
               </w:rPr>
               <w:t>attorney_signature_date</w:t>
             </w:r>
@@ -3928,14 +3748,12 @@
             <w:r>
               <w:rPr>
                 <w:rFonts w:ascii="Arial" w:hAnsi="Arial" w:cs="Arial"/>
-                <w:color w:val="FF0000"/>
               </w:rPr>
               <w:t>')</w:t>
             </w:r>
             <w:r>
               <w:rPr>
                 <w:rFonts w:ascii="Arial" w:hAnsi="Arial" w:cs="Arial"/>
-                <w:color w:val="FF0000"/>
               </w:rPr>
               <w:t xml:space="preserve"> }}</w:t>
             </w:r>
@@ -3956,7 +3774,6 @@
             <w:pPr>
               <w:rPr>
                 <w:rFonts w:ascii="Arial" w:hAnsi="Arial" w:cs="Arial"/>
-                <w:color w:val="FF0000"/>
               </w:rPr>
             </w:pPr>
             <w:r>
@@ -3980,7 +3797,6 @@
             <w:r>
               <w:rPr>
                 <w:rFonts w:ascii="Arial" w:hAnsi="Arial" w:cs="Arial"/>
-                <w:color w:val="FF0000"/>
               </w:rPr>
               <w:t>{%p if defined('users[0].signature') %}</w:t>
             </w:r>
@@ -3989,20 +3805,17 @@
             <w:pPr>
               <w:rPr>
                 <w:rFonts w:ascii="Arial" w:hAnsi="Arial" w:cs="Arial"/>
-                <w:color w:val="FF0000"/>
-              </w:rPr>
-            </w:pPr>
-            <w:r>
-              <w:rPr>
-                <w:rFonts w:ascii="Arial" w:hAnsi="Arial" w:cs="Arial"/>
-                <w:color w:val="FF0000"/>
+              </w:rPr>
+            </w:pPr>
+            <w:r>
+              <w:rPr>
+                <w:rFonts w:ascii="Arial" w:hAnsi="Arial" w:cs="Arial"/>
               </w:rPr>
               <w:t xml:space="preserve">     {{ users[0].signature }}</w:t>
             </w:r>
             <w:r>
               <w:rPr>
                 <w:rFonts w:ascii="Arial" w:hAnsi="Arial" w:cs="Arial"/>
-                <w:color w:val="FF0000"/>
               </w:rPr>
               <w:tab/>
             </w:r>
@@ -4016,7 +3829,6 @@
             <w:r>
               <w:rPr>
                 <w:rFonts w:ascii="Arial" w:hAnsi="Arial" w:cs="Arial"/>
-                <w:color w:val="FF0000"/>
               </w:rPr>
               <w:t xml:space="preserve">     {%p endif %}</w:t>
             </w:r>
@@ -4097,7 +3909,6 @@
             <w:r>
               <w:rPr>
                 <w:rFonts w:ascii="Arial" w:hAnsi="Arial" w:cs="Arial"/>
-                <w:color w:val="FF0000"/>
               </w:rPr>
               <w:t>{{ users[0] }}</w:t>
             </w:r>
@@ -4137,7 +3948,6 @@
             <w:r>
               <w:rPr>
                 <w:rFonts w:ascii="Arial" w:hAnsi="Arial" w:cs="Arial"/>
-                <w:color w:val="FF0000"/>
               </w:rPr>
               <w:t xml:space="preserve">{{ </w:t>
             </w:r>
@@ -4145,7 +3955,6 @@
             <w:r>
               <w:rPr>
                 <w:rFonts w:ascii="Arial" w:hAnsi="Arial" w:cs="Arial"/>
-                <w:color w:val="FF0000"/>
               </w:rPr>
               <w:t>bbo_number</w:t>
             </w:r>
@@ -4153,7 +3962,6 @@
             <w:r>
               <w:rPr>
                 <w:rFonts w:ascii="Arial" w:hAnsi="Arial" w:cs="Arial"/>
-                <w:color w:val="FF0000"/>
               </w:rPr>
               <w:t xml:space="preserve"> }}</w:t>
             </w:r>
@@ -4237,7 +4045,6 @@
             <w:r>
               <w:rPr>
                 <w:rFonts w:ascii="Arial" w:hAnsi="Arial" w:cs="Arial"/>
-                <w:color w:val="FF0000"/>
               </w:rPr>
               <w:t xml:space="preserve">{{ </w:t>
             </w:r>
@@ -4245,7 +4052,6 @@
             <w:r>
               <w:rPr>
                 <w:rFonts w:ascii="Arial" w:hAnsi="Arial" w:cs="Arial"/>
-                <w:color w:val="FF0000"/>
               </w:rPr>
               <w:t>firm_agency_name</w:t>
             </w:r>
@@ -4253,7 +4059,6 @@
             <w:r>
               <w:rPr>
                 <w:rFonts w:ascii="Arial" w:hAnsi="Arial" w:cs="Arial"/>
-                <w:color w:val="FF0000"/>
               </w:rPr>
               <w:t xml:space="preserve"> }}</w:t>
             </w:r>
@@ -4277,35 +4082,32 @@
             <w:r>
               <w:rPr>
                 <w:rFonts w:ascii="Arial" w:hAnsi="Arial" w:cs="Arial"/>
-                <w:color w:val="FF0000"/>
               </w:rPr>
               <w:t xml:space="preserve">{{ </w:t>
             </w:r>
             <w:r>
               <w:rPr>
                 <w:rFonts w:ascii="Arial" w:hAnsi="Arial" w:cs="Arial"/>
-                <w:color w:val="FF0000"/>
               </w:rPr>
               <w:t>users[0].</w:t>
             </w:r>
-            <w:r>
-              <w:rPr>
-                <w:rFonts w:ascii="Arial" w:hAnsi="Arial" w:cs="Arial"/>
-                <w:color w:val="FF0000"/>
+            <w:proofErr w:type="spellStart"/>
+            <w:r>
+              <w:rPr>
+                <w:rFonts w:ascii="Arial" w:hAnsi="Arial" w:cs="Arial"/>
               </w:rPr>
               <w:t>phone</w:t>
             </w:r>
             <w:r>
               <w:rPr>
                 <w:rFonts w:ascii="Arial" w:hAnsi="Arial" w:cs="Arial"/>
-                <w:color w:val="FF0000"/>
               </w:rPr>
               <w:t>_number</w:t>
             </w:r>
-            <w:r>
-              <w:rPr>
-                <w:rFonts w:ascii="Arial" w:hAnsi="Arial" w:cs="Arial"/>
-                <w:color w:val="FF0000"/>
+            <w:proofErr w:type="spellEnd"/>
+            <w:r>
+              <w:rPr>
+                <w:rFonts w:ascii="Arial" w:hAnsi="Arial" w:cs="Arial"/>
               </w:rPr>
               <w:t xml:space="preserve"> }}</w:t>
             </w:r>
@@ -4430,14 +4232,12 @@
             <w:r>
               <w:rPr>
                 <w:rFonts w:ascii="Arial" w:hAnsi="Arial" w:cs="Arial"/>
-                <w:color w:val="FF0000"/>
               </w:rPr>
               <w:t xml:space="preserve">{{  </w:t>
             </w:r>
             <w:r>
               <w:rPr>
                 <w:rFonts w:ascii="Arial" w:hAnsi="Arial" w:cs="Arial"/>
-                <w:color w:val="FF0000"/>
               </w:rPr>
               <w:t>users[0].</w:t>
             </w:r>
@@ -4445,7 +4245,6 @@
             <w:r>
               <w:rPr>
                 <w:rFonts w:ascii="Arial" w:hAnsi="Arial" w:cs="Arial"/>
-                <w:color w:val="FF0000"/>
               </w:rPr>
               <w:t>mobile_number</w:t>
             </w:r>
@@ -4453,7 +4252,6 @@
             <w:r>
               <w:rPr>
                 <w:rFonts w:ascii="Arial" w:hAnsi="Arial" w:cs="Arial"/>
-                <w:color w:val="FF0000"/>
               </w:rPr>
               <w:t>}}</w:t>
             </w:r>
@@ -4485,14 +4283,12 @@
             <w:r>
               <w:rPr>
                 <w:rFonts w:ascii="Arial" w:hAnsi="Arial" w:cs="Arial"/>
-                <w:color w:val="FF0000"/>
               </w:rPr>
               <w:t xml:space="preserve">{{ </w:t>
             </w:r>
             <w:r>
               <w:rPr>
                 <w:rFonts w:ascii="Arial" w:hAnsi="Arial" w:cs="Arial"/>
-                <w:color w:val="FF0000"/>
               </w:rPr>
               <w:t>users[0].</w:t>
             </w:r>
@@ -4500,7 +4296,6 @@
             <w:r>
               <w:rPr>
                 <w:rFonts w:ascii="Arial" w:hAnsi="Arial" w:cs="Arial"/>
-                <w:color w:val="FF0000"/>
               </w:rPr>
               <w:t>address.address</w:t>
             </w:r>
@@ -4508,7 +4303,6 @@
             <w:r>
               <w:rPr>
                 <w:rFonts w:ascii="Arial" w:hAnsi="Arial" w:cs="Arial"/>
-                <w:color w:val="FF0000"/>
               </w:rPr>
               <w:t xml:space="preserve"> }}</w:t>
             </w:r>
@@ -4534,14 +4328,12 @@
             <w:r>
               <w:rPr>
                 <w:rFonts w:ascii="Arial" w:hAnsi="Arial" w:cs="Arial"/>
-                <w:color w:val="FF0000"/>
               </w:rPr>
               <w:t xml:space="preserve">{{ </w:t>
             </w:r>
             <w:r>
               <w:rPr>
                 <w:rFonts w:ascii="Arial" w:hAnsi="Arial" w:cs="Arial"/>
-                <w:color w:val="FF0000"/>
               </w:rPr>
               <w:t>users[0].</w:t>
             </w:r>
@@ -4549,7 +4341,6 @@
             <w:r>
               <w:rPr>
                 <w:rFonts w:ascii="Arial" w:hAnsi="Arial" w:cs="Arial"/>
-                <w:color w:val="FF0000"/>
               </w:rPr>
               <w:t>address.unit</w:t>
             </w:r>
@@ -4557,7 +4348,6 @@
             <w:r>
               <w:rPr>
                 <w:rFonts w:ascii="Arial" w:hAnsi="Arial" w:cs="Arial"/>
-                <w:color w:val="FF0000"/>
               </w:rPr>
               <w:t xml:space="preserve"> }}</w:t>
             </w:r>
@@ -4647,21 +4437,18 @@
             <w:r>
               <w:rPr>
                 <w:rFonts w:ascii="Arial" w:hAnsi="Arial" w:cs="Arial"/>
-                <w:color w:val="FF0000"/>
               </w:rPr>
               <w:t xml:space="preserve">{{ </w:t>
             </w:r>
             <w:r>
               <w:rPr>
                 <w:rFonts w:ascii="Arial" w:hAnsi="Arial" w:cs="Arial"/>
-                <w:color w:val="FF0000"/>
               </w:rPr>
               <w:t xml:space="preserve">users[0].fax </w:t>
             </w:r>
             <w:r>
               <w:rPr>
                 <w:rFonts w:ascii="Arial" w:hAnsi="Arial" w:cs="Arial"/>
-                <w:color w:val="FF0000"/>
               </w:rPr>
               <w:t>}}</w:t>
             </w:r>
@@ -4812,14 +4599,12 @@
             <w:r>
               <w:rPr>
                 <w:rFonts w:ascii="Arial" w:hAnsi="Arial" w:cs="Arial"/>
-                <w:color w:val="FF0000"/>
               </w:rPr>
               <w:t xml:space="preserve">{{ </w:t>
             </w:r>
             <w:r>
               <w:rPr>
                 <w:rFonts w:ascii="Arial" w:hAnsi="Arial" w:cs="Arial"/>
-                <w:color w:val="FF0000"/>
               </w:rPr>
               <w:t>users[0].</w:t>
             </w:r>
@@ -4827,7 +4612,6 @@
             <w:r>
               <w:rPr>
                 <w:rFonts w:ascii="Arial" w:hAnsi="Arial" w:cs="Arial"/>
-                <w:color w:val="FF0000"/>
               </w:rPr>
               <w:t>address.city</w:t>
             </w:r>
@@ -4835,7 +4619,6 @@
             <w:r>
               <w:rPr>
                 <w:rFonts w:ascii="Arial" w:hAnsi="Arial" w:cs="Arial"/>
-                <w:color w:val="FF0000"/>
               </w:rPr>
               <w:t xml:space="preserve"> }}</w:t>
             </w:r>
@@ -4859,14 +4642,12 @@
             <w:r>
               <w:rPr>
                 <w:rFonts w:ascii="Arial" w:hAnsi="Arial" w:cs="Arial"/>
-                <w:color w:val="FF0000"/>
               </w:rPr>
               <w:t xml:space="preserve">{{ </w:t>
             </w:r>
             <w:r>
               <w:rPr>
                 <w:rFonts w:ascii="Arial" w:hAnsi="Arial" w:cs="Arial"/>
-                <w:color w:val="FF0000"/>
               </w:rPr>
               <w:t>users[0].</w:t>
             </w:r>
@@ -4874,7 +4655,6 @@
             <w:r>
               <w:rPr>
                 <w:rFonts w:ascii="Arial" w:hAnsi="Arial" w:cs="Arial"/>
-                <w:color w:val="FF0000"/>
               </w:rPr>
               <w:t>address.state</w:t>
             </w:r>
@@ -4882,7 +4662,6 @@
             <w:r>
               <w:rPr>
                 <w:rFonts w:ascii="Arial" w:hAnsi="Arial" w:cs="Arial"/>
-                <w:color w:val="FF0000"/>
               </w:rPr>
               <w:t xml:space="preserve"> }}</w:t>
             </w:r>
@@ -4906,21 +4685,18 @@
             <w:r>
               <w:rPr>
                 <w:rFonts w:ascii="Arial" w:hAnsi="Arial" w:cs="Arial"/>
-                <w:color w:val="FF0000"/>
               </w:rPr>
               <w:t xml:space="preserve">{{ </w:t>
             </w:r>
             <w:r>
               <w:rPr>
                 <w:rFonts w:ascii="Arial" w:hAnsi="Arial" w:cs="Arial"/>
-                <w:color w:val="FF0000"/>
               </w:rPr>
               <w:t>users[0].address.zip</w:t>
             </w:r>
             <w:r>
               <w:rPr>
                 <w:rFonts w:ascii="Arial" w:hAnsi="Arial" w:cs="Arial"/>
-                <w:color w:val="FF0000"/>
               </w:rPr>
               <w:t xml:space="preserve"> }}</w:t>
             </w:r>
@@ -4945,21 +4721,18 @@
             <w:r>
               <w:rPr>
                 <w:rFonts w:ascii="Arial" w:hAnsi="Arial" w:cs="Arial"/>
-                <w:color w:val="FF0000"/>
               </w:rPr>
               <w:t>{{</w:t>
             </w:r>
             <w:r>
               <w:rPr>
                 <w:rFonts w:ascii="Arial" w:hAnsi="Arial" w:cs="Arial"/>
-                <w:color w:val="FF0000"/>
               </w:rPr>
               <w:t>users[0].email</w:t>
             </w:r>
             <w:r>
               <w:rPr>
                 <w:rFonts w:ascii="Arial" w:hAnsi="Arial" w:cs="Arial"/>
-                <w:color w:val="FF0000"/>
               </w:rPr>
               <w:t xml:space="preserve"> }}</w:t>
             </w:r>
@@ -4984,7 +4757,13 @@
           <w:rFonts w:ascii="Arial" w:hAnsi="Arial" w:cs="Arial"/>
         </w:rPr>
         <w:tab/>
-        <w:t>www.mass.gov/courts/forms</w:t>
+        <w:t>www.mass.gov/courts/f</w:t>
+      </w:r>
+      <w:r>
+        <w:rPr>
+          <w:rFonts w:ascii="Arial" w:hAnsi="Arial" w:cs="Arial"/>
+        </w:rPr>
+        <w:t>orms</w:t>
       </w:r>
       <w:r>
         <w:rPr>
@@ -5747,7 +5526,7 @@
 </file>
 
 <file path=customXml/itemProps1.xml><?xml version="1.0" encoding="utf-8"?>
-<ds:datastoreItem xmlns:ds="http://schemas.openxmlformats.org/officeDocument/2006/customXml" ds:itemID="{A78E7520-A6F6-4671-ACF2-DD87AC42CC4D}">
+<ds:datastoreItem xmlns:ds="http://schemas.openxmlformats.org/officeDocument/2006/customXml" ds:itemID="{A6F4C7D5-5042-4628-B012-9415AA3B8C79}">
   <ds:schemaRefs>
     <ds:schemaRef ds:uri="http://schemas.openxmlformats.org/officeDocument/2006/bibliography"/>
   </ds:schemaRefs>

</xml_diff>

<commit_message>
Fix formatting in document
</commit_message>
<xml_diff>
--- a/docassemble/NoticeOfLimitedAppearances/data/templates/notice_of_limited_appearance.docx
+++ b/docassemble/NoticeOfLimitedAppearances/data/templates/notice_of_limited_appearance.docx
@@ -1,6 +1,6 @@
 
 <file path=word/document.xml><?xml version="1.0" encoding="utf-8"?>
-<w:document xmlns:wpc="http://schemas.microsoft.com/office/word/2010/wordprocessingCanvas" xmlns:cx="http://schemas.microsoft.com/office/drawing/2014/chartex" xmlns:cx1="http://schemas.microsoft.com/office/drawing/2015/9/8/chartex" xmlns:cx2="http://schemas.microsoft.com/office/drawing/2015/10/21/chartex" xmlns:cx3="http://schemas.microsoft.com/office/drawing/2016/5/9/chartex" xmlns:cx4="http://schemas.microsoft.com/office/drawing/2016/5/10/chartex" xmlns:cx5="http://schemas.microsoft.com/office/drawing/2016/5/11/chartex" xmlns:cx6="http://schemas.microsoft.com/office/drawing/2016/5/12/chartex" xmlns:cx7="http://schemas.microsoft.com/office/drawing/2016/5/13/chartex" xmlns:cx8="http://schemas.microsoft.com/office/drawing/2016/5/14/chartex" xmlns:mc="http://schemas.openxmlformats.org/markup-compatibility/2006" xmlns:aink="http://schemas.microsoft.com/office/drawing/2016/ink" xmlns:am3d="http://schemas.microsoft.com/office/drawing/2017/model3d" xmlns:o="urn:schemas-microsoft-com:office:office" xmlns:r="http://schemas.openxmlformats.org/officeDocument/2006/relationships" xmlns:m="http://schemas.openxmlformats.org/officeDocument/2006/math" xmlns:v="urn:schemas-microsoft-com:vml" xmlns:wp14="http://schemas.microsoft.com/office/word/2010/wordprocessingDrawing" xmlns:wp="http://schemas.openxmlformats.org/drawingml/2006/wordprocessingDrawing" xmlns:w10="urn:schemas-microsoft-com:office:word" xmlns:w="http://schemas.openxmlformats.org/wordprocessingml/2006/main" xmlns:w14="http://schemas.microsoft.com/office/word/2010/wordml" xmlns:w15="http://schemas.microsoft.com/office/word/2012/wordml" xmlns:w16cex="http://schemas.microsoft.com/office/word/2018/wordml/cex" xmlns:w16cid="http://schemas.microsoft.com/office/word/2016/wordml/cid" xmlns:w16="http://schemas.microsoft.com/office/word/2018/wordml" xmlns:w16se="http://schemas.microsoft.com/office/word/2015/wordml/symex" xmlns:wpg="http://schemas.microsoft.com/office/word/2010/wordprocessingGroup" xmlns:wpi="http://schemas.microsoft.com/office/word/2010/wordprocessingInk" xmlns:wne="http://schemas.microsoft.com/office/word/2006/wordml" xmlns:wps="http://schemas.microsoft.com/office/word/2010/wordprocessingShape" mc:Ignorable="w14 w15 w16se w16cid w16 w16cex wp14">
+<w:document xmlns:wpc="http://schemas.microsoft.com/office/word/2010/wordprocessingCanvas" xmlns:cx="http://schemas.microsoft.com/office/drawing/2014/chartex" xmlns:cx1="http://schemas.microsoft.com/office/drawing/2015/9/8/chartex" xmlns:mc="http://schemas.openxmlformats.org/markup-compatibility/2006" xmlns:o="urn:schemas-microsoft-com:office:office" xmlns:r="http://schemas.openxmlformats.org/officeDocument/2006/relationships" xmlns:m="http://schemas.openxmlformats.org/officeDocument/2006/math" xmlns:v="urn:schemas-microsoft-com:vml" xmlns:wp14="http://schemas.microsoft.com/office/word/2010/wordprocessingDrawing" xmlns:wp="http://schemas.openxmlformats.org/drawingml/2006/wordprocessingDrawing" xmlns:w10="urn:schemas-microsoft-com:office:word" xmlns:w="http://schemas.openxmlformats.org/wordprocessingml/2006/main" xmlns:w14="http://schemas.microsoft.com/office/word/2010/wordml" xmlns:w15="http://schemas.microsoft.com/office/word/2012/wordml" xmlns:w16se="http://schemas.microsoft.com/office/word/2015/wordml/symex" xmlns:wpg="http://schemas.microsoft.com/office/word/2010/wordprocessingGroup" xmlns:wpi="http://schemas.microsoft.com/office/word/2010/wordprocessingInk" xmlns:wne="http://schemas.microsoft.com/office/word/2006/wordml" xmlns:wps="http://schemas.microsoft.com/office/word/2010/wordprocessingShape" mc:Ignorable="w14 w15 w16se wp14">
   <w:body>
     <w:tbl>
       <w:tblPr>
@@ -22,8 +22,8 @@
         <w:gridCol w:w="80"/>
         <w:gridCol w:w="44"/>
         <w:gridCol w:w="143"/>
-        <w:gridCol w:w="643"/>
-        <w:gridCol w:w="1899"/>
+        <w:gridCol w:w="795"/>
+        <w:gridCol w:w="1747"/>
         <w:gridCol w:w="984"/>
         <w:gridCol w:w="1177"/>
         <w:gridCol w:w="1799"/>
@@ -795,7 +795,6 @@
           <w:tcPr>
             <w:tcW w:w="558" w:type="dxa"/>
             <w:gridSpan w:val="3"/>
-            <w:vMerge w:val="restart"/>
             <w:vAlign w:val="bottom"/>
           </w:tcPr>
           <w:p>
@@ -816,7 +815,6 @@
           <w:tcPr>
             <w:tcW w:w="7892" w:type="dxa"/>
             <w:gridSpan w:val="11"/>
-            <w:vMerge w:val="restart"/>
             <w:tcBorders>
               <w:bottom w:val="single" w:sz="4" w:space="0" w:color="auto"/>
             </w:tcBorders>
@@ -831,7 +829,7 @@
               <w:rPr>
                 <w:rFonts w:ascii="Arial" w:hAnsi="Arial" w:cs="Arial"/>
               </w:rPr>
-              <w:t xml:space="preserve">   {% if courts[0].department == "Land Court" %} {{courts[0].division}} {% endif %}</w:t>
+              <w:t>{% if courts[0].department == "Land Court" %} {{courts[0].division}} {% endif %}</w:t>
             </w:r>
           </w:p>
         </w:tc>
@@ -875,114 +873,6 @@
             <w:tcBorders>
               <w:left w:val="nil"/>
               <w:bottom w:val="single" w:sz="4" w:space="0" w:color="auto"/>
-              <w:right w:val="single" w:sz="4" w:space="0" w:color="auto"/>
-            </w:tcBorders>
-          </w:tcPr>
-          <w:p>
-            <w:pPr>
-              <w:rPr>
-                <w:rFonts w:ascii="Arial" w:hAnsi="Arial" w:cs="Arial"/>
-              </w:rPr>
-            </w:pPr>
-          </w:p>
-        </w:tc>
-      </w:tr>
-      <w:tr>
-        <w:trPr>
-          <w:trHeight w:val="276"/>
-        </w:trPr>
-        <w:tc>
-          <w:tcPr>
-            <w:tcW w:w="27" w:type="dxa"/>
-            <w:tcBorders>
-              <w:left w:val="single" w:sz="4" w:space="0" w:color="auto"/>
-            </w:tcBorders>
-          </w:tcPr>
-          <w:p>
-            <w:pPr>
-              <w:rPr>
-                <w:rFonts w:ascii="Arial" w:hAnsi="Arial" w:cs="Arial"/>
-              </w:rPr>
-            </w:pPr>
-          </w:p>
-        </w:tc>
-        <w:tc>
-          <w:tcPr>
-            <w:tcW w:w="558" w:type="dxa"/>
-            <w:gridSpan w:val="3"/>
-            <w:vMerge/>
-          </w:tcPr>
-          <w:p>
-            <w:pPr>
-              <w:rPr>
-                <w:rFonts w:ascii="Arial" w:hAnsi="Arial" w:cs="Arial"/>
-              </w:rPr>
-            </w:pPr>
-          </w:p>
-        </w:tc>
-        <w:tc>
-          <w:tcPr>
-            <w:tcW w:w="7892" w:type="dxa"/>
-            <w:gridSpan w:val="11"/>
-            <w:vMerge/>
-            <w:tcBorders>
-              <w:bottom w:val="single" w:sz="4" w:space="0" w:color="auto"/>
-            </w:tcBorders>
-          </w:tcPr>
-          <w:p>
-            <w:pPr>
-              <w:rPr>
-                <w:rFonts w:ascii="Arial" w:hAnsi="Arial" w:cs="Arial"/>
-              </w:rPr>
-            </w:pPr>
-          </w:p>
-        </w:tc>
-        <w:tc>
-          <w:tcPr>
-            <w:tcW w:w="221" w:type="dxa"/>
-            <w:vMerge/>
-            <w:tcBorders>
-              <w:right w:val="single" w:sz="4" w:space="0" w:color="auto"/>
-            </w:tcBorders>
-          </w:tcPr>
-          <w:p>
-            <w:pPr>
-              <w:rPr>
-                <w:rFonts w:ascii="Arial" w:hAnsi="Arial" w:cs="Arial"/>
-              </w:rPr>
-            </w:pPr>
-          </w:p>
-        </w:tc>
-        <w:tc>
-          <w:tcPr>
-            <w:tcW w:w="2684" w:type="dxa"/>
-            <w:gridSpan w:val="3"/>
-            <w:tcBorders>
-              <w:top w:val="single" w:sz="4" w:space="0" w:color="auto"/>
-              <w:left w:val="single" w:sz="4" w:space="0" w:color="auto"/>
-            </w:tcBorders>
-          </w:tcPr>
-          <w:p>
-            <w:pPr>
-              <w:rPr>
-                <w:rFonts w:ascii="Arial" w:hAnsi="Arial" w:cs="Arial"/>
-              </w:rPr>
-            </w:pPr>
-            <w:r>
-              <w:rPr>
-                <w:rFonts w:ascii="Arial" w:hAnsi="Arial" w:cs="Arial"/>
-              </w:rPr>
-              <w:t>DOCKET NUMBER</w:t>
-            </w:r>
-          </w:p>
-        </w:tc>
-        <w:tc>
-          <w:tcPr>
-            <w:tcW w:w="181" w:type="dxa"/>
-            <w:gridSpan w:val="2"/>
-            <w:tcBorders>
-              <w:top w:val="single" w:sz="4" w:space="0" w:color="auto"/>
-              <w:left w:val="nil"/>
               <w:right w:val="single" w:sz="4" w:space="0" w:color="auto"/>
             </w:tcBorders>
           </w:tcPr>
@@ -1016,7 +906,7 @@
         </w:tc>
         <w:tc>
           <w:tcPr>
-            <w:tcW w:w="1706" w:type="dxa"/>
+            <w:tcW w:w="1858" w:type="dxa"/>
             <w:gridSpan w:val="9"/>
             <w:vAlign w:val="bottom"/>
           </w:tcPr>
@@ -1036,7 +926,7 @@
         </w:tc>
         <w:tc>
           <w:tcPr>
-            <w:tcW w:w="6744" w:type="dxa"/>
+            <w:tcW w:w="6592" w:type="dxa"/>
             <w:gridSpan w:val="5"/>
             <w:tcBorders>
               <w:bottom w:val="single" w:sz="4" w:space="0" w:color="auto"/>
@@ -1081,6 +971,20 @@
               <w:bottom w:val="single" w:sz="8" w:space="0" w:color="auto"/>
             </w:tcBorders>
           </w:tcPr>
+          <w:p>
+            <w:pPr>
+              <w:rPr>
+                <w:rFonts w:ascii="Arial" w:hAnsi="Arial" w:cs="Arial"/>
+              </w:rPr>
+            </w:pPr>
+          </w:p>
+          <w:p>
+            <w:pPr>
+              <w:rPr>
+                <w:rFonts w:ascii="Arial" w:hAnsi="Arial" w:cs="Arial"/>
+              </w:rPr>
+            </w:pPr>
+          </w:p>
           <w:p>
             <w:pPr>
               <w:rPr>
@@ -1105,21 +1009,20 @@
               <w:rPr>
                 <w:rFonts w:ascii="Arial" w:hAnsi="Arial" w:cs="Arial"/>
               </w:rPr>
-              <w:t xml:space="preserve">{{ </w:t>
-            </w:r>
-            <w:proofErr w:type="spellStart"/>
-            <w:r>
-              <w:rPr>
-                <w:rFonts w:ascii="Arial" w:hAnsi="Arial" w:cs="Arial"/>
-              </w:rPr>
-              <w:t>docket_numbers</w:t>
-            </w:r>
-            <w:proofErr w:type="spellEnd"/>
-            <w:r>
-              <w:rPr>
-                <w:rFonts w:ascii="Arial" w:hAnsi="Arial" w:cs="Arial"/>
-              </w:rPr>
-              <w:t xml:space="preserve"> }}</w:t>
+              <w:t>DOCKET NUMBER</w:t>
+            </w:r>
+          </w:p>
+          <w:p>
+            <w:pPr>
+              <w:rPr>
+                <w:rFonts w:ascii="Arial" w:hAnsi="Arial" w:cs="Arial"/>
+              </w:rPr>
+            </w:pPr>
+            <w:r>
+              <w:rPr>
+                <w:rFonts w:ascii="Arial" w:hAnsi="Arial" w:cs="Arial"/>
+              </w:rPr>
+              <w:t>{{ docket_numbers }}</w:t>
             </w:r>
           </w:p>
         </w:tc>
@@ -1196,7 +1099,13 @@
               <w:rPr>
                 <w:rFonts w:ascii="Arial" w:hAnsi="Arial" w:cs="Arial"/>
               </w:rPr>
-              <w:t xml:space="preserve">   {% if courts[0].department == "Superior Court" %} {{courts[0].division}} {% endif %}</w:t>
+              <w:t xml:space="preserve">  </w:t>
+            </w:r>
+            <w:r>
+              <w:rPr>
+                <w:rFonts w:ascii="Arial" w:hAnsi="Arial" w:cs="Arial"/>
+              </w:rPr>
+              <w:t>{% if courts[0].department == "Superior Court" %} {{courts[0].division}} {% endif %}</w:t>
             </w:r>
           </w:p>
         </w:tc>
@@ -1435,14 +1344,12 @@
               </w:rPr>
               <w:t xml:space="preserve">{{ </w:t>
             </w:r>
-            <w:proofErr w:type="spellStart"/>
             <w:r>
               <w:rPr>
                 <w:rFonts w:ascii="Arial" w:hAnsi="Arial" w:cs="Arial"/>
               </w:rPr>
               <w:t>plaintiff_name</w:t>
             </w:r>
-            <w:proofErr w:type="spellEnd"/>
             <w:r>
               <w:rPr>
                 <w:rFonts w:ascii="Arial" w:hAnsi="Arial" w:cs="Arial"/>
@@ -1573,14 +1480,12 @@
               </w:rPr>
               <w:t xml:space="preserve">{{ </w:t>
             </w:r>
-            <w:proofErr w:type="spellStart"/>
             <w:r>
               <w:rPr>
                 <w:rFonts w:ascii="Arial" w:hAnsi="Arial" w:cs="Arial"/>
               </w:rPr>
               <w:t>defendant_name</w:t>
             </w:r>
-            <w:proofErr w:type="spellEnd"/>
             <w:r>
               <w:rPr>
                 <w:rFonts w:ascii="Arial" w:hAnsi="Arial" w:cs="Arial"/>
@@ -1953,21 +1858,7 @@
               <w:rPr>
                 <w:rFonts w:ascii="Arial" w:hAnsi="Arial" w:cs="Arial"/>
               </w:rPr>
-              <w:t xml:space="preserve">{{ </w:t>
-            </w:r>
-            <w:proofErr w:type="spellStart"/>
-            <w:r>
-              <w:rPr>
-                <w:rFonts w:ascii="Arial" w:hAnsi="Arial" w:cs="Arial"/>
-              </w:rPr>
-              <w:t>represented_party</w:t>
-            </w:r>
-            <w:proofErr w:type="spellEnd"/>
-            <w:r>
-              <w:rPr>
-                <w:rFonts w:ascii="Arial" w:hAnsi="Arial" w:cs="Arial"/>
-              </w:rPr>
-              <w:t xml:space="preserve"> }}</w:t>
+              <w:t>{{ represented_party }}</w:t>
             </w:r>
           </w:p>
         </w:tc>
@@ -2066,16 +1957,16 @@
               <w:tblLook w:val="0620" w:firstRow="1" w:lastRow="0" w:firstColumn="0" w:lastColumn="0" w:noHBand="1" w:noVBand="1"/>
             </w:tblPr>
             <w:tblGrid>
-              <w:gridCol w:w="3260"/>
-              <w:gridCol w:w="1985"/>
-              <w:gridCol w:w="2410"/>
-              <w:gridCol w:w="567"/>
+              <w:gridCol w:w="488"/>
+              <w:gridCol w:w="2250"/>
+              <w:gridCol w:w="4860"/>
+              <w:gridCol w:w="624"/>
               <w:gridCol w:w="3109"/>
             </w:tblGrid>
             <w:tr>
               <w:tc>
                 <w:tcPr>
-                  <w:tcW w:w="3260" w:type="dxa"/>
+                  <w:tcW w:w="488" w:type="dxa"/>
                   <w:tcMar>
                     <w:left w:w="0" w:type="dxa"/>
                     <w:right w:w="0" w:type="dxa"/>
@@ -2091,21 +1982,7 @@
                     <w:rPr>
                       <w:rFonts w:ascii="Arial" w:hAnsi="Arial" w:cs="Arial"/>
                     </w:rPr>
-                    <w:t xml:space="preserve">{%p if </w:t>
-                  </w:r>
-                  <w:proofErr w:type="spellStart"/>
-                  <w:r>
-                    <w:rPr>
-                      <w:rFonts w:ascii="Arial" w:hAnsi="Arial" w:cs="Arial"/>
-                    </w:rPr>
-                    <w:t>need_motion</w:t>
-                  </w:r>
-                  <w:proofErr w:type="spellEnd"/>
-                  <w:r>
-                    <w:rPr>
-                      <w:rFonts w:ascii="Arial" w:hAnsi="Arial" w:cs="Arial"/>
-                    </w:rPr>
-                    <w:t xml:space="preserve"> %} </w:t>
+                    <w:t xml:space="preserve">{%p if need_motion %} </w:t>
                   </w:r>
                 </w:p>
                 <w:p>
@@ -2163,7 +2040,7 @@
               </w:tc>
               <w:tc>
                 <w:tcPr>
-                  <w:tcW w:w="1985" w:type="dxa"/>
+                  <w:tcW w:w="2250" w:type="dxa"/>
                 </w:tcPr>
                 <w:p>
                   <w:pPr>
@@ -2181,7 +2058,7 @@
               </w:tc>
               <w:tc>
                 <w:tcPr>
-                  <w:tcW w:w="2410" w:type="dxa"/>
+                  <w:tcW w:w="4860" w:type="dxa"/>
                 </w:tcPr>
                 <w:p>
                   <w:pPr>
@@ -2193,27 +2070,13 @@
                     <w:rPr>
                       <w:rFonts w:ascii="Arial" w:hAnsi="Arial" w:cs="Arial"/>
                     </w:rPr>
-                    <w:t xml:space="preserve">{{ </w:t>
-                  </w:r>
-                  <w:proofErr w:type="spellStart"/>
-                  <w:r>
-                    <w:rPr>
-                      <w:rFonts w:ascii="Arial" w:hAnsi="Arial" w:cs="Arial"/>
-                    </w:rPr>
-                    <w:t>need_motion_details</w:t>
-                  </w:r>
-                  <w:proofErr w:type="spellEnd"/>
-                  <w:r>
-                    <w:rPr>
-                      <w:rFonts w:ascii="Arial" w:hAnsi="Arial" w:cs="Arial"/>
-                    </w:rPr>
-                    <w:t xml:space="preserve"> }}</w:t>
+                    <w:t>{{ need_motion_details }}</w:t>
                   </w:r>
                 </w:p>
               </w:tc>
               <w:tc>
                 <w:tcPr>
-                  <w:tcW w:w="567" w:type="dxa"/>
+                  <w:tcW w:w="624" w:type="dxa"/>
                 </w:tcPr>
                 <w:p>
                   <w:pPr>
@@ -2243,21 +2106,7 @@
                     <w:rPr>
                       <w:rFonts w:ascii="Arial" w:hAnsi="Arial" w:cs="Arial"/>
                     </w:rPr>
-                    <w:t xml:space="preserve">{{ </w:t>
-                  </w:r>
-                  <w:proofErr w:type="spellStart"/>
-                  <w:r>
-                    <w:rPr>
-                      <w:rFonts w:ascii="Arial" w:hAnsi="Arial" w:cs="Arial"/>
-                    </w:rPr>
-                    <w:t>need_motion_date</w:t>
-                  </w:r>
-                  <w:proofErr w:type="spellEnd"/>
-                  <w:r>
-                    <w:rPr>
-                      <w:rFonts w:ascii="Arial" w:hAnsi="Arial" w:cs="Arial"/>
-                    </w:rPr>
-                    <w:t xml:space="preserve"> }}</w:t>
+                    <w:t>{{ need_motion_date }}</w:t>
                   </w:r>
                 </w:p>
               </w:tc>
@@ -2265,7 +2114,7 @@
             <w:tr>
               <w:tc>
                 <w:tcPr>
-                  <w:tcW w:w="3260" w:type="dxa"/>
+                  <w:tcW w:w="488" w:type="dxa"/>
                   <w:tcMar>
                     <w:left w:w="0" w:type="dxa"/>
                     <w:right w:w="0" w:type="dxa"/>
@@ -2281,21 +2130,7 @@
                     <w:rPr>
                       <w:rFonts w:ascii="Arial" w:hAnsi="Arial" w:cs="Arial"/>
                     </w:rPr>
-                    <w:t xml:space="preserve">{%p if </w:t>
-                  </w:r>
-                  <w:proofErr w:type="spellStart"/>
-                  <w:r>
-                    <w:rPr>
-                      <w:rFonts w:ascii="Arial" w:hAnsi="Arial" w:cs="Arial"/>
-                    </w:rPr>
-                    <w:t>need_hearing</w:t>
-                  </w:r>
-                  <w:proofErr w:type="spellEnd"/>
-                  <w:r>
-                    <w:rPr>
-                      <w:rFonts w:ascii="Arial" w:hAnsi="Arial" w:cs="Arial"/>
-                    </w:rPr>
-                    <w:t xml:space="preserve"> %}</w:t>
+                    <w:t>{%p if need_hearing %}</w:t>
                   </w:r>
                 </w:p>
                 <w:p>
@@ -2353,7 +2188,7 @@
               </w:tc>
               <w:tc>
                 <w:tcPr>
-                  <w:tcW w:w="1985" w:type="dxa"/>
+                  <w:tcW w:w="2250" w:type="dxa"/>
                 </w:tcPr>
                 <w:p>
                   <w:pPr>
@@ -2371,7 +2206,7 @@
               </w:tc>
               <w:tc>
                 <w:tcPr>
-                  <w:tcW w:w="2410" w:type="dxa"/>
+                  <w:tcW w:w="4860" w:type="dxa"/>
                 </w:tcPr>
                 <w:p>
                   <w:pPr>
@@ -2383,27 +2218,13 @@
                     <w:rPr>
                       <w:rFonts w:ascii="Arial" w:hAnsi="Arial" w:cs="Arial"/>
                     </w:rPr>
-                    <w:t xml:space="preserve">{{ </w:t>
-                  </w:r>
-                  <w:proofErr w:type="spellStart"/>
-                  <w:r>
-                    <w:rPr>
-                      <w:rFonts w:ascii="Arial" w:hAnsi="Arial" w:cs="Arial"/>
-                    </w:rPr>
-                    <w:t>need_hearing_details</w:t>
-                  </w:r>
-                  <w:proofErr w:type="spellEnd"/>
-                  <w:r>
-                    <w:rPr>
-                      <w:rFonts w:ascii="Arial" w:hAnsi="Arial" w:cs="Arial"/>
-                    </w:rPr>
-                    <w:t xml:space="preserve"> }}</w:t>
+                    <w:t>{{ need_hearing_details }}</w:t>
                   </w:r>
                 </w:p>
               </w:tc>
               <w:tc>
                 <w:tcPr>
-                  <w:tcW w:w="567" w:type="dxa"/>
+                  <w:tcW w:w="624" w:type="dxa"/>
                 </w:tcPr>
                 <w:p>
                   <w:pPr>
@@ -2433,21 +2254,7 @@
                     <w:rPr>
                       <w:rFonts w:ascii="Arial" w:hAnsi="Arial" w:cs="Arial"/>
                     </w:rPr>
-                    <w:t xml:space="preserve">{{ </w:t>
-                  </w:r>
-                  <w:proofErr w:type="spellStart"/>
-                  <w:r>
-                    <w:rPr>
-                      <w:rFonts w:ascii="Arial" w:hAnsi="Arial" w:cs="Arial"/>
-                    </w:rPr>
-                    <w:t>need_hearing_date</w:t>
-                  </w:r>
-                  <w:proofErr w:type="spellEnd"/>
-                  <w:r>
-                    <w:rPr>
-                      <w:rFonts w:ascii="Arial" w:hAnsi="Arial" w:cs="Arial"/>
-                    </w:rPr>
-                    <w:t xml:space="preserve"> }}</w:t>
+                    <w:t>{{ need_hearing_date }}</w:t>
                   </w:r>
                 </w:p>
               </w:tc>
@@ -2455,7 +2262,7 @@
             <w:tr>
               <w:tc>
                 <w:tcPr>
-                  <w:tcW w:w="3260" w:type="dxa"/>
+                  <w:tcW w:w="488" w:type="dxa"/>
                   <w:tcMar>
                     <w:left w:w="0" w:type="dxa"/>
                     <w:right w:w="0" w:type="dxa"/>
@@ -2471,21 +2278,14 @@
                     <w:rPr>
                       <w:rFonts w:ascii="Arial" w:hAnsi="Arial" w:cs="Arial"/>
                     </w:rPr>
-                    <w:t xml:space="preserve">{%p if </w:t>
-                  </w:r>
-                  <w:proofErr w:type="spellStart"/>
-                  <w:r>
-                    <w:rPr>
-                      <w:rFonts w:ascii="Arial" w:hAnsi="Arial" w:cs="Arial"/>
-                    </w:rPr>
-                    <w:t>need_adr</w:t>
-                  </w:r>
-                  <w:proofErr w:type="spellEnd"/>
-                  <w:r>
-                    <w:rPr>
-                      <w:rFonts w:ascii="Arial" w:hAnsi="Arial" w:cs="Arial"/>
-                    </w:rPr>
-                    <w:t xml:space="preserve"> %}</w:t>
+                    <w:t>{%p if need_a</w:t>
+                  </w:r>
+                  <w:r>
+                    <w:rPr>
+                      <w:rFonts w:ascii="Arial" w:hAnsi="Arial" w:cs="Arial"/>
+                    </w:rPr>
+                    <w:lastRenderedPageBreak/>
+                    <w:t>dr %}</w:t>
                   </w:r>
                 </w:p>
                 <w:p>
@@ -2543,7 +2343,7 @@
               </w:tc>
               <w:tc>
                 <w:tcPr>
-                  <w:tcW w:w="1985" w:type="dxa"/>
+                  <w:tcW w:w="2250" w:type="dxa"/>
                 </w:tcPr>
                 <w:p>
                   <w:pPr>
@@ -2555,13 +2355,14 @@
                     <w:rPr>
                       <w:rFonts w:ascii="Arial" w:hAnsi="Arial" w:cs="Arial"/>
                     </w:rPr>
+                    <w:lastRenderedPageBreak/>
                     <w:t>ADR:</w:t>
                   </w:r>
                 </w:p>
               </w:tc>
               <w:tc>
                 <w:tcPr>
-                  <w:tcW w:w="2410" w:type="dxa"/>
+                  <w:tcW w:w="4860" w:type="dxa"/>
                 </w:tcPr>
                 <w:p>
                   <w:pPr>
@@ -2573,27 +2374,13 @@
                     <w:rPr>
                       <w:rFonts w:ascii="Arial" w:hAnsi="Arial" w:cs="Arial"/>
                     </w:rPr>
-                    <w:t xml:space="preserve">{{ </w:t>
-                  </w:r>
-                  <w:proofErr w:type="spellStart"/>
-                  <w:r>
-                    <w:rPr>
-                      <w:rFonts w:ascii="Arial" w:hAnsi="Arial" w:cs="Arial"/>
-                    </w:rPr>
-                    <w:t>need_adr_details</w:t>
-                  </w:r>
-                  <w:proofErr w:type="spellEnd"/>
-                  <w:r>
-                    <w:rPr>
-                      <w:rFonts w:ascii="Arial" w:hAnsi="Arial" w:cs="Arial"/>
-                    </w:rPr>
-                    <w:t xml:space="preserve"> }}</w:t>
+                    <w:t>{{ need_adr_details }}</w:t>
                   </w:r>
                 </w:p>
               </w:tc>
               <w:tc>
                 <w:tcPr>
-                  <w:tcW w:w="567" w:type="dxa"/>
+                  <w:tcW w:w="624" w:type="dxa"/>
                 </w:tcPr>
                 <w:p>
                   <w:pPr>
@@ -2623,21 +2410,7 @@
                     <w:rPr>
                       <w:rFonts w:ascii="Arial" w:hAnsi="Arial" w:cs="Arial"/>
                     </w:rPr>
-                    <w:t xml:space="preserve">{{ </w:t>
-                  </w:r>
-                  <w:proofErr w:type="spellStart"/>
-                  <w:r>
-                    <w:rPr>
-                      <w:rFonts w:ascii="Arial" w:hAnsi="Arial" w:cs="Arial"/>
-                    </w:rPr>
-                    <w:t>need_adr_date</w:t>
-                  </w:r>
-                  <w:proofErr w:type="spellEnd"/>
-                  <w:r>
-                    <w:rPr>
-                      <w:rFonts w:ascii="Arial" w:hAnsi="Arial" w:cs="Arial"/>
-                    </w:rPr>
-                    <w:t xml:space="preserve"> }}</w:t>
+                    <w:t>{{ need_adr_date }}</w:t>
                   </w:r>
                 </w:p>
               </w:tc>
@@ -2645,7 +2418,7 @@
             <w:tr>
               <w:tc>
                 <w:tcPr>
-                  <w:tcW w:w="3260" w:type="dxa"/>
+                  <w:tcW w:w="488" w:type="dxa"/>
                   <w:tcMar>
                     <w:left w:w="0" w:type="dxa"/>
                     <w:right w:w="0" w:type="dxa"/>
@@ -2661,21 +2434,7 @@
                     <w:rPr>
                       <w:rFonts w:ascii="Arial" w:hAnsi="Arial" w:cs="Arial"/>
                     </w:rPr>
-                    <w:t xml:space="preserve">{%p if </w:t>
-                  </w:r>
-                  <w:proofErr w:type="spellStart"/>
-                  <w:r>
-                    <w:rPr>
-                      <w:rFonts w:ascii="Arial" w:hAnsi="Arial" w:cs="Arial"/>
-                    </w:rPr>
-                    <w:t>need_other_court_event</w:t>
-                  </w:r>
-                  <w:proofErr w:type="spellEnd"/>
-                  <w:r>
-                    <w:rPr>
-                      <w:rFonts w:ascii="Arial" w:hAnsi="Arial" w:cs="Arial"/>
-                    </w:rPr>
-                    <w:t xml:space="preserve"> %} </w:t>
+                    <w:t xml:space="preserve">{%p if need_other_court_event %} </w:t>
                   </w:r>
                 </w:p>
                 <w:p>
@@ -2733,7 +2492,7 @@
               </w:tc>
               <w:tc>
                 <w:tcPr>
-                  <w:tcW w:w="1985" w:type="dxa"/>
+                  <w:tcW w:w="2250" w:type="dxa"/>
                 </w:tcPr>
                 <w:p>
                   <w:pPr>
@@ -2751,7 +2510,7 @@
               </w:tc>
               <w:tc>
                 <w:tcPr>
-                  <w:tcW w:w="2410" w:type="dxa"/>
+                  <w:tcW w:w="4860" w:type="dxa"/>
                 </w:tcPr>
                 <w:p>
                   <w:pPr>
@@ -2763,27 +2522,13 @@
                     <w:rPr>
                       <w:rFonts w:ascii="Arial" w:hAnsi="Arial" w:cs="Arial"/>
                     </w:rPr>
-                    <w:t xml:space="preserve">{{ </w:t>
-                  </w:r>
-                  <w:proofErr w:type="spellStart"/>
-                  <w:r>
-                    <w:rPr>
-                      <w:rFonts w:ascii="Arial" w:hAnsi="Arial" w:cs="Arial"/>
-                    </w:rPr>
-                    <w:t>need_other_court_event_details</w:t>
-                  </w:r>
-                  <w:proofErr w:type="spellEnd"/>
-                  <w:r>
-                    <w:rPr>
-                      <w:rFonts w:ascii="Arial" w:hAnsi="Arial" w:cs="Arial"/>
-                    </w:rPr>
-                    <w:t xml:space="preserve"> }}</w:t>
+                    <w:t>{{ need_other_court_event_details }}</w:t>
                   </w:r>
                 </w:p>
               </w:tc>
               <w:tc>
                 <w:tcPr>
-                  <w:tcW w:w="567" w:type="dxa"/>
+                  <w:tcW w:w="624" w:type="dxa"/>
                 </w:tcPr>
                 <w:p>
                   <w:pPr>
@@ -2813,21 +2558,7 @@
                     <w:rPr>
                       <w:rFonts w:ascii="Arial" w:hAnsi="Arial" w:cs="Arial"/>
                     </w:rPr>
-                    <w:t xml:space="preserve">{{ </w:t>
-                  </w:r>
-                  <w:proofErr w:type="spellStart"/>
-                  <w:r>
-                    <w:rPr>
-                      <w:rFonts w:ascii="Arial" w:hAnsi="Arial" w:cs="Arial"/>
-                    </w:rPr>
-                    <w:t>need_other_court_event_date</w:t>
-                  </w:r>
-                  <w:proofErr w:type="spellEnd"/>
-                  <w:r>
-                    <w:rPr>
-                      <w:rFonts w:ascii="Arial" w:hAnsi="Arial" w:cs="Arial"/>
-                    </w:rPr>
-                    <w:t xml:space="preserve"> }}</w:t>
+                    <w:t>{{ need_other_court_event_date }}</w:t>
                   </w:r>
                 </w:p>
               </w:tc>
@@ -2835,7 +2566,7 @@
             <w:tr>
               <w:tc>
                 <w:tcPr>
-                  <w:tcW w:w="3260" w:type="dxa"/>
+                  <w:tcW w:w="488" w:type="dxa"/>
                   <w:tcMar>
                     <w:left w:w="0" w:type="dxa"/>
                     <w:right w:w="0" w:type="dxa"/>
@@ -2851,21 +2582,7 @@
                     <w:rPr>
                       <w:rFonts w:ascii="Arial" w:hAnsi="Arial" w:cs="Arial"/>
                     </w:rPr>
-                    <w:t xml:space="preserve">{%p if </w:t>
-                  </w:r>
-                  <w:proofErr w:type="spellStart"/>
-                  <w:r>
-                    <w:rPr>
-                      <w:rFonts w:ascii="Arial" w:hAnsi="Arial" w:cs="Arial"/>
-                    </w:rPr>
-                    <w:t>need_trial</w:t>
-                  </w:r>
-                  <w:proofErr w:type="spellEnd"/>
-                  <w:r>
-                    <w:rPr>
-                      <w:rFonts w:ascii="Arial" w:hAnsi="Arial" w:cs="Arial"/>
-                    </w:rPr>
-                    <w:t xml:space="preserve"> %}</w:t>
+                    <w:t>{%p if need_trial %}</w:t>
                   </w:r>
                 </w:p>
                 <w:p>
@@ -2923,7 +2640,7 @@
               </w:tc>
               <w:tc>
                 <w:tcPr>
-                  <w:tcW w:w="1985" w:type="dxa"/>
+                  <w:tcW w:w="2250" w:type="dxa"/>
                 </w:tcPr>
                 <w:p>
                   <w:pPr>
@@ -2941,7 +2658,7 @@
               </w:tc>
               <w:tc>
                 <w:tcPr>
-                  <w:tcW w:w="2410" w:type="dxa"/>
+                  <w:tcW w:w="4860" w:type="dxa"/>
                 </w:tcPr>
                 <w:p>
                   <w:pPr>
@@ -2953,27 +2670,13 @@
                     <w:rPr>
                       <w:rFonts w:ascii="Arial" w:hAnsi="Arial" w:cs="Arial"/>
                     </w:rPr>
-                    <w:t xml:space="preserve">{{ </w:t>
-                  </w:r>
-                  <w:proofErr w:type="spellStart"/>
-                  <w:r>
-                    <w:rPr>
-                      <w:rFonts w:ascii="Arial" w:hAnsi="Arial" w:cs="Arial"/>
-                    </w:rPr>
-                    <w:t>need_trial_details</w:t>
-                  </w:r>
-                  <w:proofErr w:type="spellEnd"/>
-                  <w:r>
-                    <w:rPr>
-                      <w:rFonts w:ascii="Arial" w:hAnsi="Arial" w:cs="Arial"/>
-                    </w:rPr>
-                    <w:t xml:space="preserve"> }}</w:t>
+                    <w:t>{{ need_trial_details }}</w:t>
                   </w:r>
                 </w:p>
               </w:tc>
               <w:tc>
                 <w:tcPr>
-                  <w:tcW w:w="567" w:type="dxa"/>
+                  <w:tcW w:w="624" w:type="dxa"/>
                 </w:tcPr>
                 <w:p>
                   <w:pPr>
@@ -3003,21 +2706,7 @@
                     <w:rPr>
                       <w:rFonts w:ascii="Arial" w:hAnsi="Arial" w:cs="Arial"/>
                     </w:rPr>
-                    <w:t xml:space="preserve">{{ </w:t>
-                  </w:r>
-                  <w:proofErr w:type="spellStart"/>
-                  <w:r>
-                    <w:rPr>
-                      <w:rFonts w:ascii="Arial" w:hAnsi="Arial" w:cs="Arial"/>
-                    </w:rPr>
-                    <w:t>need_trial_date</w:t>
-                  </w:r>
-                  <w:proofErr w:type="spellEnd"/>
-                  <w:r>
-                    <w:rPr>
-                      <w:rFonts w:ascii="Arial" w:hAnsi="Arial" w:cs="Arial"/>
-                    </w:rPr>
-                    <w:t xml:space="preserve"> }}</w:t>
+                    <w:t>{{ need_trial_date }}</w:t>
                   </w:r>
                 </w:p>
               </w:tc>
@@ -3025,7 +2714,7 @@
             <w:tr>
               <w:tc>
                 <w:tcPr>
-                  <w:tcW w:w="3260" w:type="dxa"/>
+                  <w:tcW w:w="488" w:type="dxa"/>
                   <w:tcMar>
                     <w:left w:w="0" w:type="dxa"/>
                     <w:right w:w="0" w:type="dxa"/>
@@ -3041,21 +2730,7 @@
                     <w:rPr>
                       <w:rFonts w:ascii="Arial" w:hAnsi="Arial" w:cs="Arial"/>
                     </w:rPr>
-                    <w:t xml:space="preserve">{%p if </w:t>
-                  </w:r>
-                  <w:proofErr w:type="spellStart"/>
-                  <w:r>
-                    <w:rPr>
-                      <w:rFonts w:ascii="Arial" w:hAnsi="Arial" w:cs="Arial"/>
-                    </w:rPr>
-                    <w:t>need_others</w:t>
-                  </w:r>
-                  <w:proofErr w:type="spellEnd"/>
-                  <w:r>
-                    <w:rPr>
-                      <w:rFonts w:ascii="Arial" w:hAnsi="Arial" w:cs="Arial"/>
-                    </w:rPr>
-                    <w:t xml:space="preserve"> %} </w:t>
+                    <w:t xml:space="preserve">{%p if need_others %} </w:t>
                   </w:r>
                 </w:p>
                 <w:p>
@@ -3113,7 +2788,7 @@
               </w:tc>
               <w:tc>
                 <w:tcPr>
-                  <w:tcW w:w="1985" w:type="dxa"/>
+                  <w:tcW w:w="2250" w:type="dxa"/>
                 </w:tcPr>
                 <w:p>
                   <w:pPr>
@@ -3131,7 +2806,7 @@
               </w:tc>
               <w:tc>
                 <w:tcPr>
-                  <w:tcW w:w="2410" w:type="dxa"/>
+                  <w:tcW w:w="4860" w:type="dxa"/>
                 </w:tcPr>
                 <w:p>
                   <w:pPr>
@@ -3143,27 +2818,13 @@
                     <w:rPr>
                       <w:rFonts w:ascii="Arial" w:hAnsi="Arial" w:cs="Arial"/>
                     </w:rPr>
-                    <w:t xml:space="preserve">{{ </w:t>
-                  </w:r>
-                  <w:proofErr w:type="spellStart"/>
-                  <w:r>
-                    <w:rPr>
-                      <w:rFonts w:ascii="Arial" w:hAnsi="Arial" w:cs="Arial"/>
-                    </w:rPr>
-                    <w:t>need_others_details</w:t>
-                  </w:r>
-                  <w:proofErr w:type="spellEnd"/>
-                  <w:r>
-                    <w:rPr>
-                      <w:rFonts w:ascii="Arial" w:hAnsi="Arial" w:cs="Arial"/>
-                    </w:rPr>
-                    <w:t xml:space="preserve"> }}</w:t>
+                    <w:t>{{ need_others_details }}</w:t>
                   </w:r>
                 </w:p>
               </w:tc>
               <w:tc>
                 <w:tcPr>
-                  <w:tcW w:w="567" w:type="dxa"/>
+                  <w:tcW w:w="624" w:type="dxa"/>
                 </w:tcPr>
                 <w:p>
                   <w:pPr>
@@ -3193,21 +2854,7 @@
                     <w:rPr>
                       <w:rFonts w:ascii="Arial" w:hAnsi="Arial" w:cs="Arial"/>
                     </w:rPr>
-                    <w:t xml:space="preserve">{{ </w:t>
-                  </w:r>
-                  <w:proofErr w:type="spellStart"/>
-                  <w:r>
-                    <w:rPr>
-                      <w:rFonts w:ascii="Arial" w:hAnsi="Arial" w:cs="Arial"/>
-                    </w:rPr>
-                    <w:t>need_others_date</w:t>
-                  </w:r>
-                  <w:proofErr w:type="spellEnd"/>
-                  <w:r>
-                    <w:rPr>
-                      <w:rFonts w:ascii="Arial" w:hAnsi="Arial" w:cs="Arial"/>
-                    </w:rPr>
-                    <w:t xml:space="preserve"> }}</w:t>
+                    <w:t>{{ need_others_date }}</w:t>
                   </w:r>
                 </w:p>
               </w:tc>
@@ -3351,7 +2998,6 @@
               <w:rPr>
                 <w:rFonts w:ascii="Arial" w:hAnsi="Arial" w:cs="Arial"/>
               </w:rPr>
-              <w:lastRenderedPageBreak/>
               <w:t>Notice to all other parties: For all matters listed above, both the LAR attorney and the Party must be served. See Trial Court Rule XVI.</w:t>
             </w:r>
           </w:p>
@@ -3451,35 +3097,7 @@
                     <w:rPr>
                       <w:rFonts w:ascii="Arial" w:hAnsi="Arial" w:cs="Arial"/>
                     </w:rPr>
-                    <w:t xml:space="preserve">{{ </w:t>
-                  </w:r>
-                  <w:proofErr w:type="spellStart"/>
-                  <w:r>
-                    <w:rPr>
-                      <w:rFonts w:ascii="Arial" w:hAnsi="Arial" w:cs="Arial"/>
-                    </w:rPr>
-                    <w:t>showifdef</w:t>
-                  </w:r>
-                  <w:proofErr w:type="spellEnd"/>
-                  <w:r>
-                    <w:rPr>
-                      <w:rFonts w:ascii="Arial" w:hAnsi="Arial" w:cs="Arial"/>
-                    </w:rPr>
-                    <w:t>('</w:t>
-                  </w:r>
-                  <w:proofErr w:type="spellStart"/>
-                  <w:r>
-                    <w:rPr>
-                      <w:rFonts w:ascii="Arial" w:hAnsi="Arial" w:cs="Arial"/>
-                    </w:rPr>
-                    <w:t>signature_date</w:t>
-                  </w:r>
-                  <w:proofErr w:type="spellEnd"/>
-                  <w:r>
-                    <w:rPr>
-                      <w:rFonts w:ascii="Arial" w:hAnsi="Arial" w:cs="Arial"/>
-                    </w:rPr>
-                    <w:t>') }}</w:t>
+                    <w:t>{{ showifdef('signature_date') }}</w:t>
                   </w:r>
                 </w:p>
               </w:tc>
@@ -3497,87 +3115,31 @@
                     <w:rPr>
                       <w:rFonts w:ascii="Arial" w:hAnsi="Arial" w:cs="Arial"/>
                     </w:rPr>
-                    <w:t xml:space="preserve"> X {%p if defined('clients[0].signature') %}</w:t>
-                  </w:r>
-                </w:p>
-                <w:p>
-                  <w:pPr>
-                    <w:rPr>
-                      <w:rFonts w:ascii="Arial" w:hAnsi="Arial" w:cs="Arial"/>
-                    </w:rPr>
-                  </w:pPr>
-                  <w:r>
-                    <w:rPr>
-                      <w:rFonts w:ascii="Arial" w:hAnsi="Arial" w:cs="Arial"/>
-                    </w:rPr>
-                    <w:t xml:space="preserve">     {%p for client in clients %}</w:t>
-                  </w:r>
-                </w:p>
-                <w:p>
-                  <w:pPr>
-                    <w:rPr>
-                      <w:rFonts w:ascii="Arial" w:hAnsi="Arial" w:cs="Arial"/>
-                    </w:rPr>
-                  </w:pPr>
-                  <w:r>
-                    <w:rPr>
-                      <w:rFonts w:ascii="Arial" w:hAnsi="Arial" w:cs="Arial"/>
-                    </w:rPr>
-                    <w:t xml:space="preserve">     {{</w:t>
-                  </w:r>
-                  <w:proofErr w:type="spellStart"/>
-                  <w:r>
-                    <w:rPr>
-                      <w:rFonts w:ascii="Arial" w:hAnsi="Arial" w:cs="Arial"/>
-                    </w:rPr>
-                    <w:t>client.signature</w:t>
-                  </w:r>
-                  <w:proofErr w:type="spellEnd"/>
-                  <w:r>
-                    <w:rPr>
-                      <w:rFonts w:ascii="Arial" w:hAnsi="Arial" w:cs="Arial"/>
-                    </w:rPr>
-                    <w:t xml:space="preserve"> }}</w:t>
-                  </w:r>
-                </w:p>
-                <w:p>
-                  <w:pPr>
-                    <w:rPr>
-                      <w:rFonts w:ascii="Arial" w:hAnsi="Arial" w:cs="Arial"/>
-                    </w:rPr>
-                  </w:pPr>
-                  <w:r>
-                    <w:rPr>
-                      <w:rFonts w:ascii="Arial" w:hAnsi="Arial" w:cs="Arial"/>
-                    </w:rPr>
-                    <w:t xml:space="preserve">     {%p </w:t>
-                  </w:r>
-                  <w:proofErr w:type="spellStart"/>
-                  <w:r>
-                    <w:rPr>
-                      <w:rFonts w:ascii="Arial" w:hAnsi="Arial" w:cs="Arial"/>
-                    </w:rPr>
-                    <w:t>endfor</w:t>
-                  </w:r>
-                  <w:proofErr w:type="spellEnd"/>
-                  <w:r>
-                    <w:rPr>
-                      <w:rFonts w:ascii="Arial" w:hAnsi="Arial" w:cs="Arial"/>
-                    </w:rPr>
-                    <w:t xml:space="preserve"> %}</w:t>
-                  </w:r>
-                </w:p>
-                <w:p>
-                  <w:pPr>
-                    <w:rPr>
-                      <w:rFonts w:ascii="Arial" w:hAnsi="Arial" w:cs="Arial"/>
-                    </w:rPr>
-                  </w:pPr>
-                  <w:r>
-                    <w:rPr>
-                      <w:rFonts w:ascii="Arial" w:hAnsi="Arial" w:cs="Arial"/>
-                    </w:rPr>
-                    <w:t xml:space="preserve">     {%p endif %}</w:t>
+                    <w:t xml:space="preserve"> X {% if defined('clients[0].signature') %} {% for client in clients %}{{client.signature }}</w:t>
+                  </w:r>
+                  <w:r>
+                    <w:rPr>
+                      <w:rFonts w:ascii="Arial" w:hAnsi="Arial" w:cs="Arial"/>
+                    </w:rPr>
+                    <w:t>{%</w:t>
+                  </w:r>
+                  <w:r>
+                    <w:rPr>
+                      <w:rFonts w:ascii="Arial" w:hAnsi="Arial" w:cs="Arial"/>
+                    </w:rPr>
+                    <w:t xml:space="preserve"> endfor %}</w:t>
+                  </w:r>
+                  <w:r>
+                    <w:rPr>
+                      <w:rFonts w:ascii="Arial" w:hAnsi="Arial" w:cs="Arial"/>
+                    </w:rPr>
+                    <w:t>{%</w:t>
+                  </w:r>
+                  <w:r>
+                    <w:rPr>
+                      <w:rFonts w:ascii="Arial" w:hAnsi="Arial" w:cs="Arial"/>
+                    </w:rPr>
+                    <w:t xml:space="preserve"> endif %}</w:t>
                   </w:r>
                 </w:p>
               </w:tc>
@@ -3617,15 +3179,9 @@
               <w:rPr>
                 <w:rFonts w:ascii="Arial" w:hAnsi="Arial" w:cs="Arial"/>
               </w:rPr>
+              <w:lastRenderedPageBreak/>
               <w:t>ATTORNEY CERTIFICATION</w:t>
             </w:r>
-          </w:p>
-          <w:p>
-            <w:pPr>
-              <w:rPr>
-                <w:rFonts w:ascii="Arial" w:hAnsi="Arial" w:cs="Arial"/>
-              </w:rPr>
-            </w:pPr>
           </w:p>
           <w:p>
             <w:pPr>
@@ -3723,33 +3279,11 @@
               </w:rPr>
               <w:t xml:space="preserve">{{ </w:t>
             </w:r>
-            <w:proofErr w:type="spellStart"/>
-            <w:r>
-              <w:rPr>
-                <w:rFonts w:ascii="Arial" w:hAnsi="Arial" w:cs="Arial"/>
-              </w:rPr>
-              <w:t>showifdef</w:t>
-            </w:r>
-            <w:proofErr w:type="spellEnd"/>
-            <w:r>
-              <w:rPr>
-                <w:rFonts w:ascii="Arial" w:hAnsi="Arial" w:cs="Arial"/>
-              </w:rPr>
-              <w:t>('</w:t>
-            </w:r>
-            <w:proofErr w:type="spellStart"/>
-            <w:r>
-              <w:rPr>
-                <w:rFonts w:ascii="Arial" w:hAnsi="Arial" w:cs="Arial"/>
-              </w:rPr>
-              <w:t>attorney_signature_date</w:t>
-            </w:r>
-            <w:proofErr w:type="spellEnd"/>
-            <w:r>
-              <w:rPr>
-                <w:rFonts w:ascii="Arial" w:hAnsi="Arial" w:cs="Arial"/>
-              </w:rPr>
-              <w:t>')</w:t>
+            <w:r>
+              <w:rPr>
+                <w:rFonts w:ascii="Arial" w:hAnsi="Arial" w:cs="Arial"/>
+              </w:rPr>
+              <w:t>showifdef('attorney_signature_date')</w:t>
             </w:r>
             <w:r>
               <w:rPr>
@@ -3798,39 +3332,13 @@
               <w:rPr>
                 <w:rFonts w:ascii="Arial" w:hAnsi="Arial" w:cs="Arial"/>
               </w:rPr>
-              <w:t>{%p if defined('users[0].signature') %}</w:t>
-            </w:r>
-          </w:p>
-          <w:p>
-            <w:pPr>
-              <w:rPr>
-                <w:rFonts w:ascii="Arial" w:hAnsi="Arial" w:cs="Arial"/>
-              </w:rPr>
-            </w:pPr>
-            <w:r>
-              <w:rPr>
-                <w:rFonts w:ascii="Arial" w:hAnsi="Arial" w:cs="Arial"/>
-              </w:rPr>
-              <w:t xml:space="preserve">     {{ users[0].signature }}</w:t>
-            </w:r>
-            <w:r>
-              <w:rPr>
-                <w:rFonts w:ascii="Arial" w:hAnsi="Arial" w:cs="Arial"/>
-              </w:rPr>
-              <w:tab/>
-            </w:r>
-          </w:p>
-          <w:p>
-            <w:pPr>
-              <w:rPr>
-                <w:rFonts w:ascii="Arial" w:hAnsi="Arial" w:cs="Arial"/>
-              </w:rPr>
-            </w:pPr>
-            <w:r>
-              <w:rPr>
-                <w:rFonts w:ascii="Arial" w:hAnsi="Arial" w:cs="Arial"/>
-              </w:rPr>
-              <w:t xml:space="preserve">     {%p endif %}</w:t>
+              <w:t>{%</w:t>
+            </w:r>
+            <w:r>
+              <w:rPr>
+                <w:rFonts w:ascii="Arial" w:hAnsi="Arial" w:cs="Arial"/>
+              </w:rPr>
+              <w:t xml:space="preserve"> if defined('users[0].signature') %}{{ users[0].signature }}{% endif %}</w:t>
             </w:r>
           </w:p>
         </w:tc>
@@ -3949,21 +3457,7 @@
               <w:rPr>
                 <w:rFonts w:ascii="Arial" w:hAnsi="Arial" w:cs="Arial"/>
               </w:rPr>
-              <w:t xml:space="preserve">{{ </w:t>
-            </w:r>
-            <w:proofErr w:type="spellStart"/>
-            <w:r>
-              <w:rPr>
-                <w:rFonts w:ascii="Arial" w:hAnsi="Arial" w:cs="Arial"/>
-              </w:rPr>
-              <w:t>bbo_number</w:t>
-            </w:r>
-            <w:proofErr w:type="spellEnd"/>
-            <w:r>
-              <w:rPr>
-                <w:rFonts w:ascii="Arial" w:hAnsi="Arial" w:cs="Arial"/>
-              </w:rPr>
-              <w:t xml:space="preserve"> }}</w:t>
+              <w:t>{{ bbo_number }}</w:t>
             </w:r>
           </w:p>
         </w:tc>
@@ -4046,52 +3540,37 @@
               <w:rPr>
                 <w:rFonts w:ascii="Arial" w:hAnsi="Arial" w:cs="Arial"/>
               </w:rPr>
+              <w:t>{{ firm_agency_name }}</w:t>
+            </w:r>
+          </w:p>
+        </w:tc>
+        <w:tc>
+          <w:tcPr>
+            <w:tcW w:w="3531" w:type="dxa"/>
+            <w:tcBorders>
+              <w:left w:val="single" w:sz="4" w:space="0" w:color="auto"/>
+              <w:bottom w:val="single" w:sz="4" w:space="0" w:color="auto"/>
+              <w:right w:val="single" w:sz="4" w:space="0" w:color="auto"/>
+            </w:tcBorders>
+          </w:tcPr>
+          <w:p>
+            <w:pPr>
+              <w:rPr>
+                <w:rFonts w:ascii="Arial" w:hAnsi="Arial" w:cs="Arial"/>
+              </w:rPr>
+            </w:pPr>
+            <w:r>
+              <w:rPr>
+                <w:rFonts w:ascii="Arial" w:hAnsi="Arial" w:cs="Arial"/>
+              </w:rPr>
               <w:t xml:space="preserve">{{ </w:t>
             </w:r>
-            <w:proofErr w:type="spellStart"/>
-            <w:r>
-              <w:rPr>
-                <w:rFonts w:ascii="Arial" w:hAnsi="Arial" w:cs="Arial"/>
-              </w:rPr>
-              <w:t>firm_agency_name</w:t>
-            </w:r>
-            <w:proofErr w:type="spellEnd"/>
-            <w:r>
-              <w:rPr>
-                <w:rFonts w:ascii="Arial" w:hAnsi="Arial" w:cs="Arial"/>
-              </w:rPr>
-              <w:t xml:space="preserve"> }}</w:t>
-            </w:r>
-          </w:p>
-        </w:tc>
-        <w:tc>
-          <w:tcPr>
-            <w:tcW w:w="3531" w:type="dxa"/>
-            <w:tcBorders>
-              <w:left w:val="single" w:sz="4" w:space="0" w:color="auto"/>
-              <w:bottom w:val="single" w:sz="4" w:space="0" w:color="auto"/>
-              <w:right w:val="single" w:sz="4" w:space="0" w:color="auto"/>
-            </w:tcBorders>
-          </w:tcPr>
-          <w:p>
-            <w:pPr>
-              <w:rPr>
-                <w:rFonts w:ascii="Arial" w:hAnsi="Arial" w:cs="Arial"/>
-              </w:rPr>
-            </w:pPr>
-            <w:r>
-              <w:rPr>
-                <w:rFonts w:ascii="Arial" w:hAnsi="Arial" w:cs="Arial"/>
-              </w:rPr>
-              <w:t xml:space="preserve">{{ </w:t>
-            </w:r>
             <w:r>
               <w:rPr>
                 <w:rFonts w:ascii="Arial" w:hAnsi="Arial" w:cs="Arial"/>
               </w:rPr>
               <w:t>users[0].</w:t>
             </w:r>
-            <w:proofErr w:type="spellStart"/>
             <w:r>
               <w:rPr>
                 <w:rFonts w:ascii="Arial" w:hAnsi="Arial" w:cs="Arial"/>
@@ -4104,7 +3583,6 @@
               </w:rPr>
               <w:t>_number</w:t>
             </w:r>
-            <w:proofErr w:type="spellEnd"/>
             <w:r>
               <w:rPr>
                 <w:rFonts w:ascii="Arial" w:hAnsi="Arial" w:cs="Arial"/>
@@ -4239,16 +3717,8 @@
               <w:rPr>
                 <w:rFonts w:ascii="Arial" w:hAnsi="Arial" w:cs="Arial"/>
               </w:rPr>
-              <w:t>users[0].</w:t>
-            </w:r>
-            <w:proofErr w:type="spellStart"/>
-            <w:r>
-              <w:rPr>
-                <w:rFonts w:ascii="Arial" w:hAnsi="Arial" w:cs="Arial"/>
-              </w:rPr>
-              <w:t>mobile_number</w:t>
-            </w:r>
-            <w:proofErr w:type="spellEnd"/>
+              <w:t>users[0].mobile_number</w:t>
+            </w:r>
             <w:r>
               <w:rPr>
                 <w:rFonts w:ascii="Arial" w:hAnsi="Arial" w:cs="Arial"/>
@@ -4290,22 +3760,16 @@
               <w:rPr>
                 <w:rFonts w:ascii="Arial" w:hAnsi="Arial" w:cs="Arial"/>
               </w:rPr>
-              <w:t>users[0].</w:t>
-            </w:r>
-            <w:proofErr w:type="spellStart"/>
-            <w:r>
-              <w:rPr>
-                <w:rFonts w:ascii="Arial" w:hAnsi="Arial" w:cs="Arial"/>
-              </w:rPr>
-              <w:t>address.address</w:t>
-            </w:r>
-            <w:proofErr w:type="spellEnd"/>
+              <w:t>users[0].address.address</w:t>
+            </w:r>
             <w:r>
               <w:rPr>
                 <w:rFonts w:ascii="Arial" w:hAnsi="Arial" w:cs="Arial"/>
               </w:rPr>
               <w:t xml:space="preserve"> }}</w:t>
             </w:r>
+            <w:bookmarkStart w:id="1" w:name="_GoBack"/>
+            <w:bookmarkEnd w:id="1"/>
           </w:p>
         </w:tc>
         <w:tc>
@@ -4335,16 +3799,8 @@
               <w:rPr>
                 <w:rFonts w:ascii="Arial" w:hAnsi="Arial" w:cs="Arial"/>
               </w:rPr>
-              <w:t>users[0].</w:t>
-            </w:r>
-            <w:proofErr w:type="spellStart"/>
-            <w:r>
-              <w:rPr>
-                <w:rFonts w:ascii="Arial" w:hAnsi="Arial" w:cs="Arial"/>
-              </w:rPr>
-              <w:t>address.unit</w:t>
-            </w:r>
-            <w:proofErr w:type="spellEnd"/>
+              <w:t>users[0].address.unit</w:t>
+            </w:r>
             <w:r>
               <w:rPr>
                 <w:rFonts w:ascii="Arial" w:hAnsi="Arial" w:cs="Arial"/>
@@ -4606,16 +4062,8 @@
               <w:rPr>
                 <w:rFonts w:ascii="Arial" w:hAnsi="Arial" w:cs="Arial"/>
               </w:rPr>
-              <w:t>users[0].</w:t>
-            </w:r>
-            <w:proofErr w:type="spellStart"/>
-            <w:r>
-              <w:rPr>
-                <w:rFonts w:ascii="Arial" w:hAnsi="Arial" w:cs="Arial"/>
-              </w:rPr>
-              <w:t>address.city</w:t>
-            </w:r>
-            <w:proofErr w:type="spellEnd"/>
+              <w:t>users[0].address.city</w:t>
+            </w:r>
             <w:r>
               <w:rPr>
                 <w:rFonts w:ascii="Arial" w:hAnsi="Arial" w:cs="Arial"/>
@@ -4649,16 +4097,8 @@
               <w:rPr>
                 <w:rFonts w:ascii="Arial" w:hAnsi="Arial" w:cs="Arial"/>
               </w:rPr>
-              <w:t>users[0].</w:t>
-            </w:r>
-            <w:proofErr w:type="spellStart"/>
-            <w:r>
-              <w:rPr>
-                <w:rFonts w:ascii="Arial" w:hAnsi="Arial" w:cs="Arial"/>
-              </w:rPr>
-              <w:t>address.state</w:t>
-            </w:r>
-            <w:proofErr w:type="spellEnd"/>
+              <w:t>users[0].address.state</w:t>
+            </w:r>
             <w:r>
               <w:rPr>
                 <w:rFonts w:ascii="Arial" w:hAnsi="Arial" w:cs="Arial"/>
@@ -4786,7 +4226,7 @@
 </file>
 
 <file path=word/styles.xml><?xml version="1.0" encoding="utf-8"?>
-<w:styles xmlns:mc="http://schemas.openxmlformats.org/markup-compatibility/2006" xmlns:r="http://schemas.openxmlformats.org/officeDocument/2006/relationships" xmlns:w="http://schemas.openxmlformats.org/wordprocessingml/2006/main" xmlns:w14="http://schemas.microsoft.com/office/word/2010/wordml" xmlns:w15="http://schemas.microsoft.com/office/word/2012/wordml" xmlns:w16cex="http://schemas.microsoft.com/office/word/2018/wordml/cex" xmlns:w16cid="http://schemas.microsoft.com/office/word/2016/wordml/cid" xmlns:w16="http://schemas.microsoft.com/office/word/2018/wordml" xmlns:w16se="http://schemas.microsoft.com/office/word/2015/wordml/symex" mc:Ignorable="w14 w15 w16se w16cid w16 w16cex">
+<w:styles xmlns:mc="http://schemas.openxmlformats.org/markup-compatibility/2006" xmlns:r="http://schemas.openxmlformats.org/officeDocument/2006/relationships" xmlns:w="http://schemas.openxmlformats.org/wordprocessingml/2006/main" xmlns:w14="http://schemas.microsoft.com/office/word/2010/wordml" xmlns:w15="http://schemas.microsoft.com/office/word/2012/wordml" xmlns:w16se="http://schemas.microsoft.com/office/word/2015/wordml/symex" mc:Ignorable="w14 w15 w16se">
   <w:docDefaults>
     <w:rPrDefault>
       <w:rPr>
@@ -4798,7 +4238,7 @@
     </w:rPrDefault>
     <w:pPrDefault/>
   </w:docDefaults>
-  <w:latentStyles w:defLockedState="0" w:defUIPriority="99" w:defSemiHidden="0" w:defUnhideWhenUsed="0" w:defQFormat="0" w:count="376">
+  <w:latentStyles w:defLockedState="0" w:defUIPriority="99" w:defSemiHidden="0" w:defUnhideWhenUsed="0" w:defQFormat="0" w:count="371">
     <w:lsdException w:name="Normal" w:uiPriority="0" w:qFormat="1"/>
     <w:lsdException w:name="heading 1" w:uiPriority="9" w:qFormat="1"/>
     <w:lsdException w:name="heading 2" w:semiHidden="1" w:uiPriority="9" w:unhideWhenUsed="1" w:qFormat="1"/>
@@ -5170,11 +4610,6 @@
     <w:lsdException w:name="List Table 5 Dark Accent 6" w:uiPriority="50"/>
     <w:lsdException w:name="List Table 6 Colorful Accent 6" w:uiPriority="51"/>
     <w:lsdException w:name="List Table 7 Colorful Accent 6" w:uiPriority="52"/>
-    <w:lsdException w:name="Mention" w:semiHidden="1" w:unhideWhenUsed="1"/>
-    <w:lsdException w:name="Smart Hyperlink" w:semiHidden="1" w:unhideWhenUsed="1"/>
-    <w:lsdException w:name="Hashtag" w:semiHidden="1" w:unhideWhenUsed="1"/>
-    <w:lsdException w:name="Unresolved Mention" w:semiHidden="1" w:unhideWhenUsed="1"/>
-    <w:lsdException w:name="Smart Link" w:semiHidden="1" w:unhideWhenUsed="1"/>
   </w:latentStyles>
   <w:style w:type="paragraph" w:default="1" w:styleId="Normal">
     <w:name w:val="Normal"/>
@@ -5526,7 +4961,7 @@
 </file>
 
 <file path=customXml/itemProps1.xml><?xml version="1.0" encoding="utf-8"?>
-<ds:datastoreItem xmlns:ds="http://schemas.openxmlformats.org/officeDocument/2006/customXml" ds:itemID="{A6F4C7D5-5042-4628-B012-9415AA3B8C79}">
+<ds:datastoreItem xmlns:ds="http://schemas.openxmlformats.org/officeDocument/2006/customXml" ds:itemID="{1EB462E5-F4A7-47E8-BBDA-C0543F9231F2}">
   <ds:schemaRefs>
     <ds:schemaRef ds:uri="http://schemas.openxmlformats.org/officeDocument/2006/bibliography"/>
   </ds:schemaRefs>

</xml_diff>